<commit_message>
slightly adjusted dev guide
</commit_message>
<xml_diff>
--- a/user-dev-guide/NUS SOC Print Dev Guide - Android.docx
+++ b/user-dev-guide/NUS SOC Print Dev Guide - Android.docx
@@ -1016,7 +1016,7 @@
           <w:lang w:eastAsia="en-SG"/>
         </w:rPr>
         <w:drawing>
-          <wp:anchor distT="0" distB="0" distL="114300" distR="114300" simplePos="0" relativeHeight="251650048" behindDoc="0" locked="0" layoutInCell="1" allowOverlap="1" wp14:anchorId="656830B9" wp14:editId="69220E48">
+          <wp:anchor distT="0" distB="0" distL="114300" distR="114300" simplePos="0" relativeHeight="251651584" behindDoc="0" locked="0" layoutInCell="1" allowOverlap="1" wp14:anchorId="656830B9" wp14:editId="69220E48">
             <wp:simplePos x="0" y="0"/>
             <wp:positionH relativeFrom="column">
               <wp:posOffset>-635</wp:posOffset>
@@ -1155,7 +1155,7 @@
           <w:lang w:eastAsia="en-SG"/>
         </w:rPr>
         <w:drawing>
-          <wp:anchor distT="0" distB="0" distL="114300" distR="114300" simplePos="0" relativeHeight="251663360" behindDoc="0" locked="0" layoutInCell="1" allowOverlap="1" wp14:anchorId="7E3BF58D" wp14:editId="5D480C3F">
+          <wp:anchor distT="0" distB="0" distL="114300" distR="114300" simplePos="0" relativeHeight="251665920" behindDoc="0" locked="0" layoutInCell="1" allowOverlap="1" wp14:anchorId="7E3BF58D" wp14:editId="5D480C3F">
             <wp:simplePos x="0" y="0"/>
             <wp:positionH relativeFrom="column">
               <wp:posOffset>-95250</wp:posOffset>
@@ -1373,7 +1373,7 @@
           <w:lang w:eastAsia="en-SG"/>
         </w:rPr>
         <w:drawing>
-          <wp:anchor distT="0" distB="0" distL="114300" distR="114300" simplePos="0" relativeHeight="251664384" behindDoc="0" locked="0" layoutInCell="1" allowOverlap="1" wp14:anchorId="45DD1FAF" wp14:editId="4F15531E">
+          <wp:anchor distT="0" distB="0" distL="114300" distR="114300" simplePos="0" relativeHeight="251666944" behindDoc="0" locked="0" layoutInCell="1" allowOverlap="1" wp14:anchorId="45DD1FAF" wp14:editId="4F15531E">
             <wp:simplePos x="0" y="0"/>
             <wp:positionH relativeFrom="column">
               <wp:posOffset>0</wp:posOffset>
@@ -1466,7 +1466,7 @@
         <mc:AlternateContent>
           <mc:Choice Requires="wps">
             <w:drawing>
-              <wp:anchor distT="0" distB="0" distL="114300" distR="114300" simplePos="0" relativeHeight="251667456" behindDoc="0" locked="0" layoutInCell="1" allowOverlap="1" wp14:anchorId="0836F37B" wp14:editId="3F276CE8">
+              <wp:anchor distT="0" distB="0" distL="114300" distR="114300" simplePos="0" relativeHeight="251668992" behindDoc="0" locked="0" layoutInCell="1" allowOverlap="1" wp14:anchorId="0836F37B" wp14:editId="3F276CE8">
                 <wp:simplePos x="0" y="0"/>
                 <wp:positionH relativeFrom="column">
                   <wp:posOffset>-12305</wp:posOffset>
@@ -1517,11 +1517,11 @@
           </mc:Choice>
           <mc:Fallback>
             <w:pict>
-              <v:shapetype w14:anchorId="40AF66D8" id="_x0000_t32" coordsize="21600,21600" o:spt="32" o:oned="t" path="m,l21600,21600e" filled="f">
+              <v:shapetype w14:anchorId="1F5CB1EA" id="_x0000_t32" coordsize="21600,21600" o:spt="32" o:oned="t" path="m,l21600,21600e" filled="f">
                 <v:path arrowok="t" fillok="f" o:connecttype="none"/>
                 <o:lock v:ext="edit" shapetype="t"/>
               </v:shapetype>
-              <v:shape id="Straight Arrow Connector 14" o:spid="_x0000_s1026" type="#_x0000_t32" style="position:absolute;margin-left:-.95pt;margin-top:8.5pt;width:30.55pt;height:43.45pt;flip:x;z-index:251667456;visibility:visible;mso-wrap-style:square;mso-width-percent:0;mso-height-percent:0;mso-wrap-distance-left:9pt;mso-wrap-distance-top:0;mso-wrap-distance-right:9pt;mso-wrap-distance-bottom:0;mso-position-horizontal:absolute;mso-position-horizontal-relative:text;mso-position-vertical:absolute;mso-position-vertical-relative:text;mso-width-percent:0;mso-height-percent:0;mso-width-relative:margin;mso-height-relative:margin" o:gfxdata="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" strokecolor="red" strokeweight=".5pt">
+              <v:shape id="Straight Arrow Connector 14" o:spid="_x0000_s1026" type="#_x0000_t32" style="position:absolute;margin-left:-.95pt;margin-top:8.5pt;width:30.55pt;height:43.45pt;flip:x;z-index:251668992;visibility:visible;mso-wrap-style:square;mso-width-percent:0;mso-height-percent:0;mso-wrap-distance-left:9pt;mso-wrap-distance-top:0;mso-wrap-distance-right:9pt;mso-wrap-distance-bottom:0;mso-position-horizontal:absolute;mso-position-horizontal-relative:text;mso-position-vertical:absolute;mso-position-vertical-relative:text;mso-width-percent:0;mso-height-percent:0;mso-width-relative:margin;mso-height-relative:margin" o:gfxdata="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" strokecolor="red" strokeweight=".5pt">
                 <v:stroke endarrow="block" joinstyle="miter"/>
               </v:shape>
             </w:pict>
@@ -1539,7 +1539,7 @@
         <mc:AlternateContent>
           <mc:Choice Requires="wps">
             <w:drawing>
-              <wp:anchor distT="0" distB="0" distL="114300" distR="114300" simplePos="0" relativeHeight="251666432" behindDoc="0" locked="0" layoutInCell="1" allowOverlap="1" wp14:anchorId="0C73D9E6" wp14:editId="537AF5C4">
+              <wp:anchor distT="0" distB="0" distL="114300" distR="114300" simplePos="0" relativeHeight="251667968" behindDoc="0" locked="0" layoutInCell="1" allowOverlap="1" wp14:anchorId="0C73D9E6" wp14:editId="537AF5C4">
                 <wp:simplePos x="0" y="0"/>
                 <wp:positionH relativeFrom="column">
                   <wp:posOffset>-408713</wp:posOffset>
@@ -1594,7 +1594,7 @@
           </mc:Choice>
           <mc:Fallback>
             <w:pict>
-              <v:oval w14:anchorId="2BB152B9" id="Oval 13" o:spid="_x0000_s1026" style="position:absolute;margin-left:-32.2pt;margin-top:.85pt;width:27.15pt;height:23.75pt;z-index:251666432;visibility:visible;mso-wrap-style:square;mso-width-percent:0;mso-height-percent:0;mso-wrap-distance-left:9pt;mso-wrap-distance-top:0;mso-wrap-distance-right:9pt;mso-wrap-distance-bottom:0;mso-position-horizontal:absolute;mso-position-horizontal-relative:text;mso-position-vertical:absolute;mso-position-vertical-relative:text;mso-width-percent:0;mso-height-percent:0;mso-width-relative:margin;mso-height-relative:margin;v-text-anchor:middle" o:gfxdata="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" filled="f" strokecolor="red" strokeweight="1pt">
+              <v:oval w14:anchorId="778553F3" id="Oval 13" o:spid="_x0000_s1026" style="position:absolute;margin-left:-32.2pt;margin-top:.85pt;width:27.15pt;height:23.75pt;z-index:251667968;visibility:visible;mso-wrap-style:square;mso-width-percent:0;mso-height-percent:0;mso-wrap-distance-left:9pt;mso-wrap-distance-top:0;mso-wrap-distance-right:9pt;mso-wrap-distance-bottom:0;mso-position-horizontal:absolute;mso-position-horizontal-relative:text;mso-position-vertical:absolute;mso-position-vertical-relative:text;mso-width-percent:0;mso-height-percent:0;mso-width-relative:margin;mso-height-relative:margin;v-text-anchor:middle" o:gfxdata="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" filled="f" strokecolor="red" strokeweight="1pt">
                 <v:stroke joinstyle="miter"/>
               </v:oval>
             </w:pict>
@@ -1611,7 +1611,7 @@
         <mc:AlternateContent>
           <mc:Choice Requires="wps">
             <w:drawing>
-              <wp:anchor distT="0" distB="0" distL="114300" distR="114300" simplePos="0" relativeHeight="251634688" behindDoc="0" locked="0" layoutInCell="1" allowOverlap="1" wp14:anchorId="7124D1DE" wp14:editId="2C941EF8">
+              <wp:anchor distT="0" distB="0" distL="114300" distR="114300" simplePos="0" relativeHeight="251638272" behindDoc="0" locked="0" layoutInCell="1" allowOverlap="1" wp14:anchorId="7124D1DE" wp14:editId="2C941EF8">
                 <wp:simplePos x="0" y="0"/>
                 <wp:positionH relativeFrom="column">
                   <wp:posOffset>-1877323</wp:posOffset>
@@ -1677,7 +1677,7 @@
           </mc:Choice>
           <mc:Fallback>
             <w:pict>
-              <v:oval w14:anchorId="508744AD" id="Oval 22" o:spid="_x0000_s1026" style="position:absolute;margin-left:-147.8pt;margin-top:13.9pt;width:41.45pt;height:21.75pt;z-index:251634688;visibility:visible;mso-wrap-style:square;mso-width-percent:0;mso-height-percent:0;mso-wrap-distance-left:9pt;mso-wrap-distance-top:0;mso-wrap-distance-right:9pt;mso-wrap-distance-bottom:0;mso-position-horizontal:absolute;mso-position-horizontal-relative:text;mso-position-vertical:absolute;mso-position-vertical-relative:text;mso-width-percent:0;mso-height-percent:0;mso-width-relative:margin;mso-height-relative:margin;v-text-anchor:middle" o:gfxdata="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" filled="f" strokecolor="red" strokeweight="1pt">
+              <v:oval w14:anchorId="30C8CE6A" id="Oval 22" o:spid="_x0000_s1026" style="position:absolute;margin-left:-147.8pt;margin-top:13.9pt;width:41.45pt;height:21.75pt;z-index:251638272;visibility:visible;mso-wrap-style:square;mso-width-percent:0;mso-height-percent:0;mso-wrap-distance-left:9pt;mso-wrap-distance-top:0;mso-wrap-distance-right:9pt;mso-wrap-distance-bottom:0;mso-position-horizontal:absolute;mso-position-horizontal-relative:text;mso-position-vertical:absolute;mso-position-vertical-relative:text;mso-width-percent:0;mso-height-percent:0;mso-width-relative:margin;mso-height-relative:margin;v-text-anchor:middle" o:gfxdata="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" filled="f" strokecolor="red" strokeweight="1pt">
                 <v:stroke joinstyle="miter"/>
               </v:oval>
             </w:pict>
@@ -1695,7 +1695,7 @@
         </w:rPr>
         <w:lastRenderedPageBreak/>
         <w:drawing>
-          <wp:anchor distT="0" distB="0" distL="114300" distR="114300" simplePos="0" relativeHeight="251633664" behindDoc="0" locked="0" layoutInCell="1" allowOverlap="1" wp14:anchorId="685DF59B" wp14:editId="77A42B2C">
+          <wp:anchor distT="0" distB="0" distL="114300" distR="114300" simplePos="0" relativeHeight="251637248" behindDoc="0" locked="0" layoutInCell="1" allowOverlap="1" wp14:anchorId="685DF59B" wp14:editId="77A42B2C">
             <wp:simplePos x="0" y="0"/>
             <wp:positionH relativeFrom="column">
               <wp:posOffset>-174170</wp:posOffset>
@@ -1778,7 +1778,7 @@
         <mc:AlternateContent>
           <mc:Choice Requires="wps">
             <w:drawing>
-              <wp:anchor distT="45720" distB="45720" distL="114300" distR="114300" simplePos="0" relativeHeight="251659264" behindDoc="0" locked="0" layoutInCell="1" allowOverlap="1" wp14:anchorId="2C67AAFB" wp14:editId="201739B3">
+              <wp:anchor distT="45720" distB="45720" distL="114300" distR="114300" simplePos="0" relativeHeight="251660800" behindDoc="0" locked="0" layoutInCell="1" allowOverlap="1" wp14:anchorId="2C67AAFB" wp14:editId="201739B3">
                 <wp:simplePos x="0" y="0"/>
                 <wp:positionH relativeFrom="column">
                   <wp:posOffset>847042</wp:posOffset>
@@ -1849,7 +1849,7 @@
                 <v:stroke joinstyle="miter"/>
                 <v:path gradientshapeok="t" o:connecttype="rect"/>
               </v:shapetype>
-              <v:shape id="Text Box 2" o:spid="_x0000_s1026" type="#_x0000_t202" style="position:absolute;margin-left:66.7pt;margin-top:29.45pt;width:185.9pt;height:110.6pt;z-index:251659264;visibility:visible;mso-wrap-style:square;mso-width-percent:400;mso-height-percent:200;mso-wrap-distance-left:9pt;mso-wrap-distance-top:3.6pt;mso-wrap-distance-right:9pt;mso-wrap-distance-bottom:3.6pt;mso-position-horizontal:absolute;mso-position-horizontal-relative:text;mso-position-vertical:absolute;mso-position-vertical-relative:text;mso-width-percent:400;mso-height-percent:200;mso-width-relative:margin;mso-height-relative:margin;v-text-anchor:top" o:gfxdata="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">
+              <v:shape id="Text Box 2" o:spid="_x0000_s1026" type="#_x0000_t202" style="position:absolute;margin-left:66.7pt;margin-top:29.45pt;width:185.9pt;height:110.6pt;z-index:251660800;visibility:visible;mso-wrap-style:square;mso-width-percent:400;mso-height-percent:200;mso-wrap-distance-left:9pt;mso-wrap-distance-top:3.6pt;mso-wrap-distance-right:9pt;mso-wrap-distance-bottom:3.6pt;mso-position-horizontal:absolute;mso-position-horizontal-relative:text;mso-position-vertical:absolute;mso-position-vertical-relative:text;mso-width-percent:400;mso-height-percent:200;mso-width-relative:margin;mso-height-relative:margin;v-text-anchor:top" o:gfxdata="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">
                 <v:textbox style="mso-fit-shape-to-text:t">
                   <w:txbxContent>
                     <w:p>
@@ -1879,7 +1879,7 @@
         <mc:AlternateContent>
           <mc:Choice Requires="wps">
             <w:drawing>
-              <wp:anchor distT="0" distB="0" distL="114300" distR="114300" simplePos="0" relativeHeight="251637760" behindDoc="0" locked="0" layoutInCell="1" allowOverlap="1" wp14:anchorId="5673471D" wp14:editId="1F7C0A7D">
+              <wp:anchor distT="0" distB="0" distL="114300" distR="114300" simplePos="0" relativeHeight="251642368" behindDoc="0" locked="0" layoutInCell="1" allowOverlap="1" wp14:anchorId="5673471D" wp14:editId="1F7C0A7D">
                 <wp:simplePos x="0" y="0"/>
                 <wp:positionH relativeFrom="column">
                   <wp:posOffset>-778941</wp:posOffset>
@@ -1940,7 +1940,7 @@
           </mc:Choice>
           <mc:Fallback>
             <w:pict>
-              <v:shape w14:anchorId="6EF9ACE9" id="Straight Arrow Connector 24" o:spid="_x0000_s1026" type="#_x0000_t32" style="position:absolute;margin-left:-61.35pt;margin-top:.8pt;width:116.85pt;height:6.15pt;flip:x;z-index:251637760;visibility:visible;mso-wrap-style:square;mso-width-percent:0;mso-height-percent:0;mso-wrap-distance-left:9pt;mso-wrap-distance-top:0;mso-wrap-distance-right:9pt;mso-wrap-distance-bottom:0;mso-position-horizontal:absolute;mso-position-horizontal-relative:text;mso-position-vertical:absolute;mso-position-vertical-relative:text;mso-width-percent:0;mso-height-percent:0;mso-width-relative:margin;mso-height-relative:margin" o:gfxdata="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" strokecolor="red" strokeweight=".5pt">
+              <v:shape w14:anchorId="438A592C" id="Straight Arrow Connector 24" o:spid="_x0000_s1026" type="#_x0000_t32" style="position:absolute;margin-left:-61.35pt;margin-top:.8pt;width:116.85pt;height:6.15pt;flip:x;z-index:251642368;visibility:visible;mso-wrap-style:square;mso-width-percent:0;mso-height-percent:0;mso-wrap-distance-left:9pt;mso-wrap-distance-top:0;mso-wrap-distance-right:9pt;mso-wrap-distance-bottom:0;mso-position-horizontal:absolute;mso-position-horizontal-relative:text;mso-position-vertical:absolute;mso-position-vertical-relative:text;mso-width-percent:0;mso-height-percent:0;mso-width-relative:margin;mso-height-relative:margin" o:gfxdata="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" strokecolor="red" strokeweight=".5pt">
                 <v:stroke endarrow="block" joinstyle="miter"/>
               </v:shape>
             </w:pict>
@@ -1955,7 +1955,7 @@
         <mc:AlternateContent>
           <mc:Choice Requires="wps">
             <w:drawing>
-              <wp:anchor distT="0" distB="0" distL="114300" distR="114300" simplePos="0" relativeHeight="251635712" behindDoc="0" locked="0" layoutInCell="1" allowOverlap="1" wp14:anchorId="74AB26E9" wp14:editId="6500C01D">
+              <wp:anchor distT="0" distB="0" distL="114300" distR="114300" simplePos="0" relativeHeight="251639296" behindDoc="0" locked="0" layoutInCell="1" allowOverlap="1" wp14:anchorId="74AB26E9" wp14:editId="6500C01D">
                 <wp:simplePos x="0" y="0"/>
                 <wp:positionH relativeFrom="column">
                   <wp:posOffset>-2178050</wp:posOffset>
@@ -2010,7 +2010,7 @@
           </mc:Choice>
           <mc:Fallback>
             <w:pict>
-              <v:oval w14:anchorId="56C9ACAF" id="Oval 23" o:spid="_x0000_s1026" style="position:absolute;margin-left:-171.5pt;margin-top:3.4pt;width:98.5pt;height:23.1pt;z-index:251635712;visibility:visible;mso-wrap-style:square;mso-width-percent:0;mso-height-percent:0;mso-wrap-distance-left:9pt;mso-wrap-distance-top:0;mso-wrap-distance-right:9pt;mso-wrap-distance-bottom:0;mso-position-horizontal:absolute;mso-position-horizontal-relative:text;mso-position-vertical:absolute;mso-position-vertical-relative:text;mso-width-percent:0;mso-height-percent:0;mso-width-relative:margin;mso-height-relative:margin;v-text-anchor:middle" o:gfxdata="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" filled="f" strokecolor="red" strokeweight="1pt">
+              <v:oval w14:anchorId="3577F8F3" id="Oval 23" o:spid="_x0000_s1026" style="position:absolute;margin-left:-171.5pt;margin-top:3.4pt;width:98.5pt;height:23.1pt;z-index:251639296;visibility:visible;mso-wrap-style:square;mso-width-percent:0;mso-height-percent:0;mso-wrap-distance-left:9pt;mso-wrap-distance-top:0;mso-wrap-distance-right:9pt;mso-wrap-distance-bottom:0;mso-position-horizontal:absolute;mso-position-horizontal-relative:text;mso-position-vertical:absolute;mso-position-vertical-relative:text;mso-width-percent:0;mso-height-percent:0;mso-width-relative:margin;mso-height-relative:margin;v-text-anchor:middle" o:gfxdata="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" filled="f" strokecolor="red" strokeweight="1pt">
                 <v:stroke joinstyle="miter"/>
               </v:oval>
             </w:pict>
@@ -2030,7 +2030,7 @@
           <w:lang w:eastAsia="en-SG"/>
         </w:rPr>
         <w:drawing>
-          <wp:anchor distT="0" distB="0" distL="114300" distR="114300" simplePos="0" relativeHeight="251632640" behindDoc="0" locked="0" layoutInCell="1" allowOverlap="1" wp14:anchorId="43E7C7FB" wp14:editId="2DEFB489">
+          <wp:anchor distT="0" distB="0" distL="114300" distR="114300" simplePos="0" relativeHeight="251636224" behindDoc="0" locked="0" layoutInCell="1" allowOverlap="1" wp14:anchorId="43E7C7FB" wp14:editId="2DEFB489">
             <wp:simplePos x="0" y="0"/>
             <wp:positionH relativeFrom="column">
               <wp:posOffset>-154772</wp:posOffset>
@@ -2116,7 +2116,7 @@
         <mc:AlternateContent>
           <mc:Choice Requires="wps">
             <w:drawing>
-              <wp:anchor distT="45720" distB="45720" distL="114300" distR="114300" simplePos="0" relativeHeight="251662336" behindDoc="0" locked="0" layoutInCell="1" allowOverlap="1" wp14:anchorId="3C8655D6" wp14:editId="0897C637">
+              <wp:anchor distT="45720" distB="45720" distL="114300" distR="114300" simplePos="0" relativeHeight="251663872" behindDoc="0" locked="0" layoutInCell="1" allowOverlap="1" wp14:anchorId="3C8655D6" wp14:editId="0897C637">
                 <wp:simplePos x="0" y="0"/>
                 <wp:positionH relativeFrom="column">
                   <wp:posOffset>1225777</wp:posOffset>
@@ -2192,7 +2192,7 @@
           </mc:Choice>
           <mc:Fallback>
             <w:pict>
-              <v:shape w14:anchorId="3C8655D6" id="_x0000_s1027" type="#_x0000_t202" style="position:absolute;margin-left:96.5pt;margin-top:5.65pt;width:208.5pt;height:110.6pt;z-index:251662336;visibility:visible;mso-wrap-style:square;mso-width-percent:0;mso-height-percent:200;mso-wrap-distance-left:9pt;mso-wrap-distance-top:3.6pt;mso-wrap-distance-right:9pt;mso-wrap-distance-bottom:3.6pt;mso-position-horizontal:absolute;mso-position-horizontal-relative:text;mso-position-vertical:absolute;mso-position-vertical-relative:text;mso-width-percent:0;mso-height-percent:200;mso-width-relative:margin;mso-height-relative:margin;v-text-anchor:top" o:gfxdata="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">
+              <v:shape w14:anchorId="3C8655D6" id="_x0000_s1027" type="#_x0000_t202" style="position:absolute;margin-left:96.5pt;margin-top:5.65pt;width:208.5pt;height:110.6pt;z-index:251663872;visibility:visible;mso-wrap-style:square;mso-width-percent:0;mso-height-percent:200;mso-wrap-distance-left:9pt;mso-wrap-distance-top:3.6pt;mso-wrap-distance-right:9pt;mso-wrap-distance-bottom:3.6pt;mso-position-horizontal:absolute;mso-position-horizontal-relative:text;mso-position-vertical:absolute;mso-position-vertical-relative:text;mso-width-percent:0;mso-height-percent:200;mso-width-relative:margin;mso-height-relative:margin;v-text-anchor:top" o:gfxdata="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">
                 <v:textbox style="mso-fit-shape-to-text:t">
                   <w:txbxContent>
                     <w:p>
@@ -2227,7 +2227,7 @@
         <mc:AlternateContent>
           <mc:Choice Requires="wps">
             <w:drawing>
-              <wp:anchor distT="0" distB="0" distL="114300" distR="114300" simplePos="0" relativeHeight="251660288" behindDoc="0" locked="0" layoutInCell="1" allowOverlap="1" wp14:anchorId="69554106" wp14:editId="06AC7AB2">
+              <wp:anchor distT="0" distB="0" distL="114300" distR="114300" simplePos="0" relativeHeight="251661824" behindDoc="0" locked="0" layoutInCell="1" allowOverlap="1" wp14:anchorId="69554106" wp14:editId="06AC7AB2">
                 <wp:simplePos x="0" y="0"/>
                 <wp:positionH relativeFrom="column">
                   <wp:posOffset>-662616</wp:posOffset>
@@ -2278,7 +2278,7 @@
           </mc:Choice>
           <mc:Fallback>
             <w:pict>
-              <v:shape w14:anchorId="6088DAB9" id="Straight Arrow Connector 27" o:spid="_x0000_s1026" type="#_x0000_t32" style="position:absolute;margin-left:-52.15pt;margin-top:.45pt;width:136.5pt;height:10.5pt;flip:x;z-index:251660288;visibility:visible;mso-wrap-style:square;mso-width-percent:0;mso-height-percent:0;mso-wrap-distance-left:9pt;mso-wrap-distance-top:0;mso-wrap-distance-right:9pt;mso-wrap-distance-bottom:0;mso-position-horizontal:absolute;mso-position-horizontal-relative:text;mso-position-vertical:absolute;mso-position-vertical-relative:text;mso-width-percent:0;mso-height-percent:0;mso-width-relative:margin;mso-height-relative:margin" o:gfxdata="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" strokecolor="red" strokeweight=".5pt">
+              <v:shape w14:anchorId="5DF17B03" id="Straight Arrow Connector 27" o:spid="_x0000_s1026" type="#_x0000_t32" style="position:absolute;margin-left:-52.15pt;margin-top:.45pt;width:136.5pt;height:10.5pt;flip:x;z-index:251661824;visibility:visible;mso-wrap-style:square;mso-width-percent:0;mso-height-percent:0;mso-wrap-distance-left:9pt;mso-wrap-distance-top:0;mso-wrap-distance-right:9pt;mso-wrap-distance-bottom:0;mso-position-horizontal:absolute;mso-position-horizontal-relative:text;mso-position-vertical:absolute;mso-position-vertical-relative:text;mso-width-percent:0;mso-height-percent:0;mso-width-relative:margin;mso-height-relative:margin" o:gfxdata="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" strokecolor="red" strokeweight=".5pt">
                 <v:stroke endarrow="block" joinstyle="miter"/>
               </v:shape>
             </w:pict>
@@ -2293,7 +2293,7 @@
         <mc:AlternateContent>
           <mc:Choice Requires="wps">
             <w:drawing>
-              <wp:anchor distT="0" distB="0" distL="114300" distR="114300" simplePos="0" relativeHeight="251661312" behindDoc="0" locked="0" layoutInCell="1" allowOverlap="1" wp14:anchorId="0D6C975F" wp14:editId="19F7D328">
+              <wp:anchor distT="0" distB="0" distL="114300" distR="114300" simplePos="0" relativeHeight="251662848" behindDoc="0" locked="0" layoutInCell="1" allowOverlap="1" wp14:anchorId="0D6C975F" wp14:editId="19F7D328">
                 <wp:simplePos x="0" y="0"/>
                 <wp:positionH relativeFrom="column">
                   <wp:posOffset>-1976756</wp:posOffset>
@@ -2348,7 +2348,7 @@
           </mc:Choice>
           <mc:Fallback>
             <w:pict>
-              <v:oval w14:anchorId="735C0A78" id="Oval 29" o:spid="_x0000_s1026" style="position:absolute;margin-left:-155.65pt;margin-top:.75pt;width:99.85pt;height:27.85pt;z-index:251661312;visibility:visible;mso-wrap-style:square;mso-width-percent:0;mso-height-percent:0;mso-wrap-distance-left:9pt;mso-wrap-distance-top:0;mso-wrap-distance-right:9pt;mso-wrap-distance-bottom:0;mso-position-horizontal:absolute;mso-position-horizontal-relative:text;mso-position-vertical:absolute;mso-position-vertical-relative:text;mso-width-percent:0;mso-height-percent:0;mso-width-relative:margin;mso-height-relative:margin;v-text-anchor:middle" o:gfxdata="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" filled="f" strokecolor="red" strokeweight="1pt">
+              <v:oval w14:anchorId="1F5AB08E" id="Oval 29" o:spid="_x0000_s1026" style="position:absolute;margin-left:-155.65pt;margin-top:.75pt;width:99.85pt;height:27.85pt;z-index:251662848;visibility:visible;mso-wrap-style:square;mso-width-percent:0;mso-height-percent:0;mso-wrap-distance-left:9pt;mso-wrap-distance-top:0;mso-wrap-distance-right:9pt;mso-wrap-distance-bottom:0;mso-position-horizontal:absolute;mso-position-horizontal-relative:text;mso-position-vertical:absolute;mso-position-vertical-relative:text;mso-width-percent:0;mso-height-percent:0;mso-width-relative:margin;mso-height-relative:margin;v-text-anchor:middle" o:gfxdata="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" filled="f" strokecolor="red" strokeweight="1pt">
                 <v:stroke joinstyle="miter"/>
               </v:oval>
             </w:pict>
@@ -2398,7 +2398,7 @@
           <w:lang w:eastAsia="en-SG"/>
         </w:rPr>
         <w:drawing>
-          <wp:anchor distT="0" distB="0" distL="114300" distR="114300" simplePos="0" relativeHeight="251668480" behindDoc="0" locked="0" layoutInCell="1" allowOverlap="1" wp14:anchorId="205A5AD3" wp14:editId="455B069A">
+          <wp:anchor distT="0" distB="0" distL="114300" distR="114300" simplePos="0" relativeHeight="251670016" behindDoc="0" locked="0" layoutInCell="1" allowOverlap="1" wp14:anchorId="205A5AD3" wp14:editId="455B069A">
             <wp:simplePos x="0" y="0"/>
             <wp:positionH relativeFrom="column">
               <wp:posOffset>0</wp:posOffset>
@@ -2480,7 +2480,7 @@
         <mc:AlternateContent>
           <mc:Choice Requires="wps">
             <w:drawing>
-              <wp:anchor distT="45720" distB="45720" distL="114300" distR="114300" simplePos="0" relativeHeight="251641856" behindDoc="0" locked="0" layoutInCell="1" allowOverlap="1" wp14:anchorId="3E957ABC" wp14:editId="07925AE9">
+              <wp:anchor distT="45720" distB="45720" distL="114300" distR="114300" simplePos="0" relativeHeight="251645440" behindDoc="0" locked="0" layoutInCell="1" allowOverlap="1" wp14:anchorId="3E957ABC" wp14:editId="07925AE9">
                 <wp:simplePos x="0" y="0"/>
                 <wp:positionH relativeFrom="margin">
                   <wp:posOffset>3191570</wp:posOffset>
@@ -2550,7 +2550,7 @@
           </mc:Choice>
           <mc:Fallback>
             <w:pict>
-              <v:shape w14:anchorId="3E957ABC" id="_x0000_s1028" type="#_x0000_t202" style="position:absolute;margin-left:251.3pt;margin-top:.7pt;width:154pt;height:110.6pt;z-index:251641856;visibility:visible;mso-wrap-style:square;mso-width-percent:0;mso-height-percent:200;mso-wrap-distance-left:9pt;mso-wrap-distance-top:3.6pt;mso-wrap-distance-right:9pt;mso-wrap-distance-bottom:3.6pt;mso-position-horizontal:absolute;mso-position-horizontal-relative:margin;mso-position-vertical:absolute;mso-position-vertical-relative:text;mso-width-percent:0;mso-height-percent:200;mso-width-relative:margin;mso-height-relative:margin;v-text-anchor:top" o:gfxdata="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">
+              <v:shape w14:anchorId="3E957ABC" id="_x0000_s1028" type="#_x0000_t202" style="position:absolute;margin-left:251.3pt;margin-top:.7pt;width:154pt;height:110.6pt;z-index:251645440;visibility:visible;mso-wrap-style:square;mso-width-percent:0;mso-height-percent:200;mso-wrap-distance-left:9pt;mso-wrap-distance-top:3.6pt;mso-wrap-distance-right:9pt;mso-wrap-distance-bottom:3.6pt;mso-position-horizontal:absolute;mso-position-horizontal-relative:margin;mso-position-vertical:absolute;mso-position-vertical-relative:text;mso-width-percent:0;mso-height-percent:200;mso-width-relative:margin;mso-height-relative:margin;v-text-anchor:top" o:gfxdata="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">
                 <v:textbox style="mso-fit-shape-to-text:t">
                   <w:txbxContent>
                     <w:p>
@@ -2581,7 +2581,7 @@
         <mc:AlternateContent>
           <mc:Choice Requires="wps">
             <w:drawing>
-              <wp:anchor distT="0" distB="0" distL="114300" distR="114300" simplePos="0" relativeHeight="251639808" behindDoc="0" locked="0" layoutInCell="1" allowOverlap="1" wp14:anchorId="24F6EA14" wp14:editId="2F7ECF31">
+              <wp:anchor distT="0" distB="0" distL="114300" distR="114300" simplePos="0" relativeHeight="251644416" behindDoc="0" locked="0" layoutInCell="1" allowOverlap="1" wp14:anchorId="24F6EA14" wp14:editId="2F7ECF31">
                 <wp:simplePos x="0" y="0"/>
                 <wp:positionH relativeFrom="margin">
                   <wp:posOffset>1946335</wp:posOffset>
@@ -2642,7 +2642,7 @@
           </mc:Choice>
           <mc:Fallback>
             <w:pict>
-              <v:shape w14:anchorId="6579CEEB" id="Straight Arrow Connector 6" o:spid="_x0000_s1026" type="#_x0000_t32" style="position:absolute;margin-left:153.25pt;margin-top:9.25pt;width:84.75pt;height:3.6pt;flip:x;z-index:251639808;visibility:visible;mso-wrap-style:square;mso-width-percent:0;mso-height-percent:0;mso-wrap-distance-left:9pt;mso-wrap-distance-top:0;mso-wrap-distance-right:9pt;mso-wrap-distance-bottom:0;mso-position-horizontal:absolute;mso-position-horizontal-relative:margin;mso-position-vertical:absolute;mso-position-vertical-relative:text;mso-width-percent:0;mso-height-percent:0;mso-width-relative:margin;mso-height-relative:margin" o:gfxdata="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" strokecolor="red" strokeweight=".5pt">
+              <v:shape w14:anchorId="4B55A06C" id="Straight Arrow Connector 6" o:spid="_x0000_s1026" type="#_x0000_t32" style="position:absolute;margin-left:153.25pt;margin-top:9.25pt;width:84.75pt;height:3.6pt;flip:x;z-index:251644416;visibility:visible;mso-wrap-style:square;mso-width-percent:0;mso-height-percent:0;mso-wrap-distance-left:9pt;mso-wrap-distance-top:0;mso-wrap-distance-right:9pt;mso-wrap-distance-bottom:0;mso-position-horizontal:absolute;mso-position-horizontal-relative:margin;mso-position-vertical:absolute;mso-position-vertical-relative:text;mso-width-percent:0;mso-height-percent:0;mso-width-relative:margin;mso-height-relative:margin" o:gfxdata="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" strokecolor="red" strokeweight=".5pt">
                 <v:stroke endarrow="block" joinstyle="miter"/>
                 <w10:wrap anchorx="margin"/>
               </v:shape>
@@ -2661,7 +2661,7 @@
         <mc:AlternateContent>
           <mc:Choice Requires="wps">
             <w:drawing>
-              <wp:anchor distT="45720" distB="45720" distL="114300" distR="114300" simplePos="0" relativeHeight="251638784" behindDoc="0" locked="0" layoutInCell="1" allowOverlap="1" wp14:anchorId="534DE63B" wp14:editId="6E863741">
+              <wp:anchor distT="45720" distB="45720" distL="114300" distR="114300" simplePos="0" relativeHeight="251643392" behindDoc="0" locked="0" layoutInCell="1" allowOverlap="1" wp14:anchorId="534DE63B" wp14:editId="6E863741">
                 <wp:simplePos x="0" y="0"/>
                 <wp:positionH relativeFrom="margin">
                   <wp:posOffset>3600450</wp:posOffset>
@@ -2731,7 +2731,7 @@
           </mc:Choice>
           <mc:Fallback>
             <w:pict>
-              <v:shape w14:anchorId="534DE63B" id="_x0000_s1029" type="#_x0000_t202" style="position:absolute;margin-left:283.5pt;margin-top:13.2pt;width:154pt;height:110.6pt;z-index:251638784;visibility:visible;mso-wrap-style:square;mso-width-percent:0;mso-height-percent:200;mso-wrap-distance-left:9pt;mso-wrap-distance-top:3.6pt;mso-wrap-distance-right:9pt;mso-wrap-distance-bottom:3.6pt;mso-position-horizontal:absolute;mso-position-horizontal-relative:margin;mso-position-vertical:absolute;mso-position-vertical-relative:text;mso-width-percent:0;mso-height-percent:200;mso-width-relative:margin;mso-height-relative:margin;v-text-anchor:top" o:gfxdata="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">
+              <v:shape w14:anchorId="534DE63B" id="_x0000_s1029" type="#_x0000_t202" style="position:absolute;margin-left:283.5pt;margin-top:13.2pt;width:154pt;height:110.6pt;z-index:251643392;visibility:visible;mso-wrap-style:square;mso-width-percent:0;mso-height-percent:200;mso-wrap-distance-left:9pt;mso-wrap-distance-top:3.6pt;mso-wrap-distance-right:9pt;mso-wrap-distance-bottom:3.6pt;mso-position-horizontal:absolute;mso-position-horizontal-relative:margin;mso-position-vertical:absolute;mso-position-vertical-relative:text;mso-width-percent:0;mso-height-percent:200;mso-width-relative:margin;mso-height-relative:margin;v-text-anchor:top" o:gfxdata="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">
                 <v:textbox style="mso-fit-shape-to-text:t">
                   <w:txbxContent>
                     <w:p>
@@ -2761,7 +2761,7 @@
         <mc:AlternateContent>
           <mc:Choice Requires="wps">
             <w:drawing>
-              <wp:anchor distT="0" distB="0" distL="114300" distR="114300" simplePos="0" relativeHeight="251636736" behindDoc="0" locked="0" layoutInCell="1" allowOverlap="1" wp14:anchorId="7F0BC9EE" wp14:editId="024EA866">
+              <wp:anchor distT="0" distB="0" distL="114300" distR="114300" simplePos="0" relativeHeight="251641344" behindDoc="0" locked="0" layoutInCell="1" allowOverlap="1" wp14:anchorId="7F0BC9EE" wp14:editId="024EA866">
                 <wp:simplePos x="0" y="0"/>
                 <wp:positionH relativeFrom="column">
                   <wp:posOffset>13933</wp:posOffset>
@@ -2812,7 +2812,7 @@
           </mc:Choice>
           <mc:Fallback>
             <w:pict>
-              <v:shape w14:anchorId="3C1964A3" id="Straight Arrow Connector 7" o:spid="_x0000_s1026" type="#_x0000_t32" style="position:absolute;margin-left:1.1pt;margin-top:1.3pt;width:106.65pt;height:3.6pt;flip:x;z-index:251636736;visibility:visible;mso-wrap-style:square;mso-width-percent:0;mso-height-percent:0;mso-wrap-distance-left:9pt;mso-wrap-distance-top:0;mso-wrap-distance-right:9pt;mso-wrap-distance-bottom:0;mso-position-horizontal:absolute;mso-position-horizontal-relative:text;mso-position-vertical:absolute;mso-position-vertical-relative:text;mso-width-percent:0;mso-height-percent:0;mso-width-relative:margin;mso-height-relative:margin" o:gfxdata="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" strokecolor="red" strokeweight=".5pt">
+              <v:shape w14:anchorId="1D4E2540" id="Straight Arrow Connector 7" o:spid="_x0000_s1026" type="#_x0000_t32" style="position:absolute;margin-left:1.1pt;margin-top:1.3pt;width:106.65pt;height:3.6pt;flip:x;z-index:251641344;visibility:visible;mso-wrap-style:square;mso-width-percent:0;mso-height-percent:0;mso-wrap-distance-left:9pt;mso-wrap-distance-top:0;mso-wrap-distance-right:9pt;mso-wrap-distance-bottom:0;mso-position-horizontal:absolute;mso-position-horizontal-relative:text;mso-position-vertical:absolute;mso-position-vertical-relative:text;mso-width-percent:0;mso-height-percent:0;mso-width-relative:margin;mso-height-relative:margin" o:gfxdata="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" strokecolor="red" strokeweight=".5pt">
                 <v:stroke endarrow="block" joinstyle="miter"/>
               </v:shape>
             </w:pict>
@@ -2841,7 +2841,7 @@
           <w:lang w:eastAsia="en-SG"/>
         </w:rPr>
         <w:drawing>
-          <wp:anchor distT="0" distB="0" distL="114300" distR="114300" simplePos="0" relativeHeight="251669504" behindDoc="0" locked="0" layoutInCell="1" allowOverlap="1" wp14:anchorId="740975A1" wp14:editId="29F2A98F">
+          <wp:anchor distT="0" distB="0" distL="114300" distR="114300" simplePos="0" relativeHeight="251671040" behindDoc="0" locked="0" layoutInCell="1" allowOverlap="1" wp14:anchorId="740975A1" wp14:editId="29F2A98F">
             <wp:simplePos x="0" y="0"/>
             <wp:positionH relativeFrom="column">
               <wp:posOffset>0</wp:posOffset>
@@ -3003,7 +3003,7 @@
           <w:lang w:eastAsia="en-SG"/>
         </w:rPr>
         <w:drawing>
-          <wp:anchor distT="0" distB="0" distL="114300" distR="114300" simplePos="0" relativeHeight="251670528" behindDoc="0" locked="0" layoutInCell="1" allowOverlap="1" wp14:anchorId="206315D2" wp14:editId="1448EEA3">
+          <wp:anchor distT="0" distB="0" distL="114300" distR="114300" simplePos="0" relativeHeight="251672064" behindDoc="0" locked="0" layoutInCell="1" allowOverlap="1" wp14:anchorId="206315D2" wp14:editId="1448EEA3">
             <wp:simplePos x="0" y="0"/>
             <wp:positionH relativeFrom="column">
               <wp:posOffset>0</wp:posOffset>
@@ -3132,7 +3132,7 @@
           <w:lang w:eastAsia="en-SG"/>
         </w:rPr>
         <w:drawing>
-          <wp:anchor distT="0" distB="0" distL="114300" distR="114300" simplePos="0" relativeHeight="251672576" behindDoc="0" locked="0" layoutInCell="1" allowOverlap="1" wp14:anchorId="2BF8920C" wp14:editId="7A07949F">
+          <wp:anchor distT="0" distB="0" distL="114300" distR="114300" simplePos="0" relativeHeight="251674112" behindDoc="0" locked="0" layoutInCell="1" allowOverlap="1" wp14:anchorId="2BF8920C" wp14:editId="7A07949F">
             <wp:simplePos x="0" y="0"/>
             <wp:positionH relativeFrom="column">
               <wp:posOffset>42545</wp:posOffset>
@@ -3245,7 +3245,7 @@
           <w:lang w:eastAsia="en-SG"/>
         </w:rPr>
         <w:drawing>
-          <wp:anchor distT="0" distB="0" distL="114300" distR="114300" simplePos="0" relativeHeight="251631616" behindDoc="0" locked="0" layoutInCell="1" allowOverlap="1" wp14:anchorId="2ED39320" wp14:editId="05BFF53D">
+          <wp:anchor distT="0" distB="0" distL="114300" distR="114300" simplePos="0" relativeHeight="251635200" behindDoc="0" locked="0" layoutInCell="1" allowOverlap="1" wp14:anchorId="2ED39320" wp14:editId="05BFF53D">
             <wp:simplePos x="0" y="0"/>
             <wp:positionH relativeFrom="column">
               <wp:posOffset>0</wp:posOffset>
@@ -3338,7 +3338,7 @@
         <mc:AlternateContent>
           <mc:Choice Requires="wps">
             <w:drawing>
-              <wp:anchor distT="45720" distB="45720" distL="114300" distR="114300" simplePos="0" relativeHeight="251646976" behindDoc="0" locked="0" layoutInCell="1" allowOverlap="1" wp14:anchorId="31D350D9" wp14:editId="12D16323">
+              <wp:anchor distT="45720" distB="45720" distL="114300" distR="114300" simplePos="0" relativeHeight="251649536" behindDoc="0" locked="0" layoutInCell="1" allowOverlap="1" wp14:anchorId="31D350D9" wp14:editId="12D16323">
                 <wp:simplePos x="0" y="0"/>
                 <wp:positionH relativeFrom="column">
                   <wp:posOffset>1378166</wp:posOffset>
@@ -3405,7 +3405,7 @@
           </mc:Choice>
           <mc:Fallback>
             <w:pict>
-              <v:shape w14:anchorId="31D350D9" id="_x0000_s1030" type="#_x0000_t202" style="position:absolute;margin-left:108.5pt;margin-top:14.85pt;width:185.9pt;height:110.6pt;z-index:251646976;visibility:visible;mso-wrap-style:square;mso-width-percent:400;mso-height-percent:200;mso-wrap-distance-left:9pt;mso-wrap-distance-top:3.6pt;mso-wrap-distance-right:9pt;mso-wrap-distance-bottom:3.6pt;mso-position-horizontal:absolute;mso-position-horizontal-relative:text;mso-position-vertical:absolute;mso-position-vertical-relative:text;mso-width-percent:400;mso-height-percent:200;mso-width-relative:margin;mso-height-relative:margin;v-text-anchor:top" o:gfxdata="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">
+              <v:shape w14:anchorId="31D350D9" id="_x0000_s1030" type="#_x0000_t202" style="position:absolute;margin-left:108.5pt;margin-top:14.85pt;width:185.9pt;height:110.6pt;z-index:251649536;visibility:visible;mso-wrap-style:square;mso-width-percent:400;mso-height-percent:200;mso-wrap-distance-left:9pt;mso-wrap-distance-top:3.6pt;mso-wrap-distance-right:9pt;mso-wrap-distance-bottom:3.6pt;mso-position-horizontal:absolute;mso-position-horizontal-relative:text;mso-position-vertical:absolute;mso-position-vertical-relative:text;mso-width-percent:400;mso-height-percent:200;mso-width-relative:margin;mso-height-relative:margin;v-text-anchor:top" o:gfxdata="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">
                 <v:textbox style="mso-fit-shape-to-text:t">
                   <w:txbxContent>
                     <w:p>
@@ -3432,7 +3432,7 @@
         <mc:AlternateContent>
           <mc:Choice Requires="wps">
             <w:drawing>
-              <wp:anchor distT="0" distB="0" distL="114300" distR="114300" simplePos="0" relativeHeight="251644928" behindDoc="0" locked="0" layoutInCell="1" allowOverlap="1" wp14:anchorId="0D1463E5" wp14:editId="62490901">
+              <wp:anchor distT="0" distB="0" distL="114300" distR="114300" simplePos="0" relativeHeight="251647488" behindDoc="0" locked="0" layoutInCell="1" allowOverlap="1" wp14:anchorId="0D1463E5" wp14:editId="62490901">
                 <wp:simplePos x="0" y="0"/>
                 <wp:positionH relativeFrom="column">
                   <wp:posOffset>-670560</wp:posOffset>
@@ -3493,7 +3493,7 @@
           </mc:Choice>
           <mc:Fallback>
             <w:pict>
-              <v:shape w14:anchorId="52568FAB" id="Straight Arrow Connector 196" o:spid="_x0000_s1026" type="#_x0000_t32" style="position:absolute;margin-left:-52.8pt;margin-top:.2pt;width:145.35pt;height:39pt;flip:x;z-index:251644928;visibility:visible;mso-wrap-style:square;mso-width-percent:0;mso-height-percent:0;mso-wrap-distance-left:9pt;mso-wrap-distance-top:0;mso-wrap-distance-right:9pt;mso-wrap-distance-bottom:0;mso-position-horizontal:absolute;mso-position-horizontal-relative:text;mso-position-vertical:absolute;mso-position-vertical-relative:text;mso-width-percent:0;mso-height-percent:0;mso-width-relative:margin;mso-height-relative:margin" o:gfxdata="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" strokecolor="red" strokeweight=".5pt">
+              <v:shape w14:anchorId="1DD9A382" id="Straight Arrow Connector 196" o:spid="_x0000_s1026" type="#_x0000_t32" style="position:absolute;margin-left:-52.8pt;margin-top:.2pt;width:145.35pt;height:39pt;flip:x;z-index:251647488;visibility:visible;mso-wrap-style:square;mso-width-percent:0;mso-height-percent:0;mso-wrap-distance-left:9pt;mso-wrap-distance-top:0;mso-wrap-distance-right:9pt;mso-wrap-distance-bottom:0;mso-position-horizontal:absolute;mso-position-horizontal-relative:text;mso-position-vertical:absolute;mso-position-vertical-relative:text;mso-width-percent:0;mso-height-percent:0;mso-width-relative:margin;mso-height-relative:margin" o:gfxdata="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" strokecolor="red" strokeweight=".5pt">
                 <v:stroke endarrow="block" joinstyle="miter"/>
               </v:shape>
             </w:pict>
@@ -3510,7 +3510,7 @@
         <mc:AlternateContent>
           <mc:Choice Requires="wps">
             <w:drawing>
-              <wp:anchor distT="0" distB="0" distL="114300" distR="114300" simplePos="0" relativeHeight="251642880" behindDoc="0" locked="0" layoutInCell="1" allowOverlap="1" wp14:anchorId="43D9AB9B" wp14:editId="10991F98">
+              <wp:anchor distT="0" distB="0" distL="114300" distR="114300" simplePos="0" relativeHeight="251646464" behindDoc="0" locked="0" layoutInCell="1" allowOverlap="1" wp14:anchorId="43D9AB9B" wp14:editId="10991F98">
                 <wp:simplePos x="0" y="0"/>
                 <wp:positionH relativeFrom="column">
                   <wp:posOffset>-2093008</wp:posOffset>
@@ -3565,7 +3565,7 @@
           </mc:Choice>
           <mc:Fallback>
             <w:pict>
-              <v:oval w14:anchorId="62E2D224" id="Oval 195" o:spid="_x0000_s1026" style="position:absolute;margin-left:-164.8pt;margin-top:10.8pt;width:106.5pt;height:26.25pt;z-index:251642880;visibility:visible;mso-wrap-style:square;mso-width-percent:0;mso-height-percent:0;mso-wrap-distance-left:9pt;mso-wrap-distance-top:0;mso-wrap-distance-right:9pt;mso-wrap-distance-bottom:0;mso-position-horizontal:absolute;mso-position-horizontal-relative:text;mso-position-vertical:absolute;mso-position-vertical-relative:text;mso-width-percent:0;mso-height-percent:0;mso-width-relative:margin;mso-height-relative:margin;v-text-anchor:middle" o:gfxdata="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" filled="f" strokecolor="red" strokeweight="1pt">
+              <v:oval w14:anchorId="7DF0483A" id="Oval 195" o:spid="_x0000_s1026" style="position:absolute;margin-left:-164.8pt;margin-top:10.8pt;width:106.5pt;height:26.25pt;z-index:251646464;visibility:visible;mso-wrap-style:square;mso-width-percent:0;mso-height-percent:0;mso-wrap-distance-left:9pt;mso-wrap-distance-top:0;mso-wrap-distance-right:9pt;mso-wrap-distance-bottom:0;mso-position-horizontal:absolute;mso-position-horizontal-relative:text;mso-position-vertical:absolute;mso-position-vertical-relative:text;mso-width-percent:0;mso-height-percent:0;mso-width-relative:margin;mso-height-relative:margin;v-text-anchor:middle" o:gfxdata="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" filled="f" strokecolor="red" strokeweight="1pt">
                 <v:stroke joinstyle="miter"/>
               </v:oval>
             </w:pict>
@@ -3587,7 +3587,7 @@
           <w:lang w:eastAsia="en-SG"/>
         </w:rPr>
         <w:drawing>
-          <wp:anchor distT="0" distB="0" distL="114300" distR="114300" simplePos="0" relativeHeight="251674624" behindDoc="0" locked="0" layoutInCell="1" allowOverlap="1" wp14:anchorId="50FB42B8" wp14:editId="523B7046">
+          <wp:anchor distT="0" distB="0" distL="114300" distR="114300" simplePos="0" relativeHeight="251675136" behindDoc="0" locked="0" layoutInCell="1" allowOverlap="1" wp14:anchorId="50FB42B8" wp14:editId="523B7046">
             <wp:simplePos x="0" y="0"/>
             <wp:positionH relativeFrom="column">
               <wp:posOffset>0</wp:posOffset>
@@ -4034,7 +4034,7 @@
         <mc:AlternateContent>
           <mc:Choice Requires="wps">
             <w:drawing>
-              <wp:anchor distT="0" distB="0" distL="114300" distR="114300" simplePos="0" relativeHeight="251648000" behindDoc="0" locked="0" layoutInCell="1" allowOverlap="1" wp14:anchorId="1891D064" wp14:editId="2CF4487F">
+              <wp:anchor distT="0" distB="0" distL="114300" distR="114300" simplePos="0" relativeHeight="251650560" behindDoc="0" locked="0" layoutInCell="1" allowOverlap="1" wp14:anchorId="1891D064" wp14:editId="2CF4487F">
                 <wp:simplePos x="0" y="0"/>
                 <wp:positionH relativeFrom="column">
                   <wp:posOffset>3855457</wp:posOffset>
@@ -4110,7 +4110,7 @@
           </mc:Choice>
           <mc:Fallback>
             <w:pict>
-              <v:roundrect w14:anchorId="1891D064" id="Rounded Rectangle 12" o:spid="_x0000_s1031" style="position:absolute;margin-left:303.6pt;margin-top:38.65pt;width:157.5pt;height:116.8pt;z-index:251648000;visibility:visible;mso-wrap-style:square;mso-height-percent:0;mso-wrap-distance-left:9pt;mso-wrap-distance-top:0;mso-wrap-distance-right:9pt;mso-wrap-distance-bottom:0;mso-position-horizontal:absolute;mso-position-horizontal-relative:text;mso-position-vertical:absolute;mso-position-vertical-relative:text;mso-height-percent:0;mso-height-relative:margin;v-text-anchor:top" arcsize="10923f" o:gfxdata="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" fillcolor="white [3201]" strokecolor="#ffc000 [3207]" strokeweight="3pt">
+              <v:roundrect w14:anchorId="1891D064" id="Rounded Rectangle 12" o:spid="_x0000_s1031" style="position:absolute;margin-left:303.6pt;margin-top:38.65pt;width:157.5pt;height:116.8pt;z-index:251650560;visibility:visible;mso-wrap-style:square;mso-height-percent:0;mso-wrap-distance-left:9pt;mso-wrap-distance-top:0;mso-wrap-distance-right:9pt;mso-wrap-distance-bottom:0;mso-position-horizontal:absolute;mso-position-horizontal-relative:text;mso-position-vertical:absolute;mso-position-vertical-relative:text;mso-height-percent:0;mso-height-relative:margin;v-text-anchor:top" arcsize="10923f" o:gfxdata="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" fillcolor="white [3201]" strokecolor="#ffc000 [3207]" strokeweight="3pt">
                 <v:stroke joinstyle="miter"/>
                 <v:textbox>
                   <w:txbxContent>
@@ -4143,7 +4143,7 @@
         <mc:AlternateContent>
           <mc:Choice Requires="wps">
             <w:drawing>
-              <wp:anchor distT="0" distB="0" distL="114300" distR="114300" simplePos="0" relativeHeight="251657216" behindDoc="0" locked="0" layoutInCell="1" allowOverlap="1" wp14:anchorId="2AD3ED3A" wp14:editId="1F4089E9">
+              <wp:anchor distT="0" distB="0" distL="114300" distR="114300" simplePos="0" relativeHeight="251658752" behindDoc="0" locked="0" layoutInCell="1" allowOverlap="1" wp14:anchorId="2AD3ED3A" wp14:editId="1F4089E9">
                 <wp:simplePos x="0" y="0"/>
                 <wp:positionH relativeFrom="column">
                   <wp:posOffset>2349656</wp:posOffset>
@@ -4205,7 +4205,7 @@
           </mc:Choice>
           <mc:Fallback>
             <w:pict>
-              <v:shapetype w14:anchorId="7887A01B" id="_x0000_t13" coordsize="21600,21600" o:spt="13" adj="16200,5400" path="m@0,l@0@1,0@1,0@2@0@2@0,21600,21600,10800xe">
+              <v:shapetype w14:anchorId="681DA0C6" id="_x0000_t13" coordsize="21600,21600" o:spt="13" adj="16200,5400" path="m@0,l@0@1,0@1,0@2@0@2@0,21600,21600,10800xe">
                 <v:stroke joinstyle="miter"/>
                 <v:formulas>
                   <v:f eqn="val #0"/>
@@ -4221,7 +4221,7 @@
                   <v:h position="#0,#1" xrange="0,21600" yrange="0,10800"/>
                 </v:handles>
               </v:shapetype>
-              <v:shape id="Right Arrow 209" o:spid="_x0000_s1026" type="#_x0000_t13" style="position:absolute;margin-left:185pt;margin-top:113.05pt;width:101.8pt;height:13.8pt;rotation:-1388132fd;z-index:251657216;visibility:visible;mso-wrap-style:square;mso-width-percent:0;mso-height-percent:0;mso-wrap-distance-left:9pt;mso-wrap-distance-top:0;mso-wrap-distance-right:9pt;mso-wrap-distance-bottom:0;mso-position-horizontal:absolute;mso-position-horizontal-relative:text;mso-position-vertical:absolute;mso-position-vertical-relative:text;mso-width-percent:0;mso-height-percent:0;mso-width-relative:margin;mso-height-relative:margin;v-text-anchor:middle" o:gfxdata="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" adj="20136" fillcolor="#5b9bd5 [3204]" strokecolor="#1f4d78 [1604]" strokeweight="1pt"/>
+              <v:shape id="Right Arrow 209" o:spid="_x0000_s1026" type="#_x0000_t13" style="position:absolute;margin-left:185pt;margin-top:113.05pt;width:101.8pt;height:13.8pt;rotation:-1388132fd;z-index:251658752;visibility:visible;mso-wrap-style:square;mso-width-percent:0;mso-height-percent:0;mso-wrap-distance-left:9pt;mso-wrap-distance-top:0;mso-wrap-distance-right:9pt;mso-wrap-distance-bottom:0;mso-position-horizontal:absolute;mso-position-horizontal-relative:text;mso-position-vertical:absolute;mso-position-vertical-relative:text;mso-width-percent:0;mso-height-percent:0;mso-width-relative:margin;mso-height-relative:margin;v-text-anchor:middle" o:gfxdata="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" adj="20136" fillcolor="#5b9bd5 [3204]" strokecolor="#1f4d78 [1604]" strokeweight="1pt"/>
             </w:pict>
           </mc:Fallback>
         </mc:AlternateContent>
@@ -4234,7 +4234,7 @@
         <mc:AlternateContent>
           <mc:Choice Requires="wps">
             <w:drawing>
-              <wp:anchor distT="0" distB="0" distL="114300" distR="114300" simplePos="0" relativeHeight="251658240" behindDoc="0" locked="0" layoutInCell="1" allowOverlap="1" wp14:anchorId="09F78032" wp14:editId="76FDBBC1">
+              <wp:anchor distT="0" distB="0" distL="114300" distR="114300" simplePos="0" relativeHeight="251659776" behindDoc="0" locked="0" layoutInCell="1" allowOverlap="1" wp14:anchorId="09F78032" wp14:editId="76FDBBC1">
                 <wp:simplePos x="0" y="0"/>
                 <wp:positionH relativeFrom="column">
                   <wp:posOffset>2647211</wp:posOffset>
@@ -4293,7 +4293,7 @@
           </mc:Choice>
           <mc:Fallback>
             <w:pict>
-              <v:shape w14:anchorId="1C37F922" id="Right Arrow 210" o:spid="_x0000_s1026" type="#_x0000_t13" style="position:absolute;margin-left:208.45pt;margin-top:200.35pt;width:74.7pt;height:13.1pt;z-index:251658240;visibility:visible;mso-wrap-style:square;mso-width-percent:0;mso-height-percent:0;mso-wrap-distance-left:9pt;mso-wrap-distance-top:0;mso-wrap-distance-right:9pt;mso-wrap-distance-bottom:0;mso-position-horizontal:absolute;mso-position-horizontal-relative:text;mso-position-vertical:absolute;mso-position-vertical-relative:text;mso-width-percent:0;mso-height-percent:0;mso-width-relative:margin;mso-height-relative:margin;v-text-anchor:middle" o:gfxdata="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" adj="19706" fillcolor="#5b9bd5" strokecolor="#41719c" strokeweight="1pt"/>
+              <v:shape w14:anchorId="272DBBD4" id="Right Arrow 210" o:spid="_x0000_s1026" type="#_x0000_t13" style="position:absolute;margin-left:208.45pt;margin-top:200.35pt;width:74.7pt;height:13.1pt;z-index:251659776;visibility:visible;mso-wrap-style:square;mso-width-percent:0;mso-height-percent:0;mso-wrap-distance-left:9pt;mso-wrap-distance-top:0;mso-wrap-distance-right:9pt;mso-wrap-distance-bottom:0;mso-position-horizontal:absolute;mso-position-horizontal-relative:text;mso-position-vertical:absolute;mso-position-vertical-relative:text;mso-width-percent:0;mso-height-percent:0;mso-width-relative:margin;mso-height-relative:margin;v-text-anchor:middle" o:gfxdata="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" adj="19706" fillcolor="#5b9bd5" strokecolor="#41719c" strokeweight="1pt"/>
             </w:pict>
           </mc:Fallback>
         </mc:AlternateContent>
@@ -4355,7 +4355,7 @@
         <mc:AlternateContent>
           <mc:Choice Requires="wps">
             <w:drawing>
-              <wp:anchor distT="0" distB="0" distL="114300" distR="114300" simplePos="0" relativeHeight="251655168" behindDoc="0" locked="0" layoutInCell="1" allowOverlap="1" wp14:anchorId="2F70425E" wp14:editId="00AEEBC1">
+              <wp:anchor distT="0" distB="0" distL="114300" distR="114300" simplePos="0" relativeHeight="251657728" behindDoc="0" locked="0" layoutInCell="1" allowOverlap="1" wp14:anchorId="2F70425E" wp14:editId="00AEEBC1">
                 <wp:simplePos x="0" y="0"/>
                 <wp:positionH relativeFrom="margin">
                   <wp:posOffset>4245466</wp:posOffset>
@@ -4426,7 +4426,7 @@
           </mc:Choice>
           <mc:Fallback>
             <w:pict>
-              <v:roundrect w14:anchorId="2F70425E" id="Rounded Rectangle 208" o:spid="_x0000_s1032" style="position:absolute;margin-left:334.3pt;margin-top:25.2pt;width:100.55pt;height:26.5pt;z-index:251655168;visibility:visible;mso-wrap-style:square;mso-width-percent:0;mso-height-percent:0;mso-wrap-distance-left:9pt;mso-wrap-distance-top:0;mso-wrap-distance-right:9pt;mso-wrap-distance-bottom:0;mso-position-horizontal:absolute;mso-position-horizontal-relative:margin;mso-position-vertical:absolute;mso-position-vertical-relative:text;mso-width-percent:0;mso-height-percent:0;mso-width-relative:margin;mso-height-relative:margin;v-text-anchor:middle" arcsize="10923f" o:gfxdata="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" fillcolor="window" strokecolor="windowText" strokeweight="2.25pt">
+              <v:roundrect w14:anchorId="2F70425E" id="Rounded Rectangle 208" o:spid="_x0000_s1032" style="position:absolute;margin-left:334.3pt;margin-top:25.2pt;width:100.55pt;height:26.5pt;z-index:251657728;visibility:visible;mso-wrap-style:square;mso-width-percent:0;mso-height-percent:0;mso-wrap-distance-left:9pt;mso-wrap-distance-top:0;mso-wrap-distance-right:9pt;mso-wrap-distance-bottom:0;mso-position-horizontal:absolute;mso-position-horizontal-relative:margin;mso-position-vertical:absolute;mso-position-vertical-relative:text;mso-width-percent:0;mso-height-percent:0;mso-width-relative:margin;mso-height-relative:margin;v-text-anchor:middle" arcsize="10923f" o:gfxdata="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" fillcolor="window" strokecolor="windowText" strokeweight="2.25pt">
                 <v:stroke joinstyle="miter"/>
                 <v:textbox>
                   <w:txbxContent>
@@ -4474,7 +4474,7 @@
         <mc:AlternateContent>
           <mc:Choice Requires="wps">
             <w:drawing>
-              <wp:anchor distT="0" distB="0" distL="114300" distR="114300" simplePos="0" relativeHeight="251675648" behindDoc="0" locked="0" layoutInCell="1" allowOverlap="1" wp14:anchorId="3E87F4C4" wp14:editId="00C5CD03">
+              <wp:anchor distT="0" distB="0" distL="114300" distR="114300" simplePos="0" relativeHeight="251676160" behindDoc="0" locked="0" layoutInCell="1" allowOverlap="1" wp14:anchorId="3E87F4C4" wp14:editId="00C5CD03">
                 <wp:simplePos x="0" y="0"/>
                 <wp:positionH relativeFrom="margin">
                   <wp:posOffset>4193648</wp:posOffset>
@@ -4548,7 +4548,7 @@
           </mc:Choice>
           <mc:Fallback>
             <w:pict>
-              <v:roundrect w14:anchorId="3E87F4C4" id="Rounded Rectangle 44" o:spid="_x0000_s1033" style="position:absolute;margin-left:330.2pt;margin-top:1.7pt;width:105.95pt;height:38.7pt;z-index:251675648;visibility:visible;mso-wrap-style:square;mso-width-percent:0;mso-height-percent:0;mso-wrap-distance-left:9pt;mso-wrap-distance-top:0;mso-wrap-distance-right:9pt;mso-wrap-distance-bottom:0;mso-position-horizontal:absolute;mso-position-horizontal-relative:margin;mso-position-vertical:absolute;mso-position-vertical-relative:text;mso-width-percent:0;mso-height-percent:0;mso-width-relative:margin;mso-height-relative:margin;v-text-anchor:middle" arcsize="10923f" o:gfxdata="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" fillcolor="window" strokecolor="windowText" strokeweight="2.25pt">
+              <v:roundrect w14:anchorId="3E87F4C4" id="Rounded Rectangle 44" o:spid="_x0000_s1033" style="position:absolute;margin-left:330.2pt;margin-top:1.7pt;width:105.95pt;height:38.7pt;z-index:251676160;visibility:visible;mso-wrap-style:square;mso-width-percent:0;mso-height-percent:0;mso-wrap-distance-left:9pt;mso-wrap-distance-top:0;mso-wrap-distance-right:9pt;mso-wrap-distance-bottom:0;mso-position-horizontal:absolute;mso-position-horizontal-relative:margin;mso-position-vertical:absolute;mso-position-vertical-relative:text;mso-width-percent:0;mso-height-percent:0;mso-width-relative:margin;mso-height-relative:margin;v-text-anchor:middle" arcsize="10923f" o:gfxdata="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" fillcolor="window" strokecolor="windowText" strokeweight="2.25pt">
                 <v:stroke joinstyle="miter"/>
                 <v:textbox>
                   <w:txbxContent>
@@ -4590,7 +4590,7 @@
         <mc:AlternateContent>
           <mc:Choice Requires="wps">
             <w:drawing>
-              <wp:anchor distT="0" distB="0" distL="114300" distR="114300" simplePos="0" relativeHeight="251622400" behindDoc="0" locked="0" layoutInCell="1" allowOverlap="1" wp14:anchorId="6EFAF02B" wp14:editId="2BDC929D">
+              <wp:anchor distT="0" distB="0" distL="114300" distR="114300" simplePos="0" relativeHeight="251630080" behindDoc="0" locked="0" layoutInCell="1" allowOverlap="1" wp14:anchorId="6EFAF02B" wp14:editId="2BDC929D">
                 <wp:simplePos x="0" y="0"/>
                 <wp:positionH relativeFrom="column">
                   <wp:posOffset>243840</wp:posOffset>
@@ -4669,7 +4669,7 @@
           </mc:Choice>
           <mc:Fallback>
             <w:pict>
-              <v:roundrect w14:anchorId="6EFAF02B" id="Rounded Rectangle 4" o:spid="_x0000_s1034" style="position:absolute;margin-left:19.2pt;margin-top:25.6pt;width:119.4pt;height:147.6pt;z-index:251622400;visibility:visible;mso-wrap-style:square;mso-width-percent:0;mso-height-percent:0;mso-wrap-distance-left:9pt;mso-wrap-distance-top:0;mso-wrap-distance-right:9pt;mso-wrap-distance-bottom:0;mso-position-horizontal:absolute;mso-position-horizontal-relative:text;mso-position-vertical:absolute;mso-position-vertical-relative:text;mso-width-percent:0;mso-height-percent:0;mso-width-relative:margin;mso-height-relative:margin;v-text-anchor:top" arcsize="10923f" o:gfxdata="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" fillcolor="white [3201]" strokecolor="#ed7d31 [3205]" strokeweight="3pt">
+              <v:roundrect w14:anchorId="6EFAF02B" id="Rounded Rectangle 4" o:spid="_x0000_s1034" style="position:absolute;margin-left:19.2pt;margin-top:25.6pt;width:119.4pt;height:147.6pt;z-index:251630080;visibility:visible;mso-wrap-style:square;mso-width-percent:0;mso-height-percent:0;mso-wrap-distance-left:9pt;mso-wrap-distance-top:0;mso-wrap-distance-right:9pt;mso-wrap-distance-bottom:0;mso-position-horizontal:absolute;mso-position-horizontal-relative:text;mso-position-vertical:absolute;mso-position-vertical-relative:text;mso-width-percent:0;mso-height-percent:0;mso-width-relative:margin;mso-height-relative:margin;v-text-anchor:top" arcsize="10923f" o:gfxdata="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" fillcolor="white [3201]" strokecolor="#ed7d31 [3205]" strokeweight="3pt">
                 <v:stroke joinstyle="miter"/>
                 <v:textbox>
                   <w:txbxContent>
@@ -4711,7 +4711,7 @@
         <mc:AlternateContent>
           <mc:Choice Requires="wps">
             <w:drawing>
-              <wp:anchor distT="0" distB="0" distL="114300" distR="114300" simplePos="0" relativeHeight="251624448" behindDoc="0" locked="0" layoutInCell="1" allowOverlap="1" wp14:anchorId="47F16794" wp14:editId="131F6ABE">
+              <wp:anchor distT="0" distB="0" distL="114300" distR="114300" simplePos="0" relativeHeight="251631104" behindDoc="0" locked="0" layoutInCell="1" allowOverlap="1" wp14:anchorId="47F16794" wp14:editId="131F6ABE">
                 <wp:simplePos x="0" y="0"/>
                 <wp:positionH relativeFrom="column">
                   <wp:posOffset>3862070</wp:posOffset>
@@ -4803,7 +4803,7 @@
           </mc:Choice>
           <mc:Fallback>
             <w:pict>
-              <v:roundrect w14:anchorId="47F16794" id="Rounded Rectangle 8" o:spid="_x0000_s1035" style="position:absolute;margin-left:304.1pt;margin-top:2.5pt;width:157.5pt;height:87.05pt;z-index:251624448;visibility:visible;mso-wrap-style:square;mso-height-percent:0;mso-wrap-distance-left:9pt;mso-wrap-distance-top:0;mso-wrap-distance-right:9pt;mso-wrap-distance-bottom:0;mso-position-horizontal:absolute;mso-position-horizontal-relative:text;mso-position-vertical:absolute;mso-position-vertical-relative:text;mso-height-percent:0;mso-height-relative:margin;v-text-anchor:top" arcsize="10923f" o:gfxdata="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" fillcolor="white [3201]" strokecolor="#70ad47 [3209]" strokeweight="3pt">
+              <v:roundrect w14:anchorId="47F16794" id="Rounded Rectangle 8" o:spid="_x0000_s1035" style="position:absolute;margin-left:304.1pt;margin-top:2.5pt;width:157.5pt;height:87.05pt;z-index:251631104;visibility:visible;mso-wrap-style:square;mso-height-percent:0;mso-wrap-distance-left:9pt;mso-wrap-distance-top:0;mso-wrap-distance-right:9pt;mso-wrap-distance-bottom:0;mso-position-horizontal:absolute;mso-position-horizontal-relative:text;mso-position-vertical:absolute;mso-position-vertical-relative:text;mso-height-percent:0;mso-height-relative:margin;v-text-anchor:top" arcsize="10923f" o:gfxdata="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" fillcolor="white [3201]" strokecolor="#70ad47 [3209]" strokeweight="3pt">
                 <v:stroke joinstyle="miter"/>
                 <v:textbox>
                   <w:txbxContent>
@@ -4861,7 +4861,7 @@
         <mc:AlternateContent>
           <mc:Choice Requires="wps">
             <w:drawing>
-              <wp:anchor distT="0" distB="0" distL="114300" distR="114300" simplePos="0" relativeHeight="251630592" behindDoc="0" locked="0" layoutInCell="1" allowOverlap="1" wp14:anchorId="47C1EA54" wp14:editId="7547860F">
+              <wp:anchor distT="0" distB="0" distL="114300" distR="114300" simplePos="0" relativeHeight="251633152" behindDoc="0" locked="0" layoutInCell="1" allowOverlap="1" wp14:anchorId="47C1EA54" wp14:editId="7547860F">
                 <wp:simplePos x="0" y="0"/>
                 <wp:positionH relativeFrom="margin">
                   <wp:posOffset>396240</wp:posOffset>
@@ -4932,7 +4932,7 @@
           </mc:Choice>
           <mc:Fallback>
             <w:pict>
-              <v:roundrect w14:anchorId="47C1EA54" id="Rounded Rectangle 204" o:spid="_x0000_s1036" style="position:absolute;margin-left:31.2pt;margin-top:2.85pt;width:94.55pt;height:57.6pt;z-index:251630592;visibility:visible;mso-wrap-style:square;mso-width-percent:0;mso-height-percent:0;mso-wrap-distance-left:9pt;mso-wrap-distance-top:0;mso-wrap-distance-right:9pt;mso-wrap-distance-bottom:0;mso-position-horizontal:absolute;mso-position-horizontal-relative:margin;mso-position-vertical:absolute;mso-position-vertical-relative:text;mso-width-percent:0;mso-height-percent:0;mso-width-relative:margin;mso-height-relative:margin;v-text-anchor:top" arcsize="10923f" o:gfxdata="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" fillcolor="window" strokecolor="windowText" strokeweight="2.25pt">
+              <v:roundrect w14:anchorId="47C1EA54" id="Rounded Rectangle 204" o:spid="_x0000_s1036" style="position:absolute;margin-left:31.2pt;margin-top:2.85pt;width:94.55pt;height:57.6pt;z-index:251633152;visibility:visible;mso-wrap-style:square;mso-width-percent:0;mso-height-percent:0;mso-wrap-distance-left:9pt;mso-wrap-distance-top:0;mso-wrap-distance-right:9pt;mso-wrap-distance-bottom:0;mso-position-horizontal:absolute;mso-position-horizontal-relative:margin;mso-position-vertical:absolute;mso-position-vertical-relative:text;mso-width-percent:0;mso-height-percent:0;mso-width-relative:margin;mso-height-relative:margin;v-text-anchor:top" arcsize="10923f" o:gfxdata="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" fillcolor="window" strokecolor="windowText" strokeweight="2.25pt">
                 <v:stroke joinstyle="miter"/>
                 <v:textbox>
                   <w:txbxContent>
@@ -4962,7 +4962,7 @@
         <mc:AlternateContent>
           <mc:Choice Requires="wps">
             <w:drawing>
-              <wp:anchor distT="0" distB="0" distL="114300" distR="114300" simplePos="0" relativeHeight="251627520" behindDoc="0" locked="0" layoutInCell="1" allowOverlap="1" wp14:anchorId="53EEDCB8" wp14:editId="0D964EA5">
+              <wp:anchor distT="0" distB="0" distL="114300" distR="114300" simplePos="0" relativeHeight="251632128" behindDoc="0" locked="0" layoutInCell="1" allowOverlap="1" wp14:anchorId="53EEDCB8" wp14:editId="0D964EA5">
                 <wp:simplePos x="0" y="0"/>
                 <wp:positionH relativeFrom="column">
                   <wp:posOffset>4397375</wp:posOffset>
@@ -5029,7 +5029,7 @@
           </mc:Choice>
           <mc:Fallback>
             <w:pict>
-              <v:roundrect w14:anchorId="53EEDCB8" id="Rounded Rectangle 20" o:spid="_x0000_s1037" style="position:absolute;margin-left:346.25pt;margin-top:9.9pt;width:77.25pt;height:39pt;z-index:251627520;visibility:visible;mso-wrap-style:square;mso-wrap-distance-left:9pt;mso-wrap-distance-top:0;mso-wrap-distance-right:9pt;mso-wrap-distance-bottom:0;mso-position-horizontal:absolute;mso-position-horizontal-relative:text;mso-position-vertical:absolute;mso-position-vertical-relative:text;v-text-anchor:middle" arcsize="10923f" o:gfxdata="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" fillcolor="white [3201]" strokecolor="black [3200]" strokeweight="1.5pt">
+              <v:roundrect w14:anchorId="53EEDCB8" id="Rounded Rectangle 20" o:spid="_x0000_s1037" style="position:absolute;margin-left:346.25pt;margin-top:9.9pt;width:77.25pt;height:39pt;z-index:251632128;visibility:visible;mso-wrap-style:square;mso-wrap-distance-left:9pt;mso-wrap-distance-top:0;mso-wrap-distance-right:9pt;mso-wrap-distance-bottom:0;mso-position-horizontal:absolute;mso-position-horizontal-relative:text;mso-position-vertical:absolute;mso-position-vertical-relative:text;v-text-anchor:middle" arcsize="10923f" o:gfxdata="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" fillcolor="white [3201]" strokecolor="black [3200]" strokeweight="1.5pt">
                 <v:stroke joinstyle="miter"/>
                 <v:textbox>
                   <w:txbxContent>
@@ -5065,7 +5065,7 @@
         <mc:AlternateContent>
           <mc:Choice Requires="wps">
             <w:drawing>
-              <wp:anchor distT="0" distB="0" distL="114300" distR="114300" simplePos="0" relativeHeight="251644928" behindDoc="0" locked="0" layoutInCell="1" allowOverlap="1" wp14:anchorId="15F85245" wp14:editId="7278EC4B">
+              <wp:anchor distT="0" distB="0" distL="114300" distR="114300" simplePos="0" relativeHeight="251648512" behindDoc="0" locked="0" layoutInCell="1" allowOverlap="1" wp14:anchorId="15F85245" wp14:editId="7278EC4B">
                 <wp:simplePos x="0" y="0"/>
                 <wp:positionH relativeFrom="margin">
                   <wp:posOffset>563880</wp:posOffset>
@@ -5134,7 +5134,7 @@
           </mc:Choice>
           <mc:Fallback>
             <w:pict>
-              <v:roundrect w14:anchorId="15F85245" id="Rounded Rectangle 17" o:spid="_x0000_s1038" style="position:absolute;margin-left:44.4pt;margin-top:1.4pt;width:70.2pt;height:24.6pt;z-index:251644928;visibility:visible;mso-wrap-style:square;mso-width-percent:0;mso-height-percent:0;mso-wrap-distance-left:9pt;mso-wrap-distance-top:0;mso-wrap-distance-right:9pt;mso-wrap-distance-bottom:0;mso-position-horizontal:absolute;mso-position-horizontal-relative:margin;mso-position-vertical:absolute;mso-position-vertical-relative:text;mso-width-percent:0;mso-height-percent:0;mso-width-relative:margin;mso-height-relative:margin;v-text-anchor:middle" arcsize="10923f" o:gfxdata="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" fillcolor="window" strokecolor="#c00000" strokeweight="2.25pt">
+              <v:roundrect w14:anchorId="15F85245" id="Rounded Rectangle 17" o:spid="_x0000_s1038" style="position:absolute;margin-left:44.4pt;margin-top:1.4pt;width:70.2pt;height:24.6pt;z-index:251648512;visibility:visible;mso-wrap-style:square;mso-width-percent:0;mso-height-percent:0;mso-wrap-distance-left:9pt;mso-wrap-distance-top:0;mso-wrap-distance-right:9pt;mso-wrap-distance-bottom:0;mso-position-horizontal:absolute;mso-position-horizontal-relative:margin;mso-position-vertical:absolute;mso-position-vertical-relative:text;mso-width-percent:0;mso-height-percent:0;mso-width-relative:margin;mso-height-relative:margin;v-text-anchor:middle" arcsize="10923f" o:gfxdata="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" fillcolor="window" strokecolor="#c00000" strokeweight="2.25pt">
                 <v:stroke joinstyle="miter"/>
                 <v:textbox>
                   <w:txbxContent>
@@ -5171,7 +5171,7 @@
         <mc:AlternateContent>
           <mc:Choice Requires="wps">
             <w:drawing>
-              <wp:anchor distT="0" distB="0" distL="114300" distR="114300" simplePos="0" relativeHeight="251651072" behindDoc="0" locked="0" layoutInCell="1" allowOverlap="1" wp14:anchorId="6A4841FE" wp14:editId="71189E56">
+              <wp:anchor distT="0" distB="0" distL="114300" distR="114300" simplePos="0" relativeHeight="251652608" behindDoc="0" locked="0" layoutInCell="1" allowOverlap="1" wp14:anchorId="6A4841FE" wp14:editId="71189E56">
                 <wp:simplePos x="0" y="0"/>
                 <wp:positionH relativeFrom="column">
                   <wp:posOffset>411480</wp:posOffset>
@@ -5240,7 +5240,7 @@
           </mc:Choice>
           <mc:Fallback>
             <w:pict>
-              <v:roundrect w14:anchorId="6A4841FE" id="Rounded Rectangle 18" o:spid="_x0000_s1039" style="position:absolute;margin-left:32.4pt;margin-top:11.9pt;width:94.55pt;height:29.4pt;z-index:251651072;visibility:visible;mso-wrap-style:square;mso-width-percent:0;mso-height-percent:0;mso-wrap-distance-left:9pt;mso-wrap-distance-top:0;mso-wrap-distance-right:9pt;mso-wrap-distance-bottom:0;mso-position-horizontal:absolute;mso-position-horizontal-relative:text;mso-position-vertical:absolute;mso-position-vertical-relative:text;mso-width-percent:0;mso-height-percent:0;mso-width-relative:margin;mso-height-relative:margin;v-text-anchor:middle" arcsize="10923f" o:gfxdata="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" fillcolor="window" strokecolor="windowText" strokeweight="2.25pt">
+              <v:roundrect w14:anchorId="6A4841FE" id="Rounded Rectangle 18" o:spid="_x0000_s1039" style="position:absolute;margin-left:32.4pt;margin-top:11.9pt;width:94.55pt;height:29.4pt;z-index:251652608;visibility:visible;mso-wrap-style:square;mso-width-percent:0;mso-height-percent:0;mso-wrap-distance-left:9pt;mso-wrap-distance-top:0;mso-wrap-distance-right:9pt;mso-wrap-distance-bottom:0;mso-position-horizontal:absolute;mso-position-horizontal-relative:text;mso-position-vertical:absolute;mso-position-vertical-relative:text;mso-width-percent:0;mso-height-percent:0;mso-width-relative:margin;mso-height-relative:margin;v-text-anchor:middle" arcsize="10923f" o:gfxdata="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" fillcolor="window" strokecolor="windowText" strokeweight="2.25pt">
                 <v:stroke joinstyle="miter"/>
                 <v:textbox>
                   <w:txbxContent>
@@ -5276,7 +5276,7 @@
         <mc:AlternateContent>
           <mc:Choice Requires="wps">
             <w:drawing>
-              <wp:anchor distT="0" distB="0" distL="114300" distR="114300" simplePos="0" relativeHeight="251619328" behindDoc="0" locked="0" layoutInCell="1" allowOverlap="1" wp14:anchorId="4F130B4E" wp14:editId="28A57FE3">
+              <wp:anchor distT="0" distB="0" distL="114300" distR="114300" simplePos="0" relativeHeight="251629056" behindDoc="0" locked="0" layoutInCell="1" allowOverlap="1" wp14:anchorId="4F130B4E" wp14:editId="28A57FE3">
                 <wp:simplePos x="0" y="0"/>
                 <wp:positionH relativeFrom="margin">
                   <wp:posOffset>3901440</wp:posOffset>
@@ -5365,7 +5365,7 @@
           </mc:Choice>
           <mc:Fallback>
             <w:pict>
-              <v:roundrect w14:anchorId="4F130B4E" id="Rounded Rectangle 16" o:spid="_x0000_s1040" style="position:absolute;margin-left:307.2pt;margin-top:1.45pt;width:157.55pt;height:85.8pt;z-index:251619328;visibility:visible;mso-wrap-style:square;mso-width-percent:0;mso-height-percent:0;mso-wrap-distance-left:9pt;mso-wrap-distance-top:0;mso-wrap-distance-right:9pt;mso-wrap-distance-bottom:0;mso-position-horizontal:absolute;mso-position-horizontal-relative:margin;mso-position-vertical:absolute;mso-position-vertical-relative:text;mso-width-percent:0;mso-height-percent:0;mso-width-relative:margin;mso-height-relative:margin;v-text-anchor:top" arcsize="10923f" o:gfxdata="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" fillcolor="window" strokecolor="#5b9bd5" strokeweight="3pt">
+              <v:roundrect w14:anchorId="4F130B4E" id="Rounded Rectangle 16" o:spid="_x0000_s1040" style="position:absolute;margin-left:307.2pt;margin-top:1.45pt;width:157.55pt;height:85.8pt;z-index:251629056;visibility:visible;mso-wrap-style:square;mso-width-percent:0;mso-height-percent:0;mso-wrap-distance-left:9pt;mso-wrap-distance-top:0;mso-wrap-distance-right:9pt;mso-wrap-distance-bottom:0;mso-position-horizontal:absolute;mso-position-horizontal-relative:margin;mso-position-vertical:absolute;mso-position-vertical-relative:text;mso-width-percent:0;mso-height-percent:0;mso-width-relative:margin;mso-height-relative:margin;v-text-anchor:top" arcsize="10923f" o:gfxdata="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" fillcolor="window" strokecolor="#5b9bd5" strokeweight="3pt">
                 <v:stroke joinstyle="miter"/>
                 <v:textbox>
                   <w:txbxContent>
@@ -5413,7 +5413,7 @@
         <mc:AlternateContent>
           <mc:Choice Requires="wps">
             <w:drawing>
-              <wp:anchor distT="0" distB="0" distL="114300" distR="114300" simplePos="0" relativeHeight="251635712" behindDoc="0" locked="0" layoutInCell="1" allowOverlap="1" wp14:anchorId="37C6D8A4" wp14:editId="6271DCE0">
+              <wp:anchor distT="0" distB="0" distL="114300" distR="114300" simplePos="0" relativeHeight="251640320" behindDoc="0" locked="0" layoutInCell="1" allowOverlap="1" wp14:anchorId="37C6D8A4" wp14:editId="6271DCE0">
                 <wp:simplePos x="0" y="0"/>
                 <wp:positionH relativeFrom="column">
                   <wp:posOffset>2213000</wp:posOffset>
@@ -5472,7 +5472,7 @@
           </mc:Choice>
           <mc:Fallback>
             <w:pict>
-              <v:shape w14:anchorId="78E1C4E6" id="Right Arrow 212" o:spid="_x0000_s1026" type="#_x0000_t13" style="position:absolute;margin-left:174.25pt;margin-top:1.4pt;width:101.8pt;height:13.8pt;rotation:1673878fd;z-index:251635712;visibility:visible;mso-wrap-style:square;mso-width-percent:0;mso-height-percent:0;mso-wrap-distance-left:9pt;mso-wrap-distance-top:0;mso-wrap-distance-right:9pt;mso-wrap-distance-bottom:0;mso-position-horizontal:absolute;mso-position-horizontal-relative:text;mso-position-vertical:absolute;mso-position-vertical-relative:text;mso-width-percent:0;mso-height-percent:0;mso-width-relative:margin;mso-height-relative:margin;v-text-anchor:middle" o:gfxdata="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" adj="20136" fillcolor="#5b9bd5" strokecolor="#41719c" strokeweight="1pt"/>
+              <v:shape w14:anchorId="19541AC7" id="Right Arrow 212" o:spid="_x0000_s1026" type="#_x0000_t13" style="position:absolute;margin-left:174.25pt;margin-top:1.4pt;width:101.8pt;height:13.8pt;rotation:1673878fd;z-index:251640320;visibility:visible;mso-wrap-style:square;mso-width-percent:0;mso-height-percent:0;mso-wrap-distance-left:9pt;mso-wrap-distance-top:0;mso-wrap-distance-right:9pt;mso-wrap-distance-bottom:0;mso-position-horizontal:absolute;mso-position-horizontal-relative:text;mso-position-vertical:absolute;mso-position-vertical-relative:text;mso-width-percent:0;mso-height-percent:0;mso-width-relative:margin;mso-height-relative:margin;v-text-anchor:middle" o:gfxdata="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" adj="20136" fillcolor="#5b9bd5" strokecolor="#41719c" strokeweight="1pt"/>
             </w:pict>
           </mc:Fallback>
         </mc:AlternateContent>
@@ -5494,7 +5494,7 @@
         <mc:AlternateContent>
           <mc:Choice Requires="wps">
             <w:drawing>
-              <wp:anchor distT="0" distB="0" distL="114300" distR="114300" simplePos="0" relativeHeight="251653120" behindDoc="0" locked="0" layoutInCell="1" allowOverlap="1" wp14:anchorId="773638D0" wp14:editId="762E8004">
+              <wp:anchor distT="0" distB="0" distL="114300" distR="114300" simplePos="0" relativeHeight="251654656" behindDoc="0" locked="0" layoutInCell="1" allowOverlap="1" wp14:anchorId="773638D0" wp14:editId="762E8004">
                 <wp:simplePos x="0" y="0"/>
                 <wp:positionH relativeFrom="column">
                   <wp:posOffset>4324278</wp:posOffset>
@@ -5566,7 +5566,7 @@
           </mc:Choice>
           <mc:Fallback>
             <w:pict>
-              <v:roundrect w14:anchorId="773638D0" id="Rounded Rectangle 203" o:spid="_x0000_s1041" style="position:absolute;margin-left:340.5pt;margin-top:6.15pt;width:94.55pt;height:42.95pt;z-index:251653120;visibility:visible;mso-wrap-style:square;mso-width-percent:0;mso-wrap-distance-left:9pt;mso-wrap-distance-top:0;mso-wrap-distance-right:9pt;mso-wrap-distance-bottom:0;mso-position-horizontal:absolute;mso-position-horizontal-relative:text;mso-position-vertical:absolute;mso-position-vertical-relative:text;mso-width-percent:0;mso-width-relative:margin;v-text-anchor:middle" arcsize="10923f" o:gfxdata="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" fillcolor="white [3201]" strokecolor="black [3200]" strokeweight="2.25pt">
+              <v:roundrect w14:anchorId="773638D0" id="Rounded Rectangle 203" o:spid="_x0000_s1041" style="position:absolute;margin-left:340.5pt;margin-top:6.15pt;width:94.55pt;height:42.95pt;z-index:251654656;visibility:visible;mso-wrap-style:square;mso-width-percent:0;mso-wrap-distance-left:9pt;mso-wrap-distance-top:0;mso-wrap-distance-right:9pt;mso-wrap-distance-bottom:0;mso-position-horizontal:absolute;mso-position-horizontal-relative:text;mso-position-vertical:absolute;mso-position-vertical-relative:text;mso-width-percent:0;mso-width-relative:margin;v-text-anchor:middle" arcsize="10923f" o:gfxdata="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" fillcolor="white [3201]" strokecolor="black [3200]" strokeweight="2.25pt">
                 <v:stroke joinstyle="miter"/>
                 <v:textbox>
                   <w:txbxContent>
@@ -5825,7 +5825,7 @@
         <mc:AlternateContent>
           <mc:Choice Requires="wps">
             <w:drawing>
-              <wp:anchor distT="45720" distB="45720" distL="114300" distR="114300" simplePos="0" relativeHeight="251653120" behindDoc="0" locked="0" layoutInCell="1" allowOverlap="1" wp14:anchorId="49876163" wp14:editId="69AFE1F0">
+              <wp:anchor distT="45720" distB="45720" distL="114300" distR="114300" simplePos="0" relativeHeight="251655680" behindDoc="0" locked="0" layoutInCell="1" allowOverlap="1" wp14:anchorId="49876163" wp14:editId="69AFE1F0">
                 <wp:simplePos x="0" y="0"/>
                 <wp:positionH relativeFrom="column">
                   <wp:posOffset>3199070</wp:posOffset>
@@ -5909,7 +5909,7 @@
           </mc:Choice>
           <mc:Fallback>
             <w:pict>
-              <v:shape w14:anchorId="49876163" id="_x0000_s1042" type="#_x0000_t202" style="position:absolute;margin-left:251.9pt;margin-top:344.45pt;width:84.2pt;height:15.6pt;z-index:251653120;visibility:visible;mso-wrap-style:square;mso-width-percent:0;mso-height-percent:0;mso-wrap-distance-left:9pt;mso-wrap-distance-top:3.6pt;mso-wrap-distance-right:9pt;mso-wrap-distance-bottom:3.6pt;mso-position-horizontal:absolute;mso-position-horizontal-relative:text;mso-position-vertical:absolute;mso-position-vertical-relative:text;mso-width-percent:0;mso-height-percent:0;mso-width-relative:margin;mso-height-relative:margin;v-text-anchor:top" o:gfxdata="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" stroked="f">
+              <v:shape w14:anchorId="49876163" id="_x0000_s1042" type="#_x0000_t202" style="position:absolute;margin-left:251.9pt;margin-top:344.45pt;width:84.2pt;height:15.6pt;z-index:251655680;visibility:visible;mso-wrap-style:square;mso-width-percent:0;mso-height-percent:0;mso-wrap-distance-left:9pt;mso-wrap-distance-top:3.6pt;mso-wrap-distance-right:9pt;mso-wrap-distance-bottom:3.6pt;mso-position-horizontal:absolute;mso-position-horizontal-relative:text;mso-position-vertical:absolute;mso-position-vertical-relative:text;mso-width-percent:0;mso-height-percent:0;mso-width-relative:margin;mso-height-relative:margin;v-text-anchor:top" o:gfxdata="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" stroked="f">
                 <v:textbox>
                   <w:txbxContent>
                     <w:p>
@@ -5952,7 +5952,7 @@
         <mc:AlternateContent>
           <mc:Choice Requires="wps">
             <w:drawing>
-              <wp:anchor distT="45720" distB="45720" distL="114300" distR="114300" simplePos="0" relativeHeight="251654144" behindDoc="0" locked="0" layoutInCell="1" allowOverlap="1" wp14:anchorId="5D996520" wp14:editId="60C96273">
+              <wp:anchor distT="45720" distB="45720" distL="114300" distR="114300" simplePos="0" relativeHeight="251656704" behindDoc="0" locked="0" layoutInCell="1" allowOverlap="1" wp14:anchorId="5D996520" wp14:editId="60C96273">
                 <wp:simplePos x="0" y="0"/>
                 <wp:positionH relativeFrom="column">
                   <wp:posOffset>3234690</wp:posOffset>
@@ -6027,7 +6027,7 @@
           </mc:Choice>
           <mc:Fallback>
             <w:pict>
-              <v:shape w14:anchorId="5D996520" id="_x0000_s1043" type="#_x0000_t202" style="position:absolute;margin-left:254.7pt;margin-top:252.8pt;width:84.2pt;height:19pt;z-index:251654144;visibility:visible;mso-wrap-style:square;mso-width-percent:0;mso-height-percent:0;mso-wrap-distance-left:9pt;mso-wrap-distance-top:3.6pt;mso-wrap-distance-right:9pt;mso-wrap-distance-bottom:3.6pt;mso-position-horizontal:absolute;mso-position-horizontal-relative:text;mso-position-vertical:absolute;mso-position-vertical-relative:text;mso-width-percent:0;mso-height-percent:0;mso-width-relative:margin;mso-height-relative:margin;v-text-anchor:top" o:gfxdata="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" stroked="f">
+              <v:shape w14:anchorId="5D996520" id="_x0000_s1043" type="#_x0000_t202" style="position:absolute;margin-left:254.7pt;margin-top:252.8pt;width:84.2pt;height:19pt;z-index:251656704;visibility:visible;mso-wrap-style:square;mso-width-percent:0;mso-height-percent:0;mso-wrap-distance-left:9pt;mso-wrap-distance-top:3.6pt;mso-wrap-distance-right:9pt;mso-wrap-distance-bottom:3.6pt;mso-position-horizontal:absolute;mso-position-horizontal-relative:text;mso-position-vertical:absolute;mso-position-vertical-relative:text;mso-width-percent:0;mso-height-percent:0;mso-width-relative:margin;mso-height-relative:margin;v-text-anchor:top" o:gfxdata="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" stroked="f">
                 <v:textbox>
                   <w:txbxContent>
                     <w:p>
@@ -6059,7 +6059,7 @@
           <w:lang w:eastAsia="en-SG"/>
         </w:rPr>
         <w:drawing>
-          <wp:anchor distT="0" distB="0" distL="114300" distR="114300" simplePos="0" relativeHeight="251630592" behindDoc="0" locked="0" layoutInCell="1" allowOverlap="1" wp14:anchorId="6F077F6C" wp14:editId="0DB03C09">
+          <wp:anchor distT="0" distB="0" distL="114300" distR="114300" simplePos="0" relativeHeight="251634176" behindDoc="0" locked="0" layoutInCell="1" allowOverlap="1" wp14:anchorId="6F077F6C" wp14:editId="0DB03C09">
             <wp:simplePos x="0" y="0"/>
             <wp:positionH relativeFrom="column">
               <wp:posOffset>0</wp:posOffset>
@@ -6302,7 +6302,7 @@
           <w:lang w:eastAsia="en-SG"/>
         </w:rPr>
         <w:drawing>
-          <wp:anchor distT="0" distB="0" distL="114300" distR="114300" simplePos="0" relativeHeight="251652096" behindDoc="0" locked="0" layoutInCell="1" allowOverlap="1" wp14:anchorId="6E2AFA21" wp14:editId="01CABFB3">
+          <wp:anchor distT="0" distB="0" distL="114300" distR="114300" simplePos="0" relativeHeight="251653632" behindDoc="0" locked="0" layoutInCell="1" allowOverlap="1" wp14:anchorId="6E2AFA21" wp14:editId="01CABFB3">
             <wp:simplePos x="0" y="0"/>
             <wp:positionH relativeFrom="column">
               <wp:posOffset>-198408</wp:posOffset>
@@ -7522,7 +7522,7 @@
           <w:lang w:eastAsia="en-SG"/>
         </w:rPr>
         <w:drawing>
-          <wp:anchor distT="0" distB="0" distL="114300" distR="114300" simplePos="0" relativeHeight="251676672" behindDoc="0" locked="0" layoutInCell="1" allowOverlap="1">
+          <wp:anchor distT="0" distB="0" distL="114300" distR="114300" simplePos="0" relativeHeight="251677184" behindDoc="0" locked="0" layoutInCell="1" allowOverlap="1">
             <wp:simplePos x="0" y="0"/>
             <wp:positionH relativeFrom="column">
               <wp:posOffset>1345577</wp:posOffset>
@@ -7686,25 +7686,7 @@
         <w:rPr>
           <w:lang w:eastAsia="zh-CN"/>
         </w:rPr>
-        <w:t xml:space="preserve"> </w:t>
-      </w:r>
-      <w:r>
-        <w:rPr>
-          <w:lang w:eastAsia="zh-CN"/>
-        </w:rPr>
-        <w:t xml:space="preserve">The decision </w:t>
-      </w:r>
-      <w:r>
-        <w:rPr>
-          <w:lang w:eastAsia="zh-CN"/>
-        </w:rPr>
-        <w:t>to launch which task</w:t>
-      </w:r>
-      <w:r>
-        <w:rPr>
-          <w:lang w:eastAsia="zh-CN"/>
-        </w:rPr>
-        <w:t xml:space="preserve"> is dependent on the button press of the user.</w:t>
+        <w:t xml:space="preserve"> The decision to launch which task is dependent on the button press of the user.</w:t>
       </w:r>
     </w:p>
     <w:p>
@@ -8662,8 +8644,16 @@
               <w:rPr>
                 <w:lang w:eastAsia="zh-CN"/>
               </w:rPr>
-              <w:t xml:space="preserve">file to be uploaded with respect to the NSP’s app Documents directory. </w:t>
+              <w:t xml:space="preserve">file to be uploaded with respect to the </w:t>
             </w:r>
+            <w:r>
+              <w:rPr>
+                <w:lang w:eastAsia="zh-CN"/>
+              </w:rPr>
+              <w:t>remote user’s home directory.</w:t>
+            </w:r>
+            <w:bookmarkStart w:id="2" w:name="_GoBack"/>
+            <w:bookmarkEnd w:id="2"/>
           </w:p>
           <w:p>
             <w:pPr>
@@ -9193,13 +9183,7 @@
         <w:rPr>
           <w:lang w:eastAsia="en-SG"/>
         </w:rPr>
-        <w:t>Google Developer’s Console (Play</w:t>
-      </w:r>
-      <w:r>
-        <w:rPr>
-          <w:lang w:eastAsia="en-SG"/>
-        </w:rPr>
-        <w:t xml:space="preserve"> Store account)</w:t>
+        <w:t>Google Developer’s Console (Play Store account)</w:t>
       </w:r>
     </w:p>
     <w:p>
@@ -9217,13 +9201,7 @@
         <w:rPr>
           <w:lang w:eastAsia="en-SG"/>
         </w:rPr>
-        <w:t>Flurry</w:t>
-      </w:r>
-      <w:r>
-        <w:rPr>
-          <w:lang w:eastAsia="en-SG"/>
-        </w:rPr>
-        <w:t xml:space="preserve"> Analytics</w:t>
+        <w:t>Flurry Analytics</w:t>
       </w:r>
     </w:p>
     <w:p>
@@ -9286,7 +9264,7 @@
         <mc:AlternateContent>
           <mc:Choice Requires="wps">
             <w:drawing>
-              <wp:anchor distT="0" distB="0" distL="114300" distR="114300" simplePos="0" relativeHeight="251697664" behindDoc="0" locked="0" layoutInCell="1" allowOverlap="1" wp14:anchorId="2BEF93AE" wp14:editId="21015746">
+              <wp:anchor distT="0" distB="0" distL="114300" distR="114300" simplePos="0" relativeHeight="251683328" behindDoc="0" locked="0" layoutInCell="1" allowOverlap="1" wp14:anchorId="2BEF93AE" wp14:editId="21015746">
                 <wp:simplePos x="0" y="0"/>
                 <wp:positionH relativeFrom="column">
                   <wp:posOffset>3939540</wp:posOffset>
@@ -9335,7 +9313,7 @@
           </mc:Choice>
           <mc:Fallback>
             <w:pict>
-              <v:shape w14:anchorId="521510DD" id="Straight Arrow Connector 50" o:spid="_x0000_s1026" type="#_x0000_t32" style="position:absolute;margin-left:310.2pt;margin-top:288.4pt;width:86.4pt;height:24pt;flip:y;z-index:251697664;visibility:visible;mso-wrap-style:square;mso-height-percent:0;mso-wrap-distance-left:9pt;mso-wrap-distance-top:0;mso-wrap-distance-right:9pt;mso-wrap-distance-bottom:0;mso-position-horizontal:absolute;mso-position-horizontal-relative:text;mso-position-vertical:absolute;mso-position-vertical-relative:text;mso-height-percent:0;mso-height-relative:margin" o:gfxdata="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" strokecolor="#c00000" strokeweight=".5pt">
+              <v:shape w14:anchorId="519D1BD5" id="Straight Arrow Connector 50" o:spid="_x0000_s1026" type="#_x0000_t32" style="position:absolute;margin-left:310.2pt;margin-top:288.4pt;width:86.4pt;height:24pt;flip:y;z-index:251683328;visibility:visible;mso-wrap-style:square;mso-height-percent:0;mso-wrap-distance-left:9pt;mso-wrap-distance-top:0;mso-wrap-distance-right:9pt;mso-wrap-distance-bottom:0;mso-position-horizontal:absolute;mso-position-horizontal-relative:text;mso-position-vertical:absolute;mso-position-vertical-relative:text;mso-height-percent:0;mso-height-relative:margin" o:gfxdata="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" strokecolor="#c00000" strokeweight=".5pt">
                 <v:stroke startarrow="block" endarrow="block" joinstyle="miter"/>
               </v:shape>
             </w:pict>
@@ -9350,7 +9328,7 @@
         <mc:AlternateContent>
           <mc:Choice Requires="wps">
             <w:drawing>
-              <wp:anchor distT="0" distB="0" distL="114300" distR="114300" simplePos="0" relativeHeight="251702272" behindDoc="0" locked="0" layoutInCell="1" allowOverlap="1" wp14:anchorId="3BEDA4DF" wp14:editId="26DACBD1">
+              <wp:anchor distT="0" distB="0" distL="114300" distR="114300" simplePos="0" relativeHeight="251686400" behindDoc="0" locked="0" layoutInCell="1" allowOverlap="1" wp14:anchorId="3BEDA4DF" wp14:editId="26DACBD1">
                 <wp:simplePos x="0" y="0"/>
                 <wp:positionH relativeFrom="column">
                   <wp:posOffset>3238500</wp:posOffset>
@@ -9396,7 +9374,7 @@
           </mc:Choice>
           <mc:Fallback>
             <w:pict>
-              <v:shape w14:anchorId="7E294615" id="Straight Arrow Connector 49" o:spid="_x0000_s1026" type="#_x0000_t32" style="position:absolute;margin-left:255pt;margin-top:188.8pt;width:86.4pt;height:11.4pt;flip:y;z-index:251702272;visibility:visible;mso-wrap-style:square;mso-wrap-distance-left:9pt;mso-wrap-distance-top:0;mso-wrap-distance-right:9pt;mso-wrap-distance-bottom:0;mso-position-horizontal:absolute;mso-position-horizontal-relative:text;mso-position-vertical:absolute;mso-position-vertical-relative:text" o:gfxdata="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" strokecolor="#002060" strokeweight=".5pt">
+              <v:shape w14:anchorId="5EF4CED0" id="Straight Arrow Connector 49" o:spid="_x0000_s1026" type="#_x0000_t32" style="position:absolute;margin-left:255pt;margin-top:188.8pt;width:86.4pt;height:11.4pt;flip:y;z-index:251686400;visibility:visible;mso-wrap-style:square;mso-wrap-distance-left:9pt;mso-wrap-distance-top:0;mso-wrap-distance-right:9pt;mso-wrap-distance-bottom:0;mso-position-horizontal:absolute;mso-position-horizontal-relative:text;mso-position-vertical:absolute;mso-position-vertical-relative:text" o:gfxdata="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" strokecolor="#002060" strokeweight=".5pt">
                 <v:stroke startarrow="block" endarrow="block" joinstyle="miter"/>
               </v:shape>
             </w:pict>
@@ -9411,7 +9389,7 @@
         <mc:AlternateContent>
           <mc:Choice Requires="wps">
             <w:drawing>
-              <wp:anchor distT="0" distB="0" distL="114300" distR="114300" simplePos="0" relativeHeight="251701248" behindDoc="0" locked="0" layoutInCell="1" allowOverlap="1" wp14:anchorId="32C9CB5F" wp14:editId="028BC911">
+              <wp:anchor distT="0" distB="0" distL="114300" distR="114300" simplePos="0" relativeHeight="251685376" behindDoc="0" locked="0" layoutInCell="1" allowOverlap="1" wp14:anchorId="32C9CB5F" wp14:editId="028BC911">
                 <wp:simplePos x="0" y="0"/>
                 <wp:positionH relativeFrom="column">
                   <wp:posOffset>3169920</wp:posOffset>
@@ -9464,7 +9442,7 @@
           </mc:Choice>
           <mc:Fallback>
             <w:pict>
-              <v:shape w14:anchorId="0043A3AE" id="Straight Arrow Connector 48" o:spid="_x0000_s1026" type="#_x0000_t32" style="position:absolute;margin-left:249.6pt;margin-top:149.2pt;width:86.4pt;height:11.4pt;flip:y;z-index:251701248;visibility:visible;mso-wrap-style:square;mso-wrap-distance-left:9pt;mso-wrap-distance-top:0;mso-wrap-distance-right:9pt;mso-wrap-distance-bottom:0;mso-position-horizontal:absolute;mso-position-horizontal-relative:text;mso-position-vertical:absolute;mso-position-vertical-relative:text" o:gfxdata="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" strokecolor="#ed7d31 [3205]" strokeweight=".5pt">
+              <v:shape w14:anchorId="5516D231" id="Straight Arrow Connector 48" o:spid="_x0000_s1026" type="#_x0000_t32" style="position:absolute;margin-left:249.6pt;margin-top:149.2pt;width:86.4pt;height:11.4pt;flip:y;z-index:251685376;visibility:visible;mso-wrap-style:square;mso-wrap-distance-left:9pt;mso-wrap-distance-top:0;mso-wrap-distance-right:9pt;mso-wrap-distance-bottom:0;mso-position-horizontal:absolute;mso-position-horizontal-relative:text;mso-position-vertical:absolute;mso-position-vertical-relative:text" o:gfxdata="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" strokecolor="#ed7d31 [3205]" strokeweight=".5pt">
                 <v:stroke startarrow="block" endarrow="block" joinstyle="miter"/>
               </v:shape>
             </w:pict>
@@ -9479,7 +9457,7 @@
         <mc:AlternateContent>
           <mc:Choice Requires="wps">
             <w:drawing>
-              <wp:anchor distT="0" distB="0" distL="114300" distR="114300" simplePos="0" relativeHeight="251679744" behindDoc="0" locked="0" layoutInCell="1" allowOverlap="1" wp14:anchorId="47AD4494" wp14:editId="5D2CAC78">
+              <wp:anchor distT="0" distB="0" distL="114300" distR="114300" simplePos="0" relativeHeight="251679232" behindDoc="0" locked="0" layoutInCell="1" allowOverlap="1" wp14:anchorId="47AD4494" wp14:editId="5D2CAC78">
                 <wp:simplePos x="0" y="0"/>
                 <wp:positionH relativeFrom="column">
                   <wp:posOffset>4358640</wp:posOffset>
@@ -9534,7 +9512,7 @@
           </mc:Choice>
           <mc:Fallback>
             <w:pict>
-              <v:roundrect w14:anchorId="642C7FBF" id="Rounded Rectangle 47" o:spid="_x0000_s1026" style="position:absolute;margin-left:343.2pt;margin-top:274pt;width:151.8pt;height:7.8pt;z-index:251679744;visibility:visible;mso-wrap-style:square;mso-width-percent:0;mso-height-percent:0;mso-wrap-distance-left:9pt;mso-wrap-distance-top:0;mso-wrap-distance-right:9pt;mso-wrap-distance-bottom:0;mso-position-horizontal:absolute;mso-position-horizontal-relative:text;mso-position-vertical:absolute;mso-position-vertical-relative:text;mso-width-percent:0;mso-height-percent:0;mso-width-relative:margin;mso-height-relative:margin;v-text-anchor:middle" arcsize="10923f" o:gfxdata="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" filled="f" strokecolor="#c00000" strokeweight="1.5pt">
+              <v:roundrect w14:anchorId="04F885EC" id="Rounded Rectangle 47" o:spid="_x0000_s1026" style="position:absolute;margin-left:343.2pt;margin-top:274pt;width:151.8pt;height:7.8pt;z-index:251679232;visibility:visible;mso-wrap-style:square;mso-width-percent:0;mso-height-percent:0;mso-wrap-distance-left:9pt;mso-wrap-distance-top:0;mso-wrap-distance-right:9pt;mso-wrap-distance-bottom:0;mso-position-horizontal:absolute;mso-position-horizontal-relative:text;mso-position-vertical:absolute;mso-position-vertical-relative:text;mso-width-percent:0;mso-height-percent:0;mso-width-relative:margin;mso-height-relative:margin;v-text-anchor:middle" arcsize="10923f" o:gfxdata="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" filled="f" strokecolor="#c00000" strokeweight="1.5pt">
                 <v:stroke joinstyle="miter"/>
               </v:roundrect>
             </w:pict>
@@ -9549,7 +9527,7 @@
         <mc:AlternateContent>
           <mc:Choice Requires="wps">
             <w:drawing>
-              <wp:anchor distT="0" distB="0" distL="114300" distR="114300" simplePos="0" relativeHeight="251699200" behindDoc="0" locked="0" layoutInCell="1" allowOverlap="1" wp14:anchorId="15E16C1C" wp14:editId="03FD32F6">
+              <wp:anchor distT="0" distB="0" distL="114300" distR="114300" simplePos="0" relativeHeight="251684352" behindDoc="0" locked="0" layoutInCell="1" allowOverlap="1" wp14:anchorId="15E16C1C" wp14:editId="03FD32F6">
                 <wp:simplePos x="0" y="0"/>
                 <wp:positionH relativeFrom="column">
                   <wp:posOffset>1920240</wp:posOffset>
@@ -9604,7 +9582,7 @@
           </mc:Choice>
           <mc:Fallback>
             <w:pict>
-              <v:roundrect w14:anchorId="76CC6304" id="Rounded Rectangle 46" o:spid="_x0000_s1026" style="position:absolute;margin-left:151.2pt;margin-top:309.4pt;width:151.8pt;height:7.8pt;z-index:251699200;visibility:visible;mso-wrap-style:square;mso-width-percent:0;mso-height-percent:0;mso-wrap-distance-left:9pt;mso-wrap-distance-top:0;mso-wrap-distance-right:9pt;mso-wrap-distance-bottom:0;mso-position-horizontal:absolute;mso-position-horizontal-relative:text;mso-position-vertical:absolute;mso-position-vertical-relative:text;mso-width-percent:0;mso-height-percent:0;mso-width-relative:margin;mso-height-relative:margin;v-text-anchor:middle" arcsize="10923f" o:gfxdata="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" filled="f" strokecolor="#c00000" strokeweight="1.5pt">
+              <v:roundrect w14:anchorId="0CAD5C7C" id="Rounded Rectangle 46" o:spid="_x0000_s1026" style="position:absolute;margin-left:151.2pt;margin-top:309.4pt;width:151.8pt;height:7.8pt;z-index:251684352;visibility:visible;mso-wrap-style:square;mso-width-percent:0;mso-height-percent:0;mso-wrap-distance-left:9pt;mso-wrap-distance-top:0;mso-wrap-distance-right:9pt;mso-wrap-distance-bottom:0;mso-position-horizontal:absolute;mso-position-horizontal-relative:text;mso-position-vertical:absolute;mso-position-vertical-relative:text;mso-width-percent:0;mso-height-percent:0;mso-width-relative:margin;mso-height-relative:margin;v-text-anchor:middle" arcsize="10923f" o:gfxdata="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" filled="f" strokecolor="#c00000" strokeweight="1.5pt">
                 <v:stroke joinstyle="miter"/>
               </v:roundrect>
             </w:pict>
@@ -9619,7 +9597,7 @@
         <mc:AlternateContent>
           <mc:Choice Requires="wps">
             <w:drawing>
-              <wp:anchor distT="0" distB="0" distL="114300" distR="114300" simplePos="0" relativeHeight="251696128" behindDoc="0" locked="0" layoutInCell="1" allowOverlap="1" wp14:anchorId="2398B11B" wp14:editId="33CF12F4">
+              <wp:anchor distT="0" distB="0" distL="114300" distR="114300" simplePos="0" relativeHeight="251682304" behindDoc="0" locked="0" layoutInCell="1" allowOverlap="1" wp14:anchorId="2398B11B" wp14:editId="33CF12F4">
                 <wp:simplePos x="0" y="0"/>
                 <wp:positionH relativeFrom="column">
                   <wp:posOffset>4396740</wp:posOffset>
@@ -9674,7 +9652,7 @@
           </mc:Choice>
           <mc:Fallback>
             <w:pict>
-              <v:roundrect w14:anchorId="3EBD3A30" id="Rounded Rectangle 43" o:spid="_x0000_s1026" style="position:absolute;margin-left:346.2pt;margin-top:176.2pt;width:89.4pt;height:16.8pt;z-index:251696128;visibility:visible;mso-wrap-style:square;mso-width-percent:0;mso-height-percent:0;mso-wrap-distance-left:9pt;mso-wrap-distance-top:0;mso-wrap-distance-right:9pt;mso-wrap-distance-bottom:0;mso-position-horizontal:absolute;mso-position-horizontal-relative:text;mso-position-vertical:absolute;mso-position-vertical-relative:text;mso-width-percent:0;mso-height-percent:0;mso-width-relative:margin;mso-height-relative:margin;v-text-anchor:middle" arcsize="10923f" o:gfxdata="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" filled="f" strokecolor="#002060" strokeweight="1.5pt">
+              <v:roundrect w14:anchorId="7AFD443B" id="Rounded Rectangle 43" o:spid="_x0000_s1026" style="position:absolute;margin-left:346.2pt;margin-top:176.2pt;width:89.4pt;height:16.8pt;z-index:251682304;visibility:visible;mso-wrap-style:square;mso-width-percent:0;mso-height-percent:0;mso-wrap-distance-left:9pt;mso-wrap-distance-top:0;mso-wrap-distance-right:9pt;mso-wrap-distance-bottom:0;mso-position-horizontal:absolute;mso-position-horizontal-relative:text;mso-position-vertical:absolute;mso-position-vertical-relative:text;mso-width-percent:0;mso-height-percent:0;mso-width-relative:margin;mso-height-relative:margin;v-text-anchor:middle" arcsize="10923f" o:gfxdata="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" filled="f" strokecolor="#002060" strokeweight="1.5pt">
                 <v:stroke joinstyle="miter"/>
               </v:roundrect>
             </w:pict>
@@ -9689,7 +9667,7 @@
         <mc:AlternateContent>
           <mc:Choice Requires="wps">
             <w:drawing>
-              <wp:anchor distT="0" distB="0" distL="114300" distR="114300" simplePos="0" relativeHeight="251691008" behindDoc="0" locked="0" layoutInCell="1" allowOverlap="1" wp14:anchorId="2A16F2AF" wp14:editId="4D68E775">
+              <wp:anchor distT="0" distB="0" distL="114300" distR="114300" simplePos="0" relativeHeight="251681280" behindDoc="0" locked="0" layoutInCell="1" allowOverlap="1" wp14:anchorId="2A16F2AF" wp14:editId="4D68E775">
                 <wp:simplePos x="0" y="0"/>
                 <wp:positionH relativeFrom="column">
                   <wp:posOffset>2042160</wp:posOffset>
@@ -9744,7 +9722,7 @@
           </mc:Choice>
           <mc:Fallback>
             <w:pict>
-              <v:roundrect w14:anchorId="62972A65" id="Rounded Rectangle 42" o:spid="_x0000_s1026" style="position:absolute;margin-left:160.8pt;margin-top:188.8pt;width:89.4pt;height:16.8pt;z-index:251691008;visibility:visible;mso-wrap-style:square;mso-width-percent:0;mso-height-percent:0;mso-wrap-distance-left:9pt;mso-wrap-distance-top:0;mso-wrap-distance-right:9pt;mso-wrap-distance-bottom:0;mso-position-horizontal:absolute;mso-position-horizontal-relative:text;mso-position-vertical:absolute;mso-position-vertical-relative:text;mso-width-percent:0;mso-height-percent:0;mso-width-relative:margin;mso-height-relative:margin;v-text-anchor:middle" arcsize="10923f" o:gfxdata="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" filled="f" strokecolor="#002060" strokeweight="1.5pt">
+              <v:roundrect w14:anchorId="08C72DFC" id="Rounded Rectangle 42" o:spid="_x0000_s1026" style="position:absolute;margin-left:160.8pt;margin-top:188.8pt;width:89.4pt;height:16.8pt;z-index:251681280;visibility:visible;mso-wrap-style:square;mso-width-percent:0;mso-height-percent:0;mso-wrap-distance-left:9pt;mso-wrap-distance-top:0;mso-wrap-distance-right:9pt;mso-wrap-distance-bottom:0;mso-position-horizontal:absolute;mso-position-horizontal-relative:text;mso-position-vertical:absolute;mso-position-vertical-relative:text;mso-width-percent:0;mso-height-percent:0;mso-width-relative:margin;mso-height-relative:margin;v-text-anchor:middle" arcsize="10923f" o:gfxdata="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" filled="f" strokecolor="#002060" strokeweight="1.5pt">
                 <v:stroke joinstyle="miter"/>
               </v:roundrect>
             </w:pict>
@@ -9759,7 +9737,7 @@
         <mc:AlternateContent>
           <mc:Choice Requires="wps">
             <w:drawing>
-              <wp:anchor distT="0" distB="0" distL="114300" distR="114300" simplePos="0" relativeHeight="251685888" behindDoc="0" locked="0" layoutInCell="1" allowOverlap="1" wp14:anchorId="4C846312" wp14:editId="0DD99524">
+              <wp:anchor distT="0" distB="0" distL="114300" distR="114300" simplePos="0" relativeHeight="251680256" behindDoc="0" locked="0" layoutInCell="1" allowOverlap="1" wp14:anchorId="4C846312" wp14:editId="0DD99524">
                 <wp:simplePos x="0" y="0"/>
                 <wp:positionH relativeFrom="column">
                   <wp:posOffset>4335780</wp:posOffset>
@@ -9814,7 +9792,7 @@
           </mc:Choice>
           <mc:Fallback>
             <w:pict>
-              <v:roundrect w14:anchorId="4BD510C5" id="Rounded Rectangle 38" o:spid="_x0000_s1026" style="position:absolute;margin-left:341.4pt;margin-top:139pt;width:89.4pt;height:16.8pt;z-index:251685888;visibility:visible;mso-wrap-style:square;mso-width-percent:0;mso-height-percent:0;mso-wrap-distance-left:9pt;mso-wrap-distance-top:0;mso-wrap-distance-right:9pt;mso-wrap-distance-bottom:0;mso-position-horizontal:absolute;mso-position-horizontal-relative:text;mso-position-vertical:absolute;mso-position-vertical-relative:text;mso-width-percent:0;mso-height-percent:0;mso-width-relative:margin;mso-height-relative:margin;v-text-anchor:middle" arcsize="10923f" o:gfxdata="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" filled="f" strokecolor="#ffc000" strokeweight="1.5pt">
+              <v:roundrect w14:anchorId="2B7B380D" id="Rounded Rectangle 38" o:spid="_x0000_s1026" style="position:absolute;margin-left:341.4pt;margin-top:139pt;width:89.4pt;height:16.8pt;z-index:251680256;visibility:visible;mso-wrap-style:square;mso-width-percent:0;mso-height-percent:0;mso-wrap-distance-left:9pt;mso-wrap-distance-top:0;mso-wrap-distance-right:9pt;mso-wrap-distance-bottom:0;mso-position-horizontal:absolute;mso-position-horizontal-relative:text;mso-position-vertical:absolute;mso-position-vertical-relative:text;mso-width-percent:0;mso-height-percent:0;mso-width-relative:margin;mso-height-relative:margin;v-text-anchor:middle" arcsize="10923f" o:gfxdata="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" filled="f" strokecolor="#ffc000" strokeweight="1.5pt">
                 <v:stroke joinstyle="miter"/>
               </v:roundrect>
             </w:pict>
@@ -9829,7 +9807,7 @@
         <mc:AlternateContent>
           <mc:Choice Requires="wps">
             <w:drawing>
-              <wp:anchor distT="0" distB="0" distL="114300" distR="114300" simplePos="0" relativeHeight="251677696" behindDoc="0" locked="0" layoutInCell="1" allowOverlap="1" wp14:anchorId="6F3B3342" wp14:editId="4D2A591F">
+              <wp:anchor distT="0" distB="0" distL="114300" distR="114300" simplePos="0" relativeHeight="251678208" behindDoc="0" locked="0" layoutInCell="1" allowOverlap="1" wp14:anchorId="6F3B3342" wp14:editId="4D2A591F">
                 <wp:simplePos x="0" y="0"/>
                 <wp:positionH relativeFrom="column">
                   <wp:posOffset>1965960</wp:posOffset>
@@ -9884,7 +9862,7 @@
           </mc:Choice>
           <mc:Fallback>
             <w:pict>
-              <v:roundrect w14:anchorId="3EA38344" id="Rounded Rectangle 37" o:spid="_x0000_s1026" style="position:absolute;margin-left:154.8pt;margin-top:151.6pt;width:89.4pt;height:16.8pt;z-index:251677696;visibility:visible;mso-wrap-style:square;mso-width-percent:0;mso-height-percent:0;mso-wrap-distance-left:9pt;mso-wrap-distance-top:0;mso-wrap-distance-right:9pt;mso-wrap-distance-bottom:0;mso-position-horizontal:absolute;mso-position-horizontal-relative:text;mso-position-vertical:absolute;mso-position-vertical-relative:text;mso-width-percent:0;mso-height-percent:0;mso-width-relative:margin;mso-height-relative:margin;v-text-anchor:middle" arcsize="10923f" o:gfxdata="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" filled="f" strokecolor="#ffc000" strokeweight="1.5pt">
+              <v:roundrect w14:anchorId="1661573F" id="Rounded Rectangle 37" o:spid="_x0000_s1026" style="position:absolute;margin-left:154.8pt;margin-top:151.6pt;width:89.4pt;height:16.8pt;z-index:251678208;visibility:visible;mso-wrap-style:square;mso-width-percent:0;mso-height-percent:0;mso-wrap-distance-left:9pt;mso-wrap-distance-top:0;mso-wrap-distance-right:9pt;mso-wrap-distance-bottom:0;mso-position-horizontal:absolute;mso-position-horizontal-relative:text;mso-position-vertical:absolute;mso-position-vertical-relative:text;mso-width-percent:0;mso-height-percent:0;mso-width-relative:margin;mso-height-relative:margin;v-text-anchor:middle" arcsize="10923f" o:gfxdata="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" filled="f" strokecolor="#ffc000" strokeweight="1.5pt">
                 <v:stroke joinstyle="miter"/>
               </v:roundrect>
             </w:pict>
@@ -9899,7 +9877,7 @@
         <mc:AlternateContent>
           <mc:Choice Requires="wps">
             <w:drawing>
-              <wp:anchor distT="0" distB="0" distL="114300" distR="114300" simplePos="0" relativeHeight="251670528" behindDoc="0" locked="0" layoutInCell="1" allowOverlap="1" wp14:anchorId="6CA9D4B3" wp14:editId="4A51BA15">
+              <wp:anchor distT="0" distB="0" distL="114300" distR="114300" simplePos="0" relativeHeight="251673088" behindDoc="0" locked="0" layoutInCell="1" allowOverlap="1" wp14:anchorId="6CA9D4B3" wp14:editId="4A51BA15">
                 <wp:simplePos x="0" y="0"/>
                 <wp:positionH relativeFrom="column">
                   <wp:posOffset>-152400</wp:posOffset>
@@ -9961,7 +9939,7 @@
           </mc:Choice>
           <mc:Fallback>
             <w:pict>
-              <v:roundrect w14:anchorId="691D4A9F" id="Rounded Rectangle 30" o:spid="_x0000_s1026" style="position:absolute;margin-left:-12pt;margin-top:164.8pt;width:122.4pt;height:22.2pt;z-index:251670528;visibility:visible;mso-wrap-style:square;mso-wrap-distance-left:9pt;mso-wrap-distance-top:0;mso-wrap-distance-right:9pt;mso-wrap-distance-bottom:0;mso-position-horizontal:absolute;mso-position-horizontal-relative:text;mso-position-vertical:absolute;mso-position-vertical-relative:text;v-text-anchor:middle" arcsize="10923f" o:gfxdata="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" filled="f" strokecolor="red" strokeweight="1.5pt">
+              <v:roundrect w14:anchorId="123F6C86" id="Rounded Rectangle 30" o:spid="_x0000_s1026" style="position:absolute;margin-left:-12pt;margin-top:164.8pt;width:122.4pt;height:22.2pt;z-index:251673088;visibility:visible;mso-wrap-style:square;mso-wrap-distance-left:9pt;mso-wrap-distance-top:0;mso-wrap-distance-right:9pt;mso-wrap-distance-bottom:0;mso-position-horizontal:absolute;mso-position-horizontal-relative:text;mso-position-vertical:absolute;mso-position-vertical-relative:text;v-text-anchor:middle" arcsize="10923f" o:gfxdata="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" filled="f" strokecolor="red" strokeweight="1.5pt">
                 <v:stroke joinstyle="miter"/>
               </v:roundrect>
             </w:pict>
@@ -9974,7 +9952,7 @@
           <w:lang w:eastAsia="en-SG"/>
         </w:rPr>
         <w:drawing>
-          <wp:anchor distT="0" distB="0" distL="114300" distR="114300" simplePos="0" relativeHeight="251662336" behindDoc="0" locked="0" layoutInCell="1" allowOverlap="1" wp14:anchorId="14278EC3" wp14:editId="4C9C86BC">
+          <wp:anchor distT="0" distB="0" distL="114300" distR="114300" simplePos="0" relativeHeight="251664896" behindDoc="0" locked="0" layoutInCell="1" allowOverlap="1" wp14:anchorId="14278EC3" wp14:editId="4C9C86BC">
             <wp:simplePos x="0" y="0"/>
             <wp:positionH relativeFrom="column">
               <wp:posOffset>-525780</wp:posOffset>
@@ -10066,7 +10044,19 @@
         <w:rPr>
           <w:lang w:eastAsia="en-SG"/>
         </w:rPr>
-        <w:t xml:space="preserve"> and keep the</w:t>
+        <w:t xml:space="preserve"> and keep </w:t>
+      </w:r>
+      <w:r>
+        <w:rPr>
+          <w:lang w:eastAsia="en-SG"/>
+        </w:rPr>
+        <w:t xml:space="preserve">consistent </w:t>
+      </w:r>
+      <w:r>
+        <w:rPr>
+          <w:lang w:eastAsia="en-SG"/>
+        </w:rPr>
+        <w:t>the</w:t>
       </w:r>
       <w:r>
         <w:rPr>
@@ -10128,6 +10118,12 @@
         <w:rPr>
           <w:lang w:eastAsia="en-SG"/>
         </w:rPr>
+        <w:t xml:space="preserve"> as seen below</w:t>
+      </w:r>
+      <w:r>
+        <w:rPr>
+          <w:lang w:eastAsia="en-SG"/>
+        </w:rPr>
         <w:t>.</w:t>
       </w:r>
     </w:p>
@@ -10141,10 +10137,20 @@
         <w:rPr>
           <w:lang w:eastAsia="en-SG"/>
         </w:rPr>
-        <w:t>Ensure the enclosed sections are kept identical.</w:t>
-      </w:r>
-      <w:bookmarkStart w:id="2" w:name="_GoBack"/>
-      <w:bookmarkEnd w:id="2"/>
+        <w:t xml:space="preserve">Ensure the </w:t>
+      </w:r>
+      <w:r>
+        <w:rPr>
+          <w:lang w:eastAsia="en-SG"/>
+        </w:rPr>
+        <w:t xml:space="preserve">related </w:t>
+      </w:r>
+      <w:r>
+        <w:rPr>
+          <w:lang w:eastAsia="en-SG"/>
+        </w:rPr>
+        <w:t>enclosed sections are kept identical.</w:t>
+      </w:r>
     </w:p>
     <w:p>
       <w:pPr>
@@ -10232,7 +10238,19 @@
         <w:rPr>
           <w:lang w:eastAsia="en-SG"/>
         </w:rPr>
-        <w:t xml:space="preserve">For the next developer to take over this project, please relocate the path of </w:t>
+        <w:t>For the next developer to</w:t>
+      </w:r>
+      <w:r>
+        <w:rPr>
+          <w:lang w:eastAsia="en-SG"/>
+        </w:rPr>
+        <w:t xml:space="preserve"> take over this project, it is IMPERATIVE that you </w:t>
+      </w:r>
+      <w:r>
+        <w:rPr>
+          <w:lang w:eastAsia="en-SG"/>
+        </w:rPr>
+        <w:t xml:space="preserve">relocate the path of </w:t>
       </w:r>
       <w:r>
         <w:rPr>
@@ -10256,7 +10274,53 @@
         <w:rPr>
           <w:lang w:eastAsia="en-SG"/>
         </w:rPr>
-        <w:t xml:space="preserve"> to your own account at the earliest opportunity. My account is</w:t>
+        <w:t xml:space="preserve"> to your own </w:t>
+      </w:r>
+      <w:r>
+        <w:rPr>
+          <w:lang w:eastAsia="en-SG"/>
+        </w:rPr>
+        <w:t xml:space="preserve">public folder in your </w:t>
+      </w:r>
+      <w:proofErr w:type="gramStart"/>
+      <w:r>
+        <w:rPr>
+          <w:lang w:eastAsia="en-SG"/>
+        </w:rPr>
+        <w:t>Unix</w:t>
+      </w:r>
+      <w:proofErr w:type="gramEnd"/>
+      <w:r>
+        <w:rPr>
+          <w:lang w:eastAsia="en-SG"/>
+        </w:rPr>
+        <w:t xml:space="preserve"> </w:t>
+      </w:r>
+      <w:r>
+        <w:rPr>
+          <w:lang w:eastAsia="en-SG"/>
+        </w:rPr>
+        <w:t xml:space="preserve">account at the earliest opportunity. My </w:t>
+      </w:r>
+      <w:proofErr w:type="gramStart"/>
+      <w:r>
+        <w:rPr>
+          <w:lang w:eastAsia="en-SG"/>
+        </w:rPr>
+        <w:t>Unix</w:t>
+      </w:r>
+      <w:proofErr w:type="gramEnd"/>
+      <w:r>
+        <w:rPr>
+          <w:lang w:eastAsia="en-SG"/>
+        </w:rPr>
+        <w:t xml:space="preserve"> </w:t>
+      </w:r>
+      <w:r>
+        <w:rPr>
+          <w:lang w:eastAsia="en-SG"/>
+        </w:rPr>
+        <w:t>account is</w:t>
       </w:r>
       <w:r>
         <w:rPr>

</xml_diff>

<commit_message>
issue update to adjust my support email address
</commit_message>
<xml_diff>
--- a/user-dev-guide/NUS SOC Print Dev Guide - Android.docx
+++ b/user-dev-guide/NUS SOC Print Dev Guide - Android.docx
@@ -235,15 +235,7 @@
     </w:p>
     <w:p>
       <w:r>
-        <w:t xml:space="preserve">NUS </w:t>
-      </w:r>
-      <w:proofErr w:type="spellStart"/>
-      <w:r>
-        <w:t>SoC</w:t>
-      </w:r>
-      <w:proofErr w:type="spellEnd"/>
-      <w:r>
-        <w:t xml:space="preserve"> Print (Android</w:t>
+        <w:t>NUS SoC Print (Android</w:t>
       </w:r>
       <w:r>
         <w:t>) will not be possible without the aid of the following people:</w:t>
@@ -259,15 +251,7 @@
         <w:ind w:left="714" w:hanging="357"/>
       </w:pPr>
       <w:r>
-        <w:t xml:space="preserve">Kai Yao and Yong </w:t>
-      </w:r>
-      <w:proofErr w:type="spellStart"/>
-      <w:r>
-        <w:t>Quan</w:t>
-      </w:r>
-      <w:proofErr w:type="spellEnd"/>
-      <w:r>
-        <w:t xml:space="preserve"> for the initial codes and design.</w:t>
+        <w:t>Kai Yao and Yong Quan for the initial codes and design.</w:t>
       </w:r>
     </w:p>
     <w:p>
@@ -293,15 +277,7 @@
         <w:ind w:left="714" w:hanging="357"/>
       </w:pPr>
       <w:r>
-        <w:t xml:space="preserve">Zit Seng's help on </w:t>
-      </w:r>
-      <w:proofErr w:type="spellStart"/>
-      <w:r>
-        <w:t>Sunfire</w:t>
-      </w:r>
-      <w:proofErr w:type="spellEnd"/>
-      <w:r>
-        <w:t xml:space="preserve"> and advice on NUS's intellectual property issues</w:t>
+        <w:t>Zit Seng's help on Sunfire and advice on NUS's intellectual property issues</w:t>
       </w:r>
     </w:p>
     <w:p>
@@ -327,11 +303,9 @@
           <w:shd w:val="clear" w:color="auto" w:fill="FFFFFF"/>
         </w:rPr>
       </w:pPr>
-      <w:proofErr w:type="spellStart"/>
       <w:r>
         <w:t>Jsch</w:t>
       </w:r>
-      <w:proofErr w:type="spellEnd"/>
       <w:r>
         <w:t xml:space="preserve"> </w:t>
       </w:r>
@@ -365,13 +339,8 @@
           <w:shd w:val="clear" w:color="auto" w:fill="FFFFFF"/>
         </w:rPr>
       </w:pPr>
-      <w:proofErr w:type="spellStart"/>
-      <w:r>
-        <w:t>aFileChooser</w:t>
-      </w:r>
-      <w:proofErr w:type="spellEnd"/>
-      <w:r>
-        <w:t xml:space="preserve"> </w:t>
+      <w:r>
+        <w:t xml:space="preserve">aFileChooser </w:t>
       </w:r>
       <w:r>
         <w:t xml:space="preserve">file browser library </w:t>
@@ -439,21 +408,12 @@
           <w:shd w:val="clear" w:color="auto" w:fill="FFFFFF"/>
         </w:rPr>
       </w:pPr>
-      <w:proofErr w:type="spellStart"/>
       <w:r>
         <w:rPr>
           <w:color w:val="333333"/>
           <w:shd w:val="clear" w:color="auto" w:fill="FFFFFF"/>
         </w:rPr>
-        <w:t>nup_pdf</w:t>
-      </w:r>
-      <w:proofErr w:type="spellEnd"/>
-      <w:r>
-        <w:rPr>
-          <w:color w:val="333333"/>
-          <w:shd w:val="clear" w:color="auto" w:fill="FFFFFF"/>
-        </w:rPr>
-        <w:t xml:space="preserve"> PDF formatter</w:t>
+        <w:t>nup_pdf PDF formatter</w:t>
       </w:r>
       <w:r>
         <w:rPr>
@@ -1089,23 +1049,7 @@
     </w:p>
     <w:p>
       <w:r>
-        <w:t xml:space="preserve">On initial start, you will be prompted to give NSP your </w:t>
-      </w:r>
-      <w:proofErr w:type="spellStart"/>
-      <w:r>
-        <w:t>SoC</w:t>
-      </w:r>
-      <w:proofErr w:type="spellEnd"/>
-      <w:r>
-        <w:t xml:space="preserve"> </w:t>
-      </w:r>
-      <w:proofErr w:type="gramStart"/>
-      <w:r>
-        <w:t>Unix’s</w:t>
-      </w:r>
-      <w:proofErr w:type="gramEnd"/>
-      <w:r>
-        <w:t xml:space="preserve"> credentials. Note that this is </w:t>
+        <w:t xml:space="preserve">On initial start, you will be prompted to give NSP your SoC Unix’s credentials. Note that this is </w:t>
       </w:r>
       <w:r>
         <w:rPr>
@@ -1117,15 +1061,7 @@
         <w:t>your regular NUSNET</w:t>
       </w:r>
       <w:r>
-        <w:t xml:space="preserve"> one. These are the credentials you use to login into </w:t>
-      </w:r>
-      <w:proofErr w:type="spellStart"/>
-      <w:r>
-        <w:t>Sunfire</w:t>
-      </w:r>
-      <w:proofErr w:type="spellEnd"/>
-      <w:r>
-        <w:t>.</w:t>
+        <w:t xml:space="preserve"> one. These are the credentials you use to login into Sunfire.</w:t>
       </w:r>
     </w:p>
     <w:p/>
@@ -1239,46 +1175,14 @@
     </w:p>
     <w:p>
       <w:r>
-        <w:t xml:space="preserve">Default Printers: </w:t>
-      </w:r>
-      <w:proofErr w:type="spellStart"/>
-      <w:r>
-        <w:t>psts</w:t>
-      </w:r>
-      <w:proofErr w:type="spellEnd"/>
-      <w:r>
-        <w:t xml:space="preserve">, </w:t>
-      </w:r>
-      <w:proofErr w:type="spellStart"/>
-      <w:r>
-        <w:t>pstsb</w:t>
-      </w:r>
-      <w:proofErr w:type="spellEnd"/>
-      <w:r>
-        <w:t xml:space="preserve">, </w:t>
-      </w:r>
-      <w:proofErr w:type="spellStart"/>
-      <w:r>
-        <w:t>pstsc</w:t>
-      </w:r>
-      <w:proofErr w:type="spellEnd"/>
-      <w:r>
-        <w:t>, psc008, psc011, psc245 and their single-page counterparts.</w:t>
+        <w:t>Default Printers: psts, pstsb, pstsc, psc008, psc011, psc245 and their single-page counterparts.</w:t>
       </w:r>
       <w:r>
         <w:br/>
       </w:r>
       <w:r>
         <w:br/>
-        <w:t xml:space="preserve">For example, there exists a printer psc115 in Embedded Systems Lab in </w:t>
-      </w:r>
-      <w:proofErr w:type="spellStart"/>
-      <w:r>
-        <w:t>SoC</w:t>
-      </w:r>
-      <w:proofErr w:type="spellEnd"/>
-      <w:r>
-        <w:t xml:space="preserve"> and I wish to use it but NSP does not have it by default. Simply enter psc115 into the field and then you can use it on the main screen.</w:t>
+        <w:t>For example, there exists a printer psc115 in Embedded Systems Lab in SoC and I wish to use it but NSP does not have it by default. Simply enter psc115 into the field and then you can use it on the main screen.</w:t>
       </w:r>
     </w:p>
     <w:p>
@@ -1347,15 +1251,7 @@
     </w:p>
     <w:p>
       <w:r>
-        <w:t xml:space="preserve">As </w:t>
-      </w:r>
-      <w:proofErr w:type="spellStart"/>
-      <w:r>
-        <w:t>Sunfire</w:t>
-      </w:r>
-      <w:proofErr w:type="spellEnd"/>
-      <w:r>
-        <w:t xml:space="preserve"> has a whitelist of IP addresses, you may not be able to use NSP outside the school although major ISPs are supported. Your mileage may vary.</w:t>
+        <w:t>As Sunfire has a whitelist of IP addresses, you may not be able to use NSP outside the school although major ISPs are supported. Your mileage may vary.</w:t>
       </w:r>
     </w:p>
     <w:p>
@@ -1517,7 +1413,7 @@
           </mc:Choice>
           <mc:Fallback>
             <w:pict>
-              <v:shapetype w14:anchorId="1F5CB1EA" id="_x0000_t32" coordsize="21600,21600" o:spt="32" o:oned="t" path="m,l21600,21600e" filled="f">
+              <v:shapetype w14:anchorId="546175E9" id="_x0000_t32" coordsize="21600,21600" o:spt="32" o:oned="t" path="m,l21600,21600e" filled="f">
                 <v:path arrowok="t" fillok="f" o:connecttype="none"/>
                 <o:lock v:ext="edit" shapetype="t"/>
               </v:shapetype>
@@ -1594,7 +1490,7 @@
           </mc:Choice>
           <mc:Fallback>
             <w:pict>
-              <v:oval w14:anchorId="778553F3" id="Oval 13" o:spid="_x0000_s1026" style="position:absolute;margin-left:-32.2pt;margin-top:.85pt;width:27.15pt;height:23.75pt;z-index:251667968;visibility:visible;mso-wrap-style:square;mso-width-percent:0;mso-height-percent:0;mso-wrap-distance-left:9pt;mso-wrap-distance-top:0;mso-wrap-distance-right:9pt;mso-wrap-distance-bottom:0;mso-position-horizontal:absolute;mso-position-horizontal-relative:text;mso-position-vertical:absolute;mso-position-vertical-relative:text;mso-width-percent:0;mso-height-percent:0;mso-width-relative:margin;mso-height-relative:margin;v-text-anchor:middle" o:gfxdata="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" filled="f" strokecolor="red" strokeweight="1pt">
+              <v:oval w14:anchorId="67CE64D1" id="Oval 13" o:spid="_x0000_s1026" style="position:absolute;margin-left:-32.2pt;margin-top:.85pt;width:27.15pt;height:23.75pt;z-index:251667968;visibility:visible;mso-wrap-style:square;mso-width-percent:0;mso-height-percent:0;mso-wrap-distance-left:9pt;mso-wrap-distance-top:0;mso-wrap-distance-right:9pt;mso-wrap-distance-bottom:0;mso-position-horizontal:absolute;mso-position-horizontal-relative:text;mso-position-vertical:absolute;mso-position-vertical-relative:text;mso-width-percent:0;mso-height-percent:0;mso-width-relative:margin;mso-height-relative:margin;v-text-anchor:middle" o:gfxdata="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" filled="f" strokecolor="red" strokeweight="1pt">
                 <v:stroke joinstyle="miter"/>
               </v:oval>
             </w:pict>
@@ -1677,7 +1573,7 @@
           </mc:Choice>
           <mc:Fallback>
             <w:pict>
-              <v:oval w14:anchorId="30C8CE6A" id="Oval 22" o:spid="_x0000_s1026" style="position:absolute;margin-left:-147.8pt;margin-top:13.9pt;width:41.45pt;height:21.75pt;z-index:251638272;visibility:visible;mso-wrap-style:square;mso-width-percent:0;mso-height-percent:0;mso-wrap-distance-left:9pt;mso-wrap-distance-top:0;mso-wrap-distance-right:9pt;mso-wrap-distance-bottom:0;mso-position-horizontal:absolute;mso-position-horizontal-relative:text;mso-position-vertical:absolute;mso-position-vertical-relative:text;mso-width-percent:0;mso-height-percent:0;mso-width-relative:margin;mso-height-relative:margin;v-text-anchor:middle" o:gfxdata="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" filled="f" strokecolor="red" strokeweight="1pt">
+              <v:oval w14:anchorId="5C662726" id="Oval 22" o:spid="_x0000_s1026" style="position:absolute;margin-left:-147.8pt;margin-top:13.9pt;width:41.45pt;height:21.75pt;z-index:251638272;visibility:visible;mso-wrap-style:square;mso-width-percent:0;mso-height-percent:0;mso-wrap-distance-left:9pt;mso-wrap-distance-top:0;mso-wrap-distance-right:9pt;mso-wrap-distance-bottom:0;mso-position-horizontal:absolute;mso-position-horizontal-relative:text;mso-position-vertical:absolute;mso-position-vertical-relative:text;mso-width-percent:0;mso-height-percent:0;mso-width-relative:margin;mso-height-relative:margin;v-text-anchor:middle" o:gfxdata="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" filled="f" strokecolor="red" strokeweight="1pt">
                 <v:stroke joinstyle="miter"/>
               </v:oval>
             </w:pict>
@@ -1940,7 +1836,7 @@
           </mc:Choice>
           <mc:Fallback>
             <w:pict>
-              <v:shape w14:anchorId="438A592C" id="Straight Arrow Connector 24" o:spid="_x0000_s1026" type="#_x0000_t32" style="position:absolute;margin-left:-61.35pt;margin-top:.8pt;width:116.85pt;height:6.15pt;flip:x;z-index:251642368;visibility:visible;mso-wrap-style:square;mso-width-percent:0;mso-height-percent:0;mso-wrap-distance-left:9pt;mso-wrap-distance-top:0;mso-wrap-distance-right:9pt;mso-wrap-distance-bottom:0;mso-position-horizontal:absolute;mso-position-horizontal-relative:text;mso-position-vertical:absolute;mso-position-vertical-relative:text;mso-width-percent:0;mso-height-percent:0;mso-width-relative:margin;mso-height-relative:margin" o:gfxdata="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" strokecolor="red" strokeweight=".5pt">
+              <v:shape w14:anchorId="0127400E" id="Straight Arrow Connector 24" o:spid="_x0000_s1026" type="#_x0000_t32" style="position:absolute;margin-left:-61.35pt;margin-top:.8pt;width:116.85pt;height:6.15pt;flip:x;z-index:251642368;visibility:visible;mso-wrap-style:square;mso-width-percent:0;mso-height-percent:0;mso-wrap-distance-left:9pt;mso-wrap-distance-top:0;mso-wrap-distance-right:9pt;mso-wrap-distance-bottom:0;mso-position-horizontal:absolute;mso-position-horizontal-relative:text;mso-position-vertical:absolute;mso-position-vertical-relative:text;mso-width-percent:0;mso-height-percent:0;mso-width-relative:margin;mso-height-relative:margin" o:gfxdata="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" strokecolor="red" strokeweight=".5pt">
                 <v:stroke endarrow="block" joinstyle="miter"/>
               </v:shape>
             </w:pict>
@@ -2010,7 +1906,7 @@
           </mc:Choice>
           <mc:Fallback>
             <w:pict>
-              <v:oval w14:anchorId="3577F8F3" id="Oval 23" o:spid="_x0000_s1026" style="position:absolute;margin-left:-171.5pt;margin-top:3.4pt;width:98.5pt;height:23.1pt;z-index:251639296;visibility:visible;mso-wrap-style:square;mso-width-percent:0;mso-height-percent:0;mso-wrap-distance-left:9pt;mso-wrap-distance-top:0;mso-wrap-distance-right:9pt;mso-wrap-distance-bottom:0;mso-position-horizontal:absolute;mso-position-horizontal-relative:text;mso-position-vertical:absolute;mso-position-vertical-relative:text;mso-width-percent:0;mso-height-percent:0;mso-width-relative:margin;mso-height-relative:margin;v-text-anchor:middle" o:gfxdata="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" filled="f" strokecolor="red" strokeweight="1pt">
+              <v:oval w14:anchorId="749BDBC4" id="Oval 23" o:spid="_x0000_s1026" style="position:absolute;margin-left:-171.5pt;margin-top:3.4pt;width:98.5pt;height:23.1pt;z-index:251639296;visibility:visible;mso-wrap-style:square;mso-width-percent:0;mso-height-percent:0;mso-wrap-distance-left:9pt;mso-wrap-distance-top:0;mso-wrap-distance-right:9pt;mso-wrap-distance-bottom:0;mso-position-horizontal:absolute;mso-position-horizontal-relative:text;mso-position-vertical:absolute;mso-position-vertical-relative:text;mso-width-percent:0;mso-height-percent:0;mso-width-relative:margin;mso-height-relative:margin;v-text-anchor:middle" o:gfxdata="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" filled="f" strokecolor="red" strokeweight="1pt">
                 <v:stroke joinstyle="miter"/>
               </v:oval>
             </w:pict>
@@ -2278,7 +2174,7 @@
           </mc:Choice>
           <mc:Fallback>
             <w:pict>
-              <v:shape w14:anchorId="5DF17B03" id="Straight Arrow Connector 27" o:spid="_x0000_s1026" type="#_x0000_t32" style="position:absolute;margin-left:-52.15pt;margin-top:.45pt;width:136.5pt;height:10.5pt;flip:x;z-index:251661824;visibility:visible;mso-wrap-style:square;mso-width-percent:0;mso-height-percent:0;mso-wrap-distance-left:9pt;mso-wrap-distance-top:0;mso-wrap-distance-right:9pt;mso-wrap-distance-bottom:0;mso-position-horizontal:absolute;mso-position-horizontal-relative:text;mso-position-vertical:absolute;mso-position-vertical-relative:text;mso-width-percent:0;mso-height-percent:0;mso-width-relative:margin;mso-height-relative:margin" o:gfxdata="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" strokecolor="red" strokeweight=".5pt">
+              <v:shape w14:anchorId="74CAFD9B" id="Straight Arrow Connector 27" o:spid="_x0000_s1026" type="#_x0000_t32" style="position:absolute;margin-left:-52.15pt;margin-top:.45pt;width:136.5pt;height:10.5pt;flip:x;z-index:251661824;visibility:visible;mso-wrap-style:square;mso-width-percent:0;mso-height-percent:0;mso-wrap-distance-left:9pt;mso-wrap-distance-top:0;mso-wrap-distance-right:9pt;mso-wrap-distance-bottom:0;mso-position-horizontal:absolute;mso-position-horizontal-relative:text;mso-position-vertical:absolute;mso-position-vertical-relative:text;mso-width-percent:0;mso-height-percent:0;mso-width-relative:margin;mso-height-relative:margin" o:gfxdata="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" strokecolor="red" strokeweight=".5pt">
                 <v:stroke endarrow="block" joinstyle="miter"/>
               </v:shape>
             </w:pict>
@@ -2348,7 +2244,7 @@
           </mc:Choice>
           <mc:Fallback>
             <w:pict>
-              <v:oval w14:anchorId="1F5AB08E" id="Oval 29" o:spid="_x0000_s1026" style="position:absolute;margin-left:-155.65pt;margin-top:.75pt;width:99.85pt;height:27.85pt;z-index:251662848;visibility:visible;mso-wrap-style:square;mso-width-percent:0;mso-height-percent:0;mso-wrap-distance-left:9pt;mso-wrap-distance-top:0;mso-wrap-distance-right:9pt;mso-wrap-distance-bottom:0;mso-position-horizontal:absolute;mso-position-horizontal-relative:text;mso-position-vertical:absolute;mso-position-vertical-relative:text;mso-width-percent:0;mso-height-percent:0;mso-width-relative:margin;mso-height-relative:margin;v-text-anchor:middle" o:gfxdata="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" filled="f" strokecolor="red" strokeweight="1pt">
+              <v:oval w14:anchorId="58FC8385" id="Oval 29" o:spid="_x0000_s1026" style="position:absolute;margin-left:-155.65pt;margin-top:.75pt;width:99.85pt;height:27.85pt;z-index:251662848;visibility:visible;mso-wrap-style:square;mso-width-percent:0;mso-height-percent:0;mso-wrap-distance-left:9pt;mso-wrap-distance-top:0;mso-wrap-distance-right:9pt;mso-wrap-distance-bottom:0;mso-position-horizontal:absolute;mso-position-horizontal-relative:text;mso-position-vertical:absolute;mso-position-vertical-relative:text;mso-width-percent:0;mso-height-percent:0;mso-width-relative:margin;mso-height-relative:margin;v-text-anchor:middle" o:gfxdata="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" filled="f" strokecolor="red" strokeweight="1pt">
                 <v:stroke joinstyle="miter"/>
               </v:oval>
             </w:pict>
@@ -2642,7 +2538,7 @@
           </mc:Choice>
           <mc:Fallback>
             <w:pict>
-              <v:shape w14:anchorId="4B55A06C" id="Straight Arrow Connector 6" o:spid="_x0000_s1026" type="#_x0000_t32" style="position:absolute;margin-left:153.25pt;margin-top:9.25pt;width:84.75pt;height:3.6pt;flip:x;z-index:251644416;visibility:visible;mso-wrap-style:square;mso-width-percent:0;mso-height-percent:0;mso-wrap-distance-left:9pt;mso-wrap-distance-top:0;mso-wrap-distance-right:9pt;mso-wrap-distance-bottom:0;mso-position-horizontal:absolute;mso-position-horizontal-relative:margin;mso-position-vertical:absolute;mso-position-vertical-relative:text;mso-width-percent:0;mso-height-percent:0;mso-width-relative:margin;mso-height-relative:margin" o:gfxdata="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" strokecolor="red" strokeweight=".5pt">
+              <v:shape w14:anchorId="52523088" id="Straight Arrow Connector 6" o:spid="_x0000_s1026" type="#_x0000_t32" style="position:absolute;margin-left:153.25pt;margin-top:9.25pt;width:84.75pt;height:3.6pt;flip:x;z-index:251644416;visibility:visible;mso-wrap-style:square;mso-width-percent:0;mso-height-percent:0;mso-wrap-distance-left:9pt;mso-wrap-distance-top:0;mso-wrap-distance-right:9pt;mso-wrap-distance-bottom:0;mso-position-horizontal:absolute;mso-position-horizontal-relative:margin;mso-position-vertical:absolute;mso-position-vertical-relative:text;mso-width-percent:0;mso-height-percent:0;mso-width-relative:margin;mso-height-relative:margin" o:gfxdata="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" strokecolor="red" strokeweight=".5pt">
                 <v:stroke endarrow="block" joinstyle="miter"/>
                 <w10:wrap anchorx="margin"/>
               </v:shape>
@@ -2812,7 +2708,7 @@
           </mc:Choice>
           <mc:Fallback>
             <w:pict>
-              <v:shape w14:anchorId="1D4E2540" id="Straight Arrow Connector 7" o:spid="_x0000_s1026" type="#_x0000_t32" style="position:absolute;margin-left:1.1pt;margin-top:1.3pt;width:106.65pt;height:3.6pt;flip:x;z-index:251641344;visibility:visible;mso-wrap-style:square;mso-width-percent:0;mso-height-percent:0;mso-wrap-distance-left:9pt;mso-wrap-distance-top:0;mso-wrap-distance-right:9pt;mso-wrap-distance-bottom:0;mso-position-horizontal:absolute;mso-position-horizontal-relative:text;mso-position-vertical:absolute;mso-position-vertical-relative:text;mso-width-percent:0;mso-height-percent:0;mso-width-relative:margin;mso-height-relative:margin" o:gfxdata="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" strokecolor="red" strokeweight=".5pt">
+              <v:shape w14:anchorId="35D2225B" id="Straight Arrow Connector 7" o:spid="_x0000_s1026" type="#_x0000_t32" style="position:absolute;margin-left:1.1pt;margin-top:1.3pt;width:106.65pt;height:3.6pt;flip:x;z-index:251641344;visibility:visible;mso-wrap-style:square;mso-width-percent:0;mso-height-percent:0;mso-wrap-distance-left:9pt;mso-wrap-distance-top:0;mso-wrap-distance-right:9pt;mso-wrap-distance-bottom:0;mso-position-horizontal:absolute;mso-position-horizontal-relative:text;mso-position-vertical:absolute;mso-position-vertical-relative:text;mso-width-percent:0;mso-height-percent:0;mso-width-relative:margin;mso-height-relative:margin" o:gfxdata="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" strokecolor="red" strokeweight=".5pt">
                 <v:stroke endarrow="block" joinstyle="miter"/>
               </v:shape>
             </w:pict>
@@ -2928,36 +2824,12 @@
         <w:t xml:space="preserve"> programs</w:t>
       </w:r>
       <w:r>
-        <w:t xml:space="preserve"> to be present on </w:t>
-      </w:r>
-      <w:proofErr w:type="spellStart"/>
-      <w:r>
-        <w:t>Sunfire</w:t>
-      </w:r>
-      <w:proofErr w:type="spellEnd"/>
-      <w:r>
-        <w:t xml:space="preserve"> before it can operate on your files. These converters will be uploaded and cached on </w:t>
-      </w:r>
-      <w:proofErr w:type="spellStart"/>
-      <w:r>
-        <w:t>Sunfire</w:t>
-      </w:r>
-      <w:proofErr w:type="spellEnd"/>
-      <w:r>
-        <w:t xml:space="preserve"> the first time your print your files. For subsequent print jobs, these uploads will no longer be necessary.</w:t>
-      </w:r>
-    </w:p>
-    <w:p>
-      <w:r>
-        <w:t xml:space="preserve">If you are on a mobile instead of a </w:t>
-      </w:r>
-      <w:proofErr w:type="spellStart"/>
-      <w:r>
-        <w:t>Wifi</w:t>
-      </w:r>
-      <w:proofErr w:type="spellEnd"/>
-      <w:r>
-        <w:t xml:space="preserve"> connection and the upload of the document converter is required, you will be prompted if you want to continue.</w:t>
+        <w:t xml:space="preserve"> to be present on Sunfire before it can operate on your files. These converters will be uploaded and cached on Sunfire the first time your print your files. For subsequent print jobs, these uploads will no longer be necessary.</w:t>
+      </w:r>
+    </w:p>
+    <w:p>
+      <w:r>
+        <w:t>If you are on a mobile instead of a Wifi connection and the upload of the document converter is required, you will be prompted if you want to continue.</w:t>
       </w:r>
       <w:r>
         <w:br/>
@@ -3082,15 +2954,7 @@
     </w:p>
     <w:p>
       <w:r>
-        <w:t xml:space="preserve">Note that you cannot delete print jobs sent via NUSNET/Samba even though it is associated with your </w:t>
-      </w:r>
-      <w:proofErr w:type="gramStart"/>
-      <w:r>
-        <w:t>Unix</w:t>
-      </w:r>
-      <w:proofErr w:type="gramEnd"/>
-      <w:r>
-        <w:t xml:space="preserve"> account.</w:t>
+        <w:t>Note that you cannot delete print jobs sent via NUSNET/Samba even though it is associated with your Unix account.</w:t>
       </w:r>
     </w:p>
     <w:p>
@@ -3493,7 +3357,7 @@
           </mc:Choice>
           <mc:Fallback>
             <w:pict>
-              <v:shape w14:anchorId="1DD9A382" id="Straight Arrow Connector 196" o:spid="_x0000_s1026" type="#_x0000_t32" style="position:absolute;margin-left:-52.8pt;margin-top:.2pt;width:145.35pt;height:39pt;flip:x;z-index:251647488;visibility:visible;mso-wrap-style:square;mso-width-percent:0;mso-height-percent:0;mso-wrap-distance-left:9pt;mso-wrap-distance-top:0;mso-wrap-distance-right:9pt;mso-wrap-distance-bottom:0;mso-position-horizontal:absolute;mso-position-horizontal-relative:text;mso-position-vertical:absolute;mso-position-vertical-relative:text;mso-width-percent:0;mso-height-percent:0;mso-width-relative:margin;mso-height-relative:margin" o:gfxdata="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" strokecolor="red" strokeweight=".5pt">
+              <v:shape w14:anchorId="3600A60A" id="Straight Arrow Connector 196" o:spid="_x0000_s1026" type="#_x0000_t32" style="position:absolute;margin-left:-52.8pt;margin-top:.2pt;width:145.35pt;height:39pt;flip:x;z-index:251647488;visibility:visible;mso-wrap-style:square;mso-width-percent:0;mso-height-percent:0;mso-wrap-distance-left:9pt;mso-wrap-distance-top:0;mso-wrap-distance-right:9pt;mso-wrap-distance-bottom:0;mso-position-horizontal:absolute;mso-position-horizontal-relative:text;mso-position-vertical:absolute;mso-position-vertical-relative:text;mso-width-percent:0;mso-height-percent:0;mso-width-relative:margin;mso-height-relative:margin" o:gfxdata="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" strokecolor="red" strokeweight=".5pt">
                 <v:stroke endarrow="block" joinstyle="miter"/>
               </v:shape>
             </w:pict>
@@ -3565,7 +3429,7 @@
           </mc:Choice>
           <mc:Fallback>
             <w:pict>
-              <v:oval w14:anchorId="7DF0483A" id="Oval 195" o:spid="_x0000_s1026" style="position:absolute;margin-left:-164.8pt;margin-top:10.8pt;width:106.5pt;height:26.25pt;z-index:251646464;visibility:visible;mso-wrap-style:square;mso-width-percent:0;mso-height-percent:0;mso-wrap-distance-left:9pt;mso-wrap-distance-top:0;mso-wrap-distance-right:9pt;mso-wrap-distance-bottom:0;mso-position-horizontal:absolute;mso-position-horizontal-relative:text;mso-position-vertical:absolute;mso-position-vertical-relative:text;mso-width-percent:0;mso-height-percent:0;mso-width-relative:margin;mso-height-relative:margin;v-text-anchor:middle" o:gfxdata="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" filled="f" strokecolor="red" strokeweight="1pt">
+              <v:oval w14:anchorId="5B886FF1" id="Oval 195" o:spid="_x0000_s1026" style="position:absolute;margin-left:-164.8pt;margin-top:10.8pt;width:106.5pt;height:26.25pt;z-index:251646464;visibility:visible;mso-wrap-style:square;mso-width-percent:0;mso-height-percent:0;mso-wrap-distance-left:9pt;mso-wrap-distance-top:0;mso-wrap-distance-right:9pt;mso-wrap-distance-bottom:0;mso-position-horizontal:absolute;mso-position-horizontal-relative:text;mso-position-vertical:absolute;mso-position-vertical-relative:text;mso-width-percent:0;mso-height-percent:0;mso-width-relative:margin;mso-height-relative:margin;v-text-anchor:middle" o:gfxdata="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" filled="f" strokecolor="red" strokeweight="1pt">
                 <v:stroke joinstyle="miter"/>
               </v:oval>
             </w:pict>
@@ -3747,18 +3611,10 @@
         <w:t xml:space="preserve"> developer guide is for the Android </w:t>
       </w:r>
       <w:r>
-        <w:t xml:space="preserve">version of the NUS SOC </w:t>
-      </w:r>
-      <w:proofErr w:type="gramStart"/>
-      <w:r>
-        <w:t>Print</w:t>
-      </w:r>
-      <w:r>
-        <w:t>(</w:t>
-      </w:r>
-      <w:proofErr w:type="gramEnd"/>
-      <w:r>
-        <w:t>NSP)</w:t>
+        <w:t>version of the NUS SOC Print</w:t>
+      </w:r>
+      <w:r>
+        <w:t>(NSP)</w:t>
       </w:r>
       <w:r>
         <w:t xml:space="preserve"> mobile app. After reading this guide, you will get an understanding of the archite</w:t>
@@ -3781,23 +3637,7 @@
     </w:p>
     <w:p>
       <w:r>
-        <w:t xml:space="preserve">This guide attempts to follow the standard set in CS2103. It should not be treated however, as the actual standards of CS2103, for </w:t>
-      </w:r>
-      <w:proofErr w:type="spellStart"/>
-      <w:r>
-        <w:t>eg</w:t>
-      </w:r>
-      <w:proofErr w:type="spellEnd"/>
-      <w:r>
-        <w:t xml:space="preserve">, this does not have the Contents Page and </w:t>
-      </w:r>
-      <w:proofErr w:type="gramStart"/>
-      <w:r>
-        <w:t>Testing</w:t>
-      </w:r>
-      <w:proofErr w:type="gramEnd"/>
-      <w:r>
-        <w:t xml:space="preserve"> sections because well I’m lazy to do them.</w:t>
+        <w:t>This guide attempts to follow the standard set in CS2103. It should not be treated however, as the actual standards of CS2103, for eg, this does not have the Contents Page and Testing sections because well I’m lazy to do them.</w:t>
       </w:r>
     </w:p>
     <w:p>
@@ -4205,7 +4045,7 @@
           </mc:Choice>
           <mc:Fallback>
             <w:pict>
-              <v:shapetype w14:anchorId="681DA0C6" id="_x0000_t13" coordsize="21600,21600" o:spt="13" adj="16200,5400" path="m@0,l@0@1,0@1,0@2@0@2@0,21600,21600,10800xe">
+              <v:shapetype w14:anchorId="16837AF1" id="_x0000_t13" coordsize="21600,21600" o:spt="13" adj="16200,5400" path="m@0,l@0@1,0@1,0@2@0@2@0,21600,21600,10800xe">
                 <v:stroke joinstyle="miter"/>
                 <v:formulas>
                   <v:f eqn="val #0"/>
@@ -4293,7 +4133,7 @@
           </mc:Choice>
           <mc:Fallback>
             <w:pict>
-              <v:shape w14:anchorId="272DBBD4" id="Right Arrow 210" o:spid="_x0000_s1026" type="#_x0000_t13" style="position:absolute;margin-left:208.45pt;margin-top:200.35pt;width:74.7pt;height:13.1pt;z-index:251659776;visibility:visible;mso-wrap-style:square;mso-width-percent:0;mso-height-percent:0;mso-wrap-distance-left:9pt;mso-wrap-distance-top:0;mso-wrap-distance-right:9pt;mso-wrap-distance-bottom:0;mso-position-horizontal:absolute;mso-position-horizontal-relative:text;mso-position-vertical:absolute;mso-position-vertical-relative:text;mso-width-percent:0;mso-height-percent:0;mso-width-relative:margin;mso-height-relative:margin;v-text-anchor:middle" o:gfxdata="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" adj="19706" fillcolor="#5b9bd5" strokecolor="#41719c" strokeweight="1pt"/>
+              <v:shape w14:anchorId="2A5D9FB7" id="Right Arrow 210" o:spid="_x0000_s1026" type="#_x0000_t13" style="position:absolute;margin-left:208.45pt;margin-top:200.35pt;width:74.7pt;height:13.1pt;z-index:251659776;visibility:visible;mso-wrap-style:square;mso-width-percent:0;mso-height-percent:0;mso-wrap-distance-left:9pt;mso-wrap-distance-top:0;mso-wrap-distance-right:9pt;mso-wrap-distance-bottom:0;mso-position-horizontal:absolute;mso-position-horizontal-relative:text;mso-position-vertical:absolute;mso-position-vertical-relative:text;mso-width-percent:0;mso-height-percent:0;mso-width-relative:margin;mso-height-relative:margin;v-text-anchor:middle" o:gfxdata="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" adj="19706" fillcolor="#5b9bd5" strokecolor="#41719c" strokeweight="1pt"/>
             </w:pict>
           </mc:Fallback>
         </mc:AlternateContent>
@@ -4320,15 +4160,7 @@
         <w:t>s</w:t>
       </w:r>
       <w:r>
-        <w:t xml:space="preserve"> within </w:t>
-      </w:r>
-      <w:proofErr w:type="spellStart"/>
-      <w:r>
-        <w:t>Xcode</w:t>
-      </w:r>
-      <w:proofErr w:type="spellEnd"/>
-      <w:r>
-        <w:t>.</w:t>
+        <w:t xml:space="preserve"> within Xcode.</w:t>
       </w:r>
       <w:r>
         <w:rPr>
@@ -4398,11 +4230,9 @@
                             <w:pPr>
                               <w:jc w:val="center"/>
                             </w:pPr>
-                            <w:proofErr w:type="spellStart"/>
                             <w:r>
                               <w:t>SSHConnectivity</w:t>
                             </w:r>
-                            <w:proofErr w:type="spellEnd"/>
                           </w:p>
                         </w:txbxContent>
                       </wps:txbx>
@@ -4434,11 +4264,9 @@
                       <w:pPr>
                         <w:jc w:val="center"/>
                       </w:pPr>
-                      <w:proofErr w:type="spellStart"/>
                       <w:r>
                         <w:t>SSHConnectivity</w:t>
                       </w:r>
-                      <w:proofErr w:type="spellEnd"/>
                     </w:p>
                   </w:txbxContent>
                 </v:textbox>
@@ -4517,11 +4345,9 @@
                             <w:pPr>
                               <w:jc w:val="center"/>
                             </w:pPr>
-                            <w:proofErr w:type="spellStart"/>
                             <w:r>
                               <w:t>ConnectionTask</w:t>
                             </w:r>
-                            <w:proofErr w:type="spellEnd"/>
                             <w:r>
                               <w:t xml:space="preserve"> (Abstract)</w:t>
                             </w:r>
@@ -4556,11 +4382,9 @@
                       <w:pPr>
                         <w:jc w:val="center"/>
                       </w:pPr>
-                      <w:proofErr w:type="spellStart"/>
                       <w:r>
                         <w:t>ConnectionTask</w:t>
                       </w:r>
-                      <w:proofErr w:type="spellEnd"/>
                       <w:r>
                         <w:t xml:space="preserve"> (Abstract)</w:t>
                       </w:r>
@@ -4904,11 +4728,9 @@
                             <w:pPr>
                               <w:jc w:val="center"/>
                             </w:pPr>
-                            <w:proofErr w:type="spellStart"/>
                             <w:r>
                               <w:t>MainActivity</w:t>
                             </w:r>
-                            <w:proofErr w:type="spellEnd"/>
                           </w:p>
                         </w:txbxContent>
                       </wps:txbx>
@@ -4940,11 +4762,9 @@
                       <w:pPr>
                         <w:jc w:val="center"/>
                       </w:pPr>
-                      <w:proofErr w:type="spellStart"/>
                       <w:r>
                         <w:t>MainActivity</w:t>
                       </w:r>
-                      <w:proofErr w:type="spellEnd"/>
                     </w:p>
                   </w:txbxContent>
                 </v:textbox>
@@ -5472,7 +5292,7 @@
           </mc:Choice>
           <mc:Fallback>
             <w:pict>
-              <v:shape w14:anchorId="19541AC7" id="Right Arrow 212" o:spid="_x0000_s1026" type="#_x0000_t13" style="position:absolute;margin-left:174.25pt;margin-top:1.4pt;width:101.8pt;height:13.8pt;rotation:1673878fd;z-index:251640320;visibility:visible;mso-wrap-style:square;mso-width-percent:0;mso-height-percent:0;mso-wrap-distance-left:9pt;mso-wrap-distance-top:0;mso-wrap-distance-right:9pt;mso-wrap-distance-bottom:0;mso-position-horizontal:absolute;mso-position-horizontal-relative:text;mso-position-vertical:absolute;mso-position-vertical-relative:text;mso-width-percent:0;mso-height-percent:0;mso-width-relative:margin;mso-height-relative:margin;v-text-anchor:middle" o:gfxdata="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" adj="20136" fillcolor="#5b9bd5" strokecolor="#41719c" strokeweight="1pt"/>
+              <v:shape w14:anchorId="3A7D1447" id="Right Arrow 212" o:spid="_x0000_s1026" type="#_x0000_t13" style="position:absolute;margin-left:174.25pt;margin-top:1.4pt;width:101.8pt;height:13.8pt;rotation:1673878fd;z-index:251640320;visibility:visible;mso-wrap-style:square;mso-width-percent:0;mso-height-percent:0;mso-wrap-distance-left:9pt;mso-wrap-distance-top:0;mso-wrap-distance-right:9pt;mso-wrap-distance-bottom:0;mso-position-horizontal:absolute;mso-position-horizontal-relative:text;mso-position-vertical:absolute;mso-position-vertical-relative:text;mso-width-percent:0;mso-height-percent:0;mso-width-relative:margin;mso-height-relative:margin;v-text-anchor:middle" o:gfxdata="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" adj="20136" fillcolor="#5b9bd5" strokecolor="#41719c" strokeweight="1pt"/>
             </w:pict>
           </mc:Fallback>
         </mc:AlternateContent>
@@ -5541,11 +5361,9 @@
                             <w:pPr>
                               <w:jc w:val="center"/>
                             </w:pPr>
-                            <w:proofErr w:type="spellStart"/>
                             <w:r>
                               <w:t>HelperFunctions</w:t>
                             </w:r>
-                            <w:proofErr w:type="spellEnd"/>
                           </w:p>
                         </w:txbxContent>
                       </wps:txbx>
@@ -5574,11 +5392,9 @@
                       <w:pPr>
                         <w:jc w:val="center"/>
                       </w:pPr>
-                      <w:proofErr w:type="spellStart"/>
                       <w:r>
                         <w:t>HelperFunctions</w:t>
                       </w:r>
-                      <w:proofErr w:type="spellEnd"/>
                     </w:p>
                   </w:txbxContent>
                 </v:textbox>
@@ -5878,17 +5694,8 @@
                                 <w:sz w:val="14"/>
                                 <w:szCs w:val="20"/>
                               </w:rPr>
-                              <w:t xml:space="preserve">Result from </w:t>
+                              <w:t>Result from stdout</w:t>
                             </w:r>
-                            <w:proofErr w:type="spellStart"/>
-                            <w:r>
-                              <w:rPr>
-                                <w:sz w:val="14"/>
-                                <w:szCs w:val="20"/>
-                              </w:rPr>
-                              <w:t>stdout</w:t>
-                            </w:r>
-                            <w:proofErr w:type="spellEnd"/>
                           </w:p>
                         </w:txbxContent>
                       </wps:txbx>
@@ -5924,17 +5731,8 @@
                           <w:sz w:val="14"/>
                           <w:szCs w:val="20"/>
                         </w:rPr>
-                        <w:t xml:space="preserve">Result from </w:t>
+                        <w:t>Result from stdout</w:t>
                       </w:r>
-                      <w:proofErr w:type="spellStart"/>
-                      <w:r>
-                        <w:rPr>
-                          <w:sz w:val="14"/>
-                          <w:szCs w:val="20"/>
-                        </w:rPr>
-                        <w:t>stdout</w:t>
-                      </w:r>
-                      <w:proofErr w:type="spellEnd"/>
                     </w:p>
                   </w:txbxContent>
                 </v:textbox>
@@ -6140,95 +5938,63 @@
         <w:rPr>
           <w:lang w:eastAsia="en-SG"/>
         </w:rPr>
-        <w:t xml:space="preserve">The </w:t>
-      </w:r>
-      <w:proofErr w:type="spellStart"/>
+        <w:t>The ConnectionTask</w:t>
+      </w:r>
+      <w:r>
+        <w:rPr>
+          <w:lang w:eastAsia="en-SG"/>
+        </w:rPr>
+        <w:t xml:space="preserve"> (extension of </w:t>
+      </w:r>
+      <w:r>
+        <w:rPr>
+          <w:lang w:eastAsia="en-SG"/>
+        </w:rPr>
+        <w:t xml:space="preserve">AsyncTask) is an abstract class. Another class should be extended from ConnectionTask as </w:t>
+      </w:r>
+      <w:r>
+        <w:rPr>
+          <w:lang w:eastAsia="en-SG"/>
+        </w:rPr>
+        <w:t xml:space="preserve">an inner class </w:t>
+      </w:r>
+      <w:r>
+        <w:rPr>
+          <w:lang w:eastAsia="en-SG"/>
+        </w:rPr>
+        <w:t>i</w:t>
+      </w:r>
+      <w:r>
+        <w:rPr>
+          <w:lang w:eastAsia="en-SG"/>
+        </w:rPr>
+        <w:t>nside the UI that wishes to conduct SSH operations. This class is placed inside the UI as there is usually a tight coupling between the sequence of network operations and the progress that is shown to the user.</w:t>
+      </w:r>
+    </w:p>
+    <w:p>
+      <w:pPr>
+        <w:rPr>
+          <w:lang w:eastAsia="en-SG"/>
+        </w:rPr>
+      </w:pPr>
+      <w:r>
+        <w:rPr>
+          <w:lang w:eastAsia="en-SG"/>
+        </w:rPr>
+        <w:t>Networking SSH operations in</w:t>
+      </w:r>
+      <w:r>
+        <w:rPr>
+          <w:lang w:eastAsia="en-SG"/>
+        </w:rPr>
+        <w:t xml:space="preserve"> </w:t>
+      </w:r>
       <w:r>
         <w:rPr>
           <w:lang w:eastAsia="en-SG"/>
         </w:rPr>
         <w:t>ConnectionTask</w:t>
       </w:r>
-      <w:proofErr w:type="spellEnd"/>
-      <w:r>
-        <w:rPr>
-          <w:lang w:eastAsia="en-SG"/>
-        </w:rPr>
-        <w:t xml:space="preserve"> (extension of </w:t>
-      </w:r>
-      <w:proofErr w:type="spellStart"/>
-      <w:r>
-        <w:rPr>
-          <w:lang w:eastAsia="en-SG"/>
-        </w:rPr>
-        <w:t>AsyncTask</w:t>
-      </w:r>
-      <w:proofErr w:type="spellEnd"/>
-      <w:r>
-        <w:rPr>
-          <w:lang w:eastAsia="en-SG"/>
-        </w:rPr>
-        <w:t xml:space="preserve">) is an abstract class. Another class should be extended from </w:t>
-      </w:r>
-      <w:proofErr w:type="spellStart"/>
-      <w:r>
-        <w:rPr>
-          <w:lang w:eastAsia="en-SG"/>
-        </w:rPr>
-        <w:t>ConnectionTask</w:t>
-      </w:r>
-      <w:proofErr w:type="spellEnd"/>
-      <w:r>
-        <w:rPr>
-          <w:lang w:eastAsia="en-SG"/>
-        </w:rPr>
-        <w:t xml:space="preserve"> as </w:t>
-      </w:r>
-      <w:r>
-        <w:rPr>
-          <w:lang w:eastAsia="en-SG"/>
-        </w:rPr>
-        <w:t xml:space="preserve">an inner class </w:t>
-      </w:r>
-      <w:r>
-        <w:rPr>
-          <w:lang w:eastAsia="en-SG"/>
-        </w:rPr>
-        <w:t>i</w:t>
-      </w:r>
-      <w:r>
-        <w:rPr>
-          <w:lang w:eastAsia="en-SG"/>
-        </w:rPr>
-        <w:t>nside the UI that wishes to conduct SSH operations. This class is placed inside the UI as there is usually a tight coupling between the sequence of network operations and the progress that is shown to the user.</w:t>
-      </w:r>
-    </w:p>
-    <w:p>
-      <w:pPr>
-        <w:rPr>
-          <w:lang w:eastAsia="en-SG"/>
-        </w:rPr>
-      </w:pPr>
-      <w:r>
-        <w:rPr>
-          <w:lang w:eastAsia="en-SG"/>
-        </w:rPr>
-        <w:t>Networking SSH operations in</w:t>
-      </w:r>
-      <w:r>
-        <w:rPr>
-          <w:lang w:eastAsia="en-SG"/>
-        </w:rPr>
-        <w:t xml:space="preserve"> </w:t>
-      </w:r>
-      <w:proofErr w:type="spellStart"/>
-      <w:r>
-        <w:rPr>
-          <w:lang w:eastAsia="en-SG"/>
-        </w:rPr>
-        <w:t>ConnectionTask</w:t>
-      </w:r>
-      <w:proofErr w:type="spellEnd"/>
       <w:r>
         <w:rPr>
           <w:lang w:eastAsia="en-SG"/>
@@ -6432,21 +6198,7 @@
         <w:rPr>
           <w:lang w:eastAsia="en-SG"/>
         </w:rPr>
-        <w:t xml:space="preserve">Activity extends </w:t>
-      </w:r>
-      <w:proofErr w:type="spellStart"/>
-      <w:r>
-        <w:rPr>
-          <w:lang w:eastAsia="en-SG"/>
-        </w:rPr>
-        <w:t>FlurryActivity</w:t>
-      </w:r>
-      <w:proofErr w:type="spellEnd"/>
-      <w:r>
-        <w:rPr>
-          <w:lang w:eastAsia="en-SG"/>
-        </w:rPr>
-        <w:t xml:space="preserve"> </w:t>
+        <w:t xml:space="preserve">Activity extends FlurryActivity </w:t>
       </w:r>
       <w:r>
         <w:rPr>
@@ -6464,16 +6216,8 @@
         <w:rPr>
           <w:lang w:eastAsia="en-SG"/>
         </w:rPr>
-        <w:t xml:space="preserve">. </w:t>
-      </w:r>
-      <w:proofErr w:type="spellStart"/>
-      <w:r>
-        <w:rPr>
-          <w:lang w:eastAsia="en-SG"/>
-        </w:rPr>
-        <w:t>FlurryActivity</w:t>
-      </w:r>
-      <w:proofErr w:type="spellEnd"/>
+        <w:t>. FlurryActivity</w:t>
+      </w:r>
       <w:r>
         <w:rPr>
           <w:lang w:eastAsia="en-SG"/>
@@ -6527,14 +6271,7 @@
         <w:rPr>
           <w:lang w:eastAsia="en-SG"/>
         </w:rPr>
-        <w:t xml:space="preserve">The public methods of </w:t>
-      </w:r>
-      <w:proofErr w:type="spellStart"/>
-      <w:r>
-        <w:rPr>
-          <w:lang w:eastAsia="en-SG"/>
-        </w:rPr>
-        <w:t>Printing</w:t>
+        <w:t>The public methods of Printing</w:t>
       </w:r>
       <w:r>
         <w:rPr>
@@ -6542,19 +6279,11 @@
         </w:rPr>
         <w:t>Activity</w:t>
       </w:r>
-      <w:proofErr w:type="spellEnd"/>
-      <w:r>
-        <w:rPr>
-          <w:lang w:eastAsia="en-SG"/>
-        </w:rPr>
-        <w:t xml:space="preserve"> and </w:t>
-      </w:r>
-      <w:proofErr w:type="spellStart"/>
-      <w:r>
-        <w:rPr>
-          <w:lang w:eastAsia="en-SG"/>
-        </w:rPr>
-        <w:t>Stat</w:t>
+      <w:r>
+        <w:rPr>
+          <w:lang w:eastAsia="en-SG"/>
+        </w:rPr>
+        <w:t xml:space="preserve"> and Stat</w:t>
       </w:r>
       <w:r>
         <w:rPr>
@@ -6568,7 +6297,6 @@
         </w:rPr>
         <w:t>Activity</w:t>
       </w:r>
-      <w:proofErr w:type="spellEnd"/>
       <w:r>
         <w:rPr>
           <w:lang w:eastAsia="en-SG"/>
@@ -6600,7 +6328,6 @@
       <w:pPr>
         <w:pStyle w:val="Heading3"/>
       </w:pPr>
-      <w:proofErr w:type="spellStart"/>
       <w:r>
         <w:lastRenderedPageBreak/>
         <w:t>Main</w:t>
@@ -6608,7 +6335,6 @@
       <w:r>
         <w:t>Activity</w:t>
       </w:r>
-      <w:proofErr w:type="spellEnd"/>
     </w:p>
     <w:p>
       <w:pPr>
@@ -6620,126 +6346,41 @@
         <w:rPr>
           <w:lang w:eastAsia="zh-CN"/>
         </w:rPr>
-        <w:t xml:space="preserve">The </w:t>
-      </w:r>
-      <w:proofErr w:type="spellStart"/>
+        <w:t>The MainActivity is the starter activity that is required for all typical Android applications. This Activity hosts the ActionBar at the top and its associated Tab fragments. Whenever a user changes Tabs, the MainActivity will launch a new instance of the Fragment associated with that Tab.</w:t>
+      </w:r>
+    </w:p>
+    <w:p>
+      <w:pPr>
+        <w:rPr>
+          <w:shd w:val="clear" w:color="auto" w:fill="FFFFFF"/>
+        </w:rPr>
+      </w:pPr>
       <w:r>
         <w:rPr>
           <w:lang w:eastAsia="zh-CN"/>
         </w:rPr>
-        <w:t>MainActivity</w:t>
-      </w:r>
-      <w:proofErr w:type="spellEnd"/>
+        <w:t>MainActivity is also responsible for receiving</w:t>
+      </w:r>
       <w:r>
         <w:rPr>
           <w:lang w:eastAsia="zh-CN"/>
         </w:rPr>
-        <w:t xml:space="preserve"> is the starter activity that is required for all typical Android applications. This Activity hosts the </w:t>
-      </w:r>
-      <w:proofErr w:type="spellStart"/>
-      <w:r>
-        <w:rPr>
-          <w:lang w:eastAsia="zh-CN"/>
-        </w:rPr>
-        <w:t>ActionBar</w:t>
-      </w:r>
-      <w:proofErr w:type="spellEnd"/>
-      <w:r>
-        <w:rPr>
-          <w:lang w:eastAsia="zh-CN"/>
-        </w:rPr>
-        <w:t xml:space="preserve"> at the top and its associated Tab fragments. Whenever a user changes Tabs, the </w:t>
-      </w:r>
-      <w:proofErr w:type="spellStart"/>
-      <w:r>
-        <w:rPr>
-          <w:lang w:eastAsia="zh-CN"/>
-        </w:rPr>
-        <w:t>MainActivity</w:t>
-      </w:r>
-      <w:proofErr w:type="spellEnd"/>
-      <w:r>
-        <w:rPr>
-          <w:lang w:eastAsia="zh-CN"/>
-        </w:rPr>
-        <w:t xml:space="preserve"> will launch a new instance of the Fragment associated with that Tab.</w:t>
-      </w:r>
-    </w:p>
-    <w:p>
-      <w:pPr>
+        <w:t xml:space="preserve"> the file path </w:t>
+      </w:r>
+      <w:r>
         <w:rPr>
           <w:shd w:val="clear" w:color="auto" w:fill="FFFFFF"/>
         </w:rPr>
-      </w:pPr>
-      <w:proofErr w:type="spellStart"/>
-      <w:r>
-        <w:rPr>
-          <w:lang w:eastAsia="zh-CN"/>
-        </w:rPr>
-        <w:t>MainActivity</w:t>
-      </w:r>
-      <w:proofErr w:type="spellEnd"/>
-      <w:r>
-        <w:rPr>
-          <w:lang w:eastAsia="zh-CN"/>
-        </w:rPr>
-        <w:t xml:space="preserve"> is also responsible for receiving</w:t>
-      </w:r>
-      <w:r>
-        <w:rPr>
-          <w:lang w:eastAsia="zh-CN"/>
-        </w:rPr>
-        <w:t xml:space="preserve"> the file path </w:t>
-      </w:r>
-      <w:r>
-        <w:rPr>
-          <w:shd w:val="clear" w:color="auto" w:fill="FFFFFF"/>
-        </w:rPr>
-        <w:t xml:space="preserve">when the user imports the file into NSP from another app. The file path is then handed over to </w:t>
-      </w:r>
-      <w:proofErr w:type="spellStart"/>
-      <w:r>
-        <w:rPr>
-          <w:shd w:val="clear" w:color="auto" w:fill="FFFFFF"/>
-        </w:rPr>
-        <w:t>MyApplication</w:t>
-      </w:r>
-      <w:proofErr w:type="spellEnd"/>
-      <w:r>
-        <w:rPr>
-          <w:shd w:val="clear" w:color="auto" w:fill="FFFFFF"/>
-        </w:rPr>
-        <w:t xml:space="preserve"> to be kept until another file path comes in. (See </w:t>
-      </w:r>
-      <w:proofErr w:type="spellStart"/>
-      <w:r>
-        <w:rPr>
-          <w:shd w:val="clear" w:color="auto" w:fill="FFFFFF"/>
-        </w:rPr>
-        <w:t>MyApplication</w:t>
-      </w:r>
-      <w:proofErr w:type="spellEnd"/>
-      <w:r>
-        <w:rPr>
-          <w:shd w:val="clear" w:color="auto" w:fill="FFFFFF"/>
-        </w:rPr>
-        <w:t xml:space="preserve"> section)</w:t>
-      </w:r>
-    </w:p>
-    <w:p>
-      <w:proofErr w:type="spellStart"/>
-      <w:r>
-        <w:t>MainActivity</w:t>
-      </w:r>
-      <w:proofErr w:type="spellEnd"/>
-      <w:r>
-        <w:t xml:space="preserve"> also implements the “</w:t>
-      </w:r>
-      <w:proofErr w:type="spellStart"/>
+        <w:t>when the user imports the file into NSP from another app. The file path is then handed over to MyApplication to be kept until another file path comes in. (See MyApplication section)</w:t>
+      </w:r>
+    </w:p>
+    <w:p>
+      <w:r>
+        <w:t>MainActivity also implements the “</w:t>
+      </w:r>
       <w:r>
         <w:t>OnPreferenceAttachedListener</w:t>
       </w:r>
-      <w:proofErr w:type="spellEnd"/>
       <w:r>
         <w:t xml:space="preserve">” </w:t>
       </w:r>
@@ -6777,7 +6418,6 @@
           <w:lang w:eastAsia="en-SG"/>
         </w:rPr>
       </w:pPr>
-      <w:proofErr w:type="gramStart"/>
       <w:r>
         <w:rPr>
           <w:rFonts w:ascii="Courier New" w:eastAsia="Times New Roman" w:hAnsi="Courier New" w:cs="Courier New"/>
@@ -6788,9 +6428,18 @@
           <w:szCs w:val="18"/>
           <w:lang w:eastAsia="en-SG"/>
         </w:rPr>
-        <w:t>public</w:t>
-      </w:r>
-      <w:proofErr w:type="gramEnd"/>
+        <w:t xml:space="preserve">public void </w:t>
+      </w:r>
+      <w:r>
+        <w:rPr>
+          <w:rFonts w:ascii="Courier New" w:eastAsia="Times New Roman" w:hAnsi="Courier New" w:cs="Courier New"/>
+          <w:color w:val="000000"/>
+          <w:sz w:val="18"/>
+          <w:szCs w:val="18"/>
+          <w:lang w:eastAsia="en-SG"/>
+        </w:rPr>
+        <w:t xml:space="preserve">onPreferenceAttached(PreferenceScreen root, </w:t>
+      </w:r>
       <w:r>
         <w:rPr>
           <w:rFonts w:ascii="Courier New" w:eastAsia="Times New Roman" w:hAnsi="Courier New" w:cs="Courier New"/>
@@ -6801,79 +6450,8 @@
           <w:szCs w:val="18"/>
           <w:lang w:eastAsia="en-SG"/>
         </w:rPr>
-        <w:t xml:space="preserve"> void </w:t>
-      </w:r>
-      <w:proofErr w:type="spellStart"/>
-      <w:r>
-        <w:rPr>
-          <w:rFonts w:ascii="Courier New" w:eastAsia="Times New Roman" w:hAnsi="Courier New" w:cs="Courier New"/>
-          <w:color w:val="000000"/>
-          <w:sz w:val="18"/>
-          <w:szCs w:val="18"/>
-          <w:lang w:eastAsia="en-SG"/>
-        </w:rPr>
-        <w:t>onPreferenceAttached</w:t>
-      </w:r>
-      <w:proofErr w:type="spellEnd"/>
-      <w:r>
-        <w:rPr>
-          <w:rFonts w:ascii="Courier New" w:eastAsia="Times New Roman" w:hAnsi="Courier New" w:cs="Courier New"/>
-          <w:color w:val="000000"/>
-          <w:sz w:val="18"/>
-          <w:szCs w:val="18"/>
-          <w:lang w:eastAsia="en-SG"/>
-        </w:rPr>
-        <w:t>(</w:t>
-      </w:r>
-      <w:proofErr w:type="spellStart"/>
-      <w:r>
-        <w:rPr>
-          <w:rFonts w:ascii="Courier New" w:eastAsia="Times New Roman" w:hAnsi="Courier New" w:cs="Courier New"/>
-          <w:color w:val="000000"/>
-          <w:sz w:val="18"/>
-          <w:szCs w:val="18"/>
-          <w:lang w:eastAsia="en-SG"/>
-        </w:rPr>
-        <w:t>PreferenceScreen</w:t>
-      </w:r>
-      <w:proofErr w:type="spellEnd"/>
-      <w:r>
-        <w:rPr>
-          <w:rFonts w:ascii="Courier New" w:eastAsia="Times New Roman" w:hAnsi="Courier New" w:cs="Courier New"/>
-          <w:color w:val="000000"/>
-          <w:sz w:val="18"/>
-          <w:szCs w:val="18"/>
-          <w:lang w:eastAsia="en-SG"/>
-        </w:rPr>
-        <w:t xml:space="preserve"> root, </w:t>
-      </w:r>
-      <w:proofErr w:type="spellStart"/>
-      <w:r>
-        <w:rPr>
-          <w:rFonts w:ascii="Courier New" w:eastAsia="Times New Roman" w:hAnsi="Courier New" w:cs="Courier New"/>
-          <w:b/>
-          <w:bCs/>
-          <w:color w:val="000080"/>
-          <w:sz w:val="18"/>
-          <w:szCs w:val="18"/>
-          <w:lang w:eastAsia="en-SG"/>
-        </w:rPr>
-        <w:t>int</w:t>
-      </w:r>
-      <w:proofErr w:type="spellEnd"/>
-      <w:r>
-        <w:rPr>
-          <w:rFonts w:ascii="Courier New" w:eastAsia="Times New Roman" w:hAnsi="Courier New" w:cs="Courier New"/>
-          <w:b/>
-          <w:bCs/>
-          <w:color w:val="000080"/>
-          <w:sz w:val="18"/>
-          <w:szCs w:val="18"/>
-          <w:lang w:eastAsia="en-SG"/>
-        </w:rPr>
-        <w:t xml:space="preserve"> </w:t>
-      </w:r>
-      <w:proofErr w:type="spellStart"/>
+        <w:t xml:space="preserve">int </w:t>
+      </w:r>
       <w:r>
         <w:rPr>
           <w:rFonts w:ascii="Courier New" w:eastAsia="Times New Roman" w:hAnsi="Courier New" w:cs="Courier New"/>
@@ -6885,7 +6463,6 @@
         </w:rPr>
         <w:t>xmlId</w:t>
       </w:r>
-      <w:proofErr w:type="spellEnd"/>
       <w:r>
         <w:rPr>
           <w:rFonts w:ascii="Courier New" w:eastAsia="Times New Roman" w:hAnsi="Courier New" w:cs="Courier New"/>
@@ -6938,46 +6515,16 @@
         <w:rPr>
           <w:lang w:eastAsia="en-SG"/>
         </w:rPr>
-        <w:t xml:space="preserve">This method is a dummy method that is deliberately left empty for the benefit of the </w:t>
-      </w:r>
-      <w:proofErr w:type="spellStart"/>
-      <w:r>
-        <w:rPr>
-          <w:lang w:eastAsia="en-SG"/>
-        </w:rPr>
-        <w:t>SettingsFragment</w:t>
-      </w:r>
-      <w:proofErr w:type="spellEnd"/>
-      <w:r>
-        <w:rPr>
-          <w:lang w:eastAsia="en-SG"/>
-        </w:rPr>
-        <w:t xml:space="preserve">. The use of this interface will be explained in the </w:t>
-      </w:r>
-      <w:proofErr w:type="spellStart"/>
-      <w:r>
-        <w:rPr>
-          <w:lang w:eastAsia="en-SG"/>
-        </w:rPr>
-        <w:t>SettingsFragment</w:t>
-      </w:r>
-      <w:proofErr w:type="spellEnd"/>
-      <w:r>
-        <w:rPr>
-          <w:lang w:eastAsia="en-SG"/>
-        </w:rPr>
-        <w:t xml:space="preserve"> section.</w:t>
+        <w:t>This method is a dummy method that is deliberately left empty for the benefit of the SettingsFragment. The use of this interface will be explained in the SettingsFragment section.</w:t>
       </w:r>
     </w:p>
     <w:p>
       <w:pPr>
         <w:pStyle w:val="Heading3"/>
       </w:pPr>
-      <w:proofErr w:type="spellStart"/>
       <w:r>
         <w:t>MyApplication</w:t>
       </w:r>
-      <w:proofErr w:type="spellEnd"/>
     </w:p>
     <w:p>
       <w:pPr>
@@ -7032,376 +6579,228 @@
         <w:rPr>
           <w:lang w:eastAsia="zh-CN"/>
         </w:rPr>
-        <w:t xml:space="preserve">the file path in </w:t>
-      </w:r>
-      <w:proofErr w:type="spellStart"/>
+        <w:t>the file path in MainActivity as</w:t>
+      </w:r>
       <w:r>
         <w:rPr>
           <w:lang w:eastAsia="zh-CN"/>
         </w:rPr>
-        <w:t>MainActivity</w:t>
-      </w:r>
-      <w:proofErr w:type="spellEnd"/>
+        <w:t xml:space="preserve"> that Activity can be terminated when NSP en</w:t>
+      </w:r>
       <w:r>
         <w:rPr>
           <w:lang w:eastAsia="zh-CN"/>
         </w:rPr>
-        <w:t xml:space="preserve"> as</w:t>
+        <w:t>ters the background and thus lo</w:t>
       </w:r>
       <w:r>
         <w:rPr>
           <w:lang w:eastAsia="zh-CN"/>
         </w:rPr>
-        <w:t xml:space="preserve"> that Activity can be terminated when NSP en</w:t>
-      </w:r>
-      <w:r>
+        <w:t>se the reference to all local variables.</w:t>
+      </w:r>
+    </w:p>
+    <w:p>
+      <w:pPr>
         <w:rPr>
           <w:lang w:eastAsia="zh-CN"/>
         </w:rPr>
-        <w:t>ters the background and thus lo</w:t>
-      </w:r>
+      </w:pPr>
       <w:r>
         <w:rPr>
           <w:lang w:eastAsia="zh-CN"/>
         </w:rPr>
-        <w:t>se the reference to all local variables.</w:t>
-      </w:r>
-    </w:p>
-    <w:p>
-      <w:pPr>
+        <w:t xml:space="preserve">MyApplication will however remain </w:t>
+      </w:r>
+      <w:r>
         <w:rPr>
           <w:lang w:eastAsia="zh-CN"/>
         </w:rPr>
-      </w:pPr>
-      <w:proofErr w:type="spellStart"/>
+        <w:t>indefinitely</w:t>
+      </w:r>
       <w:r>
         <w:rPr>
           <w:lang w:eastAsia="zh-CN"/>
         </w:rPr>
-        <w:t>MyApplication</w:t>
-      </w:r>
-      <w:proofErr w:type="spellEnd"/>
+        <w:t xml:space="preserve"> and help keep the </w:t>
+      </w:r>
       <w:r>
         <w:rPr>
           <w:lang w:eastAsia="zh-CN"/>
         </w:rPr>
-        <w:t xml:space="preserve"> will however remain </w:t>
-      </w:r>
+        <w:t>state of the file path variable.</w:t>
+      </w:r>
+    </w:p>
+    <w:p>
+      <w:pPr>
+        <w:pStyle w:val="Heading3"/>
+      </w:pPr>
+      <w:r>
+        <w:t>Print</w:t>
+      </w:r>
+      <w:r>
+        <w:t>Fragment</w:t>
+      </w:r>
+    </w:p>
+    <w:p>
+      <w:pPr>
+        <w:rPr>
+          <w:lang w:eastAsia="en-SG"/>
+        </w:rPr>
+      </w:pPr>
       <w:r>
         <w:rPr>
           <w:lang w:eastAsia="zh-CN"/>
         </w:rPr>
-        <w:t>indefinitely</w:t>
+        <w:t>This class contains the backing code for the printing options selection screen</w:t>
       </w:r>
       <w:r>
         <w:rPr>
           <w:lang w:eastAsia="zh-CN"/>
         </w:rPr>
-        <w:t xml:space="preserve"> and help keep the </w:t>
+        <w:t xml:space="preserve"> and a preview of the imported file</w:t>
       </w:r>
       <w:r>
         <w:rPr>
           <w:lang w:eastAsia="zh-CN"/>
         </w:rPr>
-        <w:t>state of the file path variable.</w:t>
+        <w:t>.</w:t>
+      </w:r>
+      <w:r>
+        <w:rPr>
+          <w:lang w:eastAsia="zh-CN"/>
+        </w:rPr>
+        <w:t xml:space="preserve"> It will launch the </w:t>
+      </w:r>
+      <w:r>
+        <w:rPr>
+          <w:lang w:eastAsia="en-SG"/>
+        </w:rPr>
+        <w:t>PrintingActivity and StatusActivity</w:t>
+      </w:r>
+      <w:r>
+        <w:rPr>
+          <w:lang w:eastAsia="en-SG"/>
+        </w:rPr>
+        <w:t xml:space="preserve"> depending</w:t>
+      </w:r>
+      <w:r>
+        <w:rPr>
+          <w:lang w:eastAsia="en-SG"/>
+        </w:rPr>
+        <w:t xml:space="preserve"> on the user’s selection.</w:t>
       </w:r>
     </w:p>
     <w:p>
       <w:pPr>
         <w:pStyle w:val="Heading3"/>
       </w:pPr>
-      <w:proofErr w:type="spellStart"/>
-      <w:r>
-        <w:t>Print</w:t>
-      </w:r>
-      <w:r>
-        <w:t>Fragment</w:t>
-      </w:r>
-      <w:proofErr w:type="spellEnd"/>
-    </w:p>
-    <w:p>
-      <w:pPr>
-        <w:rPr>
-          <w:lang w:eastAsia="en-SG"/>
-        </w:rPr>
-      </w:pPr>
-      <w:r>
+      <w:r>
+        <w:t>FatDialogActivity</w:t>
+      </w:r>
+    </w:p>
+    <w:p>
+      <w:pPr>
         <w:rPr>
           <w:lang w:eastAsia="zh-CN"/>
         </w:rPr>
-        <w:t>This class contains the backing code for the printing options selection screen</w:t>
-      </w:r>
+      </w:pPr>
       <w:r>
         <w:rPr>
           <w:lang w:eastAsia="zh-CN"/>
         </w:rPr>
-        <w:t xml:space="preserve"> and a preview of the imported file</w:t>
+        <w:t xml:space="preserve">An abstract </w:t>
       </w:r>
       <w:r>
         <w:rPr>
           <w:lang w:eastAsia="zh-CN"/>
         </w:rPr>
-        <w:t>.</w:t>
+        <w:t xml:space="preserve">Activity </w:t>
       </w:r>
       <w:r>
         <w:rPr>
           <w:lang w:eastAsia="zh-CN"/>
         </w:rPr>
-        <w:t xml:space="preserve"> It will launch the </w:t>
-      </w:r>
-      <w:proofErr w:type="spellStart"/>
-      <w:r>
-        <w:rPr>
-          <w:lang w:eastAsia="en-SG"/>
-        </w:rPr>
-        <w:t>PrintingActivity</w:t>
-      </w:r>
-      <w:proofErr w:type="spellEnd"/>
-      <w:r>
-        <w:rPr>
-          <w:lang w:eastAsia="en-SG"/>
-        </w:rPr>
-        <w:t xml:space="preserve"> and </w:t>
-      </w:r>
-      <w:proofErr w:type="spellStart"/>
-      <w:r>
-        <w:rPr>
-          <w:lang w:eastAsia="en-SG"/>
-        </w:rPr>
-        <w:t>StatusActivity</w:t>
-      </w:r>
-      <w:proofErr w:type="spellEnd"/>
-      <w:r>
-        <w:rPr>
-          <w:lang w:eastAsia="en-SG"/>
-        </w:rPr>
-        <w:t xml:space="preserve"> depending</w:t>
-      </w:r>
-      <w:r>
-        <w:rPr>
-          <w:lang w:eastAsia="en-SG"/>
-        </w:rPr>
-        <w:t xml:space="preserve"> on the user’s selection.</w:t>
+        <w:t>class for Activities(PrintingActivity and StatusActivity) that require a window mode. Any Activity that wishes to enter a window mode just has to subclass this and call “</w:t>
+      </w:r>
+      <w:r>
+        <w:rPr>
+          <w:lang w:eastAsia="zh-CN"/>
+        </w:rPr>
+        <w:t>resizeDialogWindow()</w:t>
+      </w:r>
+      <w:r>
+        <w:rPr>
+          <w:lang w:eastAsia="zh-CN"/>
+        </w:rPr>
+        <w:t>” immediately after</w:t>
+      </w:r>
+      <w:r>
+        <w:rPr>
+          <w:lang w:eastAsia="zh-CN"/>
+        </w:rPr>
+        <w:t xml:space="preserve">  </w:t>
+      </w:r>
+      <w:r>
+        <w:rPr>
+          <w:lang w:eastAsia="zh-CN"/>
+        </w:rPr>
+        <w:t>“</w:t>
+      </w:r>
+      <w:r>
+        <w:rPr>
+          <w:lang w:eastAsia="zh-CN"/>
+        </w:rPr>
+        <w:t>setContentView(R.layout.</w:t>
+      </w:r>
+      <w:r>
+        <w:rPr>
+          <w:lang w:eastAsia="zh-CN"/>
+        </w:rPr>
+        <w:t>activity_layout</w:t>
+      </w:r>
+      <w:r>
+        <w:rPr>
+          <w:lang w:eastAsia="zh-CN"/>
+        </w:rPr>
+        <w:t>);</w:t>
+      </w:r>
+      <w:r>
+        <w:rPr>
+          <w:lang w:eastAsia="zh-CN"/>
+        </w:rPr>
+        <w:t>”</w:t>
+      </w:r>
+      <w:r>
+        <w:rPr>
+          <w:lang w:eastAsia="zh-CN"/>
+        </w:rPr>
+        <w:t xml:space="preserve"> in “onCreate()”.</w:t>
+      </w:r>
+    </w:p>
+    <w:p>
+      <w:pPr>
+        <w:rPr>
+          <w:lang w:eastAsia="zh-CN"/>
+        </w:rPr>
+      </w:pPr>
+      <w:r>
+        <w:rPr>
+          <w:lang w:eastAsia="zh-CN"/>
+        </w:rPr>
+        <w:t>The reason I called this fat is because by default Windowed mode makes the Activity rather skinny thus wasting a lot of space on the vertical edges. “resiveDialogWindow()” adjusts the window width to 98% of the screen width.</w:t>
       </w:r>
     </w:p>
     <w:p>
       <w:pPr>
         <w:pStyle w:val="Heading3"/>
       </w:pPr>
-      <w:proofErr w:type="spellStart"/>
-      <w:r>
-        <w:t>FatDialogActivity</w:t>
-      </w:r>
-      <w:proofErr w:type="spellEnd"/>
-    </w:p>
-    <w:p>
-      <w:pPr>
-        <w:rPr>
-          <w:lang w:eastAsia="zh-CN"/>
-        </w:rPr>
-      </w:pPr>
-      <w:r>
-        <w:rPr>
-          <w:lang w:eastAsia="zh-CN"/>
-        </w:rPr>
-        <w:t xml:space="preserve">An abstract </w:t>
-      </w:r>
-      <w:r>
-        <w:rPr>
-          <w:lang w:eastAsia="zh-CN"/>
-        </w:rPr>
-        <w:t xml:space="preserve">Activity </w:t>
-      </w:r>
-      <w:r>
-        <w:rPr>
-          <w:lang w:eastAsia="zh-CN"/>
-        </w:rPr>
-        <w:t xml:space="preserve">class for </w:t>
-      </w:r>
-      <w:proofErr w:type="gramStart"/>
-      <w:r>
-        <w:rPr>
-          <w:lang w:eastAsia="zh-CN"/>
-        </w:rPr>
-        <w:t>Activities(</w:t>
-      </w:r>
-      <w:proofErr w:type="spellStart"/>
-      <w:proofErr w:type="gramEnd"/>
-      <w:r>
-        <w:rPr>
-          <w:lang w:eastAsia="zh-CN"/>
-        </w:rPr>
-        <w:t>PrintingActivity</w:t>
-      </w:r>
-      <w:proofErr w:type="spellEnd"/>
-      <w:r>
-        <w:rPr>
-          <w:lang w:eastAsia="zh-CN"/>
-        </w:rPr>
-        <w:t xml:space="preserve"> and </w:t>
-      </w:r>
-      <w:proofErr w:type="spellStart"/>
-      <w:r>
-        <w:rPr>
-          <w:lang w:eastAsia="zh-CN"/>
-        </w:rPr>
-        <w:t>StatusActivity</w:t>
-      </w:r>
-      <w:proofErr w:type="spellEnd"/>
-      <w:r>
-        <w:rPr>
-          <w:lang w:eastAsia="zh-CN"/>
-        </w:rPr>
-        <w:t>) that require a window mode. Any Activity that wishes to enter a window mode just has to subclass this and call “</w:t>
-      </w:r>
-      <w:proofErr w:type="spellStart"/>
-      <w:proofErr w:type="gramStart"/>
-      <w:r>
-        <w:rPr>
-          <w:lang w:eastAsia="zh-CN"/>
-        </w:rPr>
-        <w:t>resizeDialogWindow</w:t>
-      </w:r>
-      <w:proofErr w:type="spellEnd"/>
-      <w:r>
-        <w:rPr>
-          <w:lang w:eastAsia="zh-CN"/>
-        </w:rPr>
-        <w:t>(</w:t>
-      </w:r>
-      <w:proofErr w:type="gramEnd"/>
-      <w:r>
-        <w:rPr>
-          <w:lang w:eastAsia="zh-CN"/>
-        </w:rPr>
-        <w:t>)</w:t>
-      </w:r>
-      <w:r>
-        <w:rPr>
-          <w:lang w:eastAsia="zh-CN"/>
-        </w:rPr>
-        <w:t>” immediately after</w:t>
-      </w:r>
-      <w:r>
-        <w:rPr>
-          <w:lang w:eastAsia="zh-CN"/>
-        </w:rPr>
-        <w:t xml:space="preserve">  </w:t>
-      </w:r>
-      <w:r>
-        <w:rPr>
-          <w:lang w:eastAsia="zh-CN"/>
-        </w:rPr>
-        <w:t>“</w:t>
-      </w:r>
-      <w:proofErr w:type="spellStart"/>
-      <w:r>
-        <w:rPr>
-          <w:lang w:eastAsia="zh-CN"/>
-        </w:rPr>
-        <w:t>setContentView</w:t>
-      </w:r>
-      <w:proofErr w:type="spellEnd"/>
-      <w:r>
-        <w:rPr>
-          <w:lang w:eastAsia="zh-CN"/>
-        </w:rPr>
-        <w:t>(</w:t>
-      </w:r>
-      <w:proofErr w:type="spellStart"/>
-      <w:r>
-        <w:rPr>
-          <w:lang w:eastAsia="zh-CN"/>
-        </w:rPr>
-        <w:t>R.layout.</w:t>
-      </w:r>
-      <w:r>
-        <w:rPr>
-          <w:lang w:eastAsia="zh-CN"/>
-        </w:rPr>
-        <w:t>activity_layout</w:t>
-      </w:r>
-      <w:proofErr w:type="spellEnd"/>
-      <w:r>
-        <w:rPr>
-          <w:lang w:eastAsia="zh-CN"/>
-        </w:rPr>
-        <w:t>);</w:t>
-      </w:r>
-      <w:r>
-        <w:rPr>
-          <w:lang w:eastAsia="zh-CN"/>
-        </w:rPr>
-        <w:t>”</w:t>
-      </w:r>
-      <w:r>
-        <w:rPr>
-          <w:lang w:eastAsia="zh-CN"/>
-        </w:rPr>
-        <w:t xml:space="preserve"> in “</w:t>
-      </w:r>
-      <w:proofErr w:type="spellStart"/>
-      <w:r>
-        <w:rPr>
-          <w:lang w:eastAsia="zh-CN"/>
-        </w:rPr>
-        <w:t>onCreate</w:t>
-      </w:r>
-      <w:proofErr w:type="spellEnd"/>
-      <w:r>
-        <w:rPr>
-          <w:lang w:eastAsia="zh-CN"/>
-        </w:rPr>
-        <w:t>()”.</w:t>
-      </w:r>
-    </w:p>
-    <w:p>
-      <w:pPr>
-        <w:rPr>
-          <w:lang w:eastAsia="zh-CN"/>
-        </w:rPr>
-      </w:pPr>
-      <w:r>
-        <w:rPr>
-          <w:lang w:eastAsia="zh-CN"/>
-        </w:rPr>
-        <w:t>The reason I called this fat is because by default Windowed mode makes the Activity rather skinny thus wasting a lot of space on the vertical edges. “</w:t>
-      </w:r>
-      <w:proofErr w:type="spellStart"/>
-      <w:proofErr w:type="gramStart"/>
-      <w:r>
-        <w:rPr>
-          <w:lang w:eastAsia="zh-CN"/>
-        </w:rPr>
-        <w:t>resiveDialogWindow</w:t>
-      </w:r>
-      <w:proofErr w:type="spellEnd"/>
-      <w:r>
-        <w:rPr>
-          <w:lang w:eastAsia="zh-CN"/>
-        </w:rPr>
-        <w:t>(</w:t>
-      </w:r>
-      <w:proofErr w:type="gramEnd"/>
-      <w:r>
-        <w:rPr>
-          <w:lang w:eastAsia="zh-CN"/>
-        </w:rPr>
-        <w:t>)” adjusts the window width to 98% of the screen width.</w:t>
-      </w:r>
-    </w:p>
-    <w:p>
-      <w:pPr>
-        <w:pStyle w:val="Heading3"/>
-      </w:pPr>
-      <w:proofErr w:type="spellStart"/>
       <w:r>
         <w:t>Printing</w:t>
       </w:r>
       <w:r>
         <w:t>Activity</w:t>
       </w:r>
-      <w:proofErr w:type="spellEnd"/>
     </w:p>
     <w:p>
       <w:r>
@@ -7411,15 +6810,7 @@
         <w:t xml:space="preserve">nded </w:t>
       </w:r>
       <w:r>
-        <w:t xml:space="preserve">over via the </w:t>
-      </w:r>
-      <w:proofErr w:type="spellStart"/>
-      <w:r>
-        <w:t>PrintFragment</w:t>
-      </w:r>
-      <w:proofErr w:type="spellEnd"/>
-      <w:r>
-        <w:t xml:space="preserve">, </w:t>
+        <w:t xml:space="preserve">over via the PrintFragment, </w:t>
       </w:r>
       <w:r>
         <w:t xml:space="preserve">it will </w:t>
@@ -7428,24 +6819,14 @@
         <w:t>initialise</w:t>
       </w:r>
       <w:r>
-        <w:t xml:space="preserve"> the </w:t>
-      </w:r>
-      <w:proofErr w:type="spellStart"/>
-      <w:r>
-        <w:t>SSHConnectivity</w:t>
-      </w:r>
-      <w:proofErr w:type="spellEnd"/>
-      <w:r>
-        <w:t xml:space="preserve"> object via an implementation of</w:t>
+        <w:t xml:space="preserve"> the SSHConnectivity object via an implementation of</w:t>
       </w:r>
       <w:r>
         <w:t xml:space="preserve"> </w:t>
       </w:r>
-      <w:proofErr w:type="spellStart"/>
       <w:r>
         <w:t>ConnectionTask</w:t>
       </w:r>
-      <w:proofErr w:type="spellEnd"/>
       <w:r>
         <w:t xml:space="preserve">. The </w:t>
       </w:r>
@@ -7472,7 +6853,6 @@
       <w:pPr>
         <w:pStyle w:val="Heading3"/>
       </w:pPr>
-      <w:proofErr w:type="spellStart"/>
       <w:r>
         <w:lastRenderedPageBreak/>
         <w:t>S</w:t>
@@ -7489,7 +6869,6 @@
         </w:rPr>
         <w:t>Activity</w:t>
       </w:r>
-      <w:proofErr w:type="spellEnd"/>
     </w:p>
     <w:p>
       <w:r>
@@ -7501,11 +6880,9 @@
       <w:r>
         <w:t xml:space="preserve">thread like </w:t>
       </w:r>
-      <w:proofErr w:type="spellStart"/>
       <w:r>
         <w:t>AsyncTask</w:t>
       </w:r>
-      <w:proofErr w:type="spellEnd"/>
       <w:r>
         <w:t>.</w:t>
       </w:r>
@@ -7652,70 +7029,38 @@
         <w:rPr>
           <w:lang w:eastAsia="zh-CN"/>
         </w:rPr>
-        <w:t xml:space="preserve">As interaction with the </w:t>
-      </w:r>
-      <w:proofErr w:type="spellStart"/>
+        <w:t>As interaction with the SSHConnectivity class has a lot of boilerplate code, I have abstracted interaction with that object via a ConnectionTask class that includes many helper functions.</w:t>
+      </w:r>
       <w:r>
         <w:rPr>
           <w:lang w:eastAsia="zh-CN"/>
         </w:rPr>
-        <w:t>SSHConnectivity</w:t>
-      </w:r>
-      <w:proofErr w:type="spellEnd"/>
-      <w:r>
+        <w:t xml:space="preserve"> The decision to launch which task is dependent on the button press of the user.</w:t>
+      </w:r>
+    </w:p>
+    <w:p>
+      <w:pPr>
+        <w:pStyle w:val="Heading3"/>
+      </w:pPr>
+      <w:r>
+        <w:t>Quota</w:t>
+      </w:r>
+      <w:r>
+        <w:t>Fragment</w:t>
+      </w:r>
+    </w:p>
+    <w:p>
+      <w:pPr>
         <w:rPr>
           <w:lang w:eastAsia="zh-CN"/>
         </w:rPr>
-        <w:t xml:space="preserve"> class has a lot of boilerplate code, I have abstracted interaction with that object via a </w:t>
-      </w:r>
-      <w:proofErr w:type="spellStart"/>
+      </w:pPr>
       <w:r>
         <w:rPr>
           <w:lang w:eastAsia="zh-CN"/>
         </w:rPr>
-        <w:t>ConnectionTask</w:t>
-      </w:r>
-      <w:proofErr w:type="spellEnd"/>
-      <w:r>
-        <w:rPr>
-          <w:lang w:eastAsia="zh-CN"/>
-        </w:rPr>
-        <w:t xml:space="preserve"> class that includes many helper functions.</w:t>
-      </w:r>
-      <w:r>
-        <w:rPr>
-          <w:lang w:eastAsia="zh-CN"/>
-        </w:rPr>
-        <w:t xml:space="preserve"> The decision to launch which task is dependent on the button press of the user.</w:t>
-      </w:r>
-    </w:p>
-    <w:p>
-      <w:pPr>
-        <w:pStyle w:val="Heading3"/>
-      </w:pPr>
-      <w:proofErr w:type="spellStart"/>
-      <w:r>
-        <w:t>Quota</w:t>
-      </w:r>
-      <w:r>
-        <w:t>Fragment</w:t>
-      </w:r>
-      <w:proofErr w:type="spellEnd"/>
-    </w:p>
-    <w:p>
-      <w:pPr>
-        <w:rPr>
-          <w:lang w:eastAsia="zh-CN"/>
-        </w:rPr>
-      </w:pPr>
-      <w:proofErr w:type="spellStart"/>
-      <w:r>
-        <w:rPr>
-          <w:lang w:eastAsia="zh-CN"/>
-        </w:rPr>
         <w:t>QuotaFragment</w:t>
       </w:r>
-      <w:proofErr w:type="spellEnd"/>
       <w:r>
         <w:rPr>
           <w:lang w:eastAsia="zh-CN"/>
@@ -7741,35 +7086,32 @@
         <w:rPr>
           <w:lang w:eastAsia="zh-CN"/>
         </w:rPr>
-        <w:t>"/~</w:t>
-      </w:r>
-      <w:proofErr w:type="spellStart"/>
+        <w:t>"/~eprint/forms/quota.php"</w:t>
+      </w:r>
       <w:r>
         <w:rPr>
           <w:lang w:eastAsia="zh-CN"/>
         </w:rPr>
-        <w:t>eprint</w:t>
-      </w:r>
-      <w:proofErr w:type="spellEnd"/>
-      <w:r>
+        <w:t>.</w:t>
+      </w:r>
+    </w:p>
+    <w:p>
+      <w:pPr>
         <w:rPr>
           <w:lang w:eastAsia="zh-CN"/>
         </w:rPr>
-        <w:t>/forms/</w:t>
-      </w:r>
-      <w:proofErr w:type="spellStart"/>
+      </w:pPr>
       <w:r>
         <w:rPr>
           <w:lang w:eastAsia="zh-CN"/>
         </w:rPr>
-        <w:t>quota.php</w:t>
-      </w:r>
-      <w:proofErr w:type="spellEnd"/>
+        <w:t>A regular expression is used to parse the raw HTML output to obtain</w:t>
+      </w:r>
       <w:r>
         <w:rPr>
           <w:lang w:eastAsia="zh-CN"/>
         </w:rPr>
-        <w:t>"</w:t>
+        <w:t xml:space="preserve"> the desired values to be shown to the user</w:t>
       </w:r>
       <w:r>
         <w:rPr>
@@ -7780,6 +7122,17 @@
     </w:p>
     <w:p>
       <w:pPr>
+        <w:pStyle w:val="Heading3"/>
+      </w:pPr>
+      <w:r>
+        <w:t>Settings</w:t>
+      </w:r>
+      <w:r>
+        <w:t>Fragment</w:t>
+      </w:r>
+    </w:p>
+    <w:p>
+      <w:pPr>
         <w:rPr>
           <w:lang w:eastAsia="zh-CN"/>
         </w:rPr>
@@ -7788,49 +7141,9 @@
         <w:rPr>
           <w:lang w:eastAsia="zh-CN"/>
         </w:rPr>
-        <w:t>A regular expression is used to parse the raw HTML output to obtain</w:t>
-      </w:r>
-      <w:r>
-        <w:rPr>
-          <w:lang w:eastAsia="zh-CN"/>
-        </w:rPr>
-        <w:t xml:space="preserve"> the desired values to be shown to the user</w:t>
-      </w:r>
-      <w:r>
-        <w:rPr>
-          <w:lang w:eastAsia="zh-CN"/>
-        </w:rPr>
-        <w:t>.</w:t>
-      </w:r>
-    </w:p>
-    <w:p>
-      <w:pPr>
-        <w:pStyle w:val="Heading3"/>
-      </w:pPr>
-      <w:proofErr w:type="spellStart"/>
-      <w:r>
-        <w:t>Settings</w:t>
-      </w:r>
-      <w:r>
-        <w:t>Fragment</w:t>
-      </w:r>
-      <w:proofErr w:type="spellEnd"/>
-    </w:p>
-    <w:p>
-      <w:pPr>
-        <w:rPr>
-          <w:lang w:eastAsia="zh-CN"/>
-        </w:rPr>
-      </w:pPr>
-      <w:r>
-        <w:rPr>
-          <w:lang w:eastAsia="zh-CN"/>
-        </w:rPr>
         <w:t xml:space="preserve">For convenience, one would typically use </w:t>
       </w:r>
       <w:hyperlink r:id="rId30" w:history="1">
-        <w:proofErr w:type="spellStart"/>
-        <w:proofErr w:type="gramStart"/>
         <w:r>
           <w:rPr>
             <w:rStyle w:val="Hyperlink"/>
@@ -7838,73 +7151,49 @@
           </w:rPr>
           <w:t>PreferenceFragment</w:t>
         </w:r>
-        <w:proofErr w:type="spellEnd"/>
-        <w:proofErr w:type="gramEnd"/>
       </w:hyperlink>
       <w:r>
         <w:rPr>
           <w:lang w:eastAsia="zh-CN"/>
         </w:rPr>
-        <w:t>(Android API) for screens that primarily deal with saving data to the Shared Preferences. This screen is no exception. However, this API only exists from API Level 11 (</w:t>
-      </w:r>
-      <w:proofErr w:type="spellStart"/>
+        <w:t>(Android API) for screens that primarily deal with saving data to the Shared Preferences. This screen is no exception. However, this API only exists from API Level 11 (HoneyComb</w:t>
+      </w:r>
       <w:r>
         <w:rPr>
           <w:lang w:eastAsia="zh-CN"/>
         </w:rPr>
-        <w:t>HoneyComb</w:t>
-      </w:r>
-      <w:proofErr w:type="spellEnd"/>
+        <w:t>, 3.0</w:t>
+      </w:r>
       <w:r>
         <w:rPr>
           <w:lang w:eastAsia="zh-CN"/>
         </w:rPr>
-        <w:t>, 3.0</w:t>
-      </w:r>
-      <w:r>
+        <w:t>) and above.</w:t>
+      </w:r>
+    </w:p>
+    <w:p>
+      <w:pPr>
         <w:rPr>
           <w:lang w:eastAsia="zh-CN"/>
         </w:rPr>
-        <w:t>) and above.</w:t>
-      </w:r>
-    </w:p>
-    <w:p>
-      <w:pPr>
+      </w:pPr>
+      <w:r>
         <w:rPr>
           <w:lang w:eastAsia="zh-CN"/>
         </w:rPr>
-      </w:pPr>
+        <w:t>As I intend to support as low as API Level 7 (Éclair</w:t>
+      </w:r>
       <w:r>
         <w:rPr>
           <w:lang w:eastAsia="zh-CN"/>
         </w:rPr>
-        <w:t>As I intend to support as low as API Level 7 (Éclair</w:t>
+        <w:t>, 2.1</w:t>
       </w:r>
       <w:r>
         <w:rPr>
           <w:lang w:eastAsia="zh-CN"/>
         </w:rPr>
-        <w:t>, 2.1</w:t>
-      </w:r>
-      <w:r>
-        <w:rPr>
-          <w:lang w:eastAsia="zh-CN"/>
-        </w:rPr>
-        <w:t xml:space="preserve">), I used a third party (reverse-engineered from Android AOSP) library known as </w:t>
-      </w:r>
-      <w:proofErr w:type="spellStart"/>
-      <w:r>
-        <w:rPr>
-          <w:lang w:eastAsia="zh-CN"/>
-        </w:rPr>
-        <w:t>PreferenceListFragment</w:t>
-      </w:r>
-      <w:proofErr w:type="spellEnd"/>
-      <w:r>
-        <w:rPr>
-          <w:lang w:eastAsia="zh-CN"/>
-        </w:rPr>
-        <w:t>.</w:t>
+        <w:t>), I used a third party (reverse-engineered from Android AOSP) library known as PreferenceListFragment.</w:t>
       </w:r>
       <w:r>
         <w:rPr>
@@ -7926,16 +7215,11 @@
       <w:pPr>
         <w:pStyle w:val="Heading3"/>
       </w:pPr>
-      <w:proofErr w:type="spellStart"/>
       <w:r>
         <w:t>Help</w:t>
       </w:r>
       <w:r>
-        <w:t>Fragment</w:t>
-      </w:r>
-      <w:proofErr w:type="spellEnd"/>
-      <w:r>
-        <w:t>.</w:t>
+        <w:t>Fragment.</w:t>
       </w:r>
     </w:p>
     <w:p>
@@ -8027,11 +7311,9 @@
         </w:rPr>
         <w:t xml:space="preserve">- </w:t>
       </w:r>
-      <w:proofErr w:type="spellStart"/>
       <w:r>
         <w:t>SSHConnectivity</w:t>
       </w:r>
-      <w:proofErr w:type="spellEnd"/>
     </w:p>
     <w:p>
       <w:pPr>
@@ -8049,36 +7331,20 @@
         <w:rPr>
           <w:lang w:eastAsia="zh-CN"/>
         </w:rPr>
-        <w:t xml:space="preserve"> the remote server through the </w:t>
-      </w:r>
-      <w:proofErr w:type="spellStart"/>
+        <w:t xml:space="preserve"> the remote server through the Jsch</w:t>
+      </w:r>
       <w:r>
         <w:rPr>
           <w:lang w:eastAsia="zh-CN"/>
         </w:rPr>
-        <w:t>Jsch</w:t>
-      </w:r>
-      <w:proofErr w:type="spellEnd"/>
+        <w:t xml:space="preserve"> library. The methods in this class are blocking so you have to call its methods from a separate thread</w:t>
+      </w:r>
       <w:r>
         <w:rPr>
           <w:lang w:eastAsia="zh-CN"/>
         </w:rPr>
-        <w:t xml:space="preserve"> library. The methods in this class are blocking so you have to call its methods from a separate thread</w:t>
-      </w:r>
-      <w:r>
-        <w:rPr>
-          <w:lang w:eastAsia="zh-CN"/>
-        </w:rPr>
-        <w:t xml:space="preserve"> like </w:t>
-      </w:r>
-      <w:proofErr w:type="spellStart"/>
-      <w:r>
-        <w:rPr>
-          <w:lang w:eastAsia="zh-CN"/>
-        </w:rPr>
-        <w:t>ConnectionTask</w:t>
-      </w:r>
-      <w:proofErr w:type="spellEnd"/>
+        <w:t xml:space="preserve"> like ConnectionTask</w:t>
+      </w:r>
       <w:r>
         <w:rPr>
           <w:lang w:eastAsia="zh-CN"/>
@@ -8185,21 +7451,12 @@
                 <w:lang w:eastAsia="zh-CN"/>
               </w:rPr>
             </w:pPr>
-            <w:proofErr w:type="spellStart"/>
             <w:r>
               <w:rPr>
                 <w:b/>
                 <w:lang w:eastAsia="zh-CN"/>
               </w:rPr>
-              <w:t>SSHConnectivity</w:t>
-            </w:r>
-            <w:proofErr w:type="spellEnd"/>
-            <w:r>
-              <w:rPr>
-                <w:b/>
-                <w:lang w:eastAsia="zh-CN"/>
-              </w:rPr>
-              <w:t>(String hostname, String username, String password, Context context)</w:t>
+              <w:t>SSHConnectivity(String hostname, String username, String password, Context context)</w:t>
             </w:r>
           </w:p>
           <w:p>
@@ -8386,21 +7643,12 @@
                 <w:lang w:eastAsia="zh-CN"/>
               </w:rPr>
             </w:pPr>
-            <w:proofErr w:type="spellStart"/>
             <w:r>
               <w:rPr>
                 <w:b/>
                 <w:lang w:eastAsia="zh-CN"/>
               </w:rPr>
-              <w:t>runCommand</w:t>
-            </w:r>
-            <w:proofErr w:type="spellEnd"/>
-            <w:r>
-              <w:rPr>
-                <w:b/>
-                <w:lang w:eastAsia="zh-CN"/>
-              </w:rPr>
-              <w:t>(String command) throws Exception</w:t>
+              <w:t>runCommand(String command) throws Exception</w:t>
             </w:r>
             <w:r>
               <w:rPr>
@@ -8413,21 +7661,7 @@
               <w:rPr>
                 <w:lang w:eastAsia="zh-CN"/>
               </w:rPr>
-              <w:t>Runs command on remote server and returns the (</w:t>
-            </w:r>
-            <w:proofErr w:type="spellStart"/>
-            <w:r>
-              <w:rPr>
-                <w:lang w:eastAsia="zh-CN"/>
-              </w:rPr>
-              <w:t>stdout</w:t>
-            </w:r>
-            <w:proofErr w:type="spellEnd"/>
-            <w:r>
-              <w:rPr>
-                <w:lang w:eastAsia="zh-CN"/>
-              </w:rPr>
-              <w:t>) result of the command</w:t>
+              <w:t>Runs command on remote server and returns the (stdout) result of the command</w:t>
             </w:r>
           </w:p>
         </w:tc>
@@ -8465,133 +7699,12 @@
                 <w:lang w:eastAsia="zh-CN"/>
               </w:rPr>
             </w:pPr>
-            <w:proofErr w:type="spellStart"/>
             <w:r>
               <w:rPr>
                 <w:b/>
                 <w:lang w:eastAsia="zh-CN"/>
               </w:rPr>
-              <w:t>uploadFile</w:t>
-            </w:r>
-            <w:proofErr w:type="spellEnd"/>
-            <w:r>
-              <w:rPr>
-                <w:b/>
-                <w:lang w:eastAsia="zh-CN"/>
-              </w:rPr>
-              <w:t>(</w:t>
-            </w:r>
-            <w:proofErr w:type="spellStart"/>
-            <w:r>
-              <w:rPr>
-                <w:b/>
-                <w:lang w:eastAsia="zh-CN"/>
-              </w:rPr>
-              <w:t>InputStream</w:t>
-            </w:r>
-            <w:proofErr w:type="spellEnd"/>
-            <w:r>
-              <w:rPr>
-                <w:b/>
-                <w:lang w:eastAsia="zh-CN"/>
-              </w:rPr>
-              <w:t xml:space="preserve"> </w:t>
-            </w:r>
-            <w:proofErr w:type="spellStart"/>
-            <w:r>
-              <w:rPr>
-                <w:b/>
-                <w:lang w:eastAsia="zh-CN"/>
-              </w:rPr>
-              <w:t>toBePrinted</w:t>
-            </w:r>
-            <w:proofErr w:type="spellEnd"/>
-            <w:r>
-              <w:rPr>
-                <w:b/>
-                <w:lang w:eastAsia="zh-CN"/>
-              </w:rPr>
-              <w:t xml:space="preserve">, String directory, String filename, </w:t>
-            </w:r>
-            <w:proofErr w:type="spellStart"/>
-            <w:r>
-              <w:rPr>
-                <w:b/>
-                <w:lang w:eastAsia="zh-CN"/>
-              </w:rPr>
-              <w:t>SftpProgressMonitor</w:t>
-            </w:r>
-            <w:proofErr w:type="spellEnd"/>
-            <w:r>
-              <w:rPr>
-                <w:b/>
-                <w:lang w:eastAsia="zh-CN"/>
-              </w:rPr>
-              <w:t xml:space="preserve"> </w:t>
-            </w:r>
-            <w:proofErr w:type="spellStart"/>
-            <w:r>
-              <w:rPr>
-                <w:b/>
-                <w:lang w:eastAsia="zh-CN"/>
-              </w:rPr>
-              <w:t>progressMonitor</w:t>
-            </w:r>
-            <w:proofErr w:type="spellEnd"/>
-            <w:r>
-              <w:rPr>
-                <w:b/>
-                <w:lang w:eastAsia="zh-CN"/>
-              </w:rPr>
-              <w:t xml:space="preserve">) throws </w:t>
-            </w:r>
-            <w:proofErr w:type="spellStart"/>
-            <w:r>
-              <w:rPr>
-                <w:b/>
-                <w:lang w:eastAsia="zh-CN"/>
-              </w:rPr>
-              <w:t>SftpException</w:t>
-            </w:r>
-            <w:proofErr w:type="spellEnd"/>
-            <w:r>
-              <w:rPr>
-                <w:b/>
-                <w:lang w:eastAsia="zh-CN"/>
-              </w:rPr>
-              <w:t xml:space="preserve">, </w:t>
-            </w:r>
-            <w:proofErr w:type="spellStart"/>
-            <w:r>
-              <w:rPr>
-                <w:b/>
-                <w:lang w:eastAsia="zh-CN"/>
-              </w:rPr>
-              <w:t>JSchException</w:t>
-            </w:r>
-            <w:proofErr w:type="spellEnd"/>
-            <w:r>
-              <w:rPr>
-                <w:b/>
-                <w:lang w:eastAsia="zh-CN"/>
-              </w:rPr>
-              <w:t xml:space="preserve">, </w:t>
-            </w:r>
-            <w:proofErr w:type="spellStart"/>
-            <w:r>
-              <w:rPr>
-                <w:b/>
-                <w:lang w:eastAsia="zh-CN"/>
-              </w:rPr>
-              <w:t>IOException</w:t>
-            </w:r>
-            <w:proofErr w:type="spellEnd"/>
-            <w:r>
-              <w:rPr>
-                <w:b/>
-                <w:lang w:eastAsia="zh-CN"/>
-              </w:rPr>
-              <w:t xml:space="preserve"> </w:t>
+              <w:t xml:space="preserve">uploadFile(InputStream toBePrinted, String directory, String filename, SftpProgressMonitor progressMonitor) throws SftpException, JSchException, IOException </w:t>
             </w:r>
           </w:p>
           <w:p>
@@ -8613,7 +7726,6 @@
                 <w:lang w:eastAsia="zh-CN"/>
               </w:rPr>
             </w:pPr>
-            <w:proofErr w:type="gramStart"/>
             <w:r>
               <w:rPr>
                 <w:b/>
@@ -8621,7 +7733,6 @@
               </w:rPr>
               <w:t>directory</w:t>
             </w:r>
-            <w:proofErr w:type="gramEnd"/>
             <w:r>
               <w:rPr>
                 <w:lang w:eastAsia="zh-CN"/>
@@ -8652,8 +7763,6 @@
               </w:rPr>
               <w:t>remote user’s home directory.</w:t>
             </w:r>
-            <w:bookmarkStart w:id="2" w:name="_GoBack"/>
-            <w:bookmarkEnd w:id="2"/>
           </w:p>
           <w:p>
             <w:pPr>
@@ -8687,8 +7796,6 @@
                 <w:lang w:eastAsia="zh-CN"/>
               </w:rPr>
             </w:pPr>
-            <w:proofErr w:type="spellStart"/>
-            <w:proofErr w:type="gramStart"/>
             <w:r>
               <w:rPr>
                 <w:b/>
@@ -8703,8 +7810,6 @@
               </w:rPr>
               <w:t>Monitor</w:t>
             </w:r>
-            <w:proofErr w:type="spellEnd"/>
-            <w:proofErr w:type="gramEnd"/>
             <w:r>
               <w:rPr>
                 <w:lang w:eastAsia="zh-CN"/>
@@ -8715,74 +7820,14 @@
               <w:rPr>
                 <w:lang w:eastAsia="zh-CN"/>
               </w:rPr>
-              <w:t xml:space="preserve"> a </w:t>
-            </w:r>
-            <w:proofErr w:type="spellStart"/>
-            <w:r>
-              <w:rPr>
-                <w:lang w:eastAsia="zh-CN"/>
-              </w:rPr>
-              <w:t>callback</w:t>
-            </w:r>
-            <w:proofErr w:type="spellEnd"/>
-            <w:r>
-              <w:rPr>
-                <w:lang w:eastAsia="zh-CN"/>
-              </w:rPr>
-              <w:t xml:space="preserve"> (interface) object that one is required to implement to receive file upload progress. This is handed to the </w:t>
-            </w:r>
-            <w:proofErr w:type="spellStart"/>
-            <w:r>
-              <w:rPr>
-                <w:lang w:eastAsia="zh-CN"/>
-              </w:rPr>
-              <w:t>Jsch</w:t>
-            </w:r>
-            <w:proofErr w:type="spellEnd"/>
-            <w:r>
-              <w:rPr>
-                <w:lang w:eastAsia="zh-CN"/>
-              </w:rPr>
-              <w:t xml:space="preserve"> library. They key method to implement is “</w:t>
+              <w:t xml:space="preserve"> a callback (interface) object that one is required to implement to receive file upload progress. This is handed to the Jsch library. They key method to implement is “</w:t>
             </w:r>
             <w:r>
               <w:rPr>
                 <w:i/>
                 <w:lang w:eastAsia="zh-CN"/>
               </w:rPr>
-              <w:t xml:space="preserve">public </w:t>
-            </w:r>
-            <w:proofErr w:type="spellStart"/>
-            <w:r>
-              <w:rPr>
-                <w:i/>
-                <w:lang w:eastAsia="zh-CN"/>
-              </w:rPr>
-              <w:t>boolean</w:t>
-            </w:r>
-            <w:proofErr w:type="spellEnd"/>
-            <w:r>
-              <w:rPr>
-                <w:i/>
-                <w:lang w:eastAsia="zh-CN"/>
-              </w:rPr>
-              <w:t xml:space="preserve"> </w:t>
-            </w:r>
-            <w:proofErr w:type="gramStart"/>
-            <w:r>
-              <w:rPr>
-                <w:i/>
-                <w:lang w:eastAsia="zh-CN"/>
-              </w:rPr>
-              <w:t>count(</w:t>
-            </w:r>
-            <w:proofErr w:type="gramEnd"/>
-            <w:r>
-              <w:rPr>
-                <w:i/>
-                <w:lang w:eastAsia="zh-CN"/>
-              </w:rPr>
-              <w:t>long count)”,</w:t>
+              <w:t>public boolean count(long count)”,</w:t>
             </w:r>
             <w:r>
               <w:rPr>
@@ -8874,32 +7919,7 @@
           <w:i/>
           <w:lang w:eastAsia="en-SG"/>
         </w:rPr>
-        <w:t xml:space="preserve">“List&lt;String&gt; </w:t>
-      </w:r>
-      <w:proofErr w:type="spellStart"/>
-      <w:proofErr w:type="gramStart"/>
-      <w:r>
-        <w:rPr>
-          <w:i/>
-          <w:lang w:eastAsia="en-SG"/>
-        </w:rPr>
-        <w:t>getPrinterList</w:t>
-      </w:r>
-      <w:proofErr w:type="spellEnd"/>
-      <w:r>
-        <w:rPr>
-          <w:i/>
-          <w:lang w:eastAsia="en-SG"/>
-        </w:rPr>
-        <w:t>(</w:t>
-      </w:r>
-      <w:proofErr w:type="gramEnd"/>
-      <w:r>
-        <w:rPr>
-          <w:i/>
-          <w:lang w:eastAsia="en-SG"/>
-        </w:rPr>
-        <w:t>)”</w:t>
+        <w:t>“List&lt;String&gt; getPrinterList()”</w:t>
       </w:r>
       <w:r>
         <w:rPr>
@@ -8962,21 +7982,7 @@
         <w:rPr>
           <w:lang w:eastAsia="en-SG"/>
         </w:rPr>
-        <w:t xml:space="preserve"> </w:t>
-      </w:r>
-      <w:proofErr w:type="gramStart"/>
-      <w:r>
-        <w:rPr>
-          <w:lang w:eastAsia="en-SG"/>
-        </w:rPr>
-        <w:t>docs-to-pdf-convert-1.7.jar</w:t>
-      </w:r>
-      <w:proofErr w:type="gramEnd"/>
-      <w:r>
-        <w:rPr>
-          <w:lang w:eastAsia="en-SG"/>
-        </w:rPr>
-        <w:t xml:space="preserve"> </w:t>
+        <w:t xml:space="preserve"> docs-to-pdf-convert-1.7.jar </w:t>
       </w:r>
       <w:r>
         <w:rPr>
@@ -9002,19 +8008,11 @@
         </w:rPr>
         <w:t xml:space="preserve">f my </w:t>
       </w:r>
-      <w:proofErr w:type="spellStart"/>
-      <w:r>
-        <w:rPr>
-          <w:lang w:eastAsia="en-SG"/>
-        </w:rPr>
-        <w:t>Sunfire</w:t>
-      </w:r>
-      <w:proofErr w:type="spellEnd"/>
-      <w:r>
-        <w:rPr>
-          <w:lang w:eastAsia="en-SG"/>
-        </w:rPr>
-        <w:t xml:space="preserve"> account at </w:t>
+      <w:r>
+        <w:rPr>
+          <w:lang w:eastAsia="en-SG"/>
+        </w:rPr>
+        <w:t xml:space="preserve">Sunfire account at </w:t>
       </w:r>
     </w:p>
     <w:p>
@@ -9039,19 +8037,11 @@
           <w:lang w:eastAsia="en-SG"/>
         </w:rPr>
       </w:pPr>
-      <w:proofErr w:type="gramStart"/>
-      <w:r>
-        <w:rPr>
-          <w:lang w:eastAsia="en-SG"/>
-        </w:rPr>
-        <w:t>with</w:t>
-      </w:r>
-      <w:proofErr w:type="gramEnd"/>
-      <w:r>
-        <w:rPr>
-          <w:lang w:eastAsia="en-SG"/>
-        </w:rPr>
-        <w:t xml:space="preserve"> backup at</w:t>
+      <w:r>
+        <w:rPr>
+          <w:lang w:eastAsia="en-SG"/>
+        </w:rPr>
+        <w:t>with backup at</w:t>
       </w:r>
     </w:p>
     <w:p>
@@ -9076,33 +8066,11 @@
           <w:lang w:eastAsia="en-SG"/>
         </w:rPr>
       </w:pPr>
-      <w:proofErr w:type="gramStart"/>
-      <w:r>
-        <w:rPr>
-          <w:lang w:eastAsia="en-SG"/>
-        </w:rPr>
-        <w:t>once</w:t>
-      </w:r>
-      <w:proofErr w:type="gramEnd"/>
-      <w:r>
-        <w:rPr>
-          <w:lang w:eastAsia="en-SG"/>
-        </w:rPr>
-        <w:t xml:space="preserve"> my </w:t>
-      </w:r>
-      <w:proofErr w:type="spellStart"/>
-      <w:r>
-        <w:rPr>
-          <w:lang w:eastAsia="en-SG"/>
-        </w:rPr>
-        <w:t>Sunfire</w:t>
-      </w:r>
-      <w:proofErr w:type="spellEnd"/>
-      <w:r>
-        <w:rPr>
-          <w:lang w:eastAsia="en-SG"/>
-        </w:rPr>
-        <w:t xml:space="preserve"> Unix account is terminated. This is due to APK size limitations of an Android app.</w:t>
+      <w:r>
+        <w:rPr>
+          <w:lang w:eastAsia="en-SG"/>
+        </w:rPr>
+        <w:t>once my Sunfire Unix account is terminated. This is due to APK size limitations of an Android app.</w:t>
       </w:r>
     </w:p>
     <w:p>
@@ -9124,35 +8092,7 @@
           <w:lang w:eastAsia="en-SG"/>
         </w:rPr>
         <w:lastRenderedPageBreak/>
-        <w:t>Stuff currently tied to my (</w:t>
-      </w:r>
-      <w:proofErr w:type="spellStart"/>
-      <w:r>
-        <w:rPr>
-          <w:lang w:eastAsia="en-SG"/>
-        </w:rPr>
-        <w:t>Kheng</w:t>
-      </w:r>
-      <w:proofErr w:type="spellEnd"/>
-      <w:r>
-        <w:rPr>
-          <w:lang w:eastAsia="en-SG"/>
-        </w:rPr>
-        <w:t xml:space="preserve"> </w:t>
-      </w:r>
-      <w:proofErr w:type="spellStart"/>
-      <w:r>
-        <w:rPr>
-          <w:lang w:eastAsia="en-SG"/>
-        </w:rPr>
-        <w:t>Meng’s</w:t>
-      </w:r>
-      <w:proofErr w:type="spellEnd"/>
-      <w:r>
-        <w:rPr>
-          <w:lang w:eastAsia="en-SG"/>
-        </w:rPr>
-        <w:t>) accounts</w:t>
+        <w:t>Stuff currently tied to my (Kheng Meng’s) accounts</w:t>
       </w:r>
     </w:p>
     <w:p>
@@ -9215,14 +8155,12 @@
           <w:lang w:eastAsia="en-SG"/>
         </w:rPr>
       </w:pPr>
-      <w:proofErr w:type="spellStart"/>
       <w:r>
         <w:rPr>
           <w:lang w:eastAsia="en-SG"/>
         </w:rPr>
         <w:t>Crashlytics</w:t>
       </w:r>
-      <w:proofErr w:type="spellEnd"/>
     </w:p>
     <w:p>
       <w:pPr>
@@ -9313,7 +8251,7 @@
           </mc:Choice>
           <mc:Fallback>
             <w:pict>
-              <v:shape w14:anchorId="519D1BD5" id="Straight Arrow Connector 50" o:spid="_x0000_s1026" type="#_x0000_t32" style="position:absolute;margin-left:310.2pt;margin-top:288.4pt;width:86.4pt;height:24pt;flip:y;z-index:251683328;visibility:visible;mso-wrap-style:square;mso-height-percent:0;mso-wrap-distance-left:9pt;mso-wrap-distance-top:0;mso-wrap-distance-right:9pt;mso-wrap-distance-bottom:0;mso-position-horizontal:absolute;mso-position-horizontal-relative:text;mso-position-vertical:absolute;mso-position-vertical-relative:text;mso-height-percent:0;mso-height-relative:margin" o:gfxdata="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" strokecolor="#c00000" strokeweight=".5pt">
+              <v:shape w14:anchorId="071E6CDF" id="Straight Arrow Connector 50" o:spid="_x0000_s1026" type="#_x0000_t32" style="position:absolute;margin-left:310.2pt;margin-top:288.4pt;width:86.4pt;height:24pt;flip:y;z-index:251683328;visibility:visible;mso-wrap-style:square;mso-height-percent:0;mso-wrap-distance-left:9pt;mso-wrap-distance-top:0;mso-wrap-distance-right:9pt;mso-wrap-distance-bottom:0;mso-position-horizontal:absolute;mso-position-horizontal-relative:text;mso-position-vertical:absolute;mso-position-vertical-relative:text;mso-height-percent:0;mso-height-relative:margin" o:gfxdata="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" strokecolor="#c00000" strokeweight=".5pt">
                 <v:stroke startarrow="block" endarrow="block" joinstyle="miter"/>
               </v:shape>
             </w:pict>
@@ -9374,7 +8312,7 @@
           </mc:Choice>
           <mc:Fallback>
             <w:pict>
-              <v:shape w14:anchorId="5EF4CED0" id="Straight Arrow Connector 49" o:spid="_x0000_s1026" type="#_x0000_t32" style="position:absolute;margin-left:255pt;margin-top:188.8pt;width:86.4pt;height:11.4pt;flip:y;z-index:251686400;visibility:visible;mso-wrap-style:square;mso-wrap-distance-left:9pt;mso-wrap-distance-top:0;mso-wrap-distance-right:9pt;mso-wrap-distance-bottom:0;mso-position-horizontal:absolute;mso-position-horizontal-relative:text;mso-position-vertical:absolute;mso-position-vertical-relative:text" o:gfxdata="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" strokecolor="#002060" strokeweight=".5pt">
+              <v:shape w14:anchorId="61B317C6" id="Straight Arrow Connector 49" o:spid="_x0000_s1026" type="#_x0000_t32" style="position:absolute;margin-left:255pt;margin-top:188.8pt;width:86.4pt;height:11.4pt;flip:y;z-index:251686400;visibility:visible;mso-wrap-style:square;mso-wrap-distance-left:9pt;mso-wrap-distance-top:0;mso-wrap-distance-right:9pt;mso-wrap-distance-bottom:0;mso-position-horizontal:absolute;mso-position-horizontal-relative:text;mso-position-vertical:absolute;mso-position-vertical-relative:text" o:gfxdata="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" strokecolor="#002060" strokeweight=".5pt">
                 <v:stroke startarrow="block" endarrow="block" joinstyle="miter"/>
               </v:shape>
             </w:pict>
@@ -9442,7 +8380,7 @@
           </mc:Choice>
           <mc:Fallback>
             <w:pict>
-              <v:shape w14:anchorId="5516D231" id="Straight Arrow Connector 48" o:spid="_x0000_s1026" type="#_x0000_t32" style="position:absolute;margin-left:249.6pt;margin-top:149.2pt;width:86.4pt;height:11.4pt;flip:y;z-index:251685376;visibility:visible;mso-wrap-style:square;mso-wrap-distance-left:9pt;mso-wrap-distance-top:0;mso-wrap-distance-right:9pt;mso-wrap-distance-bottom:0;mso-position-horizontal:absolute;mso-position-horizontal-relative:text;mso-position-vertical:absolute;mso-position-vertical-relative:text" o:gfxdata="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" strokecolor="#ed7d31 [3205]" strokeweight=".5pt">
+              <v:shape w14:anchorId="0E7DFBFC" id="Straight Arrow Connector 48" o:spid="_x0000_s1026" type="#_x0000_t32" style="position:absolute;margin-left:249.6pt;margin-top:149.2pt;width:86.4pt;height:11.4pt;flip:y;z-index:251685376;visibility:visible;mso-wrap-style:square;mso-wrap-distance-left:9pt;mso-wrap-distance-top:0;mso-wrap-distance-right:9pt;mso-wrap-distance-bottom:0;mso-position-horizontal:absolute;mso-position-horizontal-relative:text;mso-position-vertical:absolute;mso-position-vertical-relative:text" o:gfxdata="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" strokecolor="#ed7d31 [3205]" strokeweight=".5pt">
                 <v:stroke startarrow="block" endarrow="block" joinstyle="miter"/>
               </v:shape>
             </w:pict>
@@ -9512,7 +8450,7 @@
           </mc:Choice>
           <mc:Fallback>
             <w:pict>
-              <v:roundrect w14:anchorId="04F885EC" id="Rounded Rectangle 47" o:spid="_x0000_s1026" style="position:absolute;margin-left:343.2pt;margin-top:274pt;width:151.8pt;height:7.8pt;z-index:251679232;visibility:visible;mso-wrap-style:square;mso-width-percent:0;mso-height-percent:0;mso-wrap-distance-left:9pt;mso-wrap-distance-top:0;mso-wrap-distance-right:9pt;mso-wrap-distance-bottom:0;mso-position-horizontal:absolute;mso-position-horizontal-relative:text;mso-position-vertical:absolute;mso-position-vertical-relative:text;mso-width-percent:0;mso-height-percent:0;mso-width-relative:margin;mso-height-relative:margin;v-text-anchor:middle" arcsize="10923f" o:gfxdata="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" filled="f" strokecolor="#c00000" strokeweight="1.5pt">
+              <v:roundrect w14:anchorId="67706048" id="Rounded Rectangle 47" o:spid="_x0000_s1026" style="position:absolute;margin-left:343.2pt;margin-top:274pt;width:151.8pt;height:7.8pt;z-index:251679232;visibility:visible;mso-wrap-style:square;mso-width-percent:0;mso-height-percent:0;mso-wrap-distance-left:9pt;mso-wrap-distance-top:0;mso-wrap-distance-right:9pt;mso-wrap-distance-bottom:0;mso-position-horizontal:absolute;mso-position-horizontal-relative:text;mso-position-vertical:absolute;mso-position-vertical-relative:text;mso-width-percent:0;mso-height-percent:0;mso-width-relative:margin;mso-height-relative:margin;v-text-anchor:middle" arcsize="10923f" o:gfxdata="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" filled="f" strokecolor="#c00000" strokeweight="1.5pt">
                 <v:stroke joinstyle="miter"/>
               </v:roundrect>
             </w:pict>
@@ -9582,7 +8520,7 @@
           </mc:Choice>
           <mc:Fallback>
             <w:pict>
-              <v:roundrect w14:anchorId="0CAD5C7C" id="Rounded Rectangle 46" o:spid="_x0000_s1026" style="position:absolute;margin-left:151.2pt;margin-top:309.4pt;width:151.8pt;height:7.8pt;z-index:251684352;visibility:visible;mso-wrap-style:square;mso-width-percent:0;mso-height-percent:0;mso-wrap-distance-left:9pt;mso-wrap-distance-top:0;mso-wrap-distance-right:9pt;mso-wrap-distance-bottom:0;mso-position-horizontal:absolute;mso-position-horizontal-relative:text;mso-position-vertical:absolute;mso-position-vertical-relative:text;mso-width-percent:0;mso-height-percent:0;mso-width-relative:margin;mso-height-relative:margin;v-text-anchor:middle" arcsize="10923f" o:gfxdata="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" filled="f" strokecolor="#c00000" strokeweight="1.5pt">
+              <v:roundrect w14:anchorId="013A6159" id="Rounded Rectangle 46" o:spid="_x0000_s1026" style="position:absolute;margin-left:151.2pt;margin-top:309.4pt;width:151.8pt;height:7.8pt;z-index:251684352;visibility:visible;mso-wrap-style:square;mso-width-percent:0;mso-height-percent:0;mso-wrap-distance-left:9pt;mso-wrap-distance-top:0;mso-wrap-distance-right:9pt;mso-wrap-distance-bottom:0;mso-position-horizontal:absolute;mso-position-horizontal-relative:text;mso-position-vertical:absolute;mso-position-vertical-relative:text;mso-width-percent:0;mso-height-percent:0;mso-width-relative:margin;mso-height-relative:margin;v-text-anchor:middle" arcsize="10923f" o:gfxdata="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" filled="f" strokecolor="#c00000" strokeweight="1.5pt">
                 <v:stroke joinstyle="miter"/>
               </v:roundrect>
             </w:pict>
@@ -9652,7 +8590,7 @@
           </mc:Choice>
           <mc:Fallback>
             <w:pict>
-              <v:roundrect w14:anchorId="7AFD443B" id="Rounded Rectangle 43" o:spid="_x0000_s1026" style="position:absolute;margin-left:346.2pt;margin-top:176.2pt;width:89.4pt;height:16.8pt;z-index:251682304;visibility:visible;mso-wrap-style:square;mso-width-percent:0;mso-height-percent:0;mso-wrap-distance-left:9pt;mso-wrap-distance-top:0;mso-wrap-distance-right:9pt;mso-wrap-distance-bottom:0;mso-position-horizontal:absolute;mso-position-horizontal-relative:text;mso-position-vertical:absolute;mso-position-vertical-relative:text;mso-width-percent:0;mso-height-percent:0;mso-width-relative:margin;mso-height-relative:margin;v-text-anchor:middle" arcsize="10923f" o:gfxdata="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" filled="f" strokecolor="#002060" strokeweight="1.5pt">
+              <v:roundrect w14:anchorId="79348DAB" id="Rounded Rectangle 43" o:spid="_x0000_s1026" style="position:absolute;margin-left:346.2pt;margin-top:176.2pt;width:89.4pt;height:16.8pt;z-index:251682304;visibility:visible;mso-wrap-style:square;mso-width-percent:0;mso-height-percent:0;mso-wrap-distance-left:9pt;mso-wrap-distance-top:0;mso-wrap-distance-right:9pt;mso-wrap-distance-bottom:0;mso-position-horizontal:absolute;mso-position-horizontal-relative:text;mso-position-vertical:absolute;mso-position-vertical-relative:text;mso-width-percent:0;mso-height-percent:0;mso-width-relative:margin;mso-height-relative:margin;v-text-anchor:middle" arcsize="10923f" o:gfxdata="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" filled="f" strokecolor="#002060" strokeweight="1.5pt">
                 <v:stroke joinstyle="miter"/>
               </v:roundrect>
             </w:pict>
@@ -9722,7 +8660,7 @@
           </mc:Choice>
           <mc:Fallback>
             <w:pict>
-              <v:roundrect w14:anchorId="08C72DFC" id="Rounded Rectangle 42" o:spid="_x0000_s1026" style="position:absolute;margin-left:160.8pt;margin-top:188.8pt;width:89.4pt;height:16.8pt;z-index:251681280;visibility:visible;mso-wrap-style:square;mso-width-percent:0;mso-height-percent:0;mso-wrap-distance-left:9pt;mso-wrap-distance-top:0;mso-wrap-distance-right:9pt;mso-wrap-distance-bottom:0;mso-position-horizontal:absolute;mso-position-horizontal-relative:text;mso-position-vertical:absolute;mso-position-vertical-relative:text;mso-width-percent:0;mso-height-percent:0;mso-width-relative:margin;mso-height-relative:margin;v-text-anchor:middle" arcsize="10923f" o:gfxdata="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" filled="f" strokecolor="#002060" strokeweight="1.5pt">
+              <v:roundrect w14:anchorId="67CC69F3" id="Rounded Rectangle 42" o:spid="_x0000_s1026" style="position:absolute;margin-left:160.8pt;margin-top:188.8pt;width:89.4pt;height:16.8pt;z-index:251681280;visibility:visible;mso-wrap-style:square;mso-width-percent:0;mso-height-percent:0;mso-wrap-distance-left:9pt;mso-wrap-distance-top:0;mso-wrap-distance-right:9pt;mso-wrap-distance-bottom:0;mso-position-horizontal:absolute;mso-position-horizontal-relative:text;mso-position-vertical:absolute;mso-position-vertical-relative:text;mso-width-percent:0;mso-height-percent:0;mso-width-relative:margin;mso-height-relative:margin;v-text-anchor:middle" arcsize="10923f" o:gfxdata="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" filled="f" strokecolor="#002060" strokeweight="1.5pt">
                 <v:stroke joinstyle="miter"/>
               </v:roundrect>
             </w:pict>
@@ -9792,7 +8730,7 @@
           </mc:Choice>
           <mc:Fallback>
             <w:pict>
-              <v:roundrect w14:anchorId="2B7B380D" id="Rounded Rectangle 38" o:spid="_x0000_s1026" style="position:absolute;margin-left:341.4pt;margin-top:139pt;width:89.4pt;height:16.8pt;z-index:251680256;visibility:visible;mso-wrap-style:square;mso-width-percent:0;mso-height-percent:0;mso-wrap-distance-left:9pt;mso-wrap-distance-top:0;mso-wrap-distance-right:9pt;mso-wrap-distance-bottom:0;mso-position-horizontal:absolute;mso-position-horizontal-relative:text;mso-position-vertical:absolute;mso-position-vertical-relative:text;mso-width-percent:0;mso-height-percent:0;mso-width-relative:margin;mso-height-relative:margin;v-text-anchor:middle" arcsize="10923f" o:gfxdata="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" filled="f" strokecolor="#ffc000" strokeweight="1.5pt">
+              <v:roundrect w14:anchorId="7AE47828" id="Rounded Rectangle 38" o:spid="_x0000_s1026" style="position:absolute;margin-left:341.4pt;margin-top:139pt;width:89.4pt;height:16.8pt;z-index:251680256;visibility:visible;mso-wrap-style:square;mso-width-percent:0;mso-height-percent:0;mso-wrap-distance-left:9pt;mso-wrap-distance-top:0;mso-wrap-distance-right:9pt;mso-wrap-distance-bottom:0;mso-position-horizontal:absolute;mso-position-horizontal-relative:text;mso-position-vertical:absolute;mso-position-vertical-relative:text;mso-width-percent:0;mso-height-percent:0;mso-width-relative:margin;mso-height-relative:margin;v-text-anchor:middle" arcsize="10923f" o:gfxdata="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" filled="f" strokecolor="#ffc000" strokeweight="1.5pt">
                 <v:stroke joinstyle="miter"/>
               </v:roundrect>
             </w:pict>
@@ -9862,7 +8800,7 @@
           </mc:Choice>
           <mc:Fallback>
             <w:pict>
-              <v:roundrect w14:anchorId="1661573F" id="Rounded Rectangle 37" o:spid="_x0000_s1026" style="position:absolute;margin-left:154.8pt;margin-top:151.6pt;width:89.4pt;height:16.8pt;z-index:251678208;visibility:visible;mso-wrap-style:square;mso-width-percent:0;mso-height-percent:0;mso-wrap-distance-left:9pt;mso-wrap-distance-top:0;mso-wrap-distance-right:9pt;mso-wrap-distance-bottom:0;mso-position-horizontal:absolute;mso-position-horizontal-relative:text;mso-position-vertical:absolute;mso-position-vertical-relative:text;mso-width-percent:0;mso-height-percent:0;mso-width-relative:margin;mso-height-relative:margin;v-text-anchor:middle" arcsize="10923f" o:gfxdata="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" filled="f" strokecolor="#ffc000" strokeweight="1.5pt">
+              <v:roundrect w14:anchorId="1A924C9F" id="Rounded Rectangle 37" o:spid="_x0000_s1026" style="position:absolute;margin-left:154.8pt;margin-top:151.6pt;width:89.4pt;height:16.8pt;z-index:251678208;visibility:visible;mso-wrap-style:square;mso-width-percent:0;mso-height-percent:0;mso-wrap-distance-left:9pt;mso-wrap-distance-top:0;mso-wrap-distance-right:9pt;mso-wrap-distance-bottom:0;mso-position-horizontal:absolute;mso-position-horizontal-relative:text;mso-position-vertical:absolute;mso-position-vertical-relative:text;mso-width-percent:0;mso-height-percent:0;mso-width-relative:margin;mso-height-relative:margin;v-text-anchor:middle" arcsize="10923f" o:gfxdata="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" filled="f" strokecolor="#ffc000" strokeweight="1.5pt">
                 <v:stroke joinstyle="miter"/>
               </v:roundrect>
             </w:pict>
@@ -9939,7 +8877,7 @@
           </mc:Choice>
           <mc:Fallback>
             <w:pict>
-              <v:roundrect w14:anchorId="123F6C86" id="Rounded Rectangle 30" o:spid="_x0000_s1026" style="position:absolute;margin-left:-12pt;margin-top:164.8pt;width:122.4pt;height:22.2pt;z-index:251673088;visibility:visible;mso-wrap-style:square;mso-wrap-distance-left:9pt;mso-wrap-distance-top:0;mso-wrap-distance-right:9pt;mso-wrap-distance-bottom:0;mso-position-horizontal:absolute;mso-position-horizontal-relative:text;mso-position-vertical:absolute;mso-position-vertical-relative:text;v-text-anchor:middle" arcsize="10923f" o:gfxdata="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" filled="f" strokecolor="red" strokeweight="1.5pt">
+              <v:roundrect w14:anchorId="00E54463" id="Rounded Rectangle 30" o:spid="_x0000_s1026" style="position:absolute;margin-left:-12pt;margin-top:164.8pt;width:122.4pt;height:22.2pt;z-index:251673088;visibility:visible;mso-wrap-style:square;mso-wrap-distance-left:9pt;mso-wrap-distance-top:0;mso-wrap-distance-right:9pt;mso-wrap-distance-bottom:0;mso-position-horizontal:absolute;mso-position-horizontal-relative:text;mso-position-vertical:absolute;mso-position-vertical-relative:text;v-text-anchor:middle" arcsize="10923f" o:gfxdata="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" filled="f" strokecolor="red" strokeweight="1.5pt">
                 <v:stroke joinstyle="miter"/>
               </v:roundrect>
             </w:pict>
@@ -10064,48 +9002,23 @@
         </w:rPr>
         <w:t xml:space="preserve"> details in </w:t>
       </w:r>
-      <w:proofErr w:type="spellStart"/>
       <w:r>
         <w:rPr>
           <w:lang w:eastAsia="en-SG"/>
         </w:rPr>
         <w:t>build.gradle</w:t>
       </w:r>
-      <w:proofErr w:type="spellEnd"/>
       <w:r>
         <w:rPr>
           <w:lang w:eastAsia="en-SG"/>
         </w:rPr>
         <w:t xml:space="preserve"> for both </w:t>
       </w:r>
-      <w:proofErr w:type="spellStart"/>
-      <w:r>
-        <w:rPr>
-          <w:lang w:eastAsia="en-SG"/>
-        </w:rPr>
-        <w:t>Module</w:t>
-      </w:r>
-      <w:proofErr w:type="gramStart"/>
-      <w:r>
-        <w:rPr>
-          <w:lang w:eastAsia="en-SG"/>
-        </w:rPr>
-        <w:t>:aFilechoose</w:t>
-      </w:r>
-      <w:proofErr w:type="spellEnd"/>
-      <w:proofErr w:type="gramEnd"/>
-      <w:r>
-        <w:rPr>
-          <w:lang w:eastAsia="en-SG"/>
-        </w:rPr>
-        <w:t xml:space="preserve"> and </w:t>
-      </w:r>
-      <w:proofErr w:type="spellStart"/>
-      <w:r>
-        <w:rPr>
-          <w:lang w:eastAsia="en-SG"/>
-        </w:rPr>
-        <w:t>Module:</w:t>
+      <w:r>
+        <w:rPr>
+          <w:lang w:eastAsia="en-SG"/>
+        </w:rPr>
+        <w:t>Module:aFilechoose and Module:</w:t>
       </w:r>
       <w:r>
         <w:rPr>
@@ -10113,7 +9026,6 @@
         </w:rPr>
         <w:t>app</w:t>
       </w:r>
-      <w:proofErr w:type="spellEnd"/>
       <w:r>
         <w:rPr>
           <w:lang w:eastAsia="en-SG"/>
@@ -10280,21 +9192,7 @@
         <w:rPr>
           <w:lang w:eastAsia="en-SG"/>
         </w:rPr>
-        <w:t xml:space="preserve">public folder in your </w:t>
-      </w:r>
-      <w:proofErr w:type="gramStart"/>
-      <w:r>
-        <w:rPr>
-          <w:lang w:eastAsia="en-SG"/>
-        </w:rPr>
-        <w:t>Unix</w:t>
-      </w:r>
-      <w:proofErr w:type="gramEnd"/>
-      <w:r>
-        <w:rPr>
-          <w:lang w:eastAsia="en-SG"/>
-        </w:rPr>
-        <w:t xml:space="preserve"> </w:t>
+        <w:t xml:space="preserve">public folder in your Unix </w:t>
       </w:r>
       <w:r>
         <w:rPr>
@@ -10302,19 +9200,11 @@
         </w:rPr>
         <w:t xml:space="preserve">account at the earliest opportunity. My </w:t>
       </w:r>
-      <w:proofErr w:type="gramStart"/>
-      <w:r>
-        <w:rPr>
-          <w:lang w:eastAsia="en-SG"/>
-        </w:rPr>
-        <w:t>Unix</w:t>
-      </w:r>
-      <w:proofErr w:type="gramEnd"/>
-      <w:r>
-        <w:rPr>
-          <w:lang w:eastAsia="en-SG"/>
-        </w:rPr>
-        <w:t xml:space="preserve"> </w:t>
+      <w:r>
+        <w:rPr>
+          <w:lang w:eastAsia="en-SG"/>
+        </w:rPr>
+        <w:t xml:space="preserve">Unix </w:t>
       </w:r>
       <w:r>
         <w:rPr>
@@ -10326,35 +9216,7 @@
         <w:rPr>
           <w:lang w:eastAsia="en-SG"/>
         </w:rPr>
-        <w:t xml:space="preserve"> set to expire on December 2015. The backup </w:t>
-      </w:r>
-      <w:proofErr w:type="spellStart"/>
-      <w:r>
-        <w:rPr>
-          <w:lang w:eastAsia="en-SG"/>
-        </w:rPr>
-        <w:t>Github</w:t>
-      </w:r>
-      <w:proofErr w:type="spellEnd"/>
-      <w:r>
-        <w:rPr>
-          <w:lang w:eastAsia="en-SG"/>
-        </w:rPr>
-        <w:t xml:space="preserve"> link will work but is very </w:t>
-      </w:r>
-      <w:proofErr w:type="spellStart"/>
-      <w:r>
-        <w:rPr>
-          <w:lang w:eastAsia="en-SG"/>
-        </w:rPr>
-        <w:t>slowww</w:t>
-      </w:r>
-      <w:proofErr w:type="spellEnd"/>
-      <w:r>
-        <w:rPr>
-          <w:lang w:eastAsia="en-SG"/>
-        </w:rPr>
-        <w:t>….</w:t>
+        <w:t xml:space="preserve"> set to expire on December 2015. The backup Github link will work but is very slowww….</w:t>
       </w:r>
     </w:p>
     <w:p>
@@ -10372,21 +9234,39 @@
         <w:rPr>
           <w:lang w:eastAsia="en-SG"/>
         </w:rPr>
-        <w:t xml:space="preserve">In </w:t>
-      </w:r>
-      <w:proofErr w:type="spellStart"/>
-      <w:r>
-        <w:rPr>
-          <w:lang w:eastAsia="en-SG"/>
-        </w:rPr>
-        <w:t>SettingsFragment</w:t>
-      </w:r>
-      <w:proofErr w:type="spellEnd"/>
-      <w:r>
-        <w:rPr>
-          <w:lang w:eastAsia="en-SG"/>
-        </w:rPr>
-        <w:t xml:space="preserve">, </w:t>
+        <w:t xml:space="preserve">The support email address in Help is currently tied to my personal </w:t>
+      </w:r>
+      <w:bookmarkStart w:id="2" w:name="_GoBack"/>
+      <w:bookmarkEnd w:id="2"/>
+      <w:r>
+        <w:rPr>
+          <w:lang w:eastAsia="en-SG"/>
+        </w:rPr>
+        <w:t>email that</w:t>
+      </w:r>
+      <w:r>
+        <w:rPr>
+          <w:lang w:eastAsia="en-SG"/>
+        </w:rPr>
+        <w:t xml:space="preserve"> needs to be changed too.</w:t>
+      </w:r>
+    </w:p>
+    <w:p>
+      <w:pPr>
+        <w:pStyle w:val="ListParagraph"/>
+        <w:numPr>
+          <w:ilvl w:val="0"/>
+          <w:numId w:val="18"/>
+        </w:numPr>
+        <w:rPr>
+          <w:lang w:eastAsia="en-SG"/>
+        </w:rPr>
+      </w:pPr>
+      <w:r>
+        <w:rPr>
+          <w:lang w:eastAsia="en-SG"/>
+        </w:rPr>
+        <w:t xml:space="preserve">In SettingsFragment, </w:t>
       </w:r>
       <w:r>
         <w:rPr>
@@ -10490,21 +9370,7 @@
         <w:rPr>
           <w:lang w:eastAsia="en-SG"/>
         </w:rPr>
-        <w:t xml:space="preserve">Live Preview of print options by downloading the formatted PDF from </w:t>
-      </w:r>
-      <w:proofErr w:type="spellStart"/>
-      <w:r>
-        <w:rPr>
-          <w:lang w:eastAsia="en-SG"/>
-        </w:rPr>
-        <w:t>Sunfire</w:t>
-      </w:r>
-      <w:proofErr w:type="spellEnd"/>
-      <w:r>
-        <w:rPr>
-          <w:lang w:eastAsia="en-SG"/>
-        </w:rPr>
-        <w:t xml:space="preserve"> before actually printing</w:t>
+        <w:t>Live Preview of print options by downloading the formatted PDF from Sunfire before actually printing</w:t>
       </w:r>
     </w:p>
     <w:p>
@@ -10634,21 +9500,7 @@
         <w:rPr>
           <w:lang w:eastAsia="en-SG"/>
         </w:rPr>
-        <w:t xml:space="preserve">The Class Diagram is generated by this Java Program </w:t>
-      </w:r>
-      <w:proofErr w:type="spellStart"/>
-      <w:r>
-        <w:rPr>
-          <w:lang w:eastAsia="en-SG"/>
-        </w:rPr>
-        <w:t>UMLet</w:t>
-      </w:r>
-      <w:proofErr w:type="spellEnd"/>
-      <w:r>
-        <w:rPr>
-          <w:lang w:eastAsia="en-SG"/>
-        </w:rPr>
-        <w:t xml:space="preserve"> which can be downloaded from </w:t>
+        <w:t xml:space="preserve">The Class Diagram is generated by this Java Program UMLet which can be downloaded from </w:t>
       </w:r>
       <w:hyperlink r:id="rId37" w:history="1">
         <w:r>
@@ -10684,28 +9536,7 @@
         <w:rPr>
           <w:lang w:eastAsia="en-SG"/>
         </w:rPr>
-        <w:t>-</w:t>
-      </w:r>
-      <w:proofErr w:type="spellStart"/>
-      <w:r>
-        <w:rPr>
-          <w:lang w:eastAsia="en-SG"/>
-        </w:rPr>
-        <w:t>ui</w:t>
-      </w:r>
-      <w:proofErr w:type="spellEnd"/>
-      <w:r>
-        <w:rPr>
-          <w:lang w:eastAsia="en-SG"/>
-        </w:rPr>
-        <w:t>-class-</w:t>
-      </w:r>
-      <w:proofErr w:type="spellStart"/>
-      <w:r>
-        <w:rPr>
-          <w:lang w:eastAsia="en-SG"/>
-        </w:rPr>
-        <w:t>diagram</w:t>
+        <w:t>-ui-class-diagram</w:t>
       </w:r>
       <w:r>
         <w:rPr>
@@ -10713,7 +9544,6 @@
         </w:rPr>
         <w:t>.uxf</w:t>
       </w:r>
-      <w:proofErr w:type="spellEnd"/>
     </w:p>
     <w:sectPr>
       <w:pgSz w:w="11906" w:h="16838"/>

</xml_diff>

<commit_message>
add feature request of flip with long/short edge
</commit_message>
<xml_diff>
--- a/user-dev-guide/NUS SOC Print Dev Guide - Android.docx
+++ b/user-dev-guide/NUS SOC Print Dev Guide - Android.docx
@@ -235,15 +235,7 @@
     </w:p>
     <w:p>
       <w:r>
-        <w:t xml:space="preserve">NUS </w:t>
-      </w:r>
-      <w:proofErr w:type="spellStart"/>
-      <w:r>
-        <w:t>SoC</w:t>
-      </w:r>
-      <w:proofErr w:type="spellEnd"/>
-      <w:r>
-        <w:t xml:space="preserve"> Print (Android</w:t>
+        <w:t>NUS SoC Print (Android</w:t>
       </w:r>
       <w:r>
         <w:t>) will not be possible without the aid of the following people:</w:t>
@@ -259,15 +251,7 @@
         <w:ind w:left="714" w:hanging="357"/>
       </w:pPr>
       <w:r>
-        <w:t xml:space="preserve">Kai Yao and Yong </w:t>
-      </w:r>
-      <w:proofErr w:type="spellStart"/>
-      <w:r>
-        <w:t>Quan</w:t>
-      </w:r>
-      <w:proofErr w:type="spellEnd"/>
-      <w:r>
-        <w:t xml:space="preserve"> for the initial codes and design.</w:t>
+        <w:t>Kai Yao and Yong Quan for the initial codes and design.</w:t>
       </w:r>
     </w:p>
     <w:p>
@@ -293,15 +277,7 @@
         <w:ind w:left="714" w:hanging="357"/>
       </w:pPr>
       <w:r>
-        <w:t xml:space="preserve">Zit Seng's help on </w:t>
-      </w:r>
-      <w:proofErr w:type="spellStart"/>
-      <w:r>
-        <w:t>Sunfire</w:t>
-      </w:r>
-      <w:proofErr w:type="spellEnd"/>
-      <w:r>
-        <w:t xml:space="preserve"> and advice on NUS's intellectual property issues</w:t>
+        <w:t>Zit Seng's help on Sunfire and advice on NUS's intellectual property issues</w:t>
       </w:r>
     </w:p>
     <w:p>
@@ -327,11 +303,9 @@
           <w:shd w:val="clear" w:color="auto" w:fill="FFFFFF"/>
         </w:rPr>
       </w:pPr>
-      <w:proofErr w:type="spellStart"/>
       <w:r>
         <w:t>Jsch</w:t>
       </w:r>
-      <w:proofErr w:type="spellEnd"/>
       <w:r>
         <w:t xml:space="preserve"> </w:t>
       </w:r>
@@ -365,13 +339,8 @@
           <w:shd w:val="clear" w:color="auto" w:fill="FFFFFF"/>
         </w:rPr>
       </w:pPr>
-      <w:proofErr w:type="spellStart"/>
-      <w:r>
-        <w:t>aFileChooser</w:t>
-      </w:r>
-      <w:proofErr w:type="spellEnd"/>
-      <w:r>
-        <w:t xml:space="preserve"> </w:t>
+      <w:r>
+        <w:t xml:space="preserve">aFileChooser </w:t>
       </w:r>
       <w:r>
         <w:t xml:space="preserve">file browser library </w:t>
@@ -439,21 +408,12 @@
           <w:shd w:val="clear" w:color="auto" w:fill="FFFFFF"/>
         </w:rPr>
       </w:pPr>
-      <w:proofErr w:type="spellStart"/>
       <w:r>
         <w:rPr>
           <w:color w:val="333333"/>
           <w:shd w:val="clear" w:color="auto" w:fill="FFFFFF"/>
         </w:rPr>
-        <w:t>nup_pdf</w:t>
-      </w:r>
-      <w:proofErr w:type="spellEnd"/>
-      <w:r>
-        <w:rPr>
-          <w:color w:val="333333"/>
-          <w:shd w:val="clear" w:color="auto" w:fill="FFFFFF"/>
-        </w:rPr>
-        <w:t xml:space="preserve"> PDF formatter</w:t>
+        <w:t>nup_pdf PDF formatter</w:t>
       </w:r>
       <w:r>
         <w:rPr>
@@ -1125,23 +1085,7 @@
     </w:p>
     <w:p>
       <w:r>
-        <w:t xml:space="preserve">On initial start, you will be prompted to give NSP your </w:t>
-      </w:r>
-      <w:proofErr w:type="spellStart"/>
-      <w:r>
-        <w:t>SoC</w:t>
-      </w:r>
-      <w:proofErr w:type="spellEnd"/>
-      <w:r>
-        <w:t xml:space="preserve"> </w:t>
-      </w:r>
-      <w:proofErr w:type="gramStart"/>
-      <w:r>
-        <w:t>Unix’s</w:t>
-      </w:r>
-      <w:proofErr w:type="gramEnd"/>
-      <w:r>
-        <w:t xml:space="preserve"> credentials. Note that this is </w:t>
+        <w:t xml:space="preserve">On initial start, you will be prompted to give NSP your SoC Unix’s credentials. Note that this is </w:t>
       </w:r>
       <w:r>
         <w:rPr>
@@ -1153,15 +1097,7 @@
         <w:t>your regular NUSNET</w:t>
       </w:r>
       <w:r>
-        <w:t xml:space="preserve"> one. These are the credentials you use to login into </w:t>
-      </w:r>
-      <w:proofErr w:type="spellStart"/>
-      <w:r>
-        <w:t>Sunfire</w:t>
-      </w:r>
-      <w:proofErr w:type="spellEnd"/>
-      <w:r>
-        <w:t>.</w:t>
+        <w:t xml:space="preserve"> one. These are the credentials you use to login into Sunfire.</w:t>
       </w:r>
     </w:p>
     <w:p/>
@@ -1275,46 +1211,14 @@
     </w:p>
     <w:p>
       <w:r>
-        <w:t xml:space="preserve">Default Printers: </w:t>
-      </w:r>
-      <w:proofErr w:type="spellStart"/>
-      <w:r>
-        <w:t>psts</w:t>
-      </w:r>
-      <w:proofErr w:type="spellEnd"/>
-      <w:r>
-        <w:t xml:space="preserve">, </w:t>
-      </w:r>
-      <w:proofErr w:type="spellStart"/>
-      <w:r>
-        <w:t>pstsb</w:t>
-      </w:r>
-      <w:proofErr w:type="spellEnd"/>
-      <w:r>
-        <w:t xml:space="preserve">, </w:t>
-      </w:r>
-      <w:proofErr w:type="spellStart"/>
-      <w:r>
-        <w:t>pstsc</w:t>
-      </w:r>
-      <w:proofErr w:type="spellEnd"/>
-      <w:r>
-        <w:t>, psc008, psc011, psc245 and their single-page counterparts.</w:t>
+        <w:t>Default Printers: psts, pstsb, pstsc, psc008, psc011, psc245 and their single-page counterparts.</w:t>
       </w:r>
       <w:r>
         <w:br/>
       </w:r>
       <w:r>
         <w:br/>
-        <w:t xml:space="preserve">For example, there exists a printer psc115 in Embedded Systems Lab in </w:t>
-      </w:r>
-      <w:proofErr w:type="spellStart"/>
-      <w:r>
-        <w:t>SoC</w:t>
-      </w:r>
-      <w:proofErr w:type="spellEnd"/>
-      <w:r>
-        <w:t xml:space="preserve"> and I wish to use it but NSP does not have it by default. Simply enter psc115 into the field and then you can use it on the main screen.</w:t>
+        <w:t>For example, there exists a printer psc115 in Embedded Systems Lab in SoC and I wish to use it but NSP does not have it by default. Simply enter psc115 into the field and then you can use it on the main screen.</w:t>
       </w:r>
     </w:p>
     <w:p>
@@ -1383,15 +1287,7 @@
     </w:p>
     <w:p>
       <w:r>
-        <w:t xml:space="preserve">As </w:t>
-      </w:r>
-      <w:proofErr w:type="spellStart"/>
-      <w:r>
-        <w:t>Sunfire</w:t>
-      </w:r>
-      <w:proofErr w:type="spellEnd"/>
-      <w:r>
-        <w:t xml:space="preserve"> has a whitelist of IP addresses, you may not be able to use NSP outside the school although major ISPs are supported. Your mileage may vary.</w:t>
+        <w:t>As Sunfire has a whitelist of IP addresses, you may not be able to use NSP outside the school although major ISPs are supported. Your mileage may vary.</w:t>
       </w:r>
     </w:p>
     <w:p>
@@ -1553,7 +1449,7 @@
           </mc:Choice>
           <mc:Fallback>
             <w:pict>
-              <v:shapetype w14:anchorId="34A10AD7" id="_x0000_t32" coordsize="21600,21600" o:spt="32" o:oned="t" path="m,l21600,21600e" filled="f">
+              <v:shapetype w14:anchorId="0CB8323D" id="_x0000_t32" coordsize="21600,21600" o:spt="32" o:oned="t" path="m,l21600,21600e" filled="f">
                 <v:path arrowok="t" fillok="f" o:connecttype="none"/>
                 <o:lock v:ext="edit" shapetype="t"/>
               </v:shapetype>
@@ -1630,7 +1526,7 @@
           </mc:Choice>
           <mc:Fallback>
             <w:pict>
-              <v:oval w14:anchorId="5B24916C" id="Oval 13" o:spid="_x0000_s1026" style="position:absolute;margin-left:-32.2pt;margin-top:.85pt;width:27.15pt;height:23.75pt;z-index:251667968;visibility:visible;mso-wrap-style:square;mso-width-percent:0;mso-height-percent:0;mso-wrap-distance-left:9pt;mso-wrap-distance-top:0;mso-wrap-distance-right:9pt;mso-wrap-distance-bottom:0;mso-position-horizontal:absolute;mso-position-horizontal-relative:text;mso-position-vertical:absolute;mso-position-vertical-relative:text;mso-width-percent:0;mso-height-percent:0;mso-width-relative:margin;mso-height-relative:margin;v-text-anchor:middle" o:gfxdata="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" filled="f" strokecolor="red" strokeweight="1pt">
+              <v:oval w14:anchorId="790F0843" id="Oval 13" o:spid="_x0000_s1026" style="position:absolute;margin-left:-32.2pt;margin-top:.85pt;width:27.15pt;height:23.75pt;z-index:251667968;visibility:visible;mso-wrap-style:square;mso-width-percent:0;mso-height-percent:0;mso-wrap-distance-left:9pt;mso-wrap-distance-top:0;mso-wrap-distance-right:9pt;mso-wrap-distance-bottom:0;mso-position-horizontal:absolute;mso-position-horizontal-relative:text;mso-position-vertical:absolute;mso-position-vertical-relative:text;mso-width-percent:0;mso-height-percent:0;mso-width-relative:margin;mso-height-relative:margin;v-text-anchor:middle" o:gfxdata="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" filled="f" strokecolor="red" strokeweight="1pt">
                 <v:stroke joinstyle="miter"/>
               </v:oval>
             </w:pict>
@@ -1713,7 +1609,7 @@
           </mc:Choice>
           <mc:Fallback>
             <w:pict>
-              <v:oval w14:anchorId="720CD199" id="Oval 22" o:spid="_x0000_s1026" style="position:absolute;margin-left:-147.8pt;margin-top:13.9pt;width:41.45pt;height:21.75pt;z-index:251638272;visibility:visible;mso-wrap-style:square;mso-width-percent:0;mso-height-percent:0;mso-wrap-distance-left:9pt;mso-wrap-distance-top:0;mso-wrap-distance-right:9pt;mso-wrap-distance-bottom:0;mso-position-horizontal:absolute;mso-position-horizontal-relative:text;mso-position-vertical:absolute;mso-position-vertical-relative:text;mso-width-percent:0;mso-height-percent:0;mso-width-relative:margin;mso-height-relative:margin;v-text-anchor:middle" o:gfxdata="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" filled="f" strokecolor="red" strokeweight="1pt">
+              <v:oval w14:anchorId="33F34F67" id="Oval 22" o:spid="_x0000_s1026" style="position:absolute;margin-left:-147.8pt;margin-top:13.9pt;width:41.45pt;height:21.75pt;z-index:251638272;visibility:visible;mso-wrap-style:square;mso-width-percent:0;mso-height-percent:0;mso-wrap-distance-left:9pt;mso-wrap-distance-top:0;mso-wrap-distance-right:9pt;mso-wrap-distance-bottom:0;mso-position-horizontal:absolute;mso-position-horizontal-relative:text;mso-position-vertical:absolute;mso-position-vertical-relative:text;mso-width-percent:0;mso-height-percent:0;mso-width-relative:margin;mso-height-relative:margin;v-text-anchor:middle" o:gfxdata="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" filled="f" strokecolor="red" strokeweight="1pt">
                 <v:stroke joinstyle="miter"/>
               </v:oval>
             </w:pict>
@@ -1976,7 +1872,7 @@
           </mc:Choice>
           <mc:Fallback>
             <w:pict>
-              <v:shape w14:anchorId="38ED8628" id="Straight Arrow Connector 24" o:spid="_x0000_s1026" type="#_x0000_t32" style="position:absolute;margin-left:-61.35pt;margin-top:.8pt;width:116.85pt;height:6.15pt;flip:x;z-index:251642368;visibility:visible;mso-wrap-style:square;mso-width-percent:0;mso-height-percent:0;mso-wrap-distance-left:9pt;mso-wrap-distance-top:0;mso-wrap-distance-right:9pt;mso-wrap-distance-bottom:0;mso-position-horizontal:absolute;mso-position-horizontal-relative:text;mso-position-vertical:absolute;mso-position-vertical-relative:text;mso-width-percent:0;mso-height-percent:0;mso-width-relative:margin;mso-height-relative:margin" o:gfxdata="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" strokecolor="red" strokeweight=".5pt">
+              <v:shape w14:anchorId="55546E00" id="Straight Arrow Connector 24" o:spid="_x0000_s1026" type="#_x0000_t32" style="position:absolute;margin-left:-61.35pt;margin-top:.8pt;width:116.85pt;height:6.15pt;flip:x;z-index:251642368;visibility:visible;mso-wrap-style:square;mso-width-percent:0;mso-height-percent:0;mso-wrap-distance-left:9pt;mso-wrap-distance-top:0;mso-wrap-distance-right:9pt;mso-wrap-distance-bottom:0;mso-position-horizontal:absolute;mso-position-horizontal-relative:text;mso-position-vertical:absolute;mso-position-vertical-relative:text;mso-width-percent:0;mso-height-percent:0;mso-width-relative:margin;mso-height-relative:margin" o:gfxdata="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" strokecolor="red" strokeweight=".5pt">
                 <v:stroke endarrow="block" joinstyle="miter"/>
               </v:shape>
             </w:pict>
@@ -2046,7 +1942,7 @@
           </mc:Choice>
           <mc:Fallback>
             <w:pict>
-              <v:oval w14:anchorId="574F4533" id="Oval 23" o:spid="_x0000_s1026" style="position:absolute;margin-left:-171.5pt;margin-top:3.4pt;width:98.5pt;height:23.1pt;z-index:251639296;visibility:visible;mso-wrap-style:square;mso-width-percent:0;mso-height-percent:0;mso-wrap-distance-left:9pt;mso-wrap-distance-top:0;mso-wrap-distance-right:9pt;mso-wrap-distance-bottom:0;mso-position-horizontal:absolute;mso-position-horizontal-relative:text;mso-position-vertical:absolute;mso-position-vertical-relative:text;mso-width-percent:0;mso-height-percent:0;mso-width-relative:margin;mso-height-relative:margin;v-text-anchor:middle" o:gfxdata="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" filled="f" strokecolor="red" strokeweight="1pt">
+              <v:oval w14:anchorId="5F41EF51" id="Oval 23" o:spid="_x0000_s1026" style="position:absolute;margin-left:-171.5pt;margin-top:3.4pt;width:98.5pt;height:23.1pt;z-index:251639296;visibility:visible;mso-wrap-style:square;mso-width-percent:0;mso-height-percent:0;mso-wrap-distance-left:9pt;mso-wrap-distance-top:0;mso-wrap-distance-right:9pt;mso-wrap-distance-bottom:0;mso-position-horizontal:absolute;mso-position-horizontal-relative:text;mso-position-vertical:absolute;mso-position-vertical-relative:text;mso-width-percent:0;mso-height-percent:0;mso-width-relative:margin;mso-height-relative:margin;v-text-anchor:middle" o:gfxdata="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" filled="f" strokecolor="red" strokeweight="1pt">
                 <v:stroke joinstyle="miter"/>
               </v:oval>
             </w:pict>
@@ -2314,7 +2210,7 @@
           </mc:Choice>
           <mc:Fallback>
             <w:pict>
-              <v:shape w14:anchorId="2C775E18" id="Straight Arrow Connector 27" o:spid="_x0000_s1026" type="#_x0000_t32" style="position:absolute;margin-left:-52.15pt;margin-top:.45pt;width:136.5pt;height:10.5pt;flip:x;z-index:251661824;visibility:visible;mso-wrap-style:square;mso-width-percent:0;mso-height-percent:0;mso-wrap-distance-left:9pt;mso-wrap-distance-top:0;mso-wrap-distance-right:9pt;mso-wrap-distance-bottom:0;mso-position-horizontal:absolute;mso-position-horizontal-relative:text;mso-position-vertical:absolute;mso-position-vertical-relative:text;mso-width-percent:0;mso-height-percent:0;mso-width-relative:margin;mso-height-relative:margin" o:gfxdata="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" strokecolor="red" strokeweight=".5pt">
+              <v:shape w14:anchorId="2C76BD60" id="Straight Arrow Connector 27" o:spid="_x0000_s1026" type="#_x0000_t32" style="position:absolute;margin-left:-52.15pt;margin-top:.45pt;width:136.5pt;height:10.5pt;flip:x;z-index:251661824;visibility:visible;mso-wrap-style:square;mso-width-percent:0;mso-height-percent:0;mso-wrap-distance-left:9pt;mso-wrap-distance-top:0;mso-wrap-distance-right:9pt;mso-wrap-distance-bottom:0;mso-position-horizontal:absolute;mso-position-horizontal-relative:text;mso-position-vertical:absolute;mso-position-vertical-relative:text;mso-width-percent:0;mso-height-percent:0;mso-width-relative:margin;mso-height-relative:margin" o:gfxdata="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" strokecolor="red" strokeweight=".5pt">
                 <v:stroke endarrow="block" joinstyle="miter"/>
               </v:shape>
             </w:pict>
@@ -2384,7 +2280,7 @@
           </mc:Choice>
           <mc:Fallback>
             <w:pict>
-              <v:oval w14:anchorId="49365F10" id="Oval 29" o:spid="_x0000_s1026" style="position:absolute;margin-left:-155.65pt;margin-top:.75pt;width:99.85pt;height:27.85pt;z-index:251662848;visibility:visible;mso-wrap-style:square;mso-width-percent:0;mso-height-percent:0;mso-wrap-distance-left:9pt;mso-wrap-distance-top:0;mso-wrap-distance-right:9pt;mso-wrap-distance-bottom:0;mso-position-horizontal:absolute;mso-position-horizontal-relative:text;mso-position-vertical:absolute;mso-position-vertical-relative:text;mso-width-percent:0;mso-height-percent:0;mso-width-relative:margin;mso-height-relative:margin;v-text-anchor:middle" o:gfxdata="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" filled="f" strokecolor="red" strokeweight="1pt">
+              <v:oval w14:anchorId="6654F6F1" id="Oval 29" o:spid="_x0000_s1026" style="position:absolute;margin-left:-155.65pt;margin-top:.75pt;width:99.85pt;height:27.85pt;z-index:251662848;visibility:visible;mso-wrap-style:square;mso-width-percent:0;mso-height-percent:0;mso-wrap-distance-left:9pt;mso-wrap-distance-top:0;mso-wrap-distance-right:9pt;mso-wrap-distance-bottom:0;mso-position-horizontal:absolute;mso-position-horizontal-relative:text;mso-position-vertical:absolute;mso-position-vertical-relative:text;mso-width-percent:0;mso-height-percent:0;mso-width-relative:margin;mso-height-relative:margin;v-text-anchor:middle" o:gfxdata="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" filled="f" strokecolor="red" strokeweight="1pt">
                 <v:stroke joinstyle="miter"/>
               </v:oval>
             </w:pict>
@@ -2678,7 +2574,7 @@
           </mc:Choice>
           <mc:Fallback>
             <w:pict>
-              <v:shape w14:anchorId="2D6142C4" id="Straight Arrow Connector 6" o:spid="_x0000_s1026" type="#_x0000_t32" style="position:absolute;margin-left:153.25pt;margin-top:9.25pt;width:84.75pt;height:3.6pt;flip:x;z-index:251644416;visibility:visible;mso-wrap-style:square;mso-width-percent:0;mso-height-percent:0;mso-wrap-distance-left:9pt;mso-wrap-distance-top:0;mso-wrap-distance-right:9pt;mso-wrap-distance-bottom:0;mso-position-horizontal:absolute;mso-position-horizontal-relative:margin;mso-position-vertical:absolute;mso-position-vertical-relative:text;mso-width-percent:0;mso-height-percent:0;mso-width-relative:margin;mso-height-relative:margin" o:gfxdata="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" strokecolor="red" strokeweight=".5pt">
+              <v:shape w14:anchorId="28A6CDF1" id="Straight Arrow Connector 6" o:spid="_x0000_s1026" type="#_x0000_t32" style="position:absolute;margin-left:153.25pt;margin-top:9.25pt;width:84.75pt;height:3.6pt;flip:x;z-index:251644416;visibility:visible;mso-wrap-style:square;mso-width-percent:0;mso-height-percent:0;mso-wrap-distance-left:9pt;mso-wrap-distance-top:0;mso-wrap-distance-right:9pt;mso-wrap-distance-bottom:0;mso-position-horizontal:absolute;mso-position-horizontal-relative:margin;mso-position-vertical:absolute;mso-position-vertical-relative:text;mso-width-percent:0;mso-height-percent:0;mso-width-relative:margin;mso-height-relative:margin" o:gfxdata="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" strokecolor="red" strokeweight=".5pt">
                 <v:stroke endarrow="block" joinstyle="miter"/>
                 <w10:wrap anchorx="margin"/>
               </v:shape>
@@ -2848,7 +2744,7 @@
           </mc:Choice>
           <mc:Fallback>
             <w:pict>
-              <v:shape w14:anchorId="3A13374A" id="Straight Arrow Connector 7" o:spid="_x0000_s1026" type="#_x0000_t32" style="position:absolute;margin-left:1.1pt;margin-top:1.3pt;width:106.65pt;height:3.6pt;flip:x;z-index:251641344;visibility:visible;mso-wrap-style:square;mso-width-percent:0;mso-height-percent:0;mso-wrap-distance-left:9pt;mso-wrap-distance-top:0;mso-wrap-distance-right:9pt;mso-wrap-distance-bottom:0;mso-position-horizontal:absolute;mso-position-horizontal-relative:text;mso-position-vertical:absolute;mso-position-vertical-relative:text;mso-width-percent:0;mso-height-percent:0;mso-width-relative:margin;mso-height-relative:margin" o:gfxdata="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" strokecolor="red" strokeweight=".5pt">
+              <v:shape w14:anchorId="296AF04B" id="Straight Arrow Connector 7" o:spid="_x0000_s1026" type="#_x0000_t32" style="position:absolute;margin-left:1.1pt;margin-top:1.3pt;width:106.65pt;height:3.6pt;flip:x;z-index:251641344;visibility:visible;mso-wrap-style:square;mso-width-percent:0;mso-height-percent:0;mso-wrap-distance-left:9pt;mso-wrap-distance-top:0;mso-wrap-distance-right:9pt;mso-wrap-distance-bottom:0;mso-position-horizontal:absolute;mso-position-horizontal-relative:text;mso-position-vertical:absolute;mso-position-vertical-relative:text;mso-width-percent:0;mso-height-percent:0;mso-width-relative:margin;mso-height-relative:margin" o:gfxdata="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" strokecolor="red" strokeweight=".5pt">
                 <v:stroke endarrow="block" joinstyle="miter"/>
               </v:shape>
             </w:pict>
@@ -2964,36 +2860,12 @@
         <w:t xml:space="preserve"> programs</w:t>
       </w:r>
       <w:r>
-        <w:t xml:space="preserve"> to be present on </w:t>
-      </w:r>
-      <w:proofErr w:type="spellStart"/>
-      <w:r>
-        <w:t>Sunfire</w:t>
-      </w:r>
-      <w:proofErr w:type="spellEnd"/>
-      <w:r>
-        <w:t xml:space="preserve"> before it can operate on your files. These converters will be uploaded and cached on </w:t>
-      </w:r>
-      <w:proofErr w:type="spellStart"/>
-      <w:r>
-        <w:t>Sunfire</w:t>
-      </w:r>
-      <w:proofErr w:type="spellEnd"/>
-      <w:r>
-        <w:t xml:space="preserve"> the first time your print your files. For subsequent print jobs, these uploads will no longer be necessary.</w:t>
-      </w:r>
-    </w:p>
-    <w:p>
-      <w:r>
-        <w:t xml:space="preserve">If you are on a mobile instead of a </w:t>
-      </w:r>
-      <w:proofErr w:type="spellStart"/>
-      <w:r>
-        <w:t>Wifi</w:t>
-      </w:r>
-      <w:proofErr w:type="spellEnd"/>
-      <w:r>
-        <w:t xml:space="preserve"> connection and the upload of the document converter is required, you will be prompted if you want to continue.</w:t>
+        <w:t xml:space="preserve"> to be present on Sunfire before it can operate on your files. These converters will be uploaded and cached on Sunfire the first time your print your files. For subsequent print jobs, these uploads will no longer be necessary.</w:t>
+      </w:r>
+    </w:p>
+    <w:p>
+      <w:r>
+        <w:t>If you are on a mobile instead of a Wifi connection and the upload of the document converter is required, you will be prompted if you want to continue.</w:t>
       </w:r>
       <w:r>
         <w:br/>
@@ -3118,15 +2990,7 @@
     </w:p>
     <w:p>
       <w:r>
-        <w:t xml:space="preserve">Note that you cannot delete print jobs sent via NUSNET/Samba even though it is associated with your </w:t>
-      </w:r>
-      <w:proofErr w:type="gramStart"/>
-      <w:r>
-        <w:t>Unix</w:t>
-      </w:r>
-      <w:proofErr w:type="gramEnd"/>
-      <w:r>
-        <w:t xml:space="preserve"> account.</w:t>
+        <w:t>Note that you cannot delete print jobs sent via NUSNET/Samba even though it is associated with your Unix account.</w:t>
       </w:r>
     </w:p>
     <w:p>
@@ -3529,7 +3393,7 @@
           </mc:Choice>
           <mc:Fallback>
             <w:pict>
-              <v:shape w14:anchorId="6DE0F707" id="Straight Arrow Connector 196" o:spid="_x0000_s1026" type="#_x0000_t32" style="position:absolute;margin-left:-52.8pt;margin-top:.2pt;width:145.35pt;height:39pt;flip:x;z-index:251647488;visibility:visible;mso-wrap-style:square;mso-width-percent:0;mso-height-percent:0;mso-wrap-distance-left:9pt;mso-wrap-distance-top:0;mso-wrap-distance-right:9pt;mso-wrap-distance-bottom:0;mso-position-horizontal:absolute;mso-position-horizontal-relative:text;mso-position-vertical:absolute;mso-position-vertical-relative:text;mso-width-percent:0;mso-height-percent:0;mso-width-relative:margin;mso-height-relative:margin" o:gfxdata="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" strokecolor="red" strokeweight=".5pt">
+              <v:shape w14:anchorId="7C4E2F71" id="Straight Arrow Connector 196" o:spid="_x0000_s1026" type="#_x0000_t32" style="position:absolute;margin-left:-52.8pt;margin-top:.2pt;width:145.35pt;height:39pt;flip:x;z-index:251647488;visibility:visible;mso-wrap-style:square;mso-width-percent:0;mso-height-percent:0;mso-wrap-distance-left:9pt;mso-wrap-distance-top:0;mso-wrap-distance-right:9pt;mso-wrap-distance-bottom:0;mso-position-horizontal:absolute;mso-position-horizontal-relative:text;mso-position-vertical:absolute;mso-position-vertical-relative:text;mso-width-percent:0;mso-height-percent:0;mso-width-relative:margin;mso-height-relative:margin" o:gfxdata="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" strokecolor="red" strokeweight=".5pt">
                 <v:stroke endarrow="block" joinstyle="miter"/>
               </v:shape>
             </w:pict>
@@ -3601,7 +3465,7 @@
           </mc:Choice>
           <mc:Fallback>
             <w:pict>
-              <v:oval w14:anchorId="4722AFE9" id="Oval 195" o:spid="_x0000_s1026" style="position:absolute;margin-left:-164.8pt;margin-top:10.8pt;width:106.5pt;height:26.25pt;z-index:251646464;visibility:visible;mso-wrap-style:square;mso-width-percent:0;mso-height-percent:0;mso-wrap-distance-left:9pt;mso-wrap-distance-top:0;mso-wrap-distance-right:9pt;mso-wrap-distance-bottom:0;mso-position-horizontal:absolute;mso-position-horizontal-relative:text;mso-position-vertical:absolute;mso-position-vertical-relative:text;mso-width-percent:0;mso-height-percent:0;mso-width-relative:margin;mso-height-relative:margin;v-text-anchor:middle" o:gfxdata="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" filled="f" strokecolor="red" strokeweight="1pt">
+              <v:oval w14:anchorId="62BB6353" id="Oval 195" o:spid="_x0000_s1026" style="position:absolute;margin-left:-164.8pt;margin-top:10.8pt;width:106.5pt;height:26.25pt;z-index:251646464;visibility:visible;mso-wrap-style:square;mso-width-percent:0;mso-height-percent:0;mso-wrap-distance-left:9pt;mso-wrap-distance-top:0;mso-wrap-distance-right:9pt;mso-wrap-distance-bottom:0;mso-position-horizontal:absolute;mso-position-horizontal-relative:text;mso-position-vertical:absolute;mso-position-vertical-relative:text;mso-width-percent:0;mso-height-percent:0;mso-width-relative:margin;mso-height-relative:margin;v-text-anchor:middle" o:gfxdata="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" filled="f" strokecolor="red" strokeweight="1pt">
                 <v:stroke joinstyle="miter"/>
               </v:oval>
             </w:pict>
@@ -3783,18 +3647,10 @@
         <w:t xml:space="preserve"> developer guide is for the Android </w:t>
       </w:r>
       <w:r>
-        <w:t xml:space="preserve">version of the NUS SOC </w:t>
-      </w:r>
-      <w:proofErr w:type="gramStart"/>
-      <w:r>
-        <w:t>Print</w:t>
-      </w:r>
-      <w:r>
-        <w:t>(</w:t>
-      </w:r>
-      <w:proofErr w:type="gramEnd"/>
-      <w:r>
-        <w:t>NSP)</w:t>
+        <w:t>version of the NUS SOC Print</w:t>
+      </w:r>
+      <w:r>
+        <w:t>(NSP)</w:t>
       </w:r>
       <w:r>
         <w:t xml:space="preserve"> mobile app. After reading this guide, you will get an understanding of the archite</w:t>
@@ -3817,23 +3673,7 @@
     </w:p>
     <w:p>
       <w:r>
-        <w:t xml:space="preserve">This guide attempts to follow the standard set in CS2103. It should not be treated however, as the actual standards of CS2103, for </w:t>
-      </w:r>
-      <w:proofErr w:type="spellStart"/>
-      <w:r>
-        <w:t>eg</w:t>
-      </w:r>
-      <w:proofErr w:type="spellEnd"/>
-      <w:r>
-        <w:t xml:space="preserve">, this does not have the Contents Page and </w:t>
-      </w:r>
-      <w:proofErr w:type="gramStart"/>
-      <w:r>
-        <w:t>Testing</w:t>
-      </w:r>
-      <w:proofErr w:type="gramEnd"/>
-      <w:r>
-        <w:t xml:space="preserve"> sections because well I’m lazy to do them.</w:t>
+        <w:t>This guide attempts to follow the standard set in CS2103. It should not be treated however, as the actual standards of CS2103, for eg, this does not have the Contents Page and Testing sections because well I’m lazy to do them.</w:t>
       </w:r>
     </w:p>
     <w:p>
@@ -4250,7 +4090,7 @@
           </mc:Choice>
           <mc:Fallback>
             <w:pict>
-              <v:shapetype w14:anchorId="4DCCB055" id="_x0000_t13" coordsize="21600,21600" o:spt="13" adj="16200,5400" path="m@0,l@0@1,0@1,0@2@0@2@0,21600,21600,10800xe">
+              <v:shapetype w14:anchorId="78D573B6" id="_x0000_t13" coordsize="21600,21600" o:spt="13" adj="16200,5400" path="m@0,l@0@1,0@1,0@2@0@2@0,21600,21600,10800xe">
                 <v:stroke joinstyle="miter"/>
                 <v:formulas>
                   <v:f eqn="val #0"/>
@@ -4338,7 +4178,7 @@
           </mc:Choice>
           <mc:Fallback>
             <w:pict>
-              <v:shape w14:anchorId="3F43B2E2" id="Right Arrow 210" o:spid="_x0000_s1026" type="#_x0000_t13" style="position:absolute;margin-left:208.45pt;margin-top:200.35pt;width:74.7pt;height:13.1pt;z-index:251659776;visibility:visible;mso-wrap-style:square;mso-width-percent:0;mso-height-percent:0;mso-wrap-distance-left:9pt;mso-wrap-distance-top:0;mso-wrap-distance-right:9pt;mso-wrap-distance-bottom:0;mso-position-horizontal:absolute;mso-position-horizontal-relative:text;mso-position-vertical:absolute;mso-position-vertical-relative:text;mso-width-percent:0;mso-height-percent:0;mso-width-relative:margin;mso-height-relative:margin;v-text-anchor:middle" o:gfxdata="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" adj="19706" fillcolor="#5b9bd5" strokecolor="#41719c" strokeweight="1pt"/>
+              <v:shape w14:anchorId="166741E0" id="Right Arrow 210" o:spid="_x0000_s1026" type="#_x0000_t13" style="position:absolute;margin-left:208.45pt;margin-top:200.35pt;width:74.7pt;height:13.1pt;z-index:251659776;visibility:visible;mso-wrap-style:square;mso-width-percent:0;mso-height-percent:0;mso-wrap-distance-left:9pt;mso-wrap-distance-top:0;mso-wrap-distance-right:9pt;mso-wrap-distance-bottom:0;mso-position-horizontal:absolute;mso-position-horizontal-relative:text;mso-position-vertical:absolute;mso-position-vertical-relative:text;mso-width-percent:0;mso-height-percent:0;mso-width-relative:margin;mso-height-relative:margin;v-text-anchor:middle" o:gfxdata="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" adj="19706" fillcolor="#5b9bd5" strokecolor="#41719c" strokeweight="1pt"/>
             </w:pict>
           </mc:Fallback>
         </mc:AlternateContent>
@@ -4365,15 +4205,7 @@
         <w:t>s</w:t>
       </w:r>
       <w:r>
-        <w:t xml:space="preserve"> within </w:t>
-      </w:r>
-      <w:proofErr w:type="spellStart"/>
-      <w:r>
-        <w:t>Xcode</w:t>
-      </w:r>
-      <w:proofErr w:type="spellEnd"/>
-      <w:r>
-        <w:t>.</w:t>
+        <w:t xml:space="preserve"> within Xcode.</w:t>
       </w:r>
       <w:r>
         <w:rPr>
@@ -4443,11 +4275,9 @@
                             <w:pPr>
                               <w:jc w:val="center"/>
                             </w:pPr>
-                            <w:proofErr w:type="spellStart"/>
                             <w:r>
                               <w:t>SSHConnectivity</w:t>
                             </w:r>
-                            <w:proofErr w:type="spellEnd"/>
                           </w:p>
                         </w:txbxContent>
                       </wps:txbx>
@@ -4479,11 +4309,9 @@
                       <w:pPr>
                         <w:jc w:val="center"/>
                       </w:pPr>
-                      <w:proofErr w:type="spellStart"/>
                       <w:r>
                         <w:t>SSHConnectivity</w:t>
                       </w:r>
-                      <w:proofErr w:type="spellEnd"/>
                     </w:p>
                   </w:txbxContent>
                 </v:textbox>
@@ -4562,11 +4390,9 @@
                             <w:pPr>
                               <w:jc w:val="center"/>
                             </w:pPr>
-                            <w:proofErr w:type="spellStart"/>
                             <w:r>
                               <w:t>ConnectionTask</w:t>
                             </w:r>
-                            <w:proofErr w:type="spellEnd"/>
                             <w:r>
                               <w:t xml:space="preserve"> (Abstract)</w:t>
                             </w:r>
@@ -4601,11 +4427,9 @@
                       <w:pPr>
                         <w:jc w:val="center"/>
                       </w:pPr>
-                      <w:proofErr w:type="spellStart"/>
                       <w:r>
                         <w:t>ConnectionTask</w:t>
                       </w:r>
-                      <w:proofErr w:type="spellEnd"/>
                       <w:r>
                         <w:t xml:space="preserve"> (Abstract)</w:t>
                       </w:r>
@@ -4949,11 +4773,9 @@
                             <w:pPr>
                               <w:jc w:val="center"/>
                             </w:pPr>
-                            <w:proofErr w:type="spellStart"/>
                             <w:r>
                               <w:t>MainActivity</w:t>
                             </w:r>
-                            <w:proofErr w:type="spellEnd"/>
                           </w:p>
                         </w:txbxContent>
                       </wps:txbx>
@@ -4985,11 +4807,9 @@
                       <w:pPr>
                         <w:jc w:val="center"/>
                       </w:pPr>
-                      <w:proofErr w:type="spellStart"/>
                       <w:r>
                         <w:t>MainActivity</w:t>
                       </w:r>
-                      <w:proofErr w:type="spellEnd"/>
                     </w:p>
                   </w:txbxContent>
                 </v:textbox>
@@ -5517,7 +5337,7 @@
           </mc:Choice>
           <mc:Fallback>
             <w:pict>
-              <v:shape w14:anchorId="6E208293" id="Right Arrow 212" o:spid="_x0000_s1026" type="#_x0000_t13" style="position:absolute;margin-left:174.25pt;margin-top:1.4pt;width:101.8pt;height:13.8pt;rotation:1673878fd;z-index:251640320;visibility:visible;mso-wrap-style:square;mso-width-percent:0;mso-height-percent:0;mso-wrap-distance-left:9pt;mso-wrap-distance-top:0;mso-wrap-distance-right:9pt;mso-wrap-distance-bottom:0;mso-position-horizontal:absolute;mso-position-horizontal-relative:text;mso-position-vertical:absolute;mso-position-vertical-relative:text;mso-width-percent:0;mso-height-percent:0;mso-width-relative:margin;mso-height-relative:margin;v-text-anchor:middle" o:gfxdata="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" adj="20136" fillcolor="#5b9bd5" strokecolor="#41719c" strokeweight="1pt"/>
+              <v:shape w14:anchorId="3BE0DA0F" id="Right Arrow 212" o:spid="_x0000_s1026" type="#_x0000_t13" style="position:absolute;margin-left:174.25pt;margin-top:1.4pt;width:101.8pt;height:13.8pt;rotation:1673878fd;z-index:251640320;visibility:visible;mso-wrap-style:square;mso-width-percent:0;mso-height-percent:0;mso-wrap-distance-left:9pt;mso-wrap-distance-top:0;mso-wrap-distance-right:9pt;mso-wrap-distance-bottom:0;mso-position-horizontal:absolute;mso-position-horizontal-relative:text;mso-position-vertical:absolute;mso-position-vertical-relative:text;mso-width-percent:0;mso-height-percent:0;mso-width-relative:margin;mso-height-relative:margin;v-text-anchor:middle" o:gfxdata="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" adj="20136" fillcolor="#5b9bd5" strokecolor="#41719c" strokeweight="1pt"/>
             </w:pict>
           </mc:Fallback>
         </mc:AlternateContent>
@@ -5586,11 +5406,9 @@
                             <w:pPr>
                               <w:jc w:val="center"/>
                             </w:pPr>
-                            <w:proofErr w:type="spellStart"/>
                             <w:r>
                               <w:t>HelperFunctions</w:t>
                             </w:r>
-                            <w:proofErr w:type="spellEnd"/>
                           </w:p>
                         </w:txbxContent>
                       </wps:txbx>
@@ -5619,11 +5437,9 @@
                       <w:pPr>
                         <w:jc w:val="center"/>
                       </w:pPr>
-                      <w:proofErr w:type="spellStart"/>
                       <w:r>
                         <w:t>HelperFunctions</w:t>
                       </w:r>
-                      <w:proofErr w:type="spellEnd"/>
                     </w:p>
                   </w:txbxContent>
                 </v:textbox>
@@ -5923,17 +5739,8 @@
                                 <w:sz w:val="14"/>
                                 <w:szCs w:val="20"/>
                               </w:rPr>
-                              <w:t xml:space="preserve">Result from </w:t>
+                              <w:t>Result from stdout</w:t>
                             </w:r>
-                            <w:proofErr w:type="spellStart"/>
-                            <w:r>
-                              <w:rPr>
-                                <w:sz w:val="14"/>
-                                <w:szCs w:val="20"/>
-                              </w:rPr>
-                              <w:t>stdout</w:t>
-                            </w:r>
-                            <w:proofErr w:type="spellEnd"/>
                           </w:p>
                         </w:txbxContent>
                       </wps:txbx>
@@ -5969,17 +5776,8 @@
                           <w:sz w:val="14"/>
                           <w:szCs w:val="20"/>
                         </w:rPr>
-                        <w:t xml:space="preserve">Result from </w:t>
+                        <w:t>Result from stdout</w:t>
                       </w:r>
-                      <w:proofErr w:type="spellStart"/>
-                      <w:r>
-                        <w:rPr>
-                          <w:sz w:val="14"/>
-                          <w:szCs w:val="20"/>
-                        </w:rPr>
-                        <w:t>stdout</w:t>
-                      </w:r>
-                      <w:proofErr w:type="spellEnd"/>
                     </w:p>
                   </w:txbxContent>
                 </v:textbox>
@@ -6185,95 +5983,63 @@
         <w:rPr>
           <w:lang w:eastAsia="en-SG"/>
         </w:rPr>
-        <w:t xml:space="preserve">The </w:t>
-      </w:r>
-      <w:proofErr w:type="spellStart"/>
+        <w:t>The ConnectionTask</w:t>
+      </w:r>
+      <w:r>
+        <w:rPr>
+          <w:lang w:eastAsia="en-SG"/>
+        </w:rPr>
+        <w:t xml:space="preserve"> (extension of </w:t>
+      </w:r>
+      <w:r>
+        <w:rPr>
+          <w:lang w:eastAsia="en-SG"/>
+        </w:rPr>
+        <w:t xml:space="preserve">AsyncTask) is an abstract class. Another class should be extended from ConnectionTask as </w:t>
+      </w:r>
+      <w:r>
+        <w:rPr>
+          <w:lang w:eastAsia="en-SG"/>
+        </w:rPr>
+        <w:t xml:space="preserve">an inner class </w:t>
+      </w:r>
+      <w:r>
+        <w:rPr>
+          <w:lang w:eastAsia="en-SG"/>
+        </w:rPr>
+        <w:t>i</w:t>
+      </w:r>
+      <w:r>
+        <w:rPr>
+          <w:lang w:eastAsia="en-SG"/>
+        </w:rPr>
+        <w:t>nside the UI that wishes to conduct SSH operations. This class is placed inside the UI as there is usually a tight coupling between the sequence of network operations and the progress that is shown to the user.</w:t>
+      </w:r>
+    </w:p>
+    <w:p>
+      <w:pPr>
+        <w:rPr>
+          <w:lang w:eastAsia="en-SG"/>
+        </w:rPr>
+      </w:pPr>
+      <w:r>
+        <w:rPr>
+          <w:lang w:eastAsia="en-SG"/>
+        </w:rPr>
+        <w:t>Networking SSH operations in</w:t>
+      </w:r>
+      <w:r>
+        <w:rPr>
+          <w:lang w:eastAsia="en-SG"/>
+        </w:rPr>
+        <w:t xml:space="preserve"> </w:t>
+      </w:r>
       <w:r>
         <w:rPr>
           <w:lang w:eastAsia="en-SG"/>
         </w:rPr>
         <w:t>ConnectionTask</w:t>
       </w:r>
-      <w:proofErr w:type="spellEnd"/>
-      <w:r>
-        <w:rPr>
-          <w:lang w:eastAsia="en-SG"/>
-        </w:rPr>
-        <w:t xml:space="preserve"> (extension of </w:t>
-      </w:r>
-      <w:proofErr w:type="spellStart"/>
-      <w:r>
-        <w:rPr>
-          <w:lang w:eastAsia="en-SG"/>
-        </w:rPr>
-        <w:t>AsyncTask</w:t>
-      </w:r>
-      <w:proofErr w:type="spellEnd"/>
-      <w:r>
-        <w:rPr>
-          <w:lang w:eastAsia="en-SG"/>
-        </w:rPr>
-        <w:t xml:space="preserve">) is an abstract class. Another class should be extended from </w:t>
-      </w:r>
-      <w:proofErr w:type="spellStart"/>
-      <w:r>
-        <w:rPr>
-          <w:lang w:eastAsia="en-SG"/>
-        </w:rPr>
-        <w:t>ConnectionTask</w:t>
-      </w:r>
-      <w:proofErr w:type="spellEnd"/>
-      <w:r>
-        <w:rPr>
-          <w:lang w:eastAsia="en-SG"/>
-        </w:rPr>
-        <w:t xml:space="preserve"> as </w:t>
-      </w:r>
-      <w:r>
-        <w:rPr>
-          <w:lang w:eastAsia="en-SG"/>
-        </w:rPr>
-        <w:t xml:space="preserve">an inner class </w:t>
-      </w:r>
-      <w:r>
-        <w:rPr>
-          <w:lang w:eastAsia="en-SG"/>
-        </w:rPr>
-        <w:t>i</w:t>
-      </w:r>
-      <w:r>
-        <w:rPr>
-          <w:lang w:eastAsia="en-SG"/>
-        </w:rPr>
-        <w:t>nside the UI that wishes to conduct SSH operations. This class is placed inside the UI as there is usually a tight coupling between the sequence of network operations and the progress that is shown to the user.</w:t>
-      </w:r>
-    </w:p>
-    <w:p>
-      <w:pPr>
-        <w:rPr>
-          <w:lang w:eastAsia="en-SG"/>
-        </w:rPr>
-      </w:pPr>
-      <w:r>
-        <w:rPr>
-          <w:lang w:eastAsia="en-SG"/>
-        </w:rPr>
-        <w:t>Networking SSH operations in</w:t>
-      </w:r>
-      <w:r>
-        <w:rPr>
-          <w:lang w:eastAsia="en-SG"/>
-        </w:rPr>
-        <w:t xml:space="preserve"> </w:t>
-      </w:r>
-      <w:proofErr w:type="spellStart"/>
-      <w:r>
-        <w:rPr>
-          <w:lang w:eastAsia="en-SG"/>
-        </w:rPr>
-        <w:t>ConnectionTask</w:t>
-      </w:r>
-      <w:proofErr w:type="spellEnd"/>
       <w:r>
         <w:rPr>
           <w:lang w:eastAsia="en-SG"/>
@@ -6477,21 +6243,7 @@
         <w:rPr>
           <w:lang w:eastAsia="en-SG"/>
         </w:rPr>
-        <w:t xml:space="preserve">Activity extends </w:t>
-      </w:r>
-      <w:proofErr w:type="spellStart"/>
-      <w:r>
-        <w:rPr>
-          <w:lang w:eastAsia="en-SG"/>
-        </w:rPr>
-        <w:t>FlurryActivity</w:t>
-      </w:r>
-      <w:proofErr w:type="spellEnd"/>
-      <w:r>
-        <w:rPr>
-          <w:lang w:eastAsia="en-SG"/>
-        </w:rPr>
-        <w:t xml:space="preserve"> </w:t>
+        <w:t xml:space="preserve">Activity extends FlurryActivity </w:t>
       </w:r>
       <w:r>
         <w:rPr>
@@ -6509,16 +6261,8 @@
         <w:rPr>
           <w:lang w:eastAsia="en-SG"/>
         </w:rPr>
-        <w:t xml:space="preserve">. </w:t>
-      </w:r>
-      <w:proofErr w:type="spellStart"/>
-      <w:r>
-        <w:rPr>
-          <w:lang w:eastAsia="en-SG"/>
-        </w:rPr>
-        <w:t>FlurryActivity</w:t>
-      </w:r>
-      <w:proofErr w:type="spellEnd"/>
+        <w:t>. FlurryActivity</w:t>
+      </w:r>
       <w:r>
         <w:rPr>
           <w:lang w:eastAsia="en-SG"/>
@@ -6572,14 +6316,7 @@
         <w:rPr>
           <w:lang w:eastAsia="en-SG"/>
         </w:rPr>
-        <w:t xml:space="preserve">The public methods of </w:t>
-      </w:r>
-      <w:proofErr w:type="spellStart"/>
-      <w:r>
-        <w:rPr>
-          <w:lang w:eastAsia="en-SG"/>
-        </w:rPr>
-        <w:t>Printing</w:t>
+        <w:t>The public methods of Printing</w:t>
       </w:r>
       <w:r>
         <w:rPr>
@@ -6587,19 +6324,11 @@
         </w:rPr>
         <w:t>Activity</w:t>
       </w:r>
-      <w:proofErr w:type="spellEnd"/>
-      <w:r>
-        <w:rPr>
-          <w:lang w:eastAsia="en-SG"/>
-        </w:rPr>
-        <w:t xml:space="preserve"> and </w:t>
-      </w:r>
-      <w:proofErr w:type="spellStart"/>
-      <w:r>
-        <w:rPr>
-          <w:lang w:eastAsia="en-SG"/>
-        </w:rPr>
-        <w:t>Stat</w:t>
+      <w:r>
+        <w:rPr>
+          <w:lang w:eastAsia="en-SG"/>
+        </w:rPr>
+        <w:t xml:space="preserve"> and Stat</w:t>
       </w:r>
       <w:r>
         <w:rPr>
@@ -6613,7 +6342,6 @@
         </w:rPr>
         <w:t>Activity</w:t>
       </w:r>
-      <w:proofErr w:type="spellEnd"/>
       <w:r>
         <w:rPr>
           <w:lang w:eastAsia="en-SG"/>
@@ -6645,7 +6373,6 @@
       <w:pPr>
         <w:pStyle w:val="Heading3"/>
       </w:pPr>
-      <w:proofErr w:type="spellStart"/>
       <w:r>
         <w:lastRenderedPageBreak/>
         <w:t>Main</w:t>
@@ -6653,7 +6380,6 @@
       <w:r>
         <w:t>Activity</w:t>
       </w:r>
-      <w:proofErr w:type="spellEnd"/>
     </w:p>
     <w:p>
       <w:pPr>
@@ -6665,126 +6391,41 @@
         <w:rPr>
           <w:lang w:eastAsia="zh-CN"/>
         </w:rPr>
-        <w:t xml:space="preserve">The </w:t>
-      </w:r>
-      <w:proofErr w:type="spellStart"/>
+        <w:t>The MainActivity is the starter activity that is required for all typical Android applications. This Activity hosts the ActionBar at the top and its associated Tab fragments. Whenever a user changes Tabs, the MainActivity will launch a new instance of the Fragment associated with that Tab.</w:t>
+      </w:r>
+    </w:p>
+    <w:p>
+      <w:pPr>
+        <w:rPr>
+          <w:shd w:val="clear" w:color="auto" w:fill="FFFFFF"/>
+        </w:rPr>
+      </w:pPr>
       <w:r>
         <w:rPr>
           <w:lang w:eastAsia="zh-CN"/>
         </w:rPr>
-        <w:t>MainActivity</w:t>
-      </w:r>
-      <w:proofErr w:type="spellEnd"/>
+        <w:t>MainActivity is also responsible for receiving</w:t>
+      </w:r>
       <w:r>
         <w:rPr>
           <w:lang w:eastAsia="zh-CN"/>
         </w:rPr>
-        <w:t xml:space="preserve"> is the starter activity that is required for all typical Android applications. This Activity hosts the </w:t>
-      </w:r>
-      <w:proofErr w:type="spellStart"/>
-      <w:r>
-        <w:rPr>
-          <w:lang w:eastAsia="zh-CN"/>
-        </w:rPr>
-        <w:t>ActionBar</w:t>
-      </w:r>
-      <w:proofErr w:type="spellEnd"/>
-      <w:r>
-        <w:rPr>
-          <w:lang w:eastAsia="zh-CN"/>
-        </w:rPr>
-        <w:t xml:space="preserve"> at the top and its associated Tab fragments. Whenever a user changes Tabs, the </w:t>
-      </w:r>
-      <w:proofErr w:type="spellStart"/>
-      <w:r>
-        <w:rPr>
-          <w:lang w:eastAsia="zh-CN"/>
-        </w:rPr>
-        <w:t>MainActivity</w:t>
-      </w:r>
-      <w:proofErr w:type="spellEnd"/>
-      <w:r>
-        <w:rPr>
-          <w:lang w:eastAsia="zh-CN"/>
-        </w:rPr>
-        <w:t xml:space="preserve"> will launch a new instance of the Fragment associated with that Tab.</w:t>
-      </w:r>
-    </w:p>
-    <w:p>
-      <w:pPr>
+        <w:t xml:space="preserve"> the file path </w:t>
+      </w:r>
+      <w:r>
         <w:rPr>
           <w:shd w:val="clear" w:color="auto" w:fill="FFFFFF"/>
         </w:rPr>
-      </w:pPr>
-      <w:proofErr w:type="spellStart"/>
-      <w:r>
-        <w:rPr>
-          <w:lang w:eastAsia="zh-CN"/>
-        </w:rPr>
-        <w:t>MainActivity</w:t>
-      </w:r>
-      <w:proofErr w:type="spellEnd"/>
-      <w:r>
-        <w:rPr>
-          <w:lang w:eastAsia="zh-CN"/>
-        </w:rPr>
-        <w:t xml:space="preserve"> is also responsible for receiving</w:t>
-      </w:r>
-      <w:r>
-        <w:rPr>
-          <w:lang w:eastAsia="zh-CN"/>
-        </w:rPr>
-        <w:t xml:space="preserve"> the file path </w:t>
-      </w:r>
-      <w:r>
-        <w:rPr>
-          <w:shd w:val="clear" w:color="auto" w:fill="FFFFFF"/>
-        </w:rPr>
-        <w:t xml:space="preserve">when the user imports the file into NSP from another app. The file path is then handed over to </w:t>
-      </w:r>
-      <w:proofErr w:type="spellStart"/>
-      <w:r>
-        <w:rPr>
-          <w:shd w:val="clear" w:color="auto" w:fill="FFFFFF"/>
-        </w:rPr>
-        <w:t>MyApplication</w:t>
-      </w:r>
-      <w:proofErr w:type="spellEnd"/>
-      <w:r>
-        <w:rPr>
-          <w:shd w:val="clear" w:color="auto" w:fill="FFFFFF"/>
-        </w:rPr>
-        <w:t xml:space="preserve"> to be kept until another file path comes in. (See </w:t>
-      </w:r>
-      <w:proofErr w:type="spellStart"/>
-      <w:r>
-        <w:rPr>
-          <w:shd w:val="clear" w:color="auto" w:fill="FFFFFF"/>
-        </w:rPr>
-        <w:t>MyApplication</w:t>
-      </w:r>
-      <w:proofErr w:type="spellEnd"/>
-      <w:r>
-        <w:rPr>
-          <w:shd w:val="clear" w:color="auto" w:fill="FFFFFF"/>
-        </w:rPr>
-        <w:t xml:space="preserve"> section)</w:t>
-      </w:r>
-    </w:p>
-    <w:p>
-      <w:proofErr w:type="spellStart"/>
-      <w:r>
-        <w:t>MainActivity</w:t>
-      </w:r>
-      <w:proofErr w:type="spellEnd"/>
-      <w:r>
-        <w:t xml:space="preserve"> also implements the “</w:t>
-      </w:r>
-      <w:proofErr w:type="spellStart"/>
+        <w:t>when the user imports the file into NSP from another app. The file path is then handed over to MyApplication to be kept until another file path comes in. (See MyApplication section)</w:t>
+      </w:r>
+    </w:p>
+    <w:p>
+      <w:r>
+        <w:t>MainActivity also implements the “</w:t>
+      </w:r>
       <w:r>
         <w:t>OnPreferenceAttachedListener</w:t>
       </w:r>
-      <w:proofErr w:type="spellEnd"/>
       <w:r>
         <w:t xml:space="preserve">” </w:t>
       </w:r>
@@ -6822,7 +6463,6 @@
           <w:lang w:eastAsia="en-SG"/>
         </w:rPr>
       </w:pPr>
-      <w:proofErr w:type="gramStart"/>
       <w:r>
         <w:rPr>
           <w:rFonts w:ascii="Courier New" w:eastAsia="Times New Roman" w:hAnsi="Courier New" w:cs="Courier New"/>
@@ -6833,9 +6473,18 @@
           <w:szCs w:val="18"/>
           <w:lang w:eastAsia="en-SG"/>
         </w:rPr>
-        <w:t>public</w:t>
-      </w:r>
-      <w:proofErr w:type="gramEnd"/>
+        <w:t xml:space="preserve">public void </w:t>
+      </w:r>
+      <w:r>
+        <w:rPr>
+          <w:rFonts w:ascii="Courier New" w:eastAsia="Times New Roman" w:hAnsi="Courier New" w:cs="Courier New"/>
+          <w:color w:val="000000"/>
+          <w:sz w:val="18"/>
+          <w:szCs w:val="18"/>
+          <w:lang w:eastAsia="en-SG"/>
+        </w:rPr>
+        <w:t xml:space="preserve">onPreferenceAttached(PreferenceScreen root, </w:t>
+      </w:r>
       <w:r>
         <w:rPr>
           <w:rFonts w:ascii="Courier New" w:eastAsia="Times New Roman" w:hAnsi="Courier New" w:cs="Courier New"/>
@@ -6846,79 +6495,8 @@
           <w:szCs w:val="18"/>
           <w:lang w:eastAsia="en-SG"/>
         </w:rPr>
-        <w:t xml:space="preserve"> void </w:t>
-      </w:r>
-      <w:proofErr w:type="spellStart"/>
-      <w:r>
-        <w:rPr>
-          <w:rFonts w:ascii="Courier New" w:eastAsia="Times New Roman" w:hAnsi="Courier New" w:cs="Courier New"/>
-          <w:color w:val="000000"/>
-          <w:sz w:val="18"/>
-          <w:szCs w:val="18"/>
-          <w:lang w:eastAsia="en-SG"/>
-        </w:rPr>
-        <w:t>onPreferenceAttached</w:t>
-      </w:r>
-      <w:proofErr w:type="spellEnd"/>
-      <w:r>
-        <w:rPr>
-          <w:rFonts w:ascii="Courier New" w:eastAsia="Times New Roman" w:hAnsi="Courier New" w:cs="Courier New"/>
-          <w:color w:val="000000"/>
-          <w:sz w:val="18"/>
-          <w:szCs w:val="18"/>
-          <w:lang w:eastAsia="en-SG"/>
-        </w:rPr>
-        <w:t>(</w:t>
-      </w:r>
-      <w:proofErr w:type="spellStart"/>
-      <w:r>
-        <w:rPr>
-          <w:rFonts w:ascii="Courier New" w:eastAsia="Times New Roman" w:hAnsi="Courier New" w:cs="Courier New"/>
-          <w:color w:val="000000"/>
-          <w:sz w:val="18"/>
-          <w:szCs w:val="18"/>
-          <w:lang w:eastAsia="en-SG"/>
-        </w:rPr>
-        <w:t>PreferenceScreen</w:t>
-      </w:r>
-      <w:proofErr w:type="spellEnd"/>
-      <w:r>
-        <w:rPr>
-          <w:rFonts w:ascii="Courier New" w:eastAsia="Times New Roman" w:hAnsi="Courier New" w:cs="Courier New"/>
-          <w:color w:val="000000"/>
-          <w:sz w:val="18"/>
-          <w:szCs w:val="18"/>
-          <w:lang w:eastAsia="en-SG"/>
-        </w:rPr>
-        <w:t xml:space="preserve"> root, </w:t>
-      </w:r>
-      <w:proofErr w:type="spellStart"/>
-      <w:r>
-        <w:rPr>
-          <w:rFonts w:ascii="Courier New" w:eastAsia="Times New Roman" w:hAnsi="Courier New" w:cs="Courier New"/>
-          <w:b/>
-          <w:bCs/>
-          <w:color w:val="000080"/>
-          <w:sz w:val="18"/>
-          <w:szCs w:val="18"/>
-          <w:lang w:eastAsia="en-SG"/>
-        </w:rPr>
-        <w:t>int</w:t>
-      </w:r>
-      <w:proofErr w:type="spellEnd"/>
-      <w:r>
-        <w:rPr>
-          <w:rFonts w:ascii="Courier New" w:eastAsia="Times New Roman" w:hAnsi="Courier New" w:cs="Courier New"/>
-          <w:b/>
-          <w:bCs/>
-          <w:color w:val="000080"/>
-          <w:sz w:val="18"/>
-          <w:szCs w:val="18"/>
-          <w:lang w:eastAsia="en-SG"/>
-        </w:rPr>
-        <w:t xml:space="preserve"> </w:t>
-      </w:r>
-      <w:proofErr w:type="spellStart"/>
+        <w:t xml:space="preserve">int </w:t>
+      </w:r>
       <w:r>
         <w:rPr>
           <w:rFonts w:ascii="Courier New" w:eastAsia="Times New Roman" w:hAnsi="Courier New" w:cs="Courier New"/>
@@ -6930,7 +6508,6 @@
         </w:rPr>
         <w:t>xmlId</w:t>
       </w:r>
-      <w:proofErr w:type="spellEnd"/>
       <w:r>
         <w:rPr>
           <w:rFonts w:ascii="Courier New" w:eastAsia="Times New Roman" w:hAnsi="Courier New" w:cs="Courier New"/>
@@ -6983,46 +6560,16 @@
         <w:rPr>
           <w:lang w:eastAsia="en-SG"/>
         </w:rPr>
-        <w:t xml:space="preserve">This method is a dummy method that is deliberately left empty for the benefit of the </w:t>
-      </w:r>
-      <w:proofErr w:type="spellStart"/>
-      <w:r>
-        <w:rPr>
-          <w:lang w:eastAsia="en-SG"/>
-        </w:rPr>
-        <w:t>SettingsFragment</w:t>
-      </w:r>
-      <w:proofErr w:type="spellEnd"/>
-      <w:r>
-        <w:rPr>
-          <w:lang w:eastAsia="en-SG"/>
-        </w:rPr>
-        <w:t xml:space="preserve">. The use of this interface will be explained in the </w:t>
-      </w:r>
-      <w:proofErr w:type="spellStart"/>
-      <w:r>
-        <w:rPr>
-          <w:lang w:eastAsia="en-SG"/>
-        </w:rPr>
-        <w:t>SettingsFragment</w:t>
-      </w:r>
-      <w:proofErr w:type="spellEnd"/>
-      <w:r>
-        <w:rPr>
-          <w:lang w:eastAsia="en-SG"/>
-        </w:rPr>
-        <w:t xml:space="preserve"> section.</w:t>
+        <w:t>This method is a dummy method that is deliberately left empty for the benefit of the SettingsFragment. The use of this interface will be explained in the SettingsFragment section.</w:t>
       </w:r>
     </w:p>
     <w:p>
       <w:pPr>
         <w:pStyle w:val="Heading3"/>
       </w:pPr>
-      <w:proofErr w:type="spellStart"/>
       <w:r>
         <w:t>MyApplication</w:t>
       </w:r>
-      <w:proofErr w:type="spellEnd"/>
     </w:p>
     <w:p>
       <w:pPr>
@@ -7077,376 +6624,228 @@
         <w:rPr>
           <w:lang w:eastAsia="zh-CN"/>
         </w:rPr>
-        <w:t xml:space="preserve">the file path in </w:t>
-      </w:r>
-      <w:proofErr w:type="spellStart"/>
+        <w:t>the file path in MainActivity as</w:t>
+      </w:r>
       <w:r>
         <w:rPr>
           <w:lang w:eastAsia="zh-CN"/>
         </w:rPr>
-        <w:t>MainActivity</w:t>
-      </w:r>
-      <w:proofErr w:type="spellEnd"/>
+        <w:t xml:space="preserve"> that Activity can be terminated when NSP en</w:t>
+      </w:r>
       <w:r>
         <w:rPr>
           <w:lang w:eastAsia="zh-CN"/>
         </w:rPr>
-        <w:t xml:space="preserve"> as</w:t>
+        <w:t>ters the background and thus lo</w:t>
       </w:r>
       <w:r>
         <w:rPr>
           <w:lang w:eastAsia="zh-CN"/>
         </w:rPr>
-        <w:t xml:space="preserve"> that Activity can be terminated when NSP en</w:t>
-      </w:r>
-      <w:r>
+        <w:t>se the reference to all local variables.</w:t>
+      </w:r>
+    </w:p>
+    <w:p>
+      <w:pPr>
         <w:rPr>
           <w:lang w:eastAsia="zh-CN"/>
         </w:rPr>
-        <w:t>ters the background and thus lo</w:t>
-      </w:r>
+      </w:pPr>
       <w:r>
         <w:rPr>
           <w:lang w:eastAsia="zh-CN"/>
         </w:rPr>
-        <w:t>se the reference to all local variables.</w:t>
-      </w:r>
-    </w:p>
-    <w:p>
-      <w:pPr>
+        <w:t xml:space="preserve">MyApplication will however remain </w:t>
+      </w:r>
+      <w:r>
         <w:rPr>
           <w:lang w:eastAsia="zh-CN"/>
         </w:rPr>
-      </w:pPr>
-      <w:proofErr w:type="spellStart"/>
+        <w:t>indefinitely</w:t>
+      </w:r>
       <w:r>
         <w:rPr>
           <w:lang w:eastAsia="zh-CN"/>
         </w:rPr>
-        <w:t>MyApplication</w:t>
-      </w:r>
-      <w:proofErr w:type="spellEnd"/>
+        <w:t xml:space="preserve"> and help keep the </w:t>
+      </w:r>
       <w:r>
         <w:rPr>
           <w:lang w:eastAsia="zh-CN"/>
         </w:rPr>
-        <w:t xml:space="preserve"> will however remain </w:t>
-      </w:r>
+        <w:t>state of the file path variable.</w:t>
+      </w:r>
+    </w:p>
+    <w:p>
+      <w:pPr>
+        <w:pStyle w:val="Heading3"/>
+      </w:pPr>
+      <w:r>
+        <w:t>Print</w:t>
+      </w:r>
+      <w:r>
+        <w:t>Fragment</w:t>
+      </w:r>
+    </w:p>
+    <w:p>
+      <w:pPr>
+        <w:rPr>
+          <w:lang w:eastAsia="en-SG"/>
+        </w:rPr>
+      </w:pPr>
       <w:r>
         <w:rPr>
           <w:lang w:eastAsia="zh-CN"/>
         </w:rPr>
-        <w:t>indefinitely</w:t>
+        <w:t>This class contains the backing code for the printing options selection screen</w:t>
       </w:r>
       <w:r>
         <w:rPr>
           <w:lang w:eastAsia="zh-CN"/>
         </w:rPr>
-        <w:t xml:space="preserve"> and help keep the </w:t>
+        <w:t xml:space="preserve"> and a preview of the imported file</w:t>
       </w:r>
       <w:r>
         <w:rPr>
           <w:lang w:eastAsia="zh-CN"/>
         </w:rPr>
-        <w:t>state of the file path variable.</w:t>
+        <w:t>.</w:t>
+      </w:r>
+      <w:r>
+        <w:rPr>
+          <w:lang w:eastAsia="zh-CN"/>
+        </w:rPr>
+        <w:t xml:space="preserve"> It will launch the </w:t>
+      </w:r>
+      <w:r>
+        <w:rPr>
+          <w:lang w:eastAsia="en-SG"/>
+        </w:rPr>
+        <w:t>PrintingActivity and StatusActivity</w:t>
+      </w:r>
+      <w:r>
+        <w:rPr>
+          <w:lang w:eastAsia="en-SG"/>
+        </w:rPr>
+        <w:t xml:space="preserve"> depending</w:t>
+      </w:r>
+      <w:r>
+        <w:rPr>
+          <w:lang w:eastAsia="en-SG"/>
+        </w:rPr>
+        <w:t xml:space="preserve"> on the user’s selection.</w:t>
       </w:r>
     </w:p>
     <w:p>
       <w:pPr>
         <w:pStyle w:val="Heading3"/>
       </w:pPr>
-      <w:proofErr w:type="spellStart"/>
-      <w:r>
-        <w:t>Print</w:t>
-      </w:r>
-      <w:r>
-        <w:t>Fragment</w:t>
-      </w:r>
-      <w:proofErr w:type="spellEnd"/>
-    </w:p>
-    <w:p>
-      <w:pPr>
-        <w:rPr>
-          <w:lang w:eastAsia="en-SG"/>
-        </w:rPr>
-      </w:pPr>
-      <w:r>
+      <w:r>
+        <w:t>FatDialogActivity</w:t>
+      </w:r>
+    </w:p>
+    <w:p>
+      <w:pPr>
         <w:rPr>
           <w:lang w:eastAsia="zh-CN"/>
         </w:rPr>
-        <w:t>This class contains the backing code for the printing options selection screen</w:t>
-      </w:r>
+      </w:pPr>
       <w:r>
         <w:rPr>
           <w:lang w:eastAsia="zh-CN"/>
         </w:rPr>
-        <w:t xml:space="preserve"> and a preview of the imported file</w:t>
+        <w:t xml:space="preserve">An abstract </w:t>
       </w:r>
       <w:r>
         <w:rPr>
           <w:lang w:eastAsia="zh-CN"/>
         </w:rPr>
-        <w:t>.</w:t>
+        <w:t xml:space="preserve">Activity </w:t>
       </w:r>
       <w:r>
         <w:rPr>
           <w:lang w:eastAsia="zh-CN"/>
         </w:rPr>
-        <w:t xml:space="preserve"> It will launch the </w:t>
-      </w:r>
-      <w:proofErr w:type="spellStart"/>
-      <w:r>
-        <w:rPr>
-          <w:lang w:eastAsia="en-SG"/>
-        </w:rPr>
-        <w:t>PrintingActivity</w:t>
-      </w:r>
-      <w:proofErr w:type="spellEnd"/>
-      <w:r>
-        <w:rPr>
-          <w:lang w:eastAsia="en-SG"/>
-        </w:rPr>
-        <w:t xml:space="preserve"> and </w:t>
-      </w:r>
-      <w:proofErr w:type="spellStart"/>
-      <w:r>
-        <w:rPr>
-          <w:lang w:eastAsia="en-SG"/>
-        </w:rPr>
-        <w:t>StatusActivity</w:t>
-      </w:r>
-      <w:proofErr w:type="spellEnd"/>
-      <w:r>
-        <w:rPr>
-          <w:lang w:eastAsia="en-SG"/>
-        </w:rPr>
-        <w:t xml:space="preserve"> depending</w:t>
-      </w:r>
-      <w:r>
-        <w:rPr>
-          <w:lang w:eastAsia="en-SG"/>
-        </w:rPr>
-        <w:t xml:space="preserve"> on the user’s selection.</w:t>
+        <w:t>class for Activities(PrintingActivity and StatusActivity) that require a window mode. Any Activity that wishes to enter a window mode just has to subclass this and call “</w:t>
+      </w:r>
+      <w:r>
+        <w:rPr>
+          <w:lang w:eastAsia="zh-CN"/>
+        </w:rPr>
+        <w:t>resizeDialogWindow()</w:t>
+      </w:r>
+      <w:r>
+        <w:rPr>
+          <w:lang w:eastAsia="zh-CN"/>
+        </w:rPr>
+        <w:t>” immediately after</w:t>
+      </w:r>
+      <w:r>
+        <w:rPr>
+          <w:lang w:eastAsia="zh-CN"/>
+        </w:rPr>
+        <w:t xml:space="preserve">  </w:t>
+      </w:r>
+      <w:r>
+        <w:rPr>
+          <w:lang w:eastAsia="zh-CN"/>
+        </w:rPr>
+        <w:t>“</w:t>
+      </w:r>
+      <w:r>
+        <w:rPr>
+          <w:lang w:eastAsia="zh-CN"/>
+        </w:rPr>
+        <w:t>setContentView(R.layout.</w:t>
+      </w:r>
+      <w:r>
+        <w:rPr>
+          <w:lang w:eastAsia="zh-CN"/>
+        </w:rPr>
+        <w:t>activity_layout</w:t>
+      </w:r>
+      <w:r>
+        <w:rPr>
+          <w:lang w:eastAsia="zh-CN"/>
+        </w:rPr>
+        <w:t>);</w:t>
+      </w:r>
+      <w:r>
+        <w:rPr>
+          <w:lang w:eastAsia="zh-CN"/>
+        </w:rPr>
+        <w:t>”</w:t>
+      </w:r>
+      <w:r>
+        <w:rPr>
+          <w:lang w:eastAsia="zh-CN"/>
+        </w:rPr>
+        <w:t xml:space="preserve"> in “onCreate()”.</w:t>
+      </w:r>
+    </w:p>
+    <w:p>
+      <w:pPr>
+        <w:rPr>
+          <w:lang w:eastAsia="zh-CN"/>
+        </w:rPr>
+      </w:pPr>
+      <w:r>
+        <w:rPr>
+          <w:lang w:eastAsia="zh-CN"/>
+        </w:rPr>
+        <w:t>The reason I called this fat is because by default Windowed mode makes the Activity rather skinny thus wasting a lot of space on the vertical edges. “resiveDialogWindow()” adjusts the window width to 98% of the screen width.</w:t>
       </w:r>
     </w:p>
     <w:p>
       <w:pPr>
         <w:pStyle w:val="Heading3"/>
       </w:pPr>
-      <w:proofErr w:type="spellStart"/>
-      <w:r>
-        <w:t>FatDialogActivity</w:t>
-      </w:r>
-      <w:proofErr w:type="spellEnd"/>
-    </w:p>
-    <w:p>
-      <w:pPr>
-        <w:rPr>
-          <w:lang w:eastAsia="zh-CN"/>
-        </w:rPr>
-      </w:pPr>
-      <w:r>
-        <w:rPr>
-          <w:lang w:eastAsia="zh-CN"/>
-        </w:rPr>
-        <w:t xml:space="preserve">An abstract </w:t>
-      </w:r>
-      <w:r>
-        <w:rPr>
-          <w:lang w:eastAsia="zh-CN"/>
-        </w:rPr>
-        <w:t xml:space="preserve">Activity </w:t>
-      </w:r>
-      <w:r>
-        <w:rPr>
-          <w:lang w:eastAsia="zh-CN"/>
-        </w:rPr>
-        <w:t xml:space="preserve">class for </w:t>
-      </w:r>
-      <w:proofErr w:type="gramStart"/>
-      <w:r>
-        <w:rPr>
-          <w:lang w:eastAsia="zh-CN"/>
-        </w:rPr>
-        <w:t>Activities(</w:t>
-      </w:r>
-      <w:proofErr w:type="spellStart"/>
-      <w:proofErr w:type="gramEnd"/>
-      <w:r>
-        <w:rPr>
-          <w:lang w:eastAsia="zh-CN"/>
-        </w:rPr>
-        <w:t>PrintingActivity</w:t>
-      </w:r>
-      <w:proofErr w:type="spellEnd"/>
-      <w:r>
-        <w:rPr>
-          <w:lang w:eastAsia="zh-CN"/>
-        </w:rPr>
-        <w:t xml:space="preserve"> and </w:t>
-      </w:r>
-      <w:proofErr w:type="spellStart"/>
-      <w:r>
-        <w:rPr>
-          <w:lang w:eastAsia="zh-CN"/>
-        </w:rPr>
-        <w:t>StatusActivity</w:t>
-      </w:r>
-      <w:proofErr w:type="spellEnd"/>
-      <w:r>
-        <w:rPr>
-          <w:lang w:eastAsia="zh-CN"/>
-        </w:rPr>
-        <w:t>) that require a window mode. Any Activity that wishes to enter a window mode just has to subclass this and call “</w:t>
-      </w:r>
-      <w:proofErr w:type="spellStart"/>
-      <w:proofErr w:type="gramStart"/>
-      <w:r>
-        <w:rPr>
-          <w:lang w:eastAsia="zh-CN"/>
-        </w:rPr>
-        <w:t>resizeDialogWindow</w:t>
-      </w:r>
-      <w:proofErr w:type="spellEnd"/>
-      <w:r>
-        <w:rPr>
-          <w:lang w:eastAsia="zh-CN"/>
-        </w:rPr>
-        <w:t>(</w:t>
-      </w:r>
-      <w:proofErr w:type="gramEnd"/>
-      <w:r>
-        <w:rPr>
-          <w:lang w:eastAsia="zh-CN"/>
-        </w:rPr>
-        <w:t>)</w:t>
-      </w:r>
-      <w:r>
-        <w:rPr>
-          <w:lang w:eastAsia="zh-CN"/>
-        </w:rPr>
-        <w:t>” immediately after</w:t>
-      </w:r>
-      <w:r>
-        <w:rPr>
-          <w:lang w:eastAsia="zh-CN"/>
-        </w:rPr>
-        <w:t xml:space="preserve">  </w:t>
-      </w:r>
-      <w:r>
-        <w:rPr>
-          <w:lang w:eastAsia="zh-CN"/>
-        </w:rPr>
-        <w:t>“</w:t>
-      </w:r>
-      <w:proofErr w:type="spellStart"/>
-      <w:r>
-        <w:rPr>
-          <w:lang w:eastAsia="zh-CN"/>
-        </w:rPr>
-        <w:t>setContentView</w:t>
-      </w:r>
-      <w:proofErr w:type="spellEnd"/>
-      <w:r>
-        <w:rPr>
-          <w:lang w:eastAsia="zh-CN"/>
-        </w:rPr>
-        <w:t>(</w:t>
-      </w:r>
-      <w:proofErr w:type="spellStart"/>
-      <w:r>
-        <w:rPr>
-          <w:lang w:eastAsia="zh-CN"/>
-        </w:rPr>
-        <w:t>R.layout.</w:t>
-      </w:r>
-      <w:r>
-        <w:rPr>
-          <w:lang w:eastAsia="zh-CN"/>
-        </w:rPr>
-        <w:t>activity_layout</w:t>
-      </w:r>
-      <w:proofErr w:type="spellEnd"/>
-      <w:r>
-        <w:rPr>
-          <w:lang w:eastAsia="zh-CN"/>
-        </w:rPr>
-        <w:t>);</w:t>
-      </w:r>
-      <w:r>
-        <w:rPr>
-          <w:lang w:eastAsia="zh-CN"/>
-        </w:rPr>
-        <w:t>”</w:t>
-      </w:r>
-      <w:r>
-        <w:rPr>
-          <w:lang w:eastAsia="zh-CN"/>
-        </w:rPr>
-        <w:t xml:space="preserve"> in “</w:t>
-      </w:r>
-      <w:proofErr w:type="spellStart"/>
-      <w:r>
-        <w:rPr>
-          <w:lang w:eastAsia="zh-CN"/>
-        </w:rPr>
-        <w:t>onCreate</w:t>
-      </w:r>
-      <w:proofErr w:type="spellEnd"/>
-      <w:r>
-        <w:rPr>
-          <w:lang w:eastAsia="zh-CN"/>
-        </w:rPr>
-        <w:t>()”.</w:t>
-      </w:r>
-    </w:p>
-    <w:p>
-      <w:pPr>
-        <w:rPr>
-          <w:lang w:eastAsia="zh-CN"/>
-        </w:rPr>
-      </w:pPr>
-      <w:r>
-        <w:rPr>
-          <w:lang w:eastAsia="zh-CN"/>
-        </w:rPr>
-        <w:t>The reason I called this fat is because by default Windowed mode makes the Activity rather skinny thus wasting a lot of space on the vertical edges. “</w:t>
-      </w:r>
-      <w:proofErr w:type="spellStart"/>
-      <w:proofErr w:type="gramStart"/>
-      <w:r>
-        <w:rPr>
-          <w:lang w:eastAsia="zh-CN"/>
-        </w:rPr>
-        <w:t>resiveDialogWindow</w:t>
-      </w:r>
-      <w:proofErr w:type="spellEnd"/>
-      <w:r>
-        <w:rPr>
-          <w:lang w:eastAsia="zh-CN"/>
-        </w:rPr>
-        <w:t>(</w:t>
-      </w:r>
-      <w:proofErr w:type="gramEnd"/>
-      <w:r>
-        <w:rPr>
-          <w:lang w:eastAsia="zh-CN"/>
-        </w:rPr>
-        <w:t>)” adjusts the window width to 98% of the screen width.</w:t>
-      </w:r>
-    </w:p>
-    <w:p>
-      <w:pPr>
-        <w:pStyle w:val="Heading3"/>
-      </w:pPr>
-      <w:proofErr w:type="spellStart"/>
       <w:r>
         <w:t>Printing</w:t>
       </w:r>
       <w:r>
         <w:t>Activity</w:t>
       </w:r>
-      <w:proofErr w:type="spellEnd"/>
     </w:p>
     <w:p>
       <w:r>
@@ -7456,15 +6855,7 @@
         <w:t xml:space="preserve">nded </w:t>
       </w:r>
       <w:r>
-        <w:t xml:space="preserve">over via the </w:t>
-      </w:r>
-      <w:proofErr w:type="spellStart"/>
-      <w:r>
-        <w:t>PrintFragment</w:t>
-      </w:r>
-      <w:proofErr w:type="spellEnd"/>
-      <w:r>
-        <w:t xml:space="preserve">, </w:t>
+        <w:t xml:space="preserve">over via the PrintFragment, </w:t>
       </w:r>
       <w:r>
         <w:t xml:space="preserve">it will </w:t>
@@ -7473,24 +6864,14 @@
         <w:t>initialise</w:t>
       </w:r>
       <w:r>
-        <w:t xml:space="preserve"> the </w:t>
-      </w:r>
-      <w:proofErr w:type="spellStart"/>
-      <w:r>
-        <w:t>SSHConnectivity</w:t>
-      </w:r>
-      <w:proofErr w:type="spellEnd"/>
-      <w:r>
-        <w:t xml:space="preserve"> object via an implementation of</w:t>
+        <w:t xml:space="preserve"> the SSHConnectivity object via an implementation of</w:t>
       </w:r>
       <w:r>
         <w:t xml:space="preserve"> </w:t>
       </w:r>
-      <w:proofErr w:type="spellStart"/>
       <w:r>
         <w:t>ConnectionTask</w:t>
       </w:r>
-      <w:proofErr w:type="spellEnd"/>
       <w:r>
         <w:t xml:space="preserve">. The </w:t>
       </w:r>
@@ -7517,7 +6898,6 @@
       <w:pPr>
         <w:pStyle w:val="Heading3"/>
       </w:pPr>
-      <w:proofErr w:type="spellStart"/>
       <w:r>
         <w:lastRenderedPageBreak/>
         <w:t>S</w:t>
@@ -7534,7 +6914,6 @@
         </w:rPr>
         <w:t>Activity</w:t>
       </w:r>
-      <w:proofErr w:type="spellEnd"/>
     </w:p>
     <w:p>
       <w:r>
@@ -7546,11 +6925,9 @@
       <w:r>
         <w:t xml:space="preserve">thread like </w:t>
       </w:r>
-      <w:proofErr w:type="spellStart"/>
       <w:r>
         <w:t>AsyncTask</w:t>
       </w:r>
-      <w:proofErr w:type="spellEnd"/>
       <w:r>
         <w:t>.</w:t>
       </w:r>
@@ -7697,70 +7074,38 @@
         <w:rPr>
           <w:lang w:eastAsia="zh-CN"/>
         </w:rPr>
-        <w:t xml:space="preserve">As interaction with the </w:t>
-      </w:r>
-      <w:proofErr w:type="spellStart"/>
+        <w:t>As interaction with the SSHConnectivity class has a lot of boilerplate code, I have abstracted interaction with that object via a ConnectionTask class that includes many helper functions.</w:t>
+      </w:r>
       <w:r>
         <w:rPr>
           <w:lang w:eastAsia="zh-CN"/>
         </w:rPr>
-        <w:t>SSHConnectivity</w:t>
-      </w:r>
-      <w:proofErr w:type="spellEnd"/>
-      <w:r>
+        <w:t xml:space="preserve"> The decision to launch which task is dependent on the button press of the user.</w:t>
+      </w:r>
+    </w:p>
+    <w:p>
+      <w:pPr>
+        <w:pStyle w:val="Heading3"/>
+      </w:pPr>
+      <w:r>
+        <w:t>Quota</w:t>
+      </w:r>
+      <w:r>
+        <w:t>Fragment</w:t>
+      </w:r>
+    </w:p>
+    <w:p>
+      <w:pPr>
         <w:rPr>
           <w:lang w:eastAsia="zh-CN"/>
         </w:rPr>
-        <w:t xml:space="preserve"> class has a lot of boilerplate code, I have abstracted interaction with that object via a </w:t>
-      </w:r>
-      <w:proofErr w:type="spellStart"/>
+      </w:pPr>
       <w:r>
         <w:rPr>
           <w:lang w:eastAsia="zh-CN"/>
         </w:rPr>
-        <w:t>ConnectionTask</w:t>
-      </w:r>
-      <w:proofErr w:type="spellEnd"/>
-      <w:r>
-        <w:rPr>
-          <w:lang w:eastAsia="zh-CN"/>
-        </w:rPr>
-        <w:t xml:space="preserve"> class that includes many helper functions.</w:t>
-      </w:r>
-      <w:r>
-        <w:rPr>
-          <w:lang w:eastAsia="zh-CN"/>
-        </w:rPr>
-        <w:t xml:space="preserve"> The decision to launch which task is dependent on the button press of the user.</w:t>
-      </w:r>
-    </w:p>
-    <w:p>
-      <w:pPr>
-        <w:pStyle w:val="Heading3"/>
-      </w:pPr>
-      <w:proofErr w:type="spellStart"/>
-      <w:r>
-        <w:t>Quota</w:t>
-      </w:r>
-      <w:r>
-        <w:t>Fragment</w:t>
-      </w:r>
-      <w:proofErr w:type="spellEnd"/>
-    </w:p>
-    <w:p>
-      <w:pPr>
-        <w:rPr>
-          <w:lang w:eastAsia="zh-CN"/>
-        </w:rPr>
-      </w:pPr>
-      <w:proofErr w:type="spellStart"/>
-      <w:r>
-        <w:rPr>
-          <w:lang w:eastAsia="zh-CN"/>
-        </w:rPr>
         <w:t>QuotaFragment</w:t>
       </w:r>
-      <w:proofErr w:type="spellEnd"/>
       <w:r>
         <w:rPr>
           <w:lang w:eastAsia="zh-CN"/>
@@ -7786,35 +7131,32 @@
         <w:rPr>
           <w:lang w:eastAsia="zh-CN"/>
         </w:rPr>
-        <w:t>"/~</w:t>
-      </w:r>
-      <w:proofErr w:type="spellStart"/>
+        <w:t>"/~eprint/forms/quota.php"</w:t>
+      </w:r>
       <w:r>
         <w:rPr>
           <w:lang w:eastAsia="zh-CN"/>
         </w:rPr>
-        <w:t>eprint</w:t>
-      </w:r>
-      <w:proofErr w:type="spellEnd"/>
-      <w:r>
+        <w:t>.</w:t>
+      </w:r>
+    </w:p>
+    <w:p>
+      <w:pPr>
         <w:rPr>
           <w:lang w:eastAsia="zh-CN"/>
         </w:rPr>
-        <w:t>/forms/</w:t>
-      </w:r>
-      <w:proofErr w:type="spellStart"/>
+      </w:pPr>
       <w:r>
         <w:rPr>
           <w:lang w:eastAsia="zh-CN"/>
         </w:rPr>
-        <w:t>quota.php</w:t>
-      </w:r>
-      <w:proofErr w:type="spellEnd"/>
+        <w:t>A regular expression is used to parse the raw HTML output to obtain</w:t>
+      </w:r>
       <w:r>
         <w:rPr>
           <w:lang w:eastAsia="zh-CN"/>
         </w:rPr>
-        <w:t>"</w:t>
+        <w:t xml:space="preserve"> the desired values to be shown to the user</w:t>
       </w:r>
       <w:r>
         <w:rPr>
@@ -7825,6 +7167,17 @@
     </w:p>
     <w:p>
       <w:pPr>
+        <w:pStyle w:val="Heading3"/>
+      </w:pPr>
+      <w:r>
+        <w:t>Settings</w:t>
+      </w:r>
+      <w:r>
+        <w:t>Fragment</w:t>
+      </w:r>
+    </w:p>
+    <w:p>
+      <w:pPr>
         <w:rPr>
           <w:lang w:eastAsia="zh-CN"/>
         </w:rPr>
@@ -7833,49 +7186,9 @@
         <w:rPr>
           <w:lang w:eastAsia="zh-CN"/>
         </w:rPr>
-        <w:t>A regular expression is used to parse the raw HTML output to obtain</w:t>
-      </w:r>
-      <w:r>
-        <w:rPr>
-          <w:lang w:eastAsia="zh-CN"/>
-        </w:rPr>
-        <w:t xml:space="preserve"> the desired values to be shown to the user</w:t>
-      </w:r>
-      <w:r>
-        <w:rPr>
-          <w:lang w:eastAsia="zh-CN"/>
-        </w:rPr>
-        <w:t>.</w:t>
-      </w:r>
-    </w:p>
-    <w:p>
-      <w:pPr>
-        <w:pStyle w:val="Heading3"/>
-      </w:pPr>
-      <w:proofErr w:type="spellStart"/>
-      <w:r>
-        <w:t>Settings</w:t>
-      </w:r>
-      <w:r>
-        <w:t>Fragment</w:t>
-      </w:r>
-      <w:proofErr w:type="spellEnd"/>
-    </w:p>
-    <w:p>
-      <w:pPr>
-        <w:rPr>
-          <w:lang w:eastAsia="zh-CN"/>
-        </w:rPr>
-      </w:pPr>
-      <w:r>
-        <w:rPr>
-          <w:lang w:eastAsia="zh-CN"/>
-        </w:rPr>
         <w:t xml:space="preserve">For convenience, one would typically use </w:t>
       </w:r>
       <w:hyperlink r:id="rId31" w:history="1">
-        <w:proofErr w:type="spellStart"/>
-        <w:proofErr w:type="gramStart"/>
         <w:r>
           <w:rPr>
             <w:rStyle w:val="Hyperlink"/>
@@ -7883,73 +7196,49 @@
           </w:rPr>
           <w:t>PreferenceFragment</w:t>
         </w:r>
-        <w:proofErr w:type="spellEnd"/>
-        <w:proofErr w:type="gramEnd"/>
       </w:hyperlink>
       <w:r>
         <w:rPr>
           <w:lang w:eastAsia="zh-CN"/>
         </w:rPr>
-        <w:t>(Android API) for screens that primarily deal with saving data to the Shared Preferences. This screen is no exception. However, this API only exists from API Level 11 (</w:t>
-      </w:r>
-      <w:proofErr w:type="spellStart"/>
+        <w:t>(Android API) for screens that primarily deal with saving data to the Shared Preferences. This screen is no exception. However, this API only exists from API Level 11 (HoneyComb</w:t>
+      </w:r>
       <w:r>
         <w:rPr>
           <w:lang w:eastAsia="zh-CN"/>
         </w:rPr>
-        <w:t>HoneyComb</w:t>
-      </w:r>
-      <w:proofErr w:type="spellEnd"/>
+        <w:t>, 3.0</w:t>
+      </w:r>
       <w:r>
         <w:rPr>
           <w:lang w:eastAsia="zh-CN"/>
         </w:rPr>
-        <w:t>, 3.0</w:t>
-      </w:r>
-      <w:r>
+        <w:t>) and above.</w:t>
+      </w:r>
+    </w:p>
+    <w:p>
+      <w:pPr>
         <w:rPr>
           <w:lang w:eastAsia="zh-CN"/>
         </w:rPr>
-        <w:t>) and above.</w:t>
-      </w:r>
-    </w:p>
-    <w:p>
-      <w:pPr>
+      </w:pPr>
+      <w:r>
         <w:rPr>
           <w:lang w:eastAsia="zh-CN"/>
         </w:rPr>
-      </w:pPr>
+        <w:t>As I intend to support as low as API Level 7 (Éclair</w:t>
+      </w:r>
       <w:r>
         <w:rPr>
           <w:lang w:eastAsia="zh-CN"/>
         </w:rPr>
-        <w:t>As I intend to support as low as API Level 7 (Éclair</w:t>
+        <w:t>, 2.1</w:t>
       </w:r>
       <w:r>
         <w:rPr>
           <w:lang w:eastAsia="zh-CN"/>
         </w:rPr>
-        <w:t>, 2.1</w:t>
-      </w:r>
-      <w:r>
-        <w:rPr>
-          <w:lang w:eastAsia="zh-CN"/>
-        </w:rPr>
-        <w:t xml:space="preserve">), I used a third party (reverse-engineered from Android AOSP) library known as </w:t>
-      </w:r>
-      <w:proofErr w:type="spellStart"/>
-      <w:r>
-        <w:rPr>
-          <w:lang w:eastAsia="zh-CN"/>
-        </w:rPr>
-        <w:t>PreferenceListFragment</w:t>
-      </w:r>
-      <w:proofErr w:type="spellEnd"/>
-      <w:r>
-        <w:rPr>
-          <w:lang w:eastAsia="zh-CN"/>
-        </w:rPr>
-        <w:t>.</w:t>
+        <w:t>), I used a third party (reverse-engineered from Android AOSP) library known as PreferenceListFragment.</w:t>
       </w:r>
       <w:r>
         <w:rPr>
@@ -7971,16 +7260,11 @@
       <w:pPr>
         <w:pStyle w:val="Heading3"/>
       </w:pPr>
-      <w:proofErr w:type="spellStart"/>
       <w:r>
         <w:t>Help</w:t>
       </w:r>
       <w:r>
-        <w:t>Fragment</w:t>
-      </w:r>
-      <w:proofErr w:type="spellEnd"/>
-      <w:r>
-        <w:t>.</w:t>
+        <w:t>Fragment.</w:t>
       </w:r>
     </w:p>
     <w:p>
@@ -8072,11 +7356,9 @@
         </w:rPr>
         <w:t xml:space="preserve">- </w:t>
       </w:r>
-      <w:proofErr w:type="spellStart"/>
       <w:r>
         <w:t>SSHConnectivity</w:t>
       </w:r>
-      <w:proofErr w:type="spellEnd"/>
     </w:p>
     <w:p>
       <w:pPr>
@@ -8094,36 +7376,20 @@
         <w:rPr>
           <w:lang w:eastAsia="zh-CN"/>
         </w:rPr>
-        <w:t xml:space="preserve"> the remote server through the </w:t>
-      </w:r>
-      <w:proofErr w:type="spellStart"/>
+        <w:t xml:space="preserve"> the remote server through the Jsch</w:t>
+      </w:r>
       <w:r>
         <w:rPr>
           <w:lang w:eastAsia="zh-CN"/>
         </w:rPr>
-        <w:t>Jsch</w:t>
-      </w:r>
-      <w:proofErr w:type="spellEnd"/>
+        <w:t xml:space="preserve"> library. The methods in this class are blocking so you have to call its methods from a separate thread</w:t>
+      </w:r>
       <w:r>
         <w:rPr>
           <w:lang w:eastAsia="zh-CN"/>
         </w:rPr>
-        <w:t xml:space="preserve"> library. The methods in this class are blocking so you have to call its methods from a separate thread</w:t>
-      </w:r>
-      <w:r>
-        <w:rPr>
-          <w:lang w:eastAsia="zh-CN"/>
-        </w:rPr>
-        <w:t xml:space="preserve"> like </w:t>
-      </w:r>
-      <w:proofErr w:type="spellStart"/>
-      <w:r>
-        <w:rPr>
-          <w:lang w:eastAsia="zh-CN"/>
-        </w:rPr>
-        <w:t>ConnectionTask</w:t>
-      </w:r>
-      <w:proofErr w:type="spellEnd"/>
+        <w:t xml:space="preserve"> like ConnectionTask</w:t>
+      </w:r>
       <w:r>
         <w:rPr>
           <w:lang w:eastAsia="zh-CN"/>
@@ -8230,21 +7496,12 @@
                 <w:lang w:eastAsia="zh-CN"/>
               </w:rPr>
             </w:pPr>
-            <w:proofErr w:type="spellStart"/>
             <w:r>
               <w:rPr>
                 <w:b/>
                 <w:lang w:eastAsia="zh-CN"/>
               </w:rPr>
-              <w:t>SSHConnectivity</w:t>
-            </w:r>
-            <w:proofErr w:type="spellEnd"/>
-            <w:r>
-              <w:rPr>
-                <w:b/>
-                <w:lang w:eastAsia="zh-CN"/>
-              </w:rPr>
-              <w:t>(String hostname, String username, String password, Context context)</w:t>
+              <w:t>SSHConnectivity(String hostname, String username, String password, Context context)</w:t>
             </w:r>
           </w:p>
           <w:p>
@@ -8431,21 +7688,12 @@
                 <w:lang w:eastAsia="zh-CN"/>
               </w:rPr>
             </w:pPr>
-            <w:proofErr w:type="spellStart"/>
             <w:r>
               <w:rPr>
                 <w:b/>
                 <w:lang w:eastAsia="zh-CN"/>
               </w:rPr>
-              <w:t>runCommand</w:t>
-            </w:r>
-            <w:proofErr w:type="spellEnd"/>
-            <w:r>
-              <w:rPr>
-                <w:b/>
-                <w:lang w:eastAsia="zh-CN"/>
-              </w:rPr>
-              <w:t>(String command) throws Exception</w:t>
+              <w:t>runCommand(String command) throws Exception</w:t>
             </w:r>
             <w:r>
               <w:rPr>
@@ -8458,21 +7706,7 @@
               <w:rPr>
                 <w:lang w:eastAsia="zh-CN"/>
               </w:rPr>
-              <w:t>Runs command on remote server and returns the (</w:t>
-            </w:r>
-            <w:proofErr w:type="spellStart"/>
-            <w:r>
-              <w:rPr>
-                <w:lang w:eastAsia="zh-CN"/>
-              </w:rPr>
-              <w:t>stdout</w:t>
-            </w:r>
-            <w:proofErr w:type="spellEnd"/>
-            <w:r>
-              <w:rPr>
-                <w:lang w:eastAsia="zh-CN"/>
-              </w:rPr>
-              <w:t>) result of the command</w:t>
+              <w:t>Runs command on remote server and returns the (stdout) result of the command</w:t>
             </w:r>
           </w:p>
         </w:tc>
@@ -8510,133 +7744,12 @@
                 <w:lang w:eastAsia="zh-CN"/>
               </w:rPr>
             </w:pPr>
-            <w:proofErr w:type="spellStart"/>
             <w:r>
               <w:rPr>
                 <w:b/>
                 <w:lang w:eastAsia="zh-CN"/>
               </w:rPr>
-              <w:t>uploadFile</w:t>
-            </w:r>
-            <w:proofErr w:type="spellEnd"/>
-            <w:r>
-              <w:rPr>
-                <w:b/>
-                <w:lang w:eastAsia="zh-CN"/>
-              </w:rPr>
-              <w:t>(</w:t>
-            </w:r>
-            <w:proofErr w:type="spellStart"/>
-            <w:r>
-              <w:rPr>
-                <w:b/>
-                <w:lang w:eastAsia="zh-CN"/>
-              </w:rPr>
-              <w:t>InputStream</w:t>
-            </w:r>
-            <w:proofErr w:type="spellEnd"/>
-            <w:r>
-              <w:rPr>
-                <w:b/>
-                <w:lang w:eastAsia="zh-CN"/>
-              </w:rPr>
-              <w:t xml:space="preserve"> </w:t>
-            </w:r>
-            <w:proofErr w:type="spellStart"/>
-            <w:r>
-              <w:rPr>
-                <w:b/>
-                <w:lang w:eastAsia="zh-CN"/>
-              </w:rPr>
-              <w:t>toBePrinted</w:t>
-            </w:r>
-            <w:proofErr w:type="spellEnd"/>
-            <w:r>
-              <w:rPr>
-                <w:b/>
-                <w:lang w:eastAsia="zh-CN"/>
-              </w:rPr>
-              <w:t xml:space="preserve">, String directory, String filename, </w:t>
-            </w:r>
-            <w:proofErr w:type="spellStart"/>
-            <w:r>
-              <w:rPr>
-                <w:b/>
-                <w:lang w:eastAsia="zh-CN"/>
-              </w:rPr>
-              <w:t>SftpProgressMonitor</w:t>
-            </w:r>
-            <w:proofErr w:type="spellEnd"/>
-            <w:r>
-              <w:rPr>
-                <w:b/>
-                <w:lang w:eastAsia="zh-CN"/>
-              </w:rPr>
-              <w:t xml:space="preserve"> </w:t>
-            </w:r>
-            <w:proofErr w:type="spellStart"/>
-            <w:r>
-              <w:rPr>
-                <w:b/>
-                <w:lang w:eastAsia="zh-CN"/>
-              </w:rPr>
-              <w:t>progressMonitor</w:t>
-            </w:r>
-            <w:proofErr w:type="spellEnd"/>
-            <w:r>
-              <w:rPr>
-                <w:b/>
-                <w:lang w:eastAsia="zh-CN"/>
-              </w:rPr>
-              <w:t xml:space="preserve">) throws </w:t>
-            </w:r>
-            <w:proofErr w:type="spellStart"/>
-            <w:r>
-              <w:rPr>
-                <w:b/>
-                <w:lang w:eastAsia="zh-CN"/>
-              </w:rPr>
-              <w:t>SftpException</w:t>
-            </w:r>
-            <w:proofErr w:type="spellEnd"/>
-            <w:r>
-              <w:rPr>
-                <w:b/>
-                <w:lang w:eastAsia="zh-CN"/>
-              </w:rPr>
-              <w:t xml:space="preserve">, </w:t>
-            </w:r>
-            <w:proofErr w:type="spellStart"/>
-            <w:r>
-              <w:rPr>
-                <w:b/>
-                <w:lang w:eastAsia="zh-CN"/>
-              </w:rPr>
-              <w:t>JSchException</w:t>
-            </w:r>
-            <w:proofErr w:type="spellEnd"/>
-            <w:r>
-              <w:rPr>
-                <w:b/>
-                <w:lang w:eastAsia="zh-CN"/>
-              </w:rPr>
-              <w:t xml:space="preserve">, </w:t>
-            </w:r>
-            <w:proofErr w:type="spellStart"/>
-            <w:r>
-              <w:rPr>
-                <w:b/>
-                <w:lang w:eastAsia="zh-CN"/>
-              </w:rPr>
-              <w:t>IOException</w:t>
-            </w:r>
-            <w:proofErr w:type="spellEnd"/>
-            <w:r>
-              <w:rPr>
-                <w:b/>
-                <w:lang w:eastAsia="zh-CN"/>
-              </w:rPr>
-              <w:t xml:space="preserve"> </w:t>
+              <w:t xml:space="preserve">uploadFile(InputStream toBePrinted, String directory, String filename, SftpProgressMonitor progressMonitor) throws SftpException, JSchException, IOException </w:t>
             </w:r>
           </w:p>
           <w:p>
@@ -8658,7 +7771,6 @@
                 <w:lang w:eastAsia="zh-CN"/>
               </w:rPr>
             </w:pPr>
-            <w:proofErr w:type="gramStart"/>
             <w:r>
               <w:rPr>
                 <w:b/>
@@ -8666,7 +7778,6 @@
               </w:rPr>
               <w:t>directory</w:t>
             </w:r>
-            <w:proofErr w:type="gramEnd"/>
             <w:r>
               <w:rPr>
                 <w:lang w:eastAsia="zh-CN"/>
@@ -8730,8 +7841,6 @@
                 <w:lang w:eastAsia="zh-CN"/>
               </w:rPr>
             </w:pPr>
-            <w:proofErr w:type="spellStart"/>
-            <w:proofErr w:type="gramStart"/>
             <w:r>
               <w:rPr>
                 <w:b/>
@@ -8746,8 +7855,6 @@
               </w:rPr>
               <w:t>Monitor</w:t>
             </w:r>
-            <w:proofErr w:type="spellEnd"/>
-            <w:proofErr w:type="gramEnd"/>
             <w:r>
               <w:rPr>
                 <w:lang w:eastAsia="zh-CN"/>
@@ -8758,74 +7865,14 @@
               <w:rPr>
                 <w:lang w:eastAsia="zh-CN"/>
               </w:rPr>
-              <w:t xml:space="preserve"> a </w:t>
-            </w:r>
-            <w:proofErr w:type="spellStart"/>
-            <w:r>
-              <w:rPr>
-                <w:lang w:eastAsia="zh-CN"/>
-              </w:rPr>
-              <w:t>callback</w:t>
-            </w:r>
-            <w:proofErr w:type="spellEnd"/>
-            <w:r>
-              <w:rPr>
-                <w:lang w:eastAsia="zh-CN"/>
-              </w:rPr>
-              <w:t xml:space="preserve"> (interface) object that one is required to implement to receive file upload progress. This is handed to the </w:t>
-            </w:r>
-            <w:proofErr w:type="spellStart"/>
-            <w:r>
-              <w:rPr>
-                <w:lang w:eastAsia="zh-CN"/>
-              </w:rPr>
-              <w:t>Jsch</w:t>
-            </w:r>
-            <w:proofErr w:type="spellEnd"/>
-            <w:r>
-              <w:rPr>
-                <w:lang w:eastAsia="zh-CN"/>
-              </w:rPr>
-              <w:t xml:space="preserve"> library. They key method to implement is “</w:t>
+              <w:t xml:space="preserve"> a callback (interface) object that one is required to implement to receive file upload progress. This is handed to the Jsch library. They key method to implement is “</w:t>
             </w:r>
             <w:r>
               <w:rPr>
                 <w:i/>
                 <w:lang w:eastAsia="zh-CN"/>
               </w:rPr>
-              <w:t xml:space="preserve">public </w:t>
-            </w:r>
-            <w:proofErr w:type="spellStart"/>
-            <w:r>
-              <w:rPr>
-                <w:i/>
-                <w:lang w:eastAsia="zh-CN"/>
-              </w:rPr>
-              <w:t>boolean</w:t>
-            </w:r>
-            <w:proofErr w:type="spellEnd"/>
-            <w:r>
-              <w:rPr>
-                <w:i/>
-                <w:lang w:eastAsia="zh-CN"/>
-              </w:rPr>
-              <w:t xml:space="preserve"> </w:t>
-            </w:r>
-            <w:proofErr w:type="gramStart"/>
-            <w:r>
-              <w:rPr>
-                <w:i/>
-                <w:lang w:eastAsia="zh-CN"/>
-              </w:rPr>
-              <w:t>count(</w:t>
-            </w:r>
-            <w:proofErr w:type="gramEnd"/>
-            <w:r>
-              <w:rPr>
-                <w:i/>
-                <w:lang w:eastAsia="zh-CN"/>
-              </w:rPr>
-              <w:t>long count)”,</w:t>
+              <w:t>public boolean count(long count)”,</w:t>
             </w:r>
             <w:r>
               <w:rPr>
@@ -8917,32 +7964,7 @@
           <w:i/>
           <w:lang w:eastAsia="en-SG"/>
         </w:rPr>
-        <w:t xml:space="preserve">“List&lt;String&gt; </w:t>
-      </w:r>
-      <w:proofErr w:type="spellStart"/>
-      <w:proofErr w:type="gramStart"/>
-      <w:r>
-        <w:rPr>
-          <w:i/>
-          <w:lang w:eastAsia="en-SG"/>
-        </w:rPr>
-        <w:t>getPrinterList</w:t>
-      </w:r>
-      <w:proofErr w:type="spellEnd"/>
-      <w:r>
-        <w:rPr>
-          <w:i/>
-          <w:lang w:eastAsia="en-SG"/>
-        </w:rPr>
-        <w:t>(</w:t>
-      </w:r>
-      <w:proofErr w:type="gramEnd"/>
-      <w:r>
-        <w:rPr>
-          <w:i/>
-          <w:lang w:eastAsia="en-SG"/>
-        </w:rPr>
-        <w:t>)”</w:t>
+        <w:t>“List&lt;String&gt; getPrinterList()”</w:t>
       </w:r>
       <w:r>
         <w:rPr>
@@ -9005,21 +8027,7 @@
         <w:rPr>
           <w:lang w:eastAsia="en-SG"/>
         </w:rPr>
-        <w:t xml:space="preserve"> </w:t>
-      </w:r>
-      <w:proofErr w:type="gramStart"/>
-      <w:r>
-        <w:rPr>
-          <w:lang w:eastAsia="en-SG"/>
-        </w:rPr>
-        <w:t>docs-to-pdf-convert-1.7.jar</w:t>
-      </w:r>
-      <w:proofErr w:type="gramEnd"/>
-      <w:r>
-        <w:rPr>
-          <w:lang w:eastAsia="en-SG"/>
-        </w:rPr>
-        <w:t xml:space="preserve"> </w:t>
+        <w:t xml:space="preserve"> docs-to-pdf-convert-1.7.jar </w:t>
       </w:r>
       <w:r>
         <w:rPr>
@@ -9039,19 +8047,11 @@
         </w:rPr>
         <w:t xml:space="preserve"> my </w:t>
       </w:r>
-      <w:proofErr w:type="spellStart"/>
-      <w:r>
-        <w:rPr>
-          <w:lang w:eastAsia="en-SG"/>
-        </w:rPr>
-        <w:t>Sunfire</w:t>
-      </w:r>
-      <w:proofErr w:type="spellEnd"/>
-      <w:r>
-        <w:rPr>
-          <w:lang w:eastAsia="en-SG"/>
-        </w:rPr>
-        <w:t xml:space="preserve"> account at </w:t>
+      <w:r>
+        <w:rPr>
+          <w:lang w:eastAsia="en-SG"/>
+        </w:rPr>
+        <w:t xml:space="preserve">Sunfire account at </w:t>
       </w:r>
     </w:p>
     <w:p>
@@ -9076,19 +8076,11 @@
           <w:lang w:eastAsia="en-SG"/>
         </w:rPr>
       </w:pPr>
-      <w:proofErr w:type="gramStart"/>
-      <w:r>
-        <w:rPr>
-          <w:lang w:eastAsia="en-SG"/>
-        </w:rPr>
-        <w:t>with</w:t>
-      </w:r>
-      <w:proofErr w:type="gramEnd"/>
-      <w:r>
-        <w:rPr>
-          <w:lang w:eastAsia="en-SG"/>
-        </w:rPr>
-        <w:t xml:space="preserve"> backup at</w:t>
+      <w:r>
+        <w:rPr>
+          <w:lang w:eastAsia="en-SG"/>
+        </w:rPr>
+        <w:t>with backup at</w:t>
       </w:r>
     </w:p>
     <w:p>
@@ -9113,33 +8105,11 @@
           <w:lang w:eastAsia="en-SG"/>
         </w:rPr>
       </w:pPr>
-      <w:proofErr w:type="gramStart"/>
-      <w:r>
-        <w:rPr>
-          <w:lang w:eastAsia="en-SG"/>
-        </w:rPr>
-        <w:t>once</w:t>
-      </w:r>
-      <w:proofErr w:type="gramEnd"/>
-      <w:r>
-        <w:rPr>
-          <w:lang w:eastAsia="en-SG"/>
-        </w:rPr>
-        <w:t xml:space="preserve"> my </w:t>
-      </w:r>
-      <w:proofErr w:type="spellStart"/>
-      <w:r>
-        <w:rPr>
-          <w:lang w:eastAsia="en-SG"/>
-        </w:rPr>
-        <w:t>Sunfire</w:t>
-      </w:r>
-      <w:proofErr w:type="spellEnd"/>
-      <w:r>
-        <w:rPr>
-          <w:lang w:eastAsia="en-SG"/>
-        </w:rPr>
-        <w:t xml:space="preserve"> Unix account is terminated. This is due to APK size limitations of an Android app.</w:t>
+      <w:r>
+        <w:rPr>
+          <w:lang w:eastAsia="en-SG"/>
+        </w:rPr>
+        <w:t>once my Sunfire Unix account is terminated. This is due to APK size limitations of an Android app.</w:t>
       </w:r>
     </w:p>
     <w:p>
@@ -9161,21 +8131,7 @@
           <w:lang w:eastAsia="en-SG"/>
         </w:rPr>
         <w:lastRenderedPageBreak/>
-        <w:t xml:space="preserve">Stuff currently tied to my (Kheng </w:t>
-      </w:r>
-      <w:proofErr w:type="spellStart"/>
-      <w:r>
-        <w:rPr>
-          <w:lang w:eastAsia="en-SG"/>
-        </w:rPr>
-        <w:t>Meng’s</w:t>
-      </w:r>
-      <w:proofErr w:type="spellEnd"/>
-      <w:r>
-        <w:rPr>
-          <w:lang w:eastAsia="en-SG"/>
-        </w:rPr>
-        <w:t>) accounts</w:t>
+        <w:t>Stuff currently tied to my (Kheng Meng’s) accounts</w:t>
       </w:r>
     </w:p>
     <w:p>
@@ -9238,14 +8194,12 @@
           <w:lang w:eastAsia="en-SG"/>
         </w:rPr>
       </w:pPr>
-      <w:proofErr w:type="spellStart"/>
       <w:r>
         <w:rPr>
           <w:lang w:eastAsia="en-SG"/>
         </w:rPr>
         <w:t>Crashlytics</w:t>
       </w:r>
-      <w:proofErr w:type="spellEnd"/>
     </w:p>
     <w:p>
       <w:pPr>
@@ -9336,7 +8290,7 @@
           </mc:Choice>
           <mc:Fallback>
             <w:pict>
-              <v:shape w14:anchorId="572F61BF" id="Straight Arrow Connector 50" o:spid="_x0000_s1026" type="#_x0000_t32" style="position:absolute;margin-left:310.2pt;margin-top:288.4pt;width:86.4pt;height:24pt;flip:y;z-index:251683328;visibility:visible;mso-wrap-style:square;mso-height-percent:0;mso-wrap-distance-left:9pt;mso-wrap-distance-top:0;mso-wrap-distance-right:9pt;mso-wrap-distance-bottom:0;mso-position-horizontal:absolute;mso-position-horizontal-relative:text;mso-position-vertical:absolute;mso-position-vertical-relative:text;mso-height-percent:0;mso-height-relative:margin" o:gfxdata="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" strokecolor="#c00000" strokeweight=".5pt">
+              <v:shape w14:anchorId="4239AA01" id="Straight Arrow Connector 50" o:spid="_x0000_s1026" type="#_x0000_t32" style="position:absolute;margin-left:310.2pt;margin-top:288.4pt;width:86.4pt;height:24pt;flip:y;z-index:251683328;visibility:visible;mso-wrap-style:square;mso-height-percent:0;mso-wrap-distance-left:9pt;mso-wrap-distance-top:0;mso-wrap-distance-right:9pt;mso-wrap-distance-bottom:0;mso-position-horizontal:absolute;mso-position-horizontal-relative:text;mso-position-vertical:absolute;mso-position-vertical-relative:text;mso-height-percent:0;mso-height-relative:margin" o:gfxdata="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" strokecolor="#c00000" strokeweight=".5pt">
                 <v:stroke startarrow="block" endarrow="block" joinstyle="miter"/>
               </v:shape>
             </w:pict>
@@ -9397,7 +8351,7 @@
           </mc:Choice>
           <mc:Fallback>
             <w:pict>
-              <v:shape w14:anchorId="233C0AB1" id="Straight Arrow Connector 49" o:spid="_x0000_s1026" type="#_x0000_t32" style="position:absolute;margin-left:255pt;margin-top:188.8pt;width:86.4pt;height:11.4pt;flip:y;z-index:251686400;visibility:visible;mso-wrap-style:square;mso-wrap-distance-left:9pt;mso-wrap-distance-top:0;mso-wrap-distance-right:9pt;mso-wrap-distance-bottom:0;mso-position-horizontal:absolute;mso-position-horizontal-relative:text;mso-position-vertical:absolute;mso-position-vertical-relative:text" o:gfxdata="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" strokecolor="#002060" strokeweight=".5pt">
+              <v:shape w14:anchorId="50D07B46" id="Straight Arrow Connector 49" o:spid="_x0000_s1026" type="#_x0000_t32" style="position:absolute;margin-left:255pt;margin-top:188.8pt;width:86.4pt;height:11.4pt;flip:y;z-index:251686400;visibility:visible;mso-wrap-style:square;mso-wrap-distance-left:9pt;mso-wrap-distance-top:0;mso-wrap-distance-right:9pt;mso-wrap-distance-bottom:0;mso-position-horizontal:absolute;mso-position-horizontal-relative:text;mso-position-vertical:absolute;mso-position-vertical-relative:text" o:gfxdata="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" strokecolor="#002060" strokeweight=".5pt">
                 <v:stroke startarrow="block" endarrow="block" joinstyle="miter"/>
               </v:shape>
             </w:pict>
@@ -9465,7 +8419,7 @@
           </mc:Choice>
           <mc:Fallback>
             <w:pict>
-              <v:shape w14:anchorId="392B89CC" id="Straight Arrow Connector 48" o:spid="_x0000_s1026" type="#_x0000_t32" style="position:absolute;margin-left:249.6pt;margin-top:149.2pt;width:86.4pt;height:11.4pt;flip:y;z-index:251685376;visibility:visible;mso-wrap-style:square;mso-wrap-distance-left:9pt;mso-wrap-distance-top:0;mso-wrap-distance-right:9pt;mso-wrap-distance-bottom:0;mso-position-horizontal:absolute;mso-position-horizontal-relative:text;mso-position-vertical:absolute;mso-position-vertical-relative:text" o:gfxdata="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" strokecolor="#ed7d31 [3205]" strokeweight=".5pt">
+              <v:shape w14:anchorId="461F709D" id="Straight Arrow Connector 48" o:spid="_x0000_s1026" type="#_x0000_t32" style="position:absolute;margin-left:249.6pt;margin-top:149.2pt;width:86.4pt;height:11.4pt;flip:y;z-index:251685376;visibility:visible;mso-wrap-style:square;mso-wrap-distance-left:9pt;mso-wrap-distance-top:0;mso-wrap-distance-right:9pt;mso-wrap-distance-bottom:0;mso-position-horizontal:absolute;mso-position-horizontal-relative:text;mso-position-vertical:absolute;mso-position-vertical-relative:text" o:gfxdata="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" strokecolor="#ed7d31 [3205]" strokeweight=".5pt">
                 <v:stroke startarrow="block" endarrow="block" joinstyle="miter"/>
               </v:shape>
             </w:pict>
@@ -9535,7 +8489,7 @@
           </mc:Choice>
           <mc:Fallback>
             <w:pict>
-              <v:roundrect w14:anchorId="19A31B91" id="Rounded Rectangle 47" o:spid="_x0000_s1026" style="position:absolute;margin-left:343.2pt;margin-top:274pt;width:151.8pt;height:7.8pt;z-index:251679232;visibility:visible;mso-wrap-style:square;mso-width-percent:0;mso-height-percent:0;mso-wrap-distance-left:9pt;mso-wrap-distance-top:0;mso-wrap-distance-right:9pt;mso-wrap-distance-bottom:0;mso-position-horizontal:absolute;mso-position-horizontal-relative:text;mso-position-vertical:absolute;mso-position-vertical-relative:text;mso-width-percent:0;mso-height-percent:0;mso-width-relative:margin;mso-height-relative:margin;v-text-anchor:middle" arcsize="10923f" o:gfxdata="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" filled="f" strokecolor="#c00000" strokeweight="1.5pt">
+              <v:roundrect w14:anchorId="411F1201" id="Rounded Rectangle 47" o:spid="_x0000_s1026" style="position:absolute;margin-left:343.2pt;margin-top:274pt;width:151.8pt;height:7.8pt;z-index:251679232;visibility:visible;mso-wrap-style:square;mso-width-percent:0;mso-height-percent:0;mso-wrap-distance-left:9pt;mso-wrap-distance-top:0;mso-wrap-distance-right:9pt;mso-wrap-distance-bottom:0;mso-position-horizontal:absolute;mso-position-horizontal-relative:text;mso-position-vertical:absolute;mso-position-vertical-relative:text;mso-width-percent:0;mso-height-percent:0;mso-width-relative:margin;mso-height-relative:margin;v-text-anchor:middle" arcsize="10923f" o:gfxdata="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" filled="f" strokecolor="#c00000" strokeweight="1.5pt">
                 <v:stroke joinstyle="miter"/>
               </v:roundrect>
             </w:pict>
@@ -9605,7 +8559,7 @@
           </mc:Choice>
           <mc:Fallback>
             <w:pict>
-              <v:roundrect w14:anchorId="788FD41C" id="Rounded Rectangle 46" o:spid="_x0000_s1026" style="position:absolute;margin-left:151.2pt;margin-top:309.4pt;width:151.8pt;height:7.8pt;z-index:251684352;visibility:visible;mso-wrap-style:square;mso-width-percent:0;mso-height-percent:0;mso-wrap-distance-left:9pt;mso-wrap-distance-top:0;mso-wrap-distance-right:9pt;mso-wrap-distance-bottom:0;mso-position-horizontal:absolute;mso-position-horizontal-relative:text;mso-position-vertical:absolute;mso-position-vertical-relative:text;mso-width-percent:0;mso-height-percent:0;mso-width-relative:margin;mso-height-relative:margin;v-text-anchor:middle" arcsize="10923f" o:gfxdata="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" filled="f" strokecolor="#c00000" strokeweight="1.5pt">
+              <v:roundrect w14:anchorId="4C047A8D" id="Rounded Rectangle 46" o:spid="_x0000_s1026" style="position:absolute;margin-left:151.2pt;margin-top:309.4pt;width:151.8pt;height:7.8pt;z-index:251684352;visibility:visible;mso-wrap-style:square;mso-width-percent:0;mso-height-percent:0;mso-wrap-distance-left:9pt;mso-wrap-distance-top:0;mso-wrap-distance-right:9pt;mso-wrap-distance-bottom:0;mso-position-horizontal:absolute;mso-position-horizontal-relative:text;mso-position-vertical:absolute;mso-position-vertical-relative:text;mso-width-percent:0;mso-height-percent:0;mso-width-relative:margin;mso-height-relative:margin;v-text-anchor:middle" arcsize="10923f" o:gfxdata="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" filled="f" strokecolor="#c00000" strokeweight="1.5pt">
                 <v:stroke joinstyle="miter"/>
               </v:roundrect>
             </w:pict>
@@ -9675,7 +8629,7 @@
           </mc:Choice>
           <mc:Fallback>
             <w:pict>
-              <v:roundrect w14:anchorId="765D4232" id="Rounded Rectangle 43" o:spid="_x0000_s1026" style="position:absolute;margin-left:346.2pt;margin-top:176.2pt;width:89.4pt;height:16.8pt;z-index:251682304;visibility:visible;mso-wrap-style:square;mso-width-percent:0;mso-height-percent:0;mso-wrap-distance-left:9pt;mso-wrap-distance-top:0;mso-wrap-distance-right:9pt;mso-wrap-distance-bottom:0;mso-position-horizontal:absolute;mso-position-horizontal-relative:text;mso-position-vertical:absolute;mso-position-vertical-relative:text;mso-width-percent:0;mso-height-percent:0;mso-width-relative:margin;mso-height-relative:margin;v-text-anchor:middle" arcsize="10923f" o:gfxdata="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" filled="f" strokecolor="#002060" strokeweight="1.5pt">
+              <v:roundrect w14:anchorId="2AA6251A" id="Rounded Rectangle 43" o:spid="_x0000_s1026" style="position:absolute;margin-left:346.2pt;margin-top:176.2pt;width:89.4pt;height:16.8pt;z-index:251682304;visibility:visible;mso-wrap-style:square;mso-width-percent:0;mso-height-percent:0;mso-wrap-distance-left:9pt;mso-wrap-distance-top:0;mso-wrap-distance-right:9pt;mso-wrap-distance-bottom:0;mso-position-horizontal:absolute;mso-position-horizontal-relative:text;mso-position-vertical:absolute;mso-position-vertical-relative:text;mso-width-percent:0;mso-height-percent:0;mso-width-relative:margin;mso-height-relative:margin;v-text-anchor:middle" arcsize="10923f" o:gfxdata="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" filled="f" strokecolor="#002060" strokeweight="1.5pt">
                 <v:stroke joinstyle="miter"/>
               </v:roundrect>
             </w:pict>
@@ -9745,7 +8699,7 @@
           </mc:Choice>
           <mc:Fallback>
             <w:pict>
-              <v:roundrect w14:anchorId="557FBCDA" id="Rounded Rectangle 42" o:spid="_x0000_s1026" style="position:absolute;margin-left:160.8pt;margin-top:188.8pt;width:89.4pt;height:16.8pt;z-index:251681280;visibility:visible;mso-wrap-style:square;mso-width-percent:0;mso-height-percent:0;mso-wrap-distance-left:9pt;mso-wrap-distance-top:0;mso-wrap-distance-right:9pt;mso-wrap-distance-bottom:0;mso-position-horizontal:absolute;mso-position-horizontal-relative:text;mso-position-vertical:absolute;mso-position-vertical-relative:text;mso-width-percent:0;mso-height-percent:0;mso-width-relative:margin;mso-height-relative:margin;v-text-anchor:middle" arcsize="10923f" o:gfxdata="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" filled="f" strokecolor="#002060" strokeweight="1.5pt">
+              <v:roundrect w14:anchorId="42194DE3" id="Rounded Rectangle 42" o:spid="_x0000_s1026" style="position:absolute;margin-left:160.8pt;margin-top:188.8pt;width:89.4pt;height:16.8pt;z-index:251681280;visibility:visible;mso-wrap-style:square;mso-width-percent:0;mso-height-percent:0;mso-wrap-distance-left:9pt;mso-wrap-distance-top:0;mso-wrap-distance-right:9pt;mso-wrap-distance-bottom:0;mso-position-horizontal:absolute;mso-position-horizontal-relative:text;mso-position-vertical:absolute;mso-position-vertical-relative:text;mso-width-percent:0;mso-height-percent:0;mso-width-relative:margin;mso-height-relative:margin;v-text-anchor:middle" arcsize="10923f" o:gfxdata="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" filled="f" strokecolor="#002060" strokeweight="1.5pt">
                 <v:stroke joinstyle="miter"/>
               </v:roundrect>
             </w:pict>
@@ -9815,7 +8769,7 @@
           </mc:Choice>
           <mc:Fallback>
             <w:pict>
-              <v:roundrect w14:anchorId="183B3C74" id="Rounded Rectangle 38" o:spid="_x0000_s1026" style="position:absolute;margin-left:341.4pt;margin-top:139pt;width:89.4pt;height:16.8pt;z-index:251680256;visibility:visible;mso-wrap-style:square;mso-width-percent:0;mso-height-percent:0;mso-wrap-distance-left:9pt;mso-wrap-distance-top:0;mso-wrap-distance-right:9pt;mso-wrap-distance-bottom:0;mso-position-horizontal:absolute;mso-position-horizontal-relative:text;mso-position-vertical:absolute;mso-position-vertical-relative:text;mso-width-percent:0;mso-height-percent:0;mso-width-relative:margin;mso-height-relative:margin;v-text-anchor:middle" arcsize="10923f" o:gfxdata="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" filled="f" strokecolor="#ffc000" strokeweight="1.5pt">
+              <v:roundrect w14:anchorId="737E6E06" id="Rounded Rectangle 38" o:spid="_x0000_s1026" style="position:absolute;margin-left:341.4pt;margin-top:139pt;width:89.4pt;height:16.8pt;z-index:251680256;visibility:visible;mso-wrap-style:square;mso-width-percent:0;mso-height-percent:0;mso-wrap-distance-left:9pt;mso-wrap-distance-top:0;mso-wrap-distance-right:9pt;mso-wrap-distance-bottom:0;mso-position-horizontal:absolute;mso-position-horizontal-relative:text;mso-position-vertical:absolute;mso-position-vertical-relative:text;mso-width-percent:0;mso-height-percent:0;mso-width-relative:margin;mso-height-relative:margin;v-text-anchor:middle" arcsize="10923f" o:gfxdata="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" filled="f" strokecolor="#ffc000" strokeweight="1.5pt">
                 <v:stroke joinstyle="miter"/>
               </v:roundrect>
             </w:pict>
@@ -9885,7 +8839,7 @@
           </mc:Choice>
           <mc:Fallback>
             <w:pict>
-              <v:roundrect w14:anchorId="5CB38D64" id="Rounded Rectangle 37" o:spid="_x0000_s1026" style="position:absolute;margin-left:154.8pt;margin-top:151.6pt;width:89.4pt;height:16.8pt;z-index:251678208;visibility:visible;mso-wrap-style:square;mso-width-percent:0;mso-height-percent:0;mso-wrap-distance-left:9pt;mso-wrap-distance-top:0;mso-wrap-distance-right:9pt;mso-wrap-distance-bottom:0;mso-position-horizontal:absolute;mso-position-horizontal-relative:text;mso-position-vertical:absolute;mso-position-vertical-relative:text;mso-width-percent:0;mso-height-percent:0;mso-width-relative:margin;mso-height-relative:margin;v-text-anchor:middle" arcsize="10923f" o:gfxdata="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" filled="f" strokecolor="#ffc000" strokeweight="1.5pt">
+              <v:roundrect w14:anchorId="66EBC031" id="Rounded Rectangle 37" o:spid="_x0000_s1026" style="position:absolute;margin-left:154.8pt;margin-top:151.6pt;width:89.4pt;height:16.8pt;z-index:251678208;visibility:visible;mso-wrap-style:square;mso-width-percent:0;mso-height-percent:0;mso-wrap-distance-left:9pt;mso-wrap-distance-top:0;mso-wrap-distance-right:9pt;mso-wrap-distance-bottom:0;mso-position-horizontal:absolute;mso-position-horizontal-relative:text;mso-position-vertical:absolute;mso-position-vertical-relative:text;mso-width-percent:0;mso-height-percent:0;mso-width-relative:margin;mso-height-relative:margin;v-text-anchor:middle" arcsize="10923f" o:gfxdata="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" filled="f" strokecolor="#ffc000" strokeweight="1.5pt">
                 <v:stroke joinstyle="miter"/>
               </v:roundrect>
             </w:pict>
@@ -9962,7 +8916,7 @@
           </mc:Choice>
           <mc:Fallback>
             <w:pict>
-              <v:roundrect w14:anchorId="2CA32219" id="Rounded Rectangle 30" o:spid="_x0000_s1026" style="position:absolute;margin-left:-12pt;margin-top:164.8pt;width:122.4pt;height:22.2pt;z-index:251673088;visibility:visible;mso-wrap-style:square;mso-wrap-distance-left:9pt;mso-wrap-distance-top:0;mso-wrap-distance-right:9pt;mso-wrap-distance-bottom:0;mso-position-horizontal:absolute;mso-position-horizontal-relative:text;mso-position-vertical:absolute;mso-position-vertical-relative:text;v-text-anchor:middle" arcsize="10923f" o:gfxdata="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" filled="f" strokecolor="red" strokeweight="1.5pt">
+              <v:roundrect w14:anchorId="252A1A79" id="Rounded Rectangle 30" o:spid="_x0000_s1026" style="position:absolute;margin-left:-12pt;margin-top:164.8pt;width:122.4pt;height:22.2pt;z-index:251673088;visibility:visible;mso-wrap-style:square;mso-wrap-distance-left:9pt;mso-wrap-distance-top:0;mso-wrap-distance-right:9pt;mso-wrap-distance-bottom:0;mso-position-horizontal:absolute;mso-position-horizontal-relative:text;mso-position-vertical:absolute;mso-position-vertical-relative:text;v-text-anchor:middle" arcsize="10923f" o:gfxdata="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" filled="f" strokecolor="red" strokeweight="1.5pt">
                 <v:stroke joinstyle="miter"/>
               </v:roundrect>
             </w:pict>
@@ -10099,48 +9053,23 @@
         </w:rPr>
         <w:t xml:space="preserve"> details in </w:t>
       </w:r>
-      <w:proofErr w:type="spellStart"/>
       <w:r>
         <w:rPr>
           <w:lang w:eastAsia="en-SG"/>
         </w:rPr>
         <w:t>build.gradle</w:t>
       </w:r>
-      <w:proofErr w:type="spellEnd"/>
       <w:r>
         <w:rPr>
           <w:lang w:eastAsia="en-SG"/>
         </w:rPr>
         <w:t xml:space="preserve"> for both </w:t>
       </w:r>
-      <w:proofErr w:type="spellStart"/>
-      <w:r>
-        <w:rPr>
-          <w:lang w:eastAsia="en-SG"/>
-        </w:rPr>
-        <w:t>Module</w:t>
-      </w:r>
-      <w:proofErr w:type="gramStart"/>
-      <w:r>
-        <w:rPr>
-          <w:lang w:eastAsia="en-SG"/>
-        </w:rPr>
-        <w:t>:aFilechoose</w:t>
-      </w:r>
-      <w:proofErr w:type="spellEnd"/>
-      <w:proofErr w:type="gramEnd"/>
-      <w:r>
-        <w:rPr>
-          <w:lang w:eastAsia="en-SG"/>
-        </w:rPr>
-        <w:t xml:space="preserve"> and </w:t>
-      </w:r>
-      <w:proofErr w:type="spellStart"/>
-      <w:r>
-        <w:rPr>
-          <w:lang w:eastAsia="en-SG"/>
-        </w:rPr>
-        <w:t>Module:</w:t>
+      <w:r>
+        <w:rPr>
+          <w:lang w:eastAsia="en-SG"/>
+        </w:rPr>
+        <w:t>Module:aFilechoose and Module:</w:t>
       </w:r>
       <w:r>
         <w:rPr>
@@ -10148,7 +9077,6 @@
         </w:rPr>
         <w:t>app</w:t>
       </w:r>
-      <w:proofErr w:type="spellEnd"/>
       <w:r>
         <w:rPr>
           <w:lang w:eastAsia="en-SG"/>
@@ -10315,21 +9243,7 @@
         <w:rPr>
           <w:lang w:eastAsia="en-SG"/>
         </w:rPr>
-        <w:t xml:space="preserve">public folder in your </w:t>
-      </w:r>
-      <w:proofErr w:type="gramStart"/>
-      <w:r>
-        <w:rPr>
-          <w:lang w:eastAsia="en-SG"/>
-        </w:rPr>
-        <w:t>Unix</w:t>
-      </w:r>
-      <w:proofErr w:type="gramEnd"/>
-      <w:r>
-        <w:rPr>
-          <w:lang w:eastAsia="en-SG"/>
-        </w:rPr>
-        <w:t xml:space="preserve"> </w:t>
+        <w:t xml:space="preserve">public folder in your Unix </w:t>
       </w:r>
       <w:r>
         <w:rPr>
@@ -10337,19 +9251,11 @@
         </w:rPr>
         <w:t xml:space="preserve">account at the earliest opportunity. My </w:t>
       </w:r>
-      <w:proofErr w:type="gramStart"/>
-      <w:r>
-        <w:rPr>
-          <w:lang w:eastAsia="en-SG"/>
-        </w:rPr>
-        <w:t>Unix</w:t>
-      </w:r>
-      <w:proofErr w:type="gramEnd"/>
-      <w:r>
-        <w:rPr>
-          <w:lang w:eastAsia="en-SG"/>
-        </w:rPr>
-        <w:t xml:space="preserve"> </w:t>
+      <w:r>
+        <w:rPr>
+          <w:lang w:eastAsia="en-SG"/>
+        </w:rPr>
+        <w:t xml:space="preserve">Unix </w:t>
       </w:r>
       <w:r>
         <w:rPr>
@@ -10361,35 +9267,7 @@
         <w:rPr>
           <w:lang w:eastAsia="en-SG"/>
         </w:rPr>
-        <w:t xml:space="preserve"> set to expire on December 2015. The backup </w:t>
-      </w:r>
-      <w:proofErr w:type="spellStart"/>
-      <w:r>
-        <w:rPr>
-          <w:lang w:eastAsia="en-SG"/>
-        </w:rPr>
-        <w:t>Github</w:t>
-      </w:r>
-      <w:proofErr w:type="spellEnd"/>
-      <w:r>
-        <w:rPr>
-          <w:lang w:eastAsia="en-SG"/>
-        </w:rPr>
-        <w:t xml:space="preserve"> link will work but is very </w:t>
-      </w:r>
-      <w:proofErr w:type="spellStart"/>
-      <w:r>
-        <w:rPr>
-          <w:lang w:eastAsia="en-SG"/>
-        </w:rPr>
-        <w:t>slowww</w:t>
-      </w:r>
-      <w:proofErr w:type="spellEnd"/>
-      <w:r>
-        <w:rPr>
-          <w:lang w:eastAsia="en-SG"/>
-        </w:rPr>
-        <w:t>….</w:t>
+        <w:t xml:space="preserve"> set to expire on December 2015. The backup Github link will work but is very slowww….</w:t>
       </w:r>
     </w:p>
     <w:p>
@@ -10437,21 +9315,7 @@
         <w:rPr>
           <w:lang w:eastAsia="en-SG"/>
         </w:rPr>
-        <w:t xml:space="preserve">In </w:t>
-      </w:r>
-      <w:proofErr w:type="spellStart"/>
-      <w:r>
-        <w:rPr>
-          <w:lang w:eastAsia="en-SG"/>
-        </w:rPr>
-        <w:t>SettingsFragment</w:t>
-      </w:r>
-      <w:proofErr w:type="spellEnd"/>
-      <w:r>
-        <w:rPr>
-          <w:lang w:eastAsia="en-SG"/>
-        </w:rPr>
-        <w:t xml:space="preserve">, </w:t>
+        <w:t xml:space="preserve">In SettingsFragment, </w:t>
       </w:r>
       <w:r>
         <w:rPr>
@@ -10517,38 +9381,8 @@
         <w:rPr>
           <w:lang w:eastAsia="en-SG"/>
         </w:rPr>
-        <w:t xml:space="preserve">The entire source code for the </w:t>
-      </w:r>
-      <w:proofErr w:type="spellStart"/>
-      <w:r>
-        <w:rPr>
-          <w:lang w:eastAsia="en-SG"/>
-        </w:rPr>
-        <w:t>Jsch</w:t>
-      </w:r>
-      <w:proofErr w:type="spellEnd"/>
-      <w:r>
-        <w:rPr>
-          <w:lang w:eastAsia="en-SG"/>
-        </w:rPr>
-        <w:t xml:space="preserve"> library is dumped into my project. This is because the official jar library has missing classes which may cause my app to crash on phones with Android Runtime (ART) enabled. You may need to check whether the new versions of </w:t>
-      </w:r>
-      <w:proofErr w:type="spellStart"/>
-      <w:r>
-        <w:rPr>
-          <w:lang w:eastAsia="en-SG"/>
-        </w:rPr>
-        <w:t>Jsch</w:t>
-      </w:r>
-      <w:proofErr w:type="spellEnd"/>
-      <w:r>
-        <w:rPr>
-          <w:lang w:eastAsia="en-SG"/>
-        </w:rPr>
-        <w:t xml:space="preserve"> still have this issue.</w:t>
-      </w:r>
-      <w:bookmarkStart w:id="2" w:name="_GoBack"/>
-      <w:bookmarkEnd w:id="2"/>
+        <w:t>The entire source code for the Jsch library is dumped into my project. This is because the official jar library has missing classes which may cause my app to crash on phones with Android Runtime (ART) enabled. You may need to check whether the new versions of Jsch still have this issue.</w:t>
+      </w:r>
     </w:p>
     <w:p>
       <w:pPr>
@@ -10603,21 +9437,7 @@
         <w:rPr>
           <w:lang w:eastAsia="en-SG"/>
         </w:rPr>
-        <w:t xml:space="preserve">Live Preview of print options by downloading the formatted PDF from </w:t>
-      </w:r>
-      <w:proofErr w:type="spellStart"/>
-      <w:r>
-        <w:rPr>
-          <w:lang w:eastAsia="en-SG"/>
-        </w:rPr>
-        <w:t>Sunfire</w:t>
-      </w:r>
-      <w:proofErr w:type="spellEnd"/>
-      <w:r>
-        <w:rPr>
-          <w:lang w:eastAsia="en-SG"/>
-        </w:rPr>
-        <w:t xml:space="preserve"> before actually printing</w:t>
+        <w:t>Live Preview of print options by downloading the formatted PDF from Sunfire before actually printing</w:t>
       </w:r>
     </w:p>
     <w:p>
@@ -10708,6 +9528,24 @@
           <w:lang w:eastAsia="en-SG"/>
         </w:rPr>
         <w:t>Improve print speed/reliability (Postscript conversion)</w:t>
+      </w:r>
+    </w:p>
+    <w:p>
+      <w:pPr>
+        <w:pStyle w:val="ListParagraph"/>
+        <w:numPr>
+          <w:ilvl w:val="0"/>
+          <w:numId w:val="13"/>
+        </w:numPr>
+        <w:rPr>
+          <w:lang w:eastAsia="en-SG"/>
+        </w:rPr>
+      </w:pPr>
+      <w:r>
+        <w:rPr>
+          <w:lang w:eastAsia="en-SG"/>
+        </w:rPr>
+        <w:t>Choice of flip with long/short edge</w:t>
       </w:r>
     </w:p>
     <w:p>
@@ -10801,21 +9639,7 @@
         <w:rPr>
           <w:lang w:eastAsia="en-SG"/>
         </w:rPr>
-        <w:t xml:space="preserve">The Class Diagram is generated by this Java Program </w:t>
-      </w:r>
-      <w:proofErr w:type="spellStart"/>
-      <w:r>
-        <w:rPr>
-          <w:lang w:eastAsia="en-SG"/>
-        </w:rPr>
-        <w:t>UMLet</w:t>
-      </w:r>
-      <w:proofErr w:type="spellEnd"/>
-      <w:r>
-        <w:rPr>
-          <w:lang w:eastAsia="en-SG"/>
-        </w:rPr>
-        <w:t xml:space="preserve"> which can be downloaded from </w:t>
+        <w:t xml:space="preserve">The Class Diagram is generated by this Java Program UMLet which can be downloaded from </w:t>
       </w:r>
       <w:hyperlink r:id="rId38" w:history="1">
         <w:r>
@@ -10835,6 +9659,7 @@
           <w:lang w:eastAsia="en-SG"/>
         </w:rPr>
       </w:pPr>
+      <w:bookmarkStart w:id="2" w:name="_GoBack"/>
       <w:r>
         <w:rPr>
           <w:lang w:eastAsia="en-SG"/>
@@ -10851,28 +9676,7 @@
         <w:rPr>
           <w:lang w:eastAsia="en-SG"/>
         </w:rPr>
-        <w:t>-</w:t>
-      </w:r>
-      <w:proofErr w:type="spellStart"/>
-      <w:r>
-        <w:rPr>
-          <w:lang w:eastAsia="en-SG"/>
-        </w:rPr>
-        <w:t>ui</w:t>
-      </w:r>
-      <w:proofErr w:type="spellEnd"/>
-      <w:r>
-        <w:rPr>
-          <w:lang w:eastAsia="en-SG"/>
-        </w:rPr>
-        <w:t>-class-</w:t>
-      </w:r>
-      <w:proofErr w:type="spellStart"/>
-      <w:r>
-        <w:rPr>
-          <w:lang w:eastAsia="en-SG"/>
-        </w:rPr>
-        <w:t>diagram</w:t>
+        <w:t>-ui-class-diagram</w:t>
       </w:r>
       <w:r>
         <w:rPr>
@@ -10880,7 +9684,7 @@
         </w:rPr>
         <w:t>.uxf</w:t>
       </w:r>
-      <w:proofErr w:type="spellEnd"/>
+      <w:bookmarkEnd w:id="2"/>
     </w:p>
     <w:sectPr>
       <w:pgSz w:w="11906" w:h="16838"/>
@@ -13256,6 +12060,7 @@
   <w:style w:type="character" w:default="1" w:styleId="DefaultParagraphFont">
     <w:name w:val="Default Paragraph Font"/>
     <w:uiPriority w:val="1"/>
+    <w:semiHidden/>
     <w:unhideWhenUsed/>
   </w:style>
   <w:style w:type="table" w:default="1" w:styleId="TableNormal">

</xml_diff>